<commit_message>
inserted more data and fixed transaction table issue
</commit_message>
<xml_diff>
--- a/AssignmentReport.docx
+++ b/AssignmentReport.docx
@@ -581,6 +581,74 @@
           <w:rFonts w:ascii="Georgia" w:hAnsi="Georgia"/>
         </w:rPr>
       </w:pPr>
+      <w:r>
+        <w:rPr>
+          <w:rFonts w:ascii="Georgia" w:hAnsi="Georgia"/>
+        </w:rPr>
+        <w:drawing>
+          <wp:inline distT="0" distB="0" distL="0" distR="0" wp14:anchorId="5C48B3BB" wp14:editId="0C3AC694">
+            <wp:extent cx="5731510" cy="6373495"/>
+            <wp:effectExtent l="0" t="0" r="2540" b="8255"/>
+            <wp:docPr id="4" name="Picture 4" descr="Text&#10;&#10;Description automatically generated"/>
+            <wp:cNvGraphicFramePr>
+              <a:graphicFrameLocks xmlns:a="http://schemas.openxmlformats.org/drawingml/2006/main" noChangeAspect="1"/>
+            </wp:cNvGraphicFramePr>
+            <a:graphic xmlns:a="http://schemas.openxmlformats.org/drawingml/2006/main">
+              <a:graphicData uri="http://schemas.openxmlformats.org/drawingml/2006/picture">
+                <pic:pic xmlns:pic="http://schemas.openxmlformats.org/drawingml/2006/picture">
+                  <pic:nvPicPr>
+                    <pic:cNvPr id="4" name="Picture 4" descr="Text&#10;&#10;Description automatically generated"/>
+                    <pic:cNvPicPr/>
+                  </pic:nvPicPr>
+                  <pic:blipFill>
+                    <a:blip r:embed="rId8"/>
+                    <a:stretch>
+                      <a:fillRect/>
+                    </a:stretch>
+                  </pic:blipFill>
+                  <pic:spPr>
+                    <a:xfrm>
+                      <a:off x="0" y="0"/>
+                      <a:ext cx="5731510" cy="6373495"/>
+                    </a:xfrm>
+                    <a:prstGeom prst="rect">
+                      <a:avLst/>
+                    </a:prstGeom>
+                  </pic:spPr>
+                </pic:pic>
+              </a:graphicData>
+            </a:graphic>
+          </wp:inline>
+        </w:drawing>
+      </w:r>
+    </w:p>
+    <w:p>
+      <w:pPr>
+        <w:rPr>
+          <w:rFonts w:ascii="Georgia" w:hAnsi="Georgia"/>
+        </w:rPr>
+      </w:pPr>
+    </w:p>
+    <w:p>
+      <w:pPr>
+        <w:rPr>
+          <w:rFonts w:ascii="Georgia" w:hAnsi="Georgia"/>
+        </w:rPr>
+      </w:pPr>
+    </w:p>
+    <w:p>
+      <w:pPr>
+        <w:rPr>
+          <w:rFonts w:ascii="Georgia" w:hAnsi="Georgia"/>
+        </w:rPr>
+      </w:pPr>
+    </w:p>
+    <w:p>
+      <w:pPr>
+        <w:rPr>
+          <w:rFonts w:ascii="Georgia" w:hAnsi="Georgia"/>
+        </w:rPr>
+      </w:pPr>
     </w:p>
     <w:p>
       <w:pPr>
@@ -788,7 +856,6 @@
           <w:sz w:val="28"/>
           <w:szCs w:val="28"/>
         </w:rPr>
-        <w:lastRenderedPageBreak/>
         <w:t>Introduction</w:t>
       </w:r>
     </w:p>
@@ -856,6 +923,7 @@
         <w:rPr>
           <w:rFonts w:ascii="Georgia" w:hAnsi="Georgia"/>
         </w:rPr>
+        <w:lastRenderedPageBreak/>
         <w:t>Entity-relationship diagram</w:t>
       </w:r>
     </w:p>
@@ -1126,7 +1194,7 @@
       </w:pPr>
     </w:p>
     <w:sectPr>
-      <w:footerReference w:type="default" r:id="rId8"/>
+      <w:footerReference w:type="default" r:id="rId9"/>
       <w:pgSz w:w="11906" w:h="16838"/>
       <w:pgMar w:top="1440" w:right="1440" w:bottom="1440" w:left="1440" w:header="708" w:footer="708" w:gutter="0"/>
       <w:cols w:space="708"/>
@@ -1710,6 +1778,36 @@
     <w:uiPriority w:val="99"/>
     <w:rsid w:val="005A0AD7"/>
   </w:style>
+  <w:style w:type="paragraph" w:styleId="NormalWeb">
+    <w:name w:val="Normal (Web)"/>
+    <w:basedOn w:val="Normal"/>
+    <w:uiPriority w:val="99"/>
+    <w:semiHidden/>
+    <w:unhideWhenUsed/>
+    <w:rsid w:val="003D3B8A"/>
+    <w:pPr>
+      <w:spacing w:before="100" w:beforeAutospacing="1" w:after="100" w:afterAutospacing="1" w:line="240" w:lineRule="auto"/>
+    </w:pPr>
+    <w:rPr>
+      <w:rFonts w:ascii="Times New Roman" w:eastAsia="Times New Roman" w:hAnsi="Times New Roman" w:cs="Times New Roman"/>
+      <w:sz w:val="24"/>
+      <w:szCs w:val="24"/>
+      <w:lang w:eastAsia="en-GB"/>
+    </w:rPr>
+  </w:style>
+  <w:style w:type="character" w:styleId="HTMLCode">
+    <w:name w:val="HTML Code"/>
+    <w:basedOn w:val="DefaultParagraphFont"/>
+    <w:uiPriority w:val="99"/>
+    <w:semiHidden/>
+    <w:unhideWhenUsed/>
+    <w:rsid w:val="003D3B8A"/>
+    <w:rPr>
+      <w:rFonts w:ascii="Courier New" w:eastAsia="Times New Roman" w:hAnsi="Courier New" w:cs="Courier New"/>
+      <w:sz w:val="20"/>
+      <w:szCs w:val="20"/>
+    </w:rPr>
+  </w:style>
 </w:styles>
 </file>
 

</xml_diff>

<commit_message>
added 2 normal queries and view
</commit_message>
<xml_diff>
--- a/AssignmentReport.docx
+++ b/AssignmentReport.docx
@@ -414,7 +414,7 @@
                     </pic:cNvPicPr>
                   </pic:nvPicPr>
                   <pic:blipFill>
-                    <a:blip r:embed="rId7" cstate="print">
+                    <a:blip r:embed="rId8" cstate="print">
                       <a:extLst>
                         <a:ext uri="{28A0092B-C50C-407E-A947-70E740481C1C}">
                           <a14:useLocalDpi xmlns:a14="http://schemas.microsoft.com/office/drawing/2010/main" val="0"/>
@@ -602,7 +602,7 @@
                     <pic:cNvPicPr/>
                   </pic:nvPicPr>
                   <pic:blipFill>
-                    <a:blip r:embed="rId8"/>
+                    <a:blip r:embed="rId9"/>
                     <a:stretch>
                       <a:fillRect/>
                     </a:stretch>
@@ -799,7 +799,7 @@
         </w:rPr>
         <w:t>reduce the duplication of data, avoid </w:t>
       </w:r>
-      <w:hyperlink r:id="rId9" w:tooltip="Data nomaly (page does not exist)" w:history="1">
+      <w:hyperlink r:id="rId10" w:tooltip="Data nomaly (page does not exist)" w:history="1">
         <w:r>
           <w:rPr>
             <w:rFonts w:ascii="Georgia" w:hAnsi="Georgia"/>
@@ -813,7 +813,7 @@
         </w:rPr>
         <w:t>, ensure </w:t>
       </w:r>
-      <w:hyperlink r:id="rId10" w:tooltip="Referential integrity" w:history="1">
+      <w:hyperlink r:id="rId11" w:tooltip="Referential integrity" w:history="1">
         <w:r>
           <w:rPr>
             <w:rFonts w:ascii="Georgia" w:hAnsi="Georgia"/>
@@ -875,25 +875,7 @@
           <w:color w:val="2C3E50"/>
           <w:shd w:val="clear" w:color="auto" w:fill="FFFFFF"/>
         </w:rPr>
-        <w:t>The structure of the tables was where most of the time was spent. Using principles instructed to us by lecture content (</w:t>
-      </w:r>
-      <w:proofErr w:type="spellStart"/>
-      <w:r>
-        <w:rPr>
-          <w:rFonts w:ascii="Georgia" w:hAnsi="Georgia"/>
-          <w:color w:val="2C3E50"/>
-          <w:shd w:val="clear" w:color="auto" w:fill="FFFFFF"/>
-        </w:rPr>
-        <w:t>Fathulla</w:t>
-      </w:r>
-      <w:proofErr w:type="spellEnd"/>
-      <w:r>
-        <w:rPr>
-          <w:rFonts w:ascii="Georgia" w:hAnsi="Georgia"/>
-          <w:color w:val="2C3E50"/>
-          <w:shd w:val="clear" w:color="auto" w:fill="FFFFFF"/>
-        </w:rPr>
-        <w:t>, 2021)</w:t>
+        <w:t>The structure of the tables was where most of the time was spent. Using principles instructed to us by lecture content (Fathulla, 2021)</w:t>
       </w:r>
       <w:r>
         <w:rPr>
@@ -909,7 +891,23 @@
           <w:color w:val="2C3E50"/>
           <w:shd w:val="clear" w:color="auto" w:fill="FFFFFF"/>
         </w:rPr>
-        <w:t xml:space="preserve">, for example some of the main nouns I identified (making sure to discard nouns that are irrelevant, misleading names, redundant, attributes, instances or operations) was </w:t>
+        <w:t xml:space="preserve">, for example some of the main nouns I identified (making sure to discard nouns that are irrelevant, misleading names, redundant, attributes, </w:t>
+      </w:r>
+      <w:r>
+        <w:rPr>
+          <w:rFonts w:ascii="Georgia" w:hAnsi="Georgia"/>
+          <w:color w:val="2C3E50"/>
+          <w:shd w:val="clear" w:color="auto" w:fill="FFFFFF"/>
+        </w:rPr>
+        <w:t>instances,</w:t>
+      </w:r>
+      <w:r>
+        <w:rPr>
+          <w:rFonts w:ascii="Georgia" w:hAnsi="Georgia"/>
+          <w:color w:val="2C3E50"/>
+          <w:shd w:val="clear" w:color="auto" w:fill="FFFFFF"/>
+        </w:rPr>
+        <w:t xml:space="preserve"> or operations) was </w:t>
       </w:r>
       <w:r>
         <w:rPr>
@@ -1101,7 +1099,23 @@
           <w:color w:val="2C3E50"/>
           <w:shd w:val="clear" w:color="auto" w:fill="FFFFFF"/>
         </w:rPr>
-        <w:t>but instead be established to the customer via a ‘many to many relationship’, as a customer could have the same number as some other customer, and in order to prevent database redundancy a junction table to form the many to many relation should be created. Primary keys and foreign keys were also made clear during this stage of the design process. Primary keys are the key identifier of the tables</w:t>
+        <w:t xml:space="preserve">but instead be established to the customer via a ‘many to many relationship’, as a customer could have the same number as some other customer, and in order to prevent database redundancy a junction table to form the many to many </w:t>
+      </w:r>
+      <w:r>
+        <w:rPr>
+          <w:rFonts w:ascii="Georgia" w:hAnsi="Georgia"/>
+          <w:color w:val="2C3E50"/>
+          <w:shd w:val="clear" w:color="auto" w:fill="FFFFFF"/>
+        </w:rPr>
+        <w:t>relations</w:t>
+      </w:r>
+      <w:r>
+        <w:rPr>
+          <w:rFonts w:ascii="Georgia" w:hAnsi="Georgia"/>
+          <w:color w:val="2C3E50"/>
+          <w:shd w:val="clear" w:color="auto" w:fill="FFFFFF"/>
+        </w:rPr>
+        <w:t xml:space="preserve"> should be created. Primary keys and foreign keys were also made clear during this stage of the design process. Primary keys are the key identifier of the tables</w:t>
       </w:r>
       <w:r>
         <w:rPr>
@@ -1362,33 +1376,31 @@
           <w:color w:val="2C3E50"/>
           <w:shd w:val="clear" w:color="auto" w:fill="FFFFFF"/>
         </w:rPr>
-        <w:t>(</w:t>
-      </w:r>
-      <w:proofErr w:type="spellStart"/>
-      <w:r>
-        <w:rPr>
-          <w:rFonts w:ascii="Georgia" w:hAnsi="Georgia"/>
-          <w:color w:val="2C3E50"/>
-          <w:shd w:val="clear" w:color="auto" w:fill="FFFFFF"/>
-        </w:rPr>
-        <w:t>GeeksforGeeks</w:t>
-      </w:r>
-      <w:proofErr w:type="spellEnd"/>
-      <w:r>
-        <w:rPr>
-          <w:rFonts w:ascii="Georgia" w:hAnsi="Georgia"/>
-          <w:color w:val="2C3E50"/>
-          <w:shd w:val="clear" w:color="auto" w:fill="FFFFFF"/>
-        </w:rPr>
-        <w:t>, 2019)</w:t>
-      </w:r>
-      <w:r>
-        <w:rPr>
-          <w:rFonts w:ascii="Georgia" w:hAnsi="Georgia"/>
-          <w:color w:val="2C3E50"/>
-          <w:shd w:val="clear" w:color="auto" w:fill="FFFFFF"/>
-        </w:rPr>
-        <w:t>, thus no partial dependencies should exist. In order to achieve this I took steps such as moving the contact number in its own separate table as a customer could share the same phone number/landline as another customer, or have multiple numbers. Same with addresses it has been given its own table</w:t>
+        <w:t>(GeeksforGeeks, 2019)</w:t>
+      </w:r>
+      <w:r>
+        <w:rPr>
+          <w:rFonts w:ascii="Georgia" w:hAnsi="Georgia"/>
+          <w:color w:val="2C3E50"/>
+          <w:shd w:val="clear" w:color="auto" w:fill="FFFFFF"/>
+        </w:rPr>
+        <w:t xml:space="preserve">, thus no partial dependencies should exist. In order to achieve this I took steps such as moving the contact number in its own separate table as a customer could share the same phone number/landline as another </w:t>
+      </w:r>
+      <w:r>
+        <w:rPr>
+          <w:rFonts w:ascii="Georgia" w:hAnsi="Georgia"/>
+          <w:color w:val="2C3E50"/>
+          <w:shd w:val="clear" w:color="auto" w:fill="FFFFFF"/>
+        </w:rPr>
+        <w:t>customer or</w:t>
+      </w:r>
+      <w:r>
+        <w:rPr>
+          <w:rFonts w:ascii="Georgia" w:hAnsi="Georgia"/>
+          <w:color w:val="2C3E50"/>
+          <w:shd w:val="clear" w:color="auto" w:fill="FFFFFF"/>
+        </w:rPr>
+        <w:t xml:space="preserve"> have multiple numbers. Same with addresses it has been given its own table</w:t>
       </w:r>
       <w:r>
         <w:rPr>
@@ -1420,7 +1432,39 @@
           <w:color w:val="2C3E50"/>
           <w:shd w:val="clear" w:color="auto" w:fill="FFFFFF"/>
         </w:rPr>
-        <w:t>account in to its own table rather then having customer and account as one. This is because it is hard to justify columns such as opening balance with a customer, and is more ideal to separate it out.</w:t>
+        <w:t xml:space="preserve">account </w:t>
+      </w:r>
+      <w:r>
+        <w:rPr>
+          <w:rFonts w:ascii="Georgia" w:hAnsi="Georgia"/>
+          <w:color w:val="2C3E50"/>
+          <w:shd w:val="clear" w:color="auto" w:fill="FFFFFF"/>
+        </w:rPr>
+        <w:t>into</w:t>
+      </w:r>
+      <w:r>
+        <w:rPr>
+          <w:rFonts w:ascii="Georgia" w:hAnsi="Georgia"/>
+          <w:color w:val="2C3E50"/>
+          <w:shd w:val="clear" w:color="auto" w:fill="FFFFFF"/>
+        </w:rPr>
+        <w:t xml:space="preserve"> its own table rather then having customer and account as one. This is because it is hard to justify columns such as opening balance with a </w:t>
+      </w:r>
+      <w:r>
+        <w:rPr>
+          <w:rFonts w:ascii="Georgia" w:hAnsi="Georgia"/>
+          <w:color w:val="2C3E50"/>
+          <w:shd w:val="clear" w:color="auto" w:fill="FFFFFF"/>
+        </w:rPr>
+        <w:t>customer and</w:t>
+      </w:r>
+      <w:r>
+        <w:rPr>
+          <w:rFonts w:ascii="Georgia" w:hAnsi="Georgia"/>
+          <w:color w:val="2C3E50"/>
+          <w:shd w:val="clear" w:color="auto" w:fill="FFFFFF"/>
+        </w:rPr>
+        <w:t xml:space="preserve"> is more ideal to separate it out.</w:t>
       </w:r>
     </w:p>
     <w:p>
@@ -1470,9 +1514,8 @@
           <w:sz w:val="22"/>
           <w:szCs w:val="22"/>
         </w:rPr>
-        <w:t xml:space="preserve"> An example of steps taken to achieve 3NF was by moving account type and description into its own table (</w:t>
-      </w:r>
-      <w:proofErr w:type="spellStart"/>
+        <w:t xml:space="preserve"> An example of steps taken to achieve 3NF was by moving account type and description into its own table (account_id -&gt; account_type </w:t>
+      </w:r>
       <w:r>
         <w:rPr>
           <w:rFonts w:ascii="Georgia" w:hAnsi="Georgia" w:cs="Arial"/>
@@ -1480,9 +1523,8 @@
           <w:sz w:val="22"/>
           <w:szCs w:val="22"/>
         </w:rPr>
-        <w:t>account_id</w:t>
-      </w:r>
-      <w:proofErr w:type="spellEnd"/>
+        <w:t>and account_type -&gt; description is true, so account_id and description is a transitive dependency</w:t>
+      </w:r>
       <w:r>
         <w:rPr>
           <w:rFonts w:ascii="Georgia" w:hAnsi="Georgia" w:cs="Arial"/>
@@ -1490,9 +1532,8 @@
           <w:sz w:val="22"/>
           <w:szCs w:val="22"/>
         </w:rPr>
-        <w:t xml:space="preserve"> -&gt; </w:t>
-      </w:r>
-      <w:proofErr w:type="spellStart"/>
+        <w:t>)</w:t>
+      </w:r>
       <w:r>
         <w:rPr>
           <w:rFonts w:ascii="Georgia" w:hAnsi="Georgia" w:cs="Arial"/>
@@ -1500,83 +1541,6 @@
           <w:sz w:val="22"/>
           <w:szCs w:val="22"/>
         </w:rPr>
-        <w:t>account_type</w:t>
-      </w:r>
-      <w:proofErr w:type="spellEnd"/>
-      <w:r>
-        <w:rPr>
-          <w:rFonts w:ascii="Georgia" w:hAnsi="Georgia" w:cs="Arial"/>
-          <w:color w:val="000000"/>
-          <w:sz w:val="22"/>
-          <w:szCs w:val="22"/>
-        </w:rPr>
-        <w:t xml:space="preserve"> </w:t>
-      </w:r>
-      <w:r>
-        <w:rPr>
-          <w:rFonts w:ascii="Georgia" w:hAnsi="Georgia" w:cs="Arial"/>
-          <w:color w:val="000000"/>
-          <w:sz w:val="22"/>
-          <w:szCs w:val="22"/>
-        </w:rPr>
-        <w:t xml:space="preserve">and </w:t>
-      </w:r>
-      <w:proofErr w:type="spellStart"/>
-      <w:r>
-        <w:rPr>
-          <w:rFonts w:ascii="Georgia" w:hAnsi="Georgia" w:cs="Arial"/>
-          <w:color w:val="000000"/>
-          <w:sz w:val="22"/>
-          <w:szCs w:val="22"/>
-        </w:rPr>
-        <w:t>account_type</w:t>
-      </w:r>
-      <w:proofErr w:type="spellEnd"/>
-      <w:r>
-        <w:rPr>
-          <w:rFonts w:ascii="Georgia" w:hAnsi="Georgia" w:cs="Arial"/>
-          <w:color w:val="000000"/>
-          <w:sz w:val="22"/>
-          <w:szCs w:val="22"/>
-        </w:rPr>
-        <w:t xml:space="preserve"> -&gt; description is true, so </w:t>
-      </w:r>
-      <w:proofErr w:type="spellStart"/>
-      <w:r>
-        <w:rPr>
-          <w:rFonts w:ascii="Georgia" w:hAnsi="Georgia" w:cs="Arial"/>
-          <w:color w:val="000000"/>
-          <w:sz w:val="22"/>
-          <w:szCs w:val="22"/>
-        </w:rPr>
-        <w:t>account_id</w:t>
-      </w:r>
-      <w:proofErr w:type="spellEnd"/>
-      <w:r>
-        <w:rPr>
-          <w:rFonts w:ascii="Georgia" w:hAnsi="Georgia" w:cs="Arial"/>
-          <w:color w:val="000000"/>
-          <w:sz w:val="22"/>
-          <w:szCs w:val="22"/>
-        </w:rPr>
-        <w:t xml:space="preserve"> and description is a transitive dependency</w:t>
-      </w:r>
-      <w:r>
-        <w:rPr>
-          <w:rFonts w:ascii="Georgia" w:hAnsi="Georgia" w:cs="Arial"/>
-          <w:color w:val="000000"/>
-          <w:sz w:val="22"/>
-          <w:szCs w:val="22"/>
-        </w:rPr>
-        <w:t>)</w:t>
-      </w:r>
-      <w:r>
-        <w:rPr>
-          <w:rFonts w:ascii="Georgia" w:hAnsi="Georgia" w:cs="Arial"/>
-          <w:color w:val="000000"/>
-          <w:sz w:val="22"/>
-          <w:szCs w:val="22"/>
-        </w:rPr>
         <w:t>, similar to transaction types.</w:t>
       </w:r>
     </w:p>
@@ -1709,7 +1673,31 @@
         <w:rPr>
           <w:rFonts w:ascii="Georgia" w:hAnsi="Georgia"/>
         </w:rPr>
-        <w:t xml:space="preserve"> In this notation each table represents a entity (noun) and each table row represents an attribute.</w:t>
+        <w:t xml:space="preserve"> In this notation each table represents </w:t>
+      </w:r>
+      <w:r>
+        <w:rPr>
+          <w:rFonts w:ascii="Georgia" w:hAnsi="Georgia"/>
+        </w:rPr>
+        <w:t>an</w:t>
+      </w:r>
+      <w:r>
+        <w:rPr>
+          <w:rFonts w:ascii="Georgia" w:hAnsi="Georgia"/>
+        </w:rPr>
+        <w:t xml:space="preserve"> entity (noun</w:t>
+      </w:r>
+      <w:r>
+        <w:rPr>
+          <w:rFonts w:ascii="Georgia" w:hAnsi="Georgia"/>
+        </w:rPr>
+        <w:t>),</w:t>
+      </w:r>
+      <w:r>
+        <w:rPr>
+          <w:rFonts w:ascii="Georgia" w:hAnsi="Georgia"/>
+        </w:rPr>
+        <w:t xml:space="preserve"> and each table row represents an attribute.</w:t>
       </w:r>
       <w:r>
         <w:rPr>
@@ -1765,7 +1753,7 @@
                     <pic:cNvPicPr/>
                   </pic:nvPicPr>
                   <pic:blipFill>
-                    <a:blip r:embed="rId11" cstate="print">
+                    <a:blip r:embed="rId12" cstate="print">
                       <a:extLst>
                         <a:ext uri="{28A0092B-C50C-407E-A947-70E740481C1C}">
                           <a14:useLocalDpi xmlns:a14="http://schemas.microsoft.com/office/drawing/2010/main" val="0"/>
@@ -1817,16 +1805,53 @@
       <w:r>
         <w:rPr>
           <w:rFonts w:ascii="Georgia" w:hAnsi="Georgia"/>
+          <w:sz w:val="24"/>
+          <w:szCs w:val="24"/>
+          <w:u w:val="single"/>
+        </w:rPr>
+        <w:t>Queries performed</w:t>
+      </w:r>
+    </w:p>
+    <w:p>
+      <w:pPr>
+        <w:pStyle w:val="ListParagraph"/>
+        <w:numPr>
+          <w:ilvl w:val="0"/>
+          <w:numId w:val="1"/>
+        </w:numPr>
+        <w:rPr>
+          <w:rFonts w:ascii="Georgia" w:hAnsi="Georgia"/>
+          <w:sz w:val="24"/>
+          <w:szCs w:val="24"/>
+          <w:u w:val="single"/>
+        </w:rPr>
+      </w:pPr>
+      <w:r>
+        <w:rPr>
+          <w:rFonts w:ascii="Georgia" w:hAnsi="Georgia"/>
+        </w:rPr>
+        <w:t>List all bank customers (including their name and account number) who have their loan payment due in the first 7 days of the month.</w:t>
+      </w:r>
+    </w:p>
+    <w:p>
+      <w:pPr>
+        <w:ind w:left="360"/>
+        <w:rPr>
+          <w:rFonts w:ascii="Georgia" w:hAnsi="Georgia"/>
+        </w:rPr>
+      </w:pPr>
+      <w:r>
+        <w:rPr>
           <w:noProof/>
         </w:rPr>
         <w:drawing>
-          <wp:anchor distT="0" distB="0" distL="114300" distR="114300" simplePos="0" relativeHeight="251661312" behindDoc="0" locked="0" layoutInCell="1" allowOverlap="1" wp14:anchorId="272AC705" wp14:editId="1E3788CD">
+          <wp:anchor distT="0" distB="0" distL="114300" distR="114300" simplePos="0" relativeHeight="251661312" behindDoc="0" locked="0" layoutInCell="1" allowOverlap="1" wp14:anchorId="272AC705" wp14:editId="34DDE175">
             <wp:simplePos x="0" y="0"/>
             <wp:positionH relativeFrom="margin">
               <wp:align>right</wp:align>
             </wp:positionH>
             <wp:positionV relativeFrom="paragraph">
-              <wp:posOffset>344273</wp:posOffset>
+              <wp:posOffset>1280847</wp:posOffset>
             </wp:positionV>
             <wp:extent cx="5731510" cy="1080770"/>
             <wp:effectExtent l="0" t="0" r="2540" b="5080"/>
@@ -1843,7 +1868,7 @@
                     <pic:cNvPicPr/>
                   </pic:nvPicPr>
                   <pic:blipFill>
-                    <a:blip r:embed="rId12">
+                    <a:blip r:embed="rId13">
                       <a:extLst>
                         <a:ext uri="{28A0092B-C50C-407E-A947-70E740481C1C}">
                           <a14:useLocalDpi xmlns:a14="http://schemas.microsoft.com/office/drawing/2010/main" val="0"/>
@@ -1878,42 +1903,64 @@
       <w:r>
         <w:rPr>
           <w:rFonts w:ascii="Georgia" w:hAnsi="Georgia"/>
+        </w:rPr>
+        <w:t xml:space="preserve">In order to gather necessary data for this query we had to first </w:t>
+      </w:r>
+      <w:r>
+        <w:rPr>
+          <w:rFonts w:ascii="Georgia" w:hAnsi="Georgia"/>
+        </w:rPr>
+        <w:t>identify</w:t>
+      </w:r>
+      <w:r>
+        <w:rPr>
+          <w:rFonts w:ascii="Georgia" w:hAnsi="Georgia"/>
+        </w:rPr>
+        <w:t xml:space="preserve"> what tables the data </w:t>
+      </w:r>
+      <w:r>
+        <w:rPr>
+          <w:rFonts w:ascii="Georgia" w:hAnsi="Georgia"/>
+        </w:rPr>
+        <w:t>resided in, e.g. customer name, account number and loan payments laid in the customer, account, customer account (junction table) and the loan table.</w:t>
+      </w:r>
+      <w:r>
+        <w:rPr>
+          <w:rFonts w:ascii="Georgia" w:hAnsi="Georgia"/>
+        </w:rPr>
+        <w:t xml:space="preserve"> So I decided to use inner joins on the tables to </w:t>
+      </w:r>
+      <w:r>
+        <w:rPr>
+          <w:rFonts w:ascii="Georgia" w:hAnsi="Georgia"/>
+        </w:rPr>
+        <w:t>s</w:t>
+      </w:r>
+      <w:r>
+        <w:rPr>
+          <w:rFonts w:ascii="Georgia" w:hAnsi="Georgia"/>
+          <w:color w:val="000000"/>
+          <w:shd w:val="clear" w:color="auto" w:fill="FFFFFF"/>
+        </w:rPr>
+        <w:t>elect records that have matching values in both tables.</w:t>
+      </w:r>
+      <w:r>
+        <w:rPr>
+          <w:rFonts w:ascii="Georgia" w:hAnsi="Georgia"/>
+          <w:color w:val="000000"/>
+          <w:shd w:val="clear" w:color="auto" w:fill="FFFFFF"/>
+        </w:rPr>
+        <w:t xml:space="preserve"> I used joins over subqueries as there are quite a few tables we need data from and joins generally have faster execution speeds. A “WHERE” clause was used to filter down the data to just loans due in the first 7 days of a month.</w:t>
+      </w:r>
+    </w:p>
+    <w:p>
+      <w:pPr>
+        <w:rPr>
+          <w:rFonts w:ascii="Georgia" w:hAnsi="Georgia"/>
           <w:sz w:val="24"/>
           <w:szCs w:val="24"/>
           <w:u w:val="single"/>
         </w:rPr>
-        <w:t>Queries performed</w:t>
-      </w:r>
-    </w:p>
-    <w:p>
-      <w:pPr>
-        <w:rPr>
-          <w:rFonts w:ascii="Georgia" w:hAnsi="Georgia"/>
-          <w:sz w:val="24"/>
-          <w:szCs w:val="24"/>
-          <w:u w:val="single"/>
-        </w:rPr>
-      </w:pPr>
-    </w:p>
-    <w:p>
-      <w:pPr>
-        <w:rPr>
-          <w:rFonts w:ascii="Georgia" w:hAnsi="Georgia"/>
-        </w:rPr>
-      </w:pPr>
-    </w:p>
-    <w:p>
-      <w:pPr>
-        <w:rPr>
-          <w:rFonts w:ascii="Georgia" w:hAnsi="Georgia"/>
-        </w:rPr>
-      </w:pPr>
-    </w:p>
-    <w:p>
-      <w:pPr>
-        <w:rPr>
-          <w:rFonts w:ascii="Georgia" w:hAnsi="Georgia"/>
-        </w:rPr>
       </w:pPr>
       <w:r>
         <w:rPr>
@@ -1922,18 +1969,18 @@
         </w:rPr>
         <w:lastRenderedPageBreak/>
         <w:drawing>
-          <wp:anchor distT="0" distB="0" distL="114300" distR="114300" simplePos="0" relativeHeight="251662336" behindDoc="0" locked="0" layoutInCell="1" allowOverlap="1" wp14:anchorId="66968B30" wp14:editId="535345F6">
+          <wp:anchor distT="0" distB="0" distL="114300" distR="114300" simplePos="0" relativeHeight="251667456" behindDoc="0" locked="0" layoutInCell="1" allowOverlap="1" wp14:anchorId="4A43628D" wp14:editId="0D5B6EA5">
             <wp:simplePos x="0" y="0"/>
-            <wp:positionH relativeFrom="column">
-              <wp:posOffset>0</wp:posOffset>
+            <wp:positionH relativeFrom="margin">
+              <wp:align>right</wp:align>
             </wp:positionH>
             <wp:positionV relativeFrom="paragraph">
-              <wp:posOffset>0</wp:posOffset>
+              <wp:posOffset>86</wp:posOffset>
             </wp:positionV>
-            <wp:extent cx="5731510" cy="2552065"/>
-            <wp:effectExtent l="0" t="0" r="2540" b="635"/>
+            <wp:extent cx="5722170" cy="891325"/>
+            <wp:effectExtent l="0" t="0" r="0" b="4445"/>
             <wp:wrapSquare wrapText="bothSides"/>
-            <wp:docPr id="7" name="Picture 7" descr="Graphical user interface, text, application&#10;&#10;Description automatically generated"/>
+            <wp:docPr id="13" name="Picture 13" descr="Graphical user interface&#10;&#10;Description automatically generated with medium confidence"/>
             <wp:cNvGraphicFramePr>
               <a:graphicFrameLocks xmlns:a="http://schemas.openxmlformats.org/drawingml/2006/main" noChangeAspect="1"/>
             </wp:cNvGraphicFramePr>
@@ -1941,60 +1988,7 @@
               <a:graphicData uri="http://schemas.openxmlformats.org/drawingml/2006/picture">
                 <pic:pic xmlns:pic="http://schemas.openxmlformats.org/drawingml/2006/picture">
                   <pic:nvPicPr>
-                    <pic:cNvPr id="7" name="Picture 7" descr="Graphical user interface, text, application&#10;&#10;Description automatically generated"/>
-                    <pic:cNvPicPr/>
-                  </pic:nvPicPr>
-                  <pic:blipFill>
-                    <a:blip r:embed="rId13">
-                      <a:extLst>
-                        <a:ext uri="{28A0092B-C50C-407E-A947-70E740481C1C}">
-                          <a14:useLocalDpi xmlns:a14="http://schemas.microsoft.com/office/drawing/2010/main" val="0"/>
-                        </a:ext>
-                      </a:extLst>
-                    </a:blip>
-                    <a:stretch>
-                      <a:fillRect/>
-                    </a:stretch>
-                  </pic:blipFill>
-                  <pic:spPr>
-                    <a:xfrm>
-                      <a:off x="0" y="0"/>
-                      <a:ext cx="5731510" cy="2552065"/>
-                    </a:xfrm>
-                    <a:prstGeom prst="rect">
-                      <a:avLst/>
-                    </a:prstGeom>
-                  </pic:spPr>
-                </pic:pic>
-              </a:graphicData>
-            </a:graphic>
-            <wp14:sizeRelH relativeFrom="page">
-              <wp14:pctWidth>0</wp14:pctWidth>
-            </wp14:sizeRelH>
-            <wp14:sizeRelV relativeFrom="page">
-              <wp14:pctHeight>0</wp14:pctHeight>
-            </wp14:sizeRelV>
-          </wp:anchor>
-        </w:drawing>
-      </w:r>
-      <w:r>
-        <w:rPr>
-          <w:rFonts w:ascii="Georgia" w:hAnsi="Georgia"/>
-          <w:noProof/>
-        </w:rPr>
-        <w:drawing>
-          <wp:inline distT="0" distB="0" distL="0" distR="0" wp14:anchorId="2A9E35C2" wp14:editId="75D09EA8">
-            <wp:extent cx="5731510" cy="2512060"/>
-            <wp:effectExtent l="0" t="0" r="2540" b="2540"/>
-            <wp:docPr id="8" name="Picture 8" descr="Graphical user interface, text, application&#10;&#10;Description automatically generated"/>
-            <wp:cNvGraphicFramePr>
-              <a:graphicFrameLocks xmlns:a="http://schemas.openxmlformats.org/drawingml/2006/main" noChangeAspect="1"/>
-            </wp:cNvGraphicFramePr>
-            <a:graphic xmlns:a="http://schemas.openxmlformats.org/drawingml/2006/main">
-              <a:graphicData uri="http://schemas.openxmlformats.org/drawingml/2006/picture">
-                <pic:pic xmlns:pic="http://schemas.openxmlformats.org/drawingml/2006/picture">
-                  <pic:nvPicPr>
-                    <pic:cNvPr id="8" name="Picture 8" descr="Graphical user interface, text, application&#10;&#10;Description automatically generated"/>
+                    <pic:cNvPr id="13" name="Picture 13" descr="Graphical user interface&#10;&#10;Description automatically generated with medium confidence"/>
                     <pic:cNvPicPr/>
                   </pic:nvPicPr>
                   <pic:blipFill>
@@ -2012,7 +2006,7 @@
                   <pic:spPr>
                     <a:xfrm>
                       <a:off x="0" y="0"/>
-                      <a:ext cx="5731510" cy="2512060"/>
+                      <a:ext cx="5722170" cy="891325"/>
                     </a:xfrm>
                     <a:prstGeom prst="rect">
                       <a:avLst/>
@@ -2021,27 +2015,194 @@
                 </pic:pic>
               </a:graphicData>
             </a:graphic>
-          </wp:inline>
+            <wp14:sizeRelH relativeFrom="page">
+              <wp14:pctWidth>0</wp14:pctWidth>
+            </wp14:sizeRelH>
+            <wp14:sizeRelV relativeFrom="page">
+              <wp14:pctHeight>0</wp14:pctHeight>
+            </wp14:sizeRelV>
+          </wp:anchor>
         </w:drawing>
       </w:r>
+    </w:p>
+    <w:p>
+      <w:pPr>
+        <w:pStyle w:val="ListParagraph"/>
+        <w:numPr>
+          <w:ilvl w:val="0"/>
+          <w:numId w:val="1"/>
+        </w:numPr>
+        <w:rPr>
+          <w:rFonts w:ascii="Georgia" w:hAnsi="Georgia"/>
+        </w:rPr>
+      </w:pPr>
+      <w:r>
+        <w:rPr>
+          <w:rFonts w:ascii="Georgia" w:hAnsi="Georgia"/>
+        </w:rPr>
+        <w:t>Extract all bank transactions that were made in the past 5 days (please include customer and account details).</w:t>
+      </w:r>
+    </w:p>
+    <w:p>
+      <w:pPr>
+        <w:rPr>
+          <w:rFonts w:ascii="Georgia" w:hAnsi="Georgia"/>
+        </w:rPr>
+      </w:pPr>
+      <w:r>
+        <w:rPr>
+          <w:rFonts w:ascii="Georgia" w:hAnsi="Georgia"/>
+        </w:rPr>
+        <w:t xml:space="preserve">This procedure I decided to create as a procedure as it would be a query that could be often executed by the database admin. </w:t>
+      </w:r>
+    </w:p>
+    <w:p>
+      <w:pPr>
+        <w:rPr>
+          <w:rFonts w:ascii="Georgia" w:hAnsi="Georgia"/>
+        </w:rPr>
+      </w:pPr>
+      <w:r>
+        <w:rPr>
+          <w:rFonts w:ascii="Georgia" w:hAnsi="Georgia" w:cs="Segoe UI"/>
+          <w:color w:val="232629"/>
+          <w:shd w:val="clear" w:color="auto" w:fill="FFFFFF"/>
+        </w:rPr>
+        <w:t xml:space="preserve">You define a DELIMITER to tell the </w:t>
+      </w:r>
+      <w:r>
+        <w:rPr>
+          <w:rFonts w:ascii="Georgia" w:hAnsi="Georgia" w:cs="Segoe UI"/>
+          <w:color w:val="232629"/>
+          <w:shd w:val="clear" w:color="auto" w:fill="FFFFFF"/>
+        </w:rPr>
+        <w:t>MySQL</w:t>
+      </w:r>
+      <w:r>
+        <w:rPr>
+          <w:rFonts w:ascii="Georgia" w:hAnsi="Georgia" w:cs="Segoe UI"/>
+          <w:color w:val="232629"/>
+          <w:shd w:val="clear" w:color="auto" w:fill="FFFFFF"/>
+        </w:rPr>
+        <w:t xml:space="preserve"> client to treat the statements, functions, stored </w:t>
+      </w:r>
+      <w:r>
+        <w:rPr>
+          <w:rFonts w:ascii="Georgia" w:hAnsi="Georgia" w:cs="Segoe UI"/>
+          <w:color w:val="232629"/>
+          <w:shd w:val="clear" w:color="auto" w:fill="FFFFFF"/>
+        </w:rPr>
+        <w:t>procedures,</w:t>
+      </w:r>
+      <w:r>
+        <w:rPr>
+          <w:rFonts w:ascii="Georgia" w:hAnsi="Georgia" w:cs="Segoe UI"/>
+          <w:color w:val="232629"/>
+          <w:shd w:val="clear" w:color="auto" w:fill="FFFFFF"/>
+        </w:rPr>
+        <w:t xml:space="preserve"> or triggers as an entire statement. Normally in a .sql file you set a different DELIMITER like $$. The DELIMITER command is used to change the standard delimiter of MySQL commands (i.e. ;). As the statements within the routines (functions, stored </w:t>
+      </w:r>
+      <w:r>
+        <w:rPr>
+          <w:rFonts w:ascii="Georgia" w:hAnsi="Georgia" w:cs="Segoe UI"/>
+          <w:color w:val="232629"/>
+          <w:shd w:val="clear" w:color="auto" w:fill="FFFFFF"/>
+        </w:rPr>
+        <w:t>procedures,</w:t>
+      </w:r>
+      <w:r>
+        <w:rPr>
+          <w:rFonts w:ascii="Georgia" w:hAnsi="Georgia" w:cs="Segoe UI"/>
+          <w:color w:val="232629"/>
+          <w:shd w:val="clear" w:color="auto" w:fill="FFFFFF"/>
+        </w:rPr>
+        <w:t xml:space="preserve"> or triggers) end with a semi-colon (;), to treat them as a compound statement. If not defined when using different routines in the same file or command line, it will give syntax error.</w:t>
+      </w:r>
+      <w:r>
+        <w:rPr>
+          <w:rFonts w:ascii="Georgia" w:hAnsi="Georgia"/>
+        </w:rPr>
+        <w:t xml:space="preserve"> The procedure has 1 input value of type “DATE”, this input is used in the where clause to select from what date you want to find the past 5 days of transactions. </w:t>
+      </w:r>
+      <w:r>
+        <w:rPr>
+          <w:rFonts w:ascii="Georgia" w:hAnsi="Georgia"/>
+        </w:rPr>
+        <w:t xml:space="preserve">3 inner joins are used to join the necessary tables needed by indexed keys. In the “WHERE” clause we are comparing the transaction date for each transaction and checking if it is greater </w:t>
+      </w:r>
+      <w:r>
+        <w:rPr>
+          <w:rFonts w:ascii="Georgia" w:hAnsi="Georgia"/>
+        </w:rPr>
+        <w:t>than</w:t>
+      </w:r>
+      <w:r>
+        <w:rPr>
+          <w:rFonts w:ascii="Georgia" w:hAnsi="Georgia"/>
+        </w:rPr>
+        <w:t xml:space="preserve"> </w:t>
+      </w:r>
+      <w:r>
+        <w:rPr>
+          <w:rFonts w:ascii="Georgia" w:hAnsi="Georgia"/>
+        </w:rPr>
+        <w:t>the</w:t>
+      </w:r>
+      <w:r>
+        <w:rPr>
+          <w:rFonts w:ascii="Georgia" w:hAnsi="Georgia"/>
+        </w:rPr>
+        <w:t xml:space="preserve"> input date minus 5 </w:t>
+      </w:r>
+      <w:r>
+        <w:rPr>
+          <w:rFonts w:ascii="Georgia" w:hAnsi="Georgia"/>
+        </w:rPr>
+        <w:t>(</w:t>
+      </w:r>
+      <w:r>
+        <w:rPr>
+          <w:rFonts w:ascii="Georgia" w:hAnsi="Georgia"/>
+        </w:rPr>
+        <w:t>SUBDATE() function minuses 5 days from the input date given</w:t>
+      </w:r>
+      <w:r>
+        <w:rPr>
+          <w:rFonts w:ascii="Georgia" w:hAnsi="Georgia"/>
+        </w:rPr>
+        <w:t>)</w:t>
+      </w:r>
+      <w:r>
+        <w:rPr>
+          <w:rFonts w:ascii="Georgia" w:hAnsi="Georgia"/>
+        </w:rPr>
+        <w:t>, and also less then input date. This gives us transactions in the past 5 days (also other relevant columns from other tables). Finally a “ORDER BY” is by the transaction dates in descending order to make the results of the query tidier.</w:t>
+      </w:r>
+    </w:p>
+    <w:p>
+      <w:pPr>
+        <w:rPr>
+          <w:rFonts w:ascii="Georgia" w:hAnsi="Georgia"/>
+        </w:rPr>
+      </w:pPr>
       <w:r>
         <w:rPr>
           <w:rFonts w:ascii="Georgia" w:hAnsi="Georgia"/>
           <w:noProof/>
         </w:rPr>
         <w:drawing>
-          <wp:anchor distT="0" distB="0" distL="114300" distR="114300" simplePos="0" relativeHeight="251663360" behindDoc="0" locked="0" layoutInCell="1" allowOverlap="1" wp14:anchorId="281DD60D" wp14:editId="45AE2737">
+          <wp:anchor distT="0" distB="0" distL="114300" distR="114300" simplePos="0" relativeHeight="251664384" behindDoc="0" locked="0" layoutInCell="1" allowOverlap="1" wp14:anchorId="1E2087A4" wp14:editId="6339993A">
             <wp:simplePos x="0" y="0"/>
-            <wp:positionH relativeFrom="column">
-              <wp:posOffset>0</wp:posOffset>
+            <wp:positionH relativeFrom="margin">
+              <wp:align>right</wp:align>
             </wp:positionH>
             <wp:positionV relativeFrom="paragraph">
-              <wp:posOffset>5078095</wp:posOffset>
+              <wp:posOffset>365108</wp:posOffset>
             </wp:positionV>
-            <wp:extent cx="5731510" cy="1501775"/>
-            <wp:effectExtent l="0" t="0" r="2540" b="3175"/>
+            <wp:extent cx="5731510" cy="2077720"/>
+            <wp:effectExtent l="0" t="0" r="2540" b="0"/>
             <wp:wrapSquare wrapText="bothSides"/>
-            <wp:docPr id="9" name="Picture 9" descr="Graphical user interface, text, application, email&#10;&#10;Description automatically generated"/>
+            <wp:docPr id="10" name="Picture 10" descr="Text, application&#10;&#10;Description automatically generated"/>
             <wp:cNvGraphicFramePr>
               <a:graphicFrameLocks xmlns:a="http://schemas.openxmlformats.org/drawingml/2006/main" noChangeAspect="1"/>
             </wp:cNvGraphicFramePr>
@@ -2049,7 +2210,7 @@
               <a:graphicData uri="http://schemas.openxmlformats.org/drawingml/2006/picture">
                 <pic:pic xmlns:pic="http://schemas.openxmlformats.org/drawingml/2006/picture">
                   <pic:nvPicPr>
-                    <pic:cNvPr id="9" name="Picture 9" descr="Graphical user interface, text, application, email&#10;&#10;Description automatically generated"/>
+                    <pic:cNvPr id="10" name="Picture 10" descr="Text, application&#10;&#10;Description automatically generated"/>
                     <pic:cNvPicPr/>
                   </pic:nvPicPr>
                   <pic:blipFill>
@@ -2067,7 +2228,7 @@
                   <pic:spPr>
                     <a:xfrm>
                       <a:off x="0" y="0"/>
-                      <a:ext cx="5731510" cy="1501775"/>
+                      <a:ext cx="5731510" cy="2077720"/>
                     </a:xfrm>
                     <a:prstGeom prst="rect">
                       <a:avLst/>
@@ -2092,48 +2253,541 @@
           <w:rFonts w:ascii="Georgia" w:hAnsi="Georgia"/>
         </w:rPr>
       </w:pPr>
-    </w:p>
-    <w:p>
-      <w:pPr>
-        <w:rPr>
-          <w:rFonts w:ascii="Georgia" w:hAnsi="Georgia"/>
-        </w:rPr>
-      </w:pPr>
-    </w:p>
-    <w:p>
-      <w:pPr>
-        <w:rPr>
-          <w:rFonts w:ascii="Georgia" w:hAnsi="Georgia"/>
-        </w:rPr>
-      </w:pPr>
-    </w:p>
-    <w:p>
-      <w:pPr>
-        <w:rPr>
-          <w:rFonts w:ascii="Georgia" w:hAnsi="Georgia"/>
-        </w:rPr>
-      </w:pPr>
-    </w:p>
-    <w:p>
-      <w:pPr>
-        <w:rPr>
-          <w:rFonts w:ascii="Georgia" w:hAnsi="Georgia"/>
-        </w:rPr>
-      </w:pPr>
-    </w:p>
-    <w:p>
-      <w:pPr>
-        <w:rPr>
-          <w:rFonts w:ascii="Georgia" w:hAnsi="Georgia"/>
-        </w:rPr>
-      </w:pPr>
-    </w:p>
-    <w:p>
-      <w:pPr>
-        <w:rPr>
-          <w:rFonts w:ascii="Georgia" w:hAnsi="Georgia"/>
-        </w:rPr>
-      </w:pPr>
+      <w:r>
+        <w:rPr>
+          <w:rFonts w:ascii="Georgia" w:hAnsi="Georgia"/>
+          <w:noProof/>
+        </w:rPr>
+        <w:drawing>
+          <wp:anchor distT="0" distB="0" distL="114300" distR="114300" simplePos="0" relativeHeight="251668480" behindDoc="0" locked="0" layoutInCell="1" allowOverlap="1" wp14:anchorId="4804A40E" wp14:editId="67439652">
+            <wp:simplePos x="0" y="0"/>
+            <wp:positionH relativeFrom="margin">
+              <wp:align>right</wp:align>
+            </wp:positionH>
+            <wp:positionV relativeFrom="paragraph">
+              <wp:posOffset>2445334</wp:posOffset>
+            </wp:positionV>
+            <wp:extent cx="5731510" cy="327025"/>
+            <wp:effectExtent l="0" t="0" r="2540" b="0"/>
+            <wp:wrapSquare wrapText="bothSides"/>
+            <wp:docPr id="14" name="Picture 14"/>
+            <wp:cNvGraphicFramePr>
+              <a:graphicFrameLocks xmlns:a="http://schemas.openxmlformats.org/drawingml/2006/main" noChangeAspect="1"/>
+            </wp:cNvGraphicFramePr>
+            <a:graphic xmlns:a="http://schemas.openxmlformats.org/drawingml/2006/main">
+              <a:graphicData uri="http://schemas.openxmlformats.org/drawingml/2006/picture">
+                <pic:pic xmlns:pic="http://schemas.openxmlformats.org/drawingml/2006/picture">
+                  <pic:nvPicPr>
+                    <pic:cNvPr id="14" name="Picture 14"/>
+                    <pic:cNvPicPr/>
+                  </pic:nvPicPr>
+                  <pic:blipFill>
+                    <a:blip r:embed="rId16" cstate="print">
+                      <a:extLst>
+                        <a:ext uri="{28A0092B-C50C-407E-A947-70E740481C1C}">
+                          <a14:useLocalDpi xmlns:a14="http://schemas.microsoft.com/office/drawing/2010/main" val="0"/>
+                        </a:ext>
+                      </a:extLst>
+                    </a:blip>
+                    <a:stretch>
+                      <a:fillRect/>
+                    </a:stretch>
+                  </pic:blipFill>
+                  <pic:spPr>
+                    <a:xfrm>
+                      <a:off x="0" y="0"/>
+                      <a:ext cx="5731510" cy="327025"/>
+                    </a:xfrm>
+                    <a:prstGeom prst="rect">
+                      <a:avLst/>
+                    </a:prstGeom>
+                  </pic:spPr>
+                </pic:pic>
+              </a:graphicData>
+            </a:graphic>
+            <wp14:sizeRelH relativeFrom="page">
+              <wp14:pctWidth>0</wp14:pctWidth>
+            </wp14:sizeRelH>
+            <wp14:sizeRelV relativeFrom="page">
+              <wp14:pctHeight>0</wp14:pctHeight>
+            </wp14:sizeRelV>
+          </wp:anchor>
+        </w:drawing>
+      </w:r>
+    </w:p>
+    <w:p>
+      <w:pPr>
+        <w:rPr>
+          <w:rFonts w:ascii="Georgia" w:hAnsi="Georgia"/>
+        </w:rPr>
+      </w:pPr>
+    </w:p>
+    <w:p>
+      <w:pPr>
+        <w:rPr>
+          <w:rFonts w:ascii="Georgia" w:hAnsi="Georgia"/>
+        </w:rPr>
+      </w:pPr>
+    </w:p>
+    <w:p>
+      <w:pPr>
+        <w:rPr>
+          <w:rFonts w:ascii="Georgia" w:hAnsi="Georgia"/>
+        </w:rPr>
+      </w:pPr>
+    </w:p>
+    <w:p>
+      <w:pPr>
+        <w:rPr>
+          <w:rFonts w:ascii="Georgia" w:hAnsi="Georgia"/>
+        </w:rPr>
+      </w:pPr>
+    </w:p>
+    <w:p>
+      <w:pPr>
+        <w:pStyle w:val="ListParagraph"/>
+        <w:numPr>
+          <w:ilvl w:val="0"/>
+          <w:numId w:val="1"/>
+        </w:numPr>
+        <w:rPr>
+          <w:rFonts w:ascii="Georgia" w:hAnsi="Georgia"/>
+        </w:rPr>
+      </w:pPr>
+      <w:r>
+        <w:rPr>
+          <w:rFonts w:ascii="Georgia" w:hAnsi="Georgia"/>
+        </w:rPr>
+        <w:lastRenderedPageBreak/>
+        <w:t>List the customers with their current balance greater than £5000 (at least 1 customer should have their current balance greater than £5000). The current balance can be calculated by summing the opening balance of the account, all the incoming transactions of the account, and deducting the outgoing transactions of the account.</w:t>
+      </w:r>
+    </w:p>
+    <w:p>
+      <w:pPr>
+        <w:ind w:left="360"/>
+        <w:rPr>
+          <w:rFonts w:ascii="Georgia" w:hAnsi="Georgia"/>
+        </w:rPr>
+      </w:pPr>
+      <w:r>
+        <w:rPr>
+          <w:rFonts w:ascii="Georgia" w:hAnsi="Georgia"/>
+          <w:noProof/>
+        </w:rPr>
+        <w:drawing>
+          <wp:anchor distT="0" distB="0" distL="114300" distR="114300" simplePos="0" relativeHeight="251665408" behindDoc="0" locked="0" layoutInCell="1" allowOverlap="1" wp14:anchorId="59B0A02C" wp14:editId="7C0172C0">
+            <wp:simplePos x="0" y="0"/>
+            <wp:positionH relativeFrom="margin">
+              <wp:align>right</wp:align>
+            </wp:positionH>
+            <wp:positionV relativeFrom="paragraph">
+              <wp:posOffset>2751730</wp:posOffset>
+            </wp:positionV>
+            <wp:extent cx="5731510" cy="2480310"/>
+            <wp:effectExtent l="0" t="0" r="2540" b="0"/>
+            <wp:wrapSquare wrapText="bothSides"/>
+            <wp:docPr id="11" name="Picture 11" descr="Graphical user interface, text, application&#10;&#10;Description automatically generated"/>
+            <wp:cNvGraphicFramePr>
+              <a:graphicFrameLocks xmlns:a="http://schemas.openxmlformats.org/drawingml/2006/main" noChangeAspect="1"/>
+            </wp:cNvGraphicFramePr>
+            <a:graphic xmlns:a="http://schemas.openxmlformats.org/drawingml/2006/main">
+              <a:graphicData uri="http://schemas.openxmlformats.org/drawingml/2006/picture">
+                <pic:pic xmlns:pic="http://schemas.openxmlformats.org/drawingml/2006/picture">
+                  <pic:nvPicPr>
+                    <pic:cNvPr id="11" name="Picture 11" descr="Graphical user interface, text, application&#10;&#10;Description automatically generated"/>
+                    <pic:cNvPicPr/>
+                  </pic:nvPicPr>
+                  <pic:blipFill>
+                    <a:blip r:embed="rId17">
+                      <a:extLst>
+                        <a:ext uri="{28A0092B-C50C-407E-A947-70E740481C1C}">
+                          <a14:useLocalDpi xmlns:a14="http://schemas.microsoft.com/office/drawing/2010/main" val="0"/>
+                        </a:ext>
+                      </a:extLst>
+                    </a:blip>
+                    <a:stretch>
+                      <a:fillRect/>
+                    </a:stretch>
+                  </pic:blipFill>
+                  <pic:spPr>
+                    <a:xfrm>
+                      <a:off x="0" y="0"/>
+                      <a:ext cx="5731510" cy="2480310"/>
+                    </a:xfrm>
+                    <a:prstGeom prst="rect">
+                      <a:avLst/>
+                    </a:prstGeom>
+                  </pic:spPr>
+                </pic:pic>
+              </a:graphicData>
+            </a:graphic>
+            <wp14:sizeRelH relativeFrom="page">
+              <wp14:pctWidth>0</wp14:pctWidth>
+            </wp14:sizeRelH>
+            <wp14:sizeRelV relativeFrom="page">
+              <wp14:pctHeight>0</wp14:pctHeight>
+            </wp14:sizeRelV>
+          </wp:anchor>
+        </w:drawing>
+      </w:r>
+      <w:r>
+        <w:rPr>
+          <w:rFonts w:ascii="Georgia" w:hAnsi="Georgia"/>
+        </w:rPr>
+        <w:t>This is the second query I decided to construct as a procedure</w:t>
+      </w:r>
+      <w:r>
+        <w:rPr>
+          <w:rFonts w:ascii="Georgia" w:hAnsi="Georgia"/>
+        </w:rPr>
+        <w:t>. The input for the procedure</w:t>
+      </w:r>
+      <w:r>
+        <w:rPr>
+          <w:rFonts w:ascii="Georgia" w:hAnsi="Georgia"/>
+        </w:rPr>
+        <w:t xml:space="preserve"> is the amount you want to find for customers with a balance greater then (for this scenario I’m passing in 5000, as asked by the requirements of the question). The inner joins combine all necessary tables. In the select statement we </w:t>
+      </w:r>
+      <w:r>
+        <w:rPr>
+          <w:rFonts w:ascii="Georgia" w:hAnsi="Georgia"/>
+        </w:rPr>
+        <w:t>are adding together the opening balance of each bank account to the sum of total transactions incoming and then taking away the sum of all transactions outgoing,</w:t>
+      </w:r>
+      <w:r>
+        <w:rPr>
+          <w:rFonts w:ascii="Georgia" w:hAnsi="Georgia"/>
+        </w:rPr>
+        <w:t xml:space="preserve"> this gets us the current balance.</w:t>
+      </w:r>
+      <w:r>
+        <w:rPr>
+          <w:rFonts w:ascii="Georgia" w:hAnsi="Georgia"/>
+        </w:rPr>
+        <w:t xml:space="preserve"> </w:t>
+      </w:r>
+      <w:r>
+        <w:rPr>
+          <w:rFonts w:ascii="Georgia" w:hAnsi="Georgia"/>
+        </w:rPr>
+        <w:t>W</w:t>
+      </w:r>
+      <w:r>
+        <w:rPr>
+          <w:rFonts w:ascii="Georgia" w:hAnsi="Georgia"/>
+        </w:rPr>
+        <w:t xml:space="preserve">e want to do this for each account so we do a “GROUP BY” </w:t>
+      </w:r>
+      <w:proofErr w:type="spellStart"/>
+      <w:r>
+        <w:rPr>
+          <w:rFonts w:ascii="Georgia" w:hAnsi="Georgia"/>
+        </w:rPr>
+        <w:t>account_id</w:t>
+      </w:r>
+      <w:proofErr w:type="spellEnd"/>
+      <w:r>
+        <w:rPr>
+          <w:rFonts w:ascii="Georgia" w:hAnsi="Georgia"/>
+        </w:rPr>
+        <w:t>, so the transactions out going and ingoing are grouped by specific account id’s, otherwise without the group by clause SQL would not know what incoming transactions and outgoing transaction to sum together. You can think of group by clause as a “for each”, e.g. for each account (</w:t>
+      </w:r>
+      <w:proofErr w:type="spellStart"/>
+      <w:r>
+        <w:rPr>
+          <w:rFonts w:ascii="Georgia" w:hAnsi="Georgia"/>
+        </w:rPr>
+        <w:t>account_id</w:t>
+      </w:r>
+      <w:proofErr w:type="spellEnd"/>
+      <w:r>
+        <w:rPr>
+          <w:rFonts w:ascii="Georgia" w:hAnsi="Georgia"/>
+        </w:rPr>
+        <w:t>) sum incoming transactions.</w:t>
+      </w:r>
+      <w:r>
+        <w:rPr>
+          <w:rFonts w:ascii="Georgia" w:hAnsi="Georgia"/>
+        </w:rPr>
+        <w:t xml:space="preserve"> Finally we have a “HAVING” clause in order to filter out the current account balances greater then the amount inputted as the argument for the stored procedure in this case £5000. A having clause in required instead of where clause, due to us wanted to filter </w:t>
+      </w:r>
+      <w:r>
+        <w:rPr>
+          <w:rFonts w:ascii="Georgia" w:hAnsi="Georgia"/>
+        </w:rPr>
+        <w:t>by  rows in the result set representing groups</w:t>
+      </w:r>
+      <w:r>
+        <w:rPr>
+          <w:rFonts w:ascii="Georgia" w:hAnsi="Georgia"/>
+        </w:rPr>
+        <w:t>, however the where clause</w:t>
+      </w:r>
+      <w:r>
+        <w:rPr>
+          <w:rFonts w:ascii="Georgia" w:hAnsi="Georgia"/>
+        </w:rPr>
+        <w:t xml:space="preserve"> only applies to individual rows.</w:t>
+      </w:r>
+    </w:p>
+    <w:p>
+      <w:pPr>
+        <w:rPr>
+          <w:rFonts w:ascii="Georgia" w:hAnsi="Georgia"/>
+        </w:rPr>
+      </w:pPr>
+    </w:p>
+    <w:p>
+      <w:pPr>
+        <w:rPr>
+          <w:rFonts w:ascii="Georgia" w:hAnsi="Georgia"/>
+        </w:rPr>
+      </w:pPr>
+      <w:r>
+        <w:rPr>
+          <w:rFonts w:ascii="Georgia" w:hAnsi="Georgia"/>
+          <w:noProof/>
+        </w:rPr>
+        <w:drawing>
+          <wp:anchor distT="0" distB="0" distL="114300" distR="114300" simplePos="0" relativeHeight="251669504" behindDoc="0" locked="0" layoutInCell="1" allowOverlap="1" wp14:anchorId="2059FD1B" wp14:editId="05E1C092">
+            <wp:simplePos x="0" y="0"/>
+            <wp:positionH relativeFrom="margin">
+              <wp:posOffset>311132</wp:posOffset>
+            </wp:positionH>
+            <wp:positionV relativeFrom="paragraph">
+              <wp:posOffset>6607</wp:posOffset>
+            </wp:positionV>
+            <wp:extent cx="4959985" cy="482600"/>
+            <wp:effectExtent l="0" t="0" r="0" b="0"/>
+            <wp:wrapSquare wrapText="bothSides"/>
+            <wp:docPr id="15" name="Picture 15"/>
+            <wp:cNvGraphicFramePr>
+              <a:graphicFrameLocks xmlns:a="http://schemas.openxmlformats.org/drawingml/2006/main" noChangeAspect="1"/>
+            </wp:cNvGraphicFramePr>
+            <a:graphic xmlns:a="http://schemas.openxmlformats.org/drawingml/2006/main">
+              <a:graphicData uri="http://schemas.openxmlformats.org/drawingml/2006/picture">
+                <pic:pic xmlns:pic="http://schemas.openxmlformats.org/drawingml/2006/picture">
+                  <pic:nvPicPr>
+                    <pic:cNvPr id="15" name="Picture 15"/>
+                    <pic:cNvPicPr/>
+                  </pic:nvPicPr>
+                  <pic:blipFill>
+                    <a:blip r:embed="rId18">
+                      <a:extLst>
+                        <a:ext uri="{28A0092B-C50C-407E-A947-70E740481C1C}">
+                          <a14:useLocalDpi xmlns:a14="http://schemas.microsoft.com/office/drawing/2010/main" val="0"/>
+                        </a:ext>
+                      </a:extLst>
+                    </a:blip>
+                    <a:stretch>
+                      <a:fillRect/>
+                    </a:stretch>
+                  </pic:blipFill>
+                  <pic:spPr>
+                    <a:xfrm>
+                      <a:off x="0" y="0"/>
+                      <a:ext cx="4959985" cy="482600"/>
+                    </a:xfrm>
+                    <a:prstGeom prst="rect">
+                      <a:avLst/>
+                    </a:prstGeom>
+                  </pic:spPr>
+                </pic:pic>
+              </a:graphicData>
+            </a:graphic>
+            <wp14:sizeRelH relativeFrom="page">
+              <wp14:pctWidth>0</wp14:pctWidth>
+            </wp14:sizeRelH>
+            <wp14:sizeRelV relativeFrom="page">
+              <wp14:pctHeight>0</wp14:pctHeight>
+            </wp14:sizeRelV>
+          </wp:anchor>
+        </w:drawing>
+      </w:r>
+    </w:p>
+    <w:p>
+      <w:pPr>
+        <w:rPr>
+          <w:rFonts w:ascii="Georgia" w:hAnsi="Georgia"/>
+        </w:rPr>
+      </w:pPr>
+    </w:p>
+    <w:p>
+      <w:pPr>
+        <w:rPr>
+          <w:rFonts w:ascii="Georgia" w:hAnsi="Georgia"/>
+        </w:rPr>
+      </w:pPr>
+    </w:p>
+    <w:p>
+      <w:pPr>
+        <w:rPr>
+          <w:rFonts w:ascii="Georgia" w:hAnsi="Georgia"/>
+        </w:rPr>
+      </w:pPr>
+    </w:p>
+    <w:p>
+      <w:pPr>
+        <w:pStyle w:val="ListParagraph"/>
+        <w:numPr>
+          <w:ilvl w:val="0"/>
+          <w:numId w:val="1"/>
+        </w:numPr>
+        <w:rPr>
+          <w:rFonts w:ascii="Georgia" w:hAnsi="Georgia"/>
+        </w:rPr>
+      </w:pPr>
+      <w:r>
+        <w:rPr>
+          <w:rFonts w:ascii="Georgia" w:hAnsi="Georgia"/>
+        </w:rPr>
+        <w:t xml:space="preserve">The Bank management team often needs to know the "Total Outstandings" of the bank. The Total Outstandings is the up-to-date balance over all bank accounts and includes the sum of the opening balance of every bank account deducting all outgoing payments and adding all incoming payments of every bank account. </w:t>
+      </w:r>
+    </w:p>
+    <w:p>
+      <w:pPr>
+        <w:rPr>
+          <w:rFonts w:ascii="Georgia" w:hAnsi="Georgia"/>
+        </w:rPr>
+      </w:pPr>
+      <w:r>
+        <w:rPr>
+          <w:rFonts w:ascii="Georgia" w:hAnsi="Georgia"/>
+          <w:noProof/>
+        </w:rPr>
+        <w:lastRenderedPageBreak/>
+        <w:drawing>
+          <wp:anchor distT="0" distB="0" distL="114300" distR="114300" simplePos="0" relativeHeight="251666432" behindDoc="0" locked="0" layoutInCell="1" allowOverlap="1" wp14:anchorId="45DA1DBF" wp14:editId="378F6CB3">
+            <wp:simplePos x="0" y="0"/>
+            <wp:positionH relativeFrom="margin">
+              <wp:align>right</wp:align>
+            </wp:positionH>
+            <wp:positionV relativeFrom="paragraph">
+              <wp:posOffset>260161</wp:posOffset>
+            </wp:positionV>
+            <wp:extent cx="5731510" cy="1474470"/>
+            <wp:effectExtent l="0" t="0" r="2540" b="0"/>
+            <wp:wrapSquare wrapText="bothSides"/>
+            <wp:docPr id="12" name="Picture 12" descr="Graphical user interface, text, application&#10;&#10;Description automatically generated"/>
+            <wp:cNvGraphicFramePr>
+              <a:graphicFrameLocks xmlns:a="http://schemas.openxmlformats.org/drawingml/2006/main" noChangeAspect="1"/>
+            </wp:cNvGraphicFramePr>
+            <a:graphic xmlns:a="http://schemas.openxmlformats.org/drawingml/2006/main">
+              <a:graphicData uri="http://schemas.openxmlformats.org/drawingml/2006/picture">
+                <pic:pic xmlns:pic="http://schemas.openxmlformats.org/drawingml/2006/picture">
+                  <pic:nvPicPr>
+                    <pic:cNvPr id="12" name="Picture 12" descr="Graphical user interface, text, application&#10;&#10;Description automatically generated"/>
+                    <pic:cNvPicPr/>
+                  </pic:nvPicPr>
+                  <pic:blipFill>
+                    <a:blip r:embed="rId19">
+                      <a:extLst>
+                        <a:ext uri="{28A0092B-C50C-407E-A947-70E740481C1C}">
+                          <a14:useLocalDpi xmlns:a14="http://schemas.microsoft.com/office/drawing/2010/main" val="0"/>
+                        </a:ext>
+                      </a:extLst>
+                    </a:blip>
+                    <a:stretch>
+                      <a:fillRect/>
+                    </a:stretch>
+                  </pic:blipFill>
+                  <pic:spPr>
+                    <a:xfrm>
+                      <a:off x="0" y="0"/>
+                      <a:ext cx="5731510" cy="1474470"/>
+                    </a:xfrm>
+                    <a:prstGeom prst="rect">
+                      <a:avLst/>
+                    </a:prstGeom>
+                  </pic:spPr>
+                </pic:pic>
+              </a:graphicData>
+            </a:graphic>
+            <wp14:sizeRelH relativeFrom="page">
+              <wp14:pctWidth>0</wp14:pctWidth>
+            </wp14:sizeRelH>
+            <wp14:sizeRelV relativeFrom="page">
+              <wp14:pctHeight>0</wp14:pctHeight>
+            </wp14:sizeRelV>
+          </wp:anchor>
+        </w:drawing>
+      </w:r>
+    </w:p>
+    <w:p>
+      <w:pPr>
+        <w:rPr>
+          <w:rFonts w:ascii="Georgia" w:hAnsi="Georgia"/>
+        </w:rPr>
+      </w:pPr>
+    </w:p>
+    <w:p>
+      <w:pPr>
+        <w:rPr>
+          <w:rFonts w:ascii="Georgia" w:hAnsi="Georgia"/>
+        </w:rPr>
+      </w:pPr>
+      <w:r>
+        <w:rPr>
+          <w:rFonts w:ascii="Georgia" w:hAnsi="Georgia"/>
+          <w:noProof/>
+        </w:rPr>
+        <w:drawing>
+          <wp:anchor distT="0" distB="0" distL="114300" distR="114300" simplePos="0" relativeHeight="251670528" behindDoc="0" locked="0" layoutInCell="1" allowOverlap="1" wp14:anchorId="0BB13AB4" wp14:editId="6B423129">
+            <wp:simplePos x="0" y="0"/>
+            <wp:positionH relativeFrom="column">
+              <wp:posOffset>197468</wp:posOffset>
+            </wp:positionH>
+            <wp:positionV relativeFrom="paragraph">
+              <wp:posOffset>95576</wp:posOffset>
+            </wp:positionV>
+            <wp:extent cx="1176655" cy="428625"/>
+            <wp:effectExtent l="0" t="0" r="4445" b="9525"/>
+            <wp:wrapSquare wrapText="bothSides"/>
+            <wp:docPr id="16" name="Picture 16" descr="Graphical user interface&#10;&#10;Description automatically generated with low confidence"/>
+            <wp:cNvGraphicFramePr>
+              <a:graphicFrameLocks xmlns:a="http://schemas.openxmlformats.org/drawingml/2006/main" noChangeAspect="1"/>
+            </wp:cNvGraphicFramePr>
+            <a:graphic xmlns:a="http://schemas.openxmlformats.org/drawingml/2006/main">
+              <a:graphicData uri="http://schemas.openxmlformats.org/drawingml/2006/picture">
+                <pic:pic xmlns:pic="http://schemas.openxmlformats.org/drawingml/2006/picture">
+                  <pic:nvPicPr>
+                    <pic:cNvPr id="16" name="Picture 16" descr="Graphical user interface&#10;&#10;Description automatically generated with low confidence"/>
+                    <pic:cNvPicPr/>
+                  </pic:nvPicPr>
+                  <pic:blipFill>
+                    <a:blip r:embed="rId20">
+                      <a:extLst>
+                        <a:ext uri="{28A0092B-C50C-407E-A947-70E740481C1C}">
+                          <a14:useLocalDpi xmlns:a14="http://schemas.microsoft.com/office/drawing/2010/main" val="0"/>
+                        </a:ext>
+                      </a:extLst>
+                    </a:blip>
+                    <a:stretch>
+                      <a:fillRect/>
+                    </a:stretch>
+                  </pic:blipFill>
+                  <pic:spPr>
+                    <a:xfrm>
+                      <a:off x="0" y="0"/>
+                      <a:ext cx="1176655" cy="428625"/>
+                    </a:xfrm>
+                    <a:prstGeom prst="rect">
+                      <a:avLst/>
+                    </a:prstGeom>
+                  </pic:spPr>
+                </pic:pic>
+              </a:graphicData>
+            </a:graphic>
+            <wp14:sizeRelH relativeFrom="page">
+              <wp14:pctWidth>0</wp14:pctWidth>
+            </wp14:sizeRelH>
+            <wp14:sizeRelV relativeFrom="page">
+              <wp14:pctHeight>0</wp14:pctHeight>
+            </wp14:sizeRelV>
+          </wp:anchor>
+        </w:drawing>
+      </w:r>
     </w:p>
     <w:p>
       <w:pPr>
@@ -2148,7 +2802,6 @@
     </w:p>
     <w:p>
       <w:pPr>
-        <w:jc w:val="center"/>
         <w:rPr>
           <w:rFonts w:ascii="Georgia" w:hAnsi="Georgia"/>
           <w:i/>
@@ -2157,7 +2810,9 @@
           <w:szCs w:val="28"/>
         </w:rPr>
       </w:pPr>
-      <w:r>
+    </w:p>
+    <w:p>
+      <w:pPr>
         <w:rPr>
           <w:rFonts w:ascii="Georgia" w:hAnsi="Georgia"/>
           <w:i/>
@@ -2165,268 +2820,10 @@
           <w:sz w:val="28"/>
           <w:szCs w:val="28"/>
         </w:rPr>
-        <w:lastRenderedPageBreak/>
-        <w:t>Security &amp; Scalability</w:t>
-      </w:r>
-    </w:p>
-    <w:p>
-      <w:pPr>
-        <w:rPr>
-          <w:rFonts w:ascii="Georgia" w:hAnsi="Georgia"/>
-        </w:rPr>
-      </w:pPr>
-      <w:r>
-        <w:rPr>
-          <w:rFonts w:ascii="Georgia" w:hAnsi="Georgia"/>
-        </w:rPr>
-        <w:t>When implementing any database, whether it is a relational or non-relational, it is always important to consider security and scalability. These are the two main concepts that can effectively “make or break” your database.</w:t>
-      </w:r>
-      <w:r>
-        <w:rPr>
-          <w:rFonts w:ascii="Georgia" w:hAnsi="Georgia"/>
-        </w:rPr>
-        <w:t xml:space="preserve"> </w:t>
-      </w:r>
-      <w:r>
-        <w:rPr>
-          <w:rFonts w:ascii="Georgia" w:hAnsi="Georgia"/>
-        </w:rPr>
-        <w:t xml:space="preserve">Firstly </w:t>
-      </w:r>
-      <w:r>
-        <w:rPr>
-          <w:rFonts w:ascii="Georgia" w:hAnsi="Georgia"/>
-        </w:rPr>
-        <w:t>I will mention how security was strongly considered in my database.</w:t>
-      </w:r>
-    </w:p>
-    <w:p>
-      <w:pPr>
-        <w:rPr>
-          <w:rFonts w:ascii="Georgia" w:hAnsi="Georgia"/>
-        </w:rPr>
-      </w:pPr>
-      <w:r>
-        <w:rPr>
-          <w:rFonts w:ascii="Georgia" w:hAnsi="Georgia"/>
-        </w:rPr>
-        <w:t xml:space="preserve">For this database I decided to create 2 basic users roles for now a read and write user (an admin) and a read only user. This would help stop those who shouldn’t need full access to the database the ability to read from the tables etc, however not make any major changes such a insert data, deleting data or dropping tables. This sort of user access can be left to the database administrator through the read and write role. Once this database scales further keywords such as “GRANT”, “DENY” and “REVOKE” can be use to control and manage user permissions to keep the database accessible only to the correct </w:t>
-      </w:r>
-      <w:r>
-        <w:rPr>
-          <w:rFonts w:ascii="Georgia" w:hAnsi="Georgia"/>
-        </w:rPr>
-        <w:t>personnel</w:t>
-      </w:r>
-      <w:r>
-        <w:rPr>
-          <w:rFonts w:ascii="Georgia" w:hAnsi="Georgia"/>
-        </w:rPr>
-        <w:t>. It is also important to involve the use of secure backups and transactions in order for the database to be rolled back in case of a outage or security attack</w:t>
-      </w:r>
-      <w:r>
-        <w:rPr>
-          <w:rFonts w:ascii="Georgia" w:hAnsi="Georgia"/>
-        </w:rPr>
-        <w:t>, helping recover vital data such as customer details, transactions etc.</w:t>
-      </w:r>
-    </w:p>
-    <w:p>
-      <w:pPr>
-        <w:rPr>
-          <w:rFonts w:ascii="Georgia" w:hAnsi="Georgia"/>
-        </w:rPr>
-      </w:pPr>
-      <w:r>
-        <w:rPr>
-          <w:rFonts w:ascii="Georgia" w:hAnsi="Georgia"/>
-        </w:rPr>
-        <w:t xml:space="preserve">SQL injection are a common wide spread issue on all </w:t>
-      </w:r>
-      <w:r>
-        <w:rPr>
-          <w:rFonts w:ascii="Georgia" w:hAnsi="Georgia"/>
-        </w:rPr>
-        <w:t xml:space="preserve">types </w:t>
-      </w:r>
-      <w:r>
-        <w:rPr>
-          <w:rFonts w:ascii="Georgia" w:hAnsi="Georgia"/>
-        </w:rPr>
-        <w:t xml:space="preserve">of relational databases. </w:t>
-      </w:r>
-      <w:r>
-        <w:rPr>
-          <w:rFonts w:ascii="Georgia" w:hAnsi="Georgia"/>
-        </w:rPr>
-        <w:t xml:space="preserve">These SQL injections are </w:t>
-      </w:r>
-      <w:r>
-        <w:rPr>
-          <w:rFonts w:ascii="Georgia" w:hAnsi="Georgia"/>
-        </w:rPr>
-        <w:t>“</w:t>
-      </w:r>
-      <w:r>
-        <w:rPr>
-          <w:rFonts w:ascii="Georgia" w:hAnsi="Georgia"/>
-          <w:color w:val="000000"/>
-          <w:shd w:val="clear" w:color="auto" w:fill="FFFFFF"/>
-        </w:rPr>
-        <w:t>a common attack vector that uses malicious SQL code for backend database manipulation to access information that was not intended to be displayed.</w:t>
-      </w:r>
-      <w:r>
-        <w:rPr>
-          <w:rFonts w:ascii="Georgia" w:hAnsi="Georgia"/>
-        </w:rPr>
-        <w:t>”</w:t>
-      </w:r>
-      <w:r>
-        <w:rPr>
-          <w:rFonts w:ascii="Georgia" w:hAnsi="Georgia"/>
-        </w:rPr>
-        <w:t xml:space="preserve"> </w:t>
-      </w:r>
-      <w:r>
-        <w:rPr>
-          <w:rFonts w:ascii="Georgia" w:hAnsi="Georgia"/>
-          <w:color w:val="2C3E50"/>
-          <w:shd w:val="clear" w:color="auto" w:fill="FFFFFF"/>
-        </w:rPr>
-        <w:t xml:space="preserve">(Learning </w:t>
-      </w:r>
-      <w:proofErr w:type="spellStart"/>
-      <w:r>
-        <w:rPr>
-          <w:rFonts w:ascii="Georgia" w:hAnsi="Georgia"/>
-          <w:color w:val="2C3E50"/>
-          <w:shd w:val="clear" w:color="auto" w:fill="FFFFFF"/>
-        </w:rPr>
-        <w:t>Center</w:t>
-      </w:r>
-      <w:proofErr w:type="spellEnd"/>
-      <w:r>
-        <w:rPr>
-          <w:rFonts w:ascii="Georgia" w:hAnsi="Georgia"/>
-          <w:color w:val="2C3E50"/>
-          <w:shd w:val="clear" w:color="auto" w:fill="FFFFFF"/>
-        </w:rPr>
-        <w:t>, n.d.)</w:t>
-      </w:r>
-      <w:r>
-        <w:rPr>
-          <w:rFonts w:ascii="Georgia" w:hAnsi="Georgia"/>
-        </w:rPr>
-        <w:t>.</w:t>
-      </w:r>
-      <w:r>
-        <w:rPr>
-          <w:rFonts w:ascii="Georgia" w:hAnsi="Georgia"/>
-        </w:rPr>
-        <w:t xml:space="preserve"> For instance a banks website will have forms for customer to fill out (username, email, password etc), when accessing there online account, there forms are perfect for attackers to inject short </w:t>
-      </w:r>
-      <w:r>
-        <w:rPr>
-          <w:rFonts w:ascii="Georgia" w:hAnsi="Georgia"/>
-        </w:rPr>
-        <w:t>SQL</w:t>
-      </w:r>
-      <w:r>
-        <w:rPr>
-          <w:rFonts w:ascii="Georgia" w:hAnsi="Georgia"/>
-        </w:rPr>
-        <w:t xml:space="preserve"> code. These </w:t>
-      </w:r>
-      <w:r>
-        <w:rPr>
-          <w:rFonts w:ascii="Georgia" w:hAnsi="Georgia"/>
-        </w:rPr>
-        <w:t>SQL</w:t>
-      </w:r>
-      <w:r>
-        <w:rPr>
-          <w:rFonts w:ascii="Georgia" w:hAnsi="Georgia"/>
-        </w:rPr>
-        <w:t xml:space="preserve"> code snippets will usually contain characters such as “ </w:t>
-      </w:r>
-      <w:r>
-        <w:rPr>
-          <w:rFonts w:ascii="Georgia" w:hAnsi="Georgia"/>
-        </w:rPr>
-        <w:t>or</w:t>
-      </w:r>
-      <w:r>
-        <w:rPr>
-          <w:rFonts w:ascii="Georgia" w:hAnsi="Georgia"/>
-        </w:rPr>
-        <w:t xml:space="preserve"> ; in order to trick an unsecure banks database.</w:t>
-      </w:r>
-      <w:r>
-        <w:rPr>
-          <w:rFonts w:ascii="Georgia" w:hAnsi="Georgia"/>
-        </w:rPr>
-        <w:t xml:space="preserve"> Common ways to prevent these attacks are to sanitise user inputs on the banks website using well tested libraries that can easily spot suspicious user input, and also </w:t>
-      </w:r>
-      <w:r>
-        <w:rPr>
-          <w:rFonts w:ascii="Georgia" w:hAnsi="Georgia"/>
-        </w:rPr>
-        <w:t>using stored procedures allow statements to be automatically parameterized to prevent SQL attacks. However, most of the SQL injection prevention will occur on the backend for any online forms provided by the bank.</w:t>
-      </w:r>
-    </w:p>
-    <w:p>
-      <w:pPr>
-        <w:rPr>
-          <w:rFonts w:ascii="Georgia" w:hAnsi="Georgia"/>
-        </w:rPr>
-      </w:pPr>
-      <w:r>
-        <w:rPr>
-          <w:rFonts w:ascii="Georgia" w:hAnsi="Georgia"/>
-        </w:rPr>
-        <w:t xml:space="preserve">Moving onto scalability, one of the first way I could scale my database implementation further is by considering </w:t>
-      </w:r>
-      <w:r>
-        <w:rPr>
-          <w:rFonts w:ascii="Georgia" w:hAnsi="Georgia"/>
-        </w:rPr>
-        <w:t>to move the storage of the database to a cloud service, rather then on premise. This allows for much better hardware scalability to allow your database to easily expand to suit the demand of the banks growth, this is known as vertical scaling. Furthermore moving to the cloud allows for greater data redundancy and uptime, as your database can be easily replicated in case one of your virtual machines storing the companies data goes down. This is especially important for our banking scenario.</w:t>
-      </w:r>
-      <w:r>
-        <w:rPr>
-          <w:rFonts w:ascii="Georgia" w:hAnsi="Georgia"/>
-        </w:rPr>
-        <w:t xml:space="preserve"> Furthermore, to scale my database I could incorporate additional tables, such as an employee table, allowing the bank to store much wider range of data, rather </w:t>
-      </w:r>
-      <w:r>
-        <w:rPr>
-          <w:rFonts w:ascii="Georgia" w:hAnsi="Georgia"/>
-        </w:rPr>
-        <w:t>than</w:t>
-      </w:r>
-      <w:r>
-        <w:rPr>
-          <w:rFonts w:ascii="Georgia" w:hAnsi="Georgia"/>
-        </w:rPr>
-        <w:t xml:space="preserve"> pure customer focussed.</w:t>
-      </w:r>
-    </w:p>
-    <w:p>
-      <w:pPr>
-        <w:rPr>
-          <w:rFonts w:ascii="Georgia" w:hAnsi="Georgia"/>
-        </w:rPr>
-      </w:pPr>
-      <w:r>
-        <w:rPr>
-          <w:rFonts w:ascii="Georgia" w:hAnsi="Georgia"/>
-        </w:rPr>
-        <w:t xml:space="preserve"> </w:t>
-      </w:r>
-    </w:p>
-    <w:p>
-      <w:pPr>
-        <w:jc w:val="center"/>
+      </w:pPr>
+    </w:p>
+    <w:p>
+      <w:pPr>
         <w:rPr>
           <w:rFonts w:ascii="Georgia" w:hAnsi="Georgia"/>
           <w:i/>
@@ -2435,7 +2832,10 @@
           <w:szCs w:val="28"/>
         </w:rPr>
       </w:pPr>
-      <w:r>
+    </w:p>
+    <w:p>
+      <w:pPr>
+        <w:jc w:val="center"/>
         <w:rPr>
           <w:rFonts w:ascii="Georgia" w:hAnsi="Georgia"/>
           <w:i/>
@@ -2443,6 +2843,589 @@
           <w:sz w:val="28"/>
           <w:szCs w:val="28"/>
         </w:rPr>
+      </w:pPr>
+      <w:r>
+        <w:rPr>
+          <w:rFonts w:ascii="Georgia" w:hAnsi="Georgia"/>
+          <w:i/>
+          <w:iCs/>
+          <w:sz w:val="28"/>
+          <w:szCs w:val="28"/>
+        </w:rPr>
+        <w:t>Security &amp; Scalability</w:t>
+      </w:r>
+    </w:p>
+    <w:p>
+      <w:pPr>
+        <w:rPr>
+          <w:rFonts w:ascii="Georgia" w:hAnsi="Georgia"/>
+        </w:rPr>
+      </w:pPr>
+      <w:r>
+        <w:rPr>
+          <w:rFonts w:ascii="Georgia" w:hAnsi="Georgia"/>
+        </w:rPr>
+        <w:t>When implementing any database, whether it is a relational or non-relational, it is always important to consider security and scalability. These are the two main concepts that can effectively “make or break” your database.</w:t>
+      </w:r>
+      <w:r>
+        <w:rPr>
+          <w:rFonts w:ascii="Georgia" w:hAnsi="Georgia"/>
+        </w:rPr>
+        <w:t xml:space="preserve"> </w:t>
+      </w:r>
+      <w:r>
+        <w:rPr>
+          <w:rFonts w:ascii="Georgia" w:hAnsi="Georgia"/>
+        </w:rPr>
+        <w:t xml:space="preserve">Firstly </w:t>
+      </w:r>
+      <w:r>
+        <w:rPr>
+          <w:rFonts w:ascii="Georgia" w:hAnsi="Georgia"/>
+        </w:rPr>
+        <w:t>I will mention how security was strongly considered in my database.</w:t>
+      </w:r>
+    </w:p>
+    <w:p>
+      <w:pPr>
+        <w:rPr>
+          <w:rFonts w:ascii="Georgia" w:hAnsi="Georgia"/>
+        </w:rPr>
+      </w:pPr>
+      <w:r>
+        <w:rPr>
+          <w:rFonts w:ascii="Georgia" w:hAnsi="Georgia"/>
+        </w:rPr>
+        <w:t xml:space="preserve">For this database I decided to create 2 basic users roles for now a read and write user (an admin) and a read only user. This would help stop those who shouldn’t need full access to the database the ability to read from the tables etc, however not make any major changes such </w:t>
+      </w:r>
+      <w:r>
+        <w:rPr>
+          <w:rFonts w:ascii="Georgia" w:hAnsi="Georgia"/>
+        </w:rPr>
+        <w:t>an</w:t>
+      </w:r>
+      <w:r>
+        <w:rPr>
+          <w:rFonts w:ascii="Georgia" w:hAnsi="Georgia"/>
+        </w:rPr>
+        <w:t xml:space="preserve"> insert data, deleting data or dropping tables. This sort of user access can be left to the database administrator through the read and write role. Once this database scales further keywords such as “GRANT”, “DENY” and “REVOKE” can be </w:t>
+      </w:r>
+      <w:r>
+        <w:rPr>
+          <w:rFonts w:ascii="Georgia" w:hAnsi="Georgia"/>
+        </w:rPr>
+        <w:t>used</w:t>
+      </w:r>
+      <w:r>
+        <w:rPr>
+          <w:rFonts w:ascii="Georgia" w:hAnsi="Georgia"/>
+        </w:rPr>
+        <w:t xml:space="preserve"> to control and manage user permissions to keep the database accessible only to the correct </w:t>
+      </w:r>
+      <w:r>
+        <w:rPr>
+          <w:rFonts w:ascii="Georgia" w:hAnsi="Georgia"/>
+        </w:rPr>
+        <w:t>personnel</w:t>
+      </w:r>
+      <w:r>
+        <w:rPr>
+          <w:rFonts w:ascii="Georgia" w:hAnsi="Georgia"/>
+        </w:rPr>
+        <w:t xml:space="preserve">. It is also important to involve the use of secure backups and transactions in order for the database to be rolled back in case of </w:t>
+      </w:r>
+      <w:r>
+        <w:rPr>
+          <w:rFonts w:ascii="Georgia" w:hAnsi="Georgia"/>
+        </w:rPr>
+        <w:t>an</w:t>
+      </w:r>
+      <w:r>
+        <w:rPr>
+          <w:rFonts w:ascii="Georgia" w:hAnsi="Georgia"/>
+        </w:rPr>
+        <w:t xml:space="preserve"> outage or security attack</w:t>
+      </w:r>
+      <w:r>
+        <w:rPr>
+          <w:rFonts w:ascii="Georgia" w:hAnsi="Georgia"/>
+        </w:rPr>
+        <w:t>, helping recover vital data such as customer details, transactions etc.</w:t>
+      </w:r>
+    </w:p>
+    <w:p>
+      <w:pPr>
+        <w:rPr>
+          <w:rFonts w:ascii="Georgia" w:hAnsi="Georgia"/>
+        </w:rPr>
+      </w:pPr>
+      <w:r>
+        <w:rPr>
+          <w:rFonts w:ascii="Georgia" w:hAnsi="Georgia"/>
+        </w:rPr>
+        <w:t xml:space="preserve">SQL injection are a common </w:t>
+      </w:r>
+      <w:r>
+        <w:rPr>
+          <w:rFonts w:ascii="Georgia" w:hAnsi="Georgia"/>
+        </w:rPr>
+        <w:t>widespread</w:t>
+      </w:r>
+      <w:r>
+        <w:rPr>
+          <w:rFonts w:ascii="Georgia" w:hAnsi="Georgia"/>
+        </w:rPr>
+        <w:t xml:space="preserve"> issue on all </w:t>
+      </w:r>
+      <w:r>
+        <w:rPr>
+          <w:rFonts w:ascii="Georgia" w:hAnsi="Georgia"/>
+        </w:rPr>
+        <w:t xml:space="preserve">types </w:t>
+      </w:r>
+      <w:r>
+        <w:rPr>
+          <w:rFonts w:ascii="Georgia" w:hAnsi="Georgia"/>
+        </w:rPr>
+        <w:t xml:space="preserve">of relational databases. </w:t>
+      </w:r>
+      <w:r>
+        <w:rPr>
+          <w:rFonts w:ascii="Georgia" w:hAnsi="Georgia"/>
+        </w:rPr>
+        <w:t xml:space="preserve">These SQL injections are </w:t>
+      </w:r>
+      <w:r>
+        <w:rPr>
+          <w:rFonts w:ascii="Georgia" w:hAnsi="Georgia"/>
+        </w:rPr>
+        <w:t>“</w:t>
+      </w:r>
+      <w:r>
+        <w:rPr>
+          <w:rFonts w:ascii="Georgia" w:hAnsi="Georgia"/>
+          <w:color w:val="000000"/>
+          <w:shd w:val="clear" w:color="auto" w:fill="FFFFFF"/>
+        </w:rPr>
+        <w:t>a common attack vector that uses malicious SQL code for backend database manipulation to access information that was not intended to be displayed.</w:t>
+      </w:r>
+      <w:r>
+        <w:rPr>
+          <w:rFonts w:ascii="Georgia" w:hAnsi="Georgia"/>
+        </w:rPr>
+        <w:t>”</w:t>
+      </w:r>
+      <w:r>
+        <w:rPr>
+          <w:rFonts w:ascii="Georgia" w:hAnsi="Georgia"/>
+        </w:rPr>
+        <w:t xml:space="preserve"> </w:t>
+      </w:r>
+      <w:r>
+        <w:rPr>
+          <w:rFonts w:ascii="Georgia" w:hAnsi="Georgia"/>
+          <w:color w:val="2C3E50"/>
+          <w:shd w:val="clear" w:color="auto" w:fill="FFFFFF"/>
+        </w:rPr>
+        <w:t>(Learning Center, n.d.)</w:t>
+      </w:r>
+      <w:r>
+        <w:rPr>
+          <w:rFonts w:ascii="Georgia" w:hAnsi="Georgia"/>
+        </w:rPr>
+        <w:t>.</w:t>
+      </w:r>
+      <w:r>
+        <w:rPr>
+          <w:rFonts w:ascii="Georgia" w:hAnsi="Georgia"/>
+        </w:rPr>
+        <w:t xml:space="preserve"> For instance a banks website will have forms for customer to fill out (username, email, password etc), when accessing </w:t>
+      </w:r>
+      <w:r>
+        <w:rPr>
+          <w:rFonts w:ascii="Georgia" w:hAnsi="Georgia"/>
+        </w:rPr>
+        <w:t>their</w:t>
+      </w:r>
+      <w:r>
+        <w:rPr>
+          <w:rFonts w:ascii="Georgia" w:hAnsi="Georgia"/>
+        </w:rPr>
+        <w:t xml:space="preserve"> online account, there forms are perfect for attackers to inject short </w:t>
+      </w:r>
+      <w:r>
+        <w:rPr>
+          <w:rFonts w:ascii="Georgia" w:hAnsi="Georgia"/>
+        </w:rPr>
+        <w:t>SQL</w:t>
+      </w:r>
+      <w:r>
+        <w:rPr>
+          <w:rFonts w:ascii="Georgia" w:hAnsi="Georgia"/>
+        </w:rPr>
+        <w:t xml:space="preserve"> code. These </w:t>
+      </w:r>
+      <w:r>
+        <w:rPr>
+          <w:rFonts w:ascii="Georgia" w:hAnsi="Georgia"/>
+        </w:rPr>
+        <w:t>SQL</w:t>
+      </w:r>
+      <w:r>
+        <w:rPr>
+          <w:rFonts w:ascii="Georgia" w:hAnsi="Georgia"/>
+        </w:rPr>
+        <w:t xml:space="preserve"> code snippets will usually contain characters such as “ </w:t>
+      </w:r>
+      <w:r>
+        <w:rPr>
+          <w:rFonts w:ascii="Georgia" w:hAnsi="Georgia"/>
+        </w:rPr>
+        <w:t>or</w:t>
+      </w:r>
+      <w:r>
+        <w:rPr>
+          <w:rFonts w:ascii="Georgia" w:hAnsi="Georgia"/>
+        </w:rPr>
+        <w:t xml:space="preserve"> ; in order to trick an unsecure banks database.</w:t>
+      </w:r>
+      <w:r>
+        <w:rPr>
+          <w:rFonts w:ascii="Georgia" w:hAnsi="Georgia"/>
+        </w:rPr>
+        <w:t xml:space="preserve"> Common ways to prevent these attacks are to sanitise user inputs on the banks website using well tested libraries that can easily spot suspicious user input, and also </w:t>
+      </w:r>
+      <w:r>
+        <w:rPr>
+          <w:rFonts w:ascii="Georgia" w:hAnsi="Georgia"/>
+        </w:rPr>
+        <w:t>using stored procedures allow statements to be automatically parameterized to prevent SQL attacks. However, most of the SQL injection prevention will occur on the backend for any online forms provided by the bank.</w:t>
+      </w:r>
+    </w:p>
+    <w:p>
+      <w:pPr>
+        <w:rPr>
+          <w:rFonts w:ascii="Georgia" w:hAnsi="Georgia"/>
+        </w:rPr>
+      </w:pPr>
+      <w:r>
+        <w:rPr>
+          <w:rFonts w:ascii="Georgia" w:hAnsi="Georgia"/>
+        </w:rPr>
+        <w:lastRenderedPageBreak/>
+        <w:t xml:space="preserve">Moving onto scalability, one of the first way I could scale my database implementation further is by considering </w:t>
+      </w:r>
+      <w:r>
+        <w:rPr>
+          <w:rFonts w:ascii="Georgia" w:hAnsi="Georgia"/>
+        </w:rPr>
+        <w:t>moving</w:t>
+      </w:r>
+      <w:r>
+        <w:rPr>
+          <w:rFonts w:ascii="Georgia" w:hAnsi="Georgia"/>
+        </w:rPr>
+        <w:t xml:space="preserve"> the storage of the database to a cloud service, rather then on premise. This allows for much better hardware scalability to allow your database to easily expand to suit the demand of the banks growth, this is known as vertical scaling. Furthermore moving to the cloud allows for greater data redundancy and uptime, as your database can be easily replicated in case one of your virtual machines storing the companies data goes down. This is especially important for our banking scenario.</w:t>
+      </w:r>
+      <w:r>
+        <w:rPr>
+          <w:rFonts w:ascii="Georgia" w:hAnsi="Georgia"/>
+        </w:rPr>
+        <w:t xml:space="preserve"> Furthermore, to scale my database I could incorporate additional tables, such as an employee table, allowing the bank to store much wider range of data, rather </w:t>
+      </w:r>
+      <w:r>
+        <w:rPr>
+          <w:rFonts w:ascii="Georgia" w:hAnsi="Georgia"/>
+        </w:rPr>
+        <w:t>than</w:t>
+      </w:r>
+      <w:r>
+        <w:rPr>
+          <w:rFonts w:ascii="Georgia" w:hAnsi="Georgia"/>
+        </w:rPr>
+        <w:t xml:space="preserve"> pure customer focussed.</w:t>
+      </w:r>
+    </w:p>
+    <w:p>
+      <w:pPr>
+        <w:rPr>
+          <w:rFonts w:ascii="Georgia" w:hAnsi="Georgia"/>
+        </w:rPr>
+      </w:pPr>
+    </w:p>
+    <w:p>
+      <w:pPr>
+        <w:rPr>
+          <w:rFonts w:ascii="Georgia" w:hAnsi="Georgia"/>
+        </w:rPr>
+      </w:pPr>
+      <w:r>
+        <w:rPr>
+          <w:rFonts w:ascii="Georgia" w:hAnsi="Georgia"/>
+        </w:rPr>
+        <w:t xml:space="preserve">-- DCL (Data Control Language) QUERIES </w:t>
+      </w:r>
+    </w:p>
+    <w:p>
+      <w:pPr>
+        <w:rPr>
+          <w:rFonts w:ascii="Georgia" w:hAnsi="Georgia"/>
+        </w:rPr>
+      </w:pPr>
+      <w:r>
+        <w:rPr>
+          <w:rFonts w:ascii="Georgia" w:hAnsi="Georgia"/>
+        </w:rPr>
+        <w:t>-- Creating user and setting permissions</w:t>
+      </w:r>
+    </w:p>
+    <w:p>
+      <w:pPr>
+        <w:rPr>
+          <w:rFonts w:ascii="Georgia" w:hAnsi="Georgia"/>
+        </w:rPr>
+      </w:pPr>
+      <w:r>
+        <w:rPr>
+          <w:rFonts w:ascii="Georgia" w:hAnsi="Georgia"/>
+        </w:rPr>
+        <w:t>-- Creating a read only user to limit database access and increase security.</w:t>
+      </w:r>
+    </w:p>
+    <w:p>
+      <w:pPr>
+        <w:rPr>
+          <w:rFonts w:ascii="Georgia" w:hAnsi="Georgia"/>
+        </w:rPr>
+      </w:pPr>
+    </w:p>
+    <w:p>
+      <w:pPr>
+        <w:rPr>
+          <w:rFonts w:ascii="Georgia" w:hAnsi="Georgia"/>
+        </w:rPr>
+      </w:pPr>
+      <w:r>
+        <w:rPr>
+          <w:rFonts w:ascii="Georgia" w:hAnsi="Georgia"/>
+        </w:rPr>
+        <w:t>/*</w:t>
+      </w:r>
+    </w:p>
+    <w:p>
+      <w:pPr>
+        <w:rPr>
+          <w:rFonts w:ascii="Georgia" w:hAnsi="Georgia"/>
+        </w:rPr>
+      </w:pPr>
+      <w:r>
+        <w:rPr>
+          <w:rFonts w:ascii="Georgia" w:hAnsi="Georgia"/>
+        </w:rPr>
+        <w:t>DROP USER IF EXISTS '</w:t>
+      </w:r>
+      <w:proofErr w:type="spellStart"/>
+      <w:r>
+        <w:rPr>
+          <w:rFonts w:ascii="Georgia" w:hAnsi="Georgia"/>
+        </w:rPr>
+        <w:t>readonly</w:t>
+      </w:r>
+      <w:proofErr w:type="spellEnd"/>
+      <w:r>
+        <w:rPr>
+          <w:rFonts w:ascii="Georgia" w:hAnsi="Georgia"/>
+        </w:rPr>
+        <w:t>'@'localhost';</w:t>
+      </w:r>
+    </w:p>
+    <w:p>
+      <w:pPr>
+        <w:rPr>
+          <w:rFonts w:ascii="Georgia" w:hAnsi="Georgia"/>
+        </w:rPr>
+      </w:pPr>
+      <w:r>
+        <w:rPr>
+          <w:rFonts w:ascii="Georgia" w:hAnsi="Georgia"/>
+        </w:rPr>
+        <w:t>CREATE USER '</w:t>
+      </w:r>
+      <w:proofErr w:type="spellStart"/>
+      <w:r>
+        <w:rPr>
+          <w:rFonts w:ascii="Georgia" w:hAnsi="Georgia"/>
+        </w:rPr>
+        <w:t>readonly</w:t>
+      </w:r>
+      <w:proofErr w:type="spellEnd"/>
+      <w:r>
+        <w:rPr>
+          <w:rFonts w:ascii="Georgia" w:hAnsi="Georgia"/>
+        </w:rPr>
+        <w:t>'@'localhost' IDENTIFIED BY 'Readonly1934@';</w:t>
+      </w:r>
+    </w:p>
+    <w:p>
+      <w:pPr>
+        <w:rPr>
+          <w:rFonts w:ascii="Georgia" w:hAnsi="Georgia"/>
+        </w:rPr>
+      </w:pPr>
+      <w:r>
+        <w:rPr>
+          <w:rFonts w:ascii="Georgia" w:hAnsi="Georgia"/>
+        </w:rPr>
+        <w:t>GRANT SELECT ON bank_assignment.* TO '</w:t>
+      </w:r>
+      <w:proofErr w:type="spellStart"/>
+      <w:r>
+        <w:rPr>
+          <w:rFonts w:ascii="Georgia" w:hAnsi="Georgia"/>
+        </w:rPr>
+        <w:t>readonly</w:t>
+      </w:r>
+      <w:proofErr w:type="spellEnd"/>
+      <w:r>
+        <w:rPr>
+          <w:rFonts w:ascii="Georgia" w:hAnsi="Georgia"/>
+        </w:rPr>
+        <w:t>'@'localhost';</w:t>
+      </w:r>
+    </w:p>
+    <w:p>
+      <w:pPr>
+        <w:rPr>
+          <w:rFonts w:ascii="Georgia" w:hAnsi="Georgia"/>
+        </w:rPr>
+      </w:pPr>
+    </w:p>
+    <w:p>
+      <w:pPr>
+        <w:rPr>
+          <w:rFonts w:ascii="Georgia" w:hAnsi="Georgia"/>
+        </w:rPr>
+      </w:pPr>
+      <w:r>
+        <w:rPr>
+          <w:rFonts w:ascii="Georgia" w:hAnsi="Georgia"/>
+        </w:rPr>
+        <w:t>DROP USER IF EXISTS '</w:t>
+      </w:r>
+      <w:proofErr w:type="spellStart"/>
+      <w:r>
+        <w:rPr>
+          <w:rFonts w:ascii="Georgia" w:hAnsi="Georgia"/>
+        </w:rPr>
+        <w:t>admin'@'localhost</w:t>
+      </w:r>
+      <w:proofErr w:type="spellEnd"/>
+      <w:r>
+        <w:rPr>
+          <w:rFonts w:ascii="Georgia" w:hAnsi="Georgia"/>
+        </w:rPr>
+        <w:t>';</w:t>
+      </w:r>
+    </w:p>
+    <w:p>
+      <w:pPr>
+        <w:rPr>
+          <w:rFonts w:ascii="Georgia" w:hAnsi="Georgia"/>
+        </w:rPr>
+      </w:pPr>
+      <w:r>
+        <w:rPr>
+          <w:rFonts w:ascii="Georgia" w:hAnsi="Georgia"/>
+        </w:rPr>
+        <w:t>CREATE USER '</w:t>
+      </w:r>
+      <w:proofErr w:type="spellStart"/>
+      <w:r>
+        <w:rPr>
+          <w:rFonts w:ascii="Georgia" w:hAnsi="Georgia"/>
+        </w:rPr>
+        <w:t>admin'@'localhost</w:t>
+      </w:r>
+      <w:proofErr w:type="spellEnd"/>
+      <w:r>
+        <w:rPr>
+          <w:rFonts w:ascii="Georgia" w:hAnsi="Georgia"/>
+        </w:rPr>
+        <w:t>' IDENTIFIED BY 'Admin176253@';</w:t>
+      </w:r>
+    </w:p>
+    <w:p>
+      <w:pPr>
+        <w:rPr>
+          <w:rFonts w:ascii="Georgia" w:hAnsi="Georgia"/>
+        </w:rPr>
+      </w:pPr>
+      <w:r>
+        <w:rPr>
+          <w:rFonts w:ascii="Georgia" w:hAnsi="Georgia"/>
+        </w:rPr>
+        <w:t>GRANT SELECT, INSERT, UPDATE, DELETE, INDEX, CREATE, ALTER ON bank_assignment.* TO '</w:t>
+      </w:r>
+      <w:proofErr w:type="spellStart"/>
+      <w:r>
+        <w:rPr>
+          <w:rFonts w:ascii="Georgia" w:hAnsi="Georgia"/>
+        </w:rPr>
+        <w:t>admin'@'localhost</w:t>
+      </w:r>
+      <w:proofErr w:type="spellEnd"/>
+      <w:r>
+        <w:rPr>
+          <w:rFonts w:ascii="Georgia" w:hAnsi="Georgia"/>
+        </w:rPr>
+        <w:t>';</w:t>
+      </w:r>
+    </w:p>
+    <w:p>
+      <w:pPr>
+        <w:rPr>
+          <w:rFonts w:ascii="Georgia" w:hAnsi="Georgia"/>
+        </w:rPr>
+      </w:pPr>
+      <w:r>
+        <w:rPr>
+          <w:rFonts w:ascii="Georgia" w:hAnsi="Georgia"/>
+        </w:rPr>
+        <w:t>*/</w:t>
+      </w:r>
+    </w:p>
+    <w:p>
+      <w:pPr>
+        <w:rPr>
+          <w:rFonts w:ascii="Georgia" w:hAnsi="Georgia"/>
+        </w:rPr>
+      </w:pPr>
+      <w:r>
+        <w:rPr>
+          <w:rFonts w:ascii="Georgia" w:hAnsi="Georgia"/>
+        </w:rPr>
+        <w:t xml:space="preserve"> </w:t>
+      </w:r>
+    </w:p>
+    <w:p>
+      <w:pPr>
+        <w:jc w:val="center"/>
+        <w:rPr>
+          <w:rFonts w:ascii="Georgia" w:hAnsi="Georgia"/>
+          <w:i/>
+          <w:iCs/>
+          <w:sz w:val="28"/>
+          <w:szCs w:val="28"/>
+        </w:rPr>
+      </w:pPr>
+      <w:r>
+        <w:rPr>
+          <w:rFonts w:ascii="Georgia" w:hAnsi="Georgia"/>
+          <w:i/>
+          <w:iCs/>
+          <w:sz w:val="28"/>
+          <w:szCs w:val="28"/>
+        </w:rPr>
         <w:t>Conclusion</w:t>
       </w:r>
     </w:p>
@@ -2480,7 +3463,19 @@
         <w:rPr>
           <w:rFonts w:ascii="Georgia" w:hAnsi="Georgia"/>
         </w:rPr>
-        <w:t>, analysed and tested</w:t>
+        <w:t xml:space="preserve">, </w:t>
+      </w:r>
+      <w:r>
+        <w:rPr>
+          <w:rFonts w:ascii="Georgia" w:hAnsi="Georgia"/>
+        </w:rPr>
+        <w:t>analysed,</w:t>
+      </w:r>
+      <w:r>
+        <w:rPr>
+          <w:rFonts w:ascii="Georgia" w:hAnsi="Georgia"/>
+        </w:rPr>
+        <w:t xml:space="preserve"> and tested</w:t>
       </w:r>
       <w:r>
         <w:rPr>
@@ -2506,6 +3501,153 @@
         </w:rPr>
         <w:t>, with given examples for specific ways to implement theses 2 topics.</w:t>
       </w:r>
+    </w:p>
+    <w:p>
+      <w:pPr>
+        <w:rPr>
+          <w:rFonts w:ascii="Georgia" w:hAnsi="Georgia"/>
+        </w:rPr>
+      </w:pPr>
+    </w:p>
+    <w:p>
+      <w:pPr>
+        <w:rPr>
+          <w:rFonts w:ascii="Georgia" w:hAnsi="Georgia"/>
+        </w:rPr>
+      </w:pPr>
+    </w:p>
+    <w:p>
+      <w:pPr>
+        <w:rPr>
+          <w:rFonts w:ascii="Georgia" w:hAnsi="Georgia"/>
+        </w:rPr>
+      </w:pPr>
+    </w:p>
+    <w:p>
+      <w:pPr>
+        <w:rPr>
+          <w:rFonts w:ascii="Georgia" w:hAnsi="Georgia"/>
+        </w:rPr>
+      </w:pPr>
+    </w:p>
+    <w:p>
+      <w:pPr>
+        <w:rPr>
+          <w:rFonts w:ascii="Georgia" w:hAnsi="Georgia"/>
+        </w:rPr>
+      </w:pPr>
+    </w:p>
+    <w:p>
+      <w:pPr>
+        <w:rPr>
+          <w:rFonts w:ascii="Georgia" w:hAnsi="Georgia"/>
+        </w:rPr>
+      </w:pPr>
+    </w:p>
+    <w:p>
+      <w:pPr>
+        <w:rPr>
+          <w:rFonts w:ascii="Georgia" w:hAnsi="Georgia"/>
+        </w:rPr>
+      </w:pPr>
+    </w:p>
+    <w:p>
+      <w:pPr>
+        <w:rPr>
+          <w:rFonts w:ascii="Georgia" w:hAnsi="Georgia"/>
+        </w:rPr>
+      </w:pPr>
+    </w:p>
+    <w:p>
+      <w:pPr>
+        <w:rPr>
+          <w:rFonts w:ascii="Georgia" w:hAnsi="Georgia"/>
+        </w:rPr>
+      </w:pPr>
+    </w:p>
+    <w:p>
+      <w:pPr>
+        <w:rPr>
+          <w:rFonts w:ascii="Georgia" w:hAnsi="Georgia"/>
+        </w:rPr>
+      </w:pPr>
+    </w:p>
+    <w:p>
+      <w:pPr>
+        <w:rPr>
+          <w:rFonts w:ascii="Georgia" w:hAnsi="Georgia"/>
+        </w:rPr>
+      </w:pPr>
+    </w:p>
+    <w:p>
+      <w:pPr>
+        <w:rPr>
+          <w:rFonts w:ascii="Georgia" w:hAnsi="Georgia"/>
+        </w:rPr>
+      </w:pPr>
+    </w:p>
+    <w:p>
+      <w:pPr>
+        <w:rPr>
+          <w:rFonts w:ascii="Georgia" w:hAnsi="Georgia"/>
+        </w:rPr>
+      </w:pPr>
+    </w:p>
+    <w:p>
+      <w:pPr>
+        <w:rPr>
+          <w:rFonts w:ascii="Georgia" w:hAnsi="Georgia"/>
+        </w:rPr>
+      </w:pPr>
+    </w:p>
+    <w:p>
+      <w:pPr>
+        <w:rPr>
+          <w:rFonts w:ascii="Georgia" w:hAnsi="Georgia"/>
+        </w:rPr>
+      </w:pPr>
+    </w:p>
+    <w:p>
+      <w:pPr>
+        <w:rPr>
+          <w:rFonts w:ascii="Georgia" w:hAnsi="Georgia"/>
+        </w:rPr>
+      </w:pPr>
+    </w:p>
+    <w:p>
+      <w:pPr>
+        <w:rPr>
+          <w:rFonts w:ascii="Georgia" w:hAnsi="Georgia"/>
+        </w:rPr>
+      </w:pPr>
+    </w:p>
+    <w:p>
+      <w:pPr>
+        <w:rPr>
+          <w:rFonts w:ascii="Georgia" w:hAnsi="Georgia"/>
+        </w:rPr>
+      </w:pPr>
+    </w:p>
+    <w:p>
+      <w:pPr>
+        <w:rPr>
+          <w:rFonts w:ascii="Georgia" w:hAnsi="Georgia"/>
+        </w:rPr>
+      </w:pPr>
+    </w:p>
+    <w:p>
+      <w:pPr>
+        <w:rPr>
+          <w:rFonts w:ascii="Georgia" w:hAnsi="Georgia"/>
+        </w:rPr>
+      </w:pPr>
+    </w:p>
+    <w:p>
+      <w:pPr>
+        <w:rPr>
+          <w:rFonts w:ascii="Georgia" w:hAnsi="Georgia"/>
+        </w:rPr>
+      </w:pPr>
     </w:p>
     <w:p>
       <w:pPr>
@@ -2548,7 +3690,6 @@
           <w:color w:val="000000"/>
           <w:lang w:eastAsia="en-GB"/>
         </w:rPr>
-        <w:lastRenderedPageBreak/>
         <w:t>support.microsoft.com. (n.d.). </w:t>
       </w:r>
       <w:r>
@@ -2569,7 +3710,7 @@
         </w:rPr>
         <w:t xml:space="preserve">. [online] Available at: </w:t>
       </w:r>
-      <w:hyperlink r:id="rId16" w:history="1">
+      <w:hyperlink r:id="rId21" w:history="1">
         <w:r>
           <w:rPr>
             <w:rStyle w:val="Hyperlink"/>
@@ -2607,23 +3748,13 @@
           <w:lang w:eastAsia="en-GB"/>
         </w:rPr>
       </w:pPr>
-      <w:proofErr w:type="spellStart"/>
       <w:r>
         <w:rPr>
           <w:rFonts w:ascii="Georgia" w:eastAsia="Times New Roman" w:hAnsi="Georgia" w:cs="Calibri"/>
           <w:color w:val="000000"/>
           <w:lang w:eastAsia="en-GB"/>
         </w:rPr>
-        <w:t>Fathulla</w:t>
-      </w:r>
-      <w:proofErr w:type="spellEnd"/>
-      <w:r>
-        <w:rPr>
-          <w:rFonts w:ascii="Georgia" w:eastAsia="Times New Roman" w:hAnsi="Georgia" w:cs="Calibri"/>
-          <w:color w:val="000000"/>
-          <w:lang w:eastAsia="en-GB"/>
-        </w:rPr>
-        <w:t>, K. (2021). </w:t>
+        <w:t>Fathulla, K. (2021). </w:t>
       </w:r>
       <w:r>
         <w:rPr>
@@ -2687,7 +3818,7 @@
         </w:rPr>
         <w:t xml:space="preserve">. [online] docs.microsoft.com. Available at: </w:t>
       </w:r>
-      <w:hyperlink r:id="rId17" w:history="1">
+      <w:hyperlink r:id="rId22" w:history="1">
         <w:r>
           <w:rPr>
             <w:rStyle w:val="Hyperlink"/>
@@ -2743,7 +3874,7 @@
         </w:rPr>
         <w:t xml:space="preserve">. [online] Available at: </w:t>
       </w:r>
-      <w:hyperlink r:id="rId18" w:history="1">
+      <w:hyperlink r:id="rId23" w:history="1">
         <w:r>
           <w:rPr>
             <w:rStyle w:val="Hyperlink"/>
@@ -2775,23 +3906,13 @@
           <w:lang w:eastAsia="en-GB"/>
         </w:rPr>
       </w:pPr>
-      <w:proofErr w:type="spellStart"/>
       <w:r>
         <w:rPr>
           <w:rFonts w:ascii="Georgia" w:eastAsia="Times New Roman" w:hAnsi="Georgia" w:cs="Calibri"/>
           <w:color w:val="000000"/>
           <w:lang w:eastAsia="en-GB"/>
         </w:rPr>
-        <w:t>GeeksforGeeks</w:t>
-      </w:r>
-      <w:proofErr w:type="spellEnd"/>
-      <w:r>
-        <w:rPr>
-          <w:rFonts w:ascii="Georgia" w:eastAsia="Times New Roman" w:hAnsi="Georgia" w:cs="Calibri"/>
-          <w:color w:val="000000"/>
-          <w:lang w:eastAsia="en-GB"/>
-        </w:rPr>
-        <w:t>. (2019). </w:t>
+        <w:t>GeeksforGeeks. (2019). </w:t>
       </w:r>
       <w:r>
         <w:rPr>
@@ -2801,20 +3922,8 @@
           <w:color w:val="000000"/>
           <w:lang w:eastAsia="en-GB"/>
         </w:rPr>
-        <w:t xml:space="preserve">Second Normal Form (2NF) - </w:t>
-      </w:r>
-      <w:proofErr w:type="spellStart"/>
-      <w:r>
-        <w:rPr>
-          <w:rFonts w:ascii="Georgia" w:eastAsia="Times New Roman" w:hAnsi="Georgia" w:cs="Calibri"/>
-          <w:i/>
-          <w:iCs/>
-          <w:color w:val="000000"/>
-          <w:lang w:eastAsia="en-GB"/>
-        </w:rPr>
-        <w:t>GeeksforGeeks</w:t>
-      </w:r>
-      <w:proofErr w:type="spellEnd"/>
+        <w:t>Second Normal Form (2NF) - GeeksforGeeks</w:t>
+      </w:r>
       <w:r>
         <w:rPr>
           <w:rFonts w:ascii="Georgia" w:eastAsia="Times New Roman" w:hAnsi="Georgia" w:cs="Calibri"/>
@@ -2823,7 +3932,7 @@
         </w:rPr>
         <w:t xml:space="preserve">. [online] Available at: </w:t>
       </w:r>
-      <w:hyperlink r:id="rId19" w:history="1">
+      <w:hyperlink r:id="rId24" w:history="1">
         <w:r>
           <w:rPr>
             <w:rStyle w:val="Hyperlink"/>
@@ -2867,25 +3976,8 @@
           <w:color w:val="000000"/>
           <w:lang w:eastAsia="en-GB"/>
         </w:rPr>
-        <w:t xml:space="preserve">Learning </w:t>
-      </w:r>
-      <w:proofErr w:type="spellStart"/>
-      <w:r>
-        <w:rPr>
-          <w:rFonts w:ascii="Georgia" w:eastAsia="Times New Roman" w:hAnsi="Georgia" w:cs="Calibri"/>
-          <w:color w:val="000000"/>
-          <w:lang w:eastAsia="en-GB"/>
-        </w:rPr>
-        <w:t>Center</w:t>
-      </w:r>
-      <w:proofErr w:type="spellEnd"/>
-      <w:r>
-        <w:rPr>
-          <w:rFonts w:ascii="Georgia" w:eastAsia="Times New Roman" w:hAnsi="Georgia" w:cs="Calibri"/>
-          <w:color w:val="000000"/>
-          <w:lang w:eastAsia="en-GB"/>
-        </w:rPr>
-        <w:t>. (n.d.). </w:t>
+        <w:lastRenderedPageBreak/>
+        <w:t>Learning Center. (n.d.). </w:t>
       </w:r>
       <w:r>
         <w:rPr>
@@ -3018,7 +4110,7 @@
       </w:pPr>
     </w:p>
     <w:sectPr>
-      <w:footerReference w:type="default" r:id="rId20"/>
+      <w:footerReference w:type="default" r:id="rId25"/>
       <w:pgSz w:w="11906" w:h="16838"/>
       <w:pgMar w:top="1440" w:right="1440" w:bottom="1440" w:left="1440" w:header="708" w:footer="708" w:gutter="0"/>
       <w:cols w:space="708"/>
@@ -3129,6 +4221,103 @@
     </w:p>
   </w:footnote>
 </w:footnotes>
+</file>
+
+<file path=word/numbering.xml><?xml version="1.0" encoding="utf-8"?>
+<w:numbering xmlns:wpc="http://schemas.microsoft.com/office/word/2010/wordprocessingCanvas" xmlns:cx="http://schemas.microsoft.com/office/drawing/2014/chartex" xmlns:cx1="http://schemas.microsoft.com/office/drawing/2015/9/8/chartex" xmlns:cx2="http://schemas.microsoft.com/office/drawing/2015/10/21/chartex" xmlns:cx3="http://schemas.microsoft.com/office/drawing/2016/5/9/chartex" xmlns:cx4="http://schemas.microsoft.com/office/drawing/2016/5/10/chartex" xmlns:cx5="http://schemas.microsoft.com/office/drawing/2016/5/11/chartex" xmlns:cx6="http://schemas.microsoft.com/office/drawing/2016/5/12/chartex" xmlns:cx7="http://schemas.microsoft.com/office/drawing/2016/5/13/chartex" xmlns:cx8="http://schemas.microsoft.com/office/drawing/2016/5/14/chartex" xmlns:mc="http://schemas.openxmlformats.org/markup-compatibility/2006" xmlns:aink="http://schemas.microsoft.com/office/drawing/2016/ink" xmlns:am3d="http://schemas.microsoft.com/office/drawing/2017/model3d" xmlns:o="urn:schemas-microsoft-com:office:office" xmlns:r="http://schemas.openxmlformats.org/officeDocument/2006/relationships" xmlns:m="http://schemas.openxmlformats.org/officeDocument/2006/math" xmlns:v="urn:schemas-microsoft-com:vml" xmlns:wp14="http://schemas.microsoft.com/office/word/2010/wordprocessingDrawing" xmlns:wp="http://schemas.openxmlformats.org/drawingml/2006/wordprocessingDrawing" xmlns:w10="urn:schemas-microsoft-com:office:word" xmlns:w="http://schemas.openxmlformats.org/wordprocessingml/2006/main" xmlns:w14="http://schemas.microsoft.com/office/word/2010/wordml" xmlns:w15="http://schemas.microsoft.com/office/word/2012/wordml" xmlns:w16cex="http://schemas.microsoft.com/office/word/2018/wordml/cex" xmlns:w16cid="http://schemas.microsoft.com/office/word/2016/wordml/cid" xmlns:w16="http://schemas.microsoft.com/office/word/2018/wordml" xmlns:w16sdtdh="http://schemas.microsoft.com/office/word/2020/wordml/sdtdatahash" xmlns:w16se="http://schemas.microsoft.com/office/word/2015/wordml/symex" xmlns:wpg="http://schemas.microsoft.com/office/word/2010/wordprocessingGroup" xmlns:wpi="http://schemas.microsoft.com/office/word/2010/wordprocessingInk" xmlns:wne="http://schemas.microsoft.com/office/word/2006/wordml" xmlns:wps="http://schemas.microsoft.com/office/word/2010/wordprocessingShape" mc:Ignorable="w14 w15 w16se w16cid w16 w16cex w16sdtdh wp14">
+  <w:abstractNum w:abstractNumId="0" w15:restartNumberingAfterBreak="0">
+    <w:nsid w:val="2A3F7E1C"/>
+    <w:multiLevelType w:val="hybridMultilevel"/>
+    <w:tmpl w:val="A650D1FA"/>
+    <w:lvl w:ilvl="0" w:tplc="0809000F">
+      <w:start w:val="1"/>
+      <w:numFmt w:val="decimal"/>
+      <w:lvlText w:val="%1."/>
+      <w:lvlJc w:val="left"/>
+      <w:pPr>
+        <w:ind w:left="720" w:hanging="360"/>
+      </w:pPr>
+      <w:rPr>
+        <w:rFonts w:hint="default"/>
+      </w:rPr>
+    </w:lvl>
+    <w:lvl w:ilvl="1" w:tplc="08090019" w:tentative="1">
+      <w:start w:val="1"/>
+      <w:numFmt w:val="lowerLetter"/>
+      <w:lvlText w:val="%2."/>
+      <w:lvlJc w:val="left"/>
+      <w:pPr>
+        <w:ind w:left="1440" w:hanging="360"/>
+      </w:pPr>
+    </w:lvl>
+    <w:lvl w:ilvl="2" w:tplc="0809001B" w:tentative="1">
+      <w:start w:val="1"/>
+      <w:numFmt w:val="lowerRoman"/>
+      <w:lvlText w:val="%3."/>
+      <w:lvlJc w:val="right"/>
+      <w:pPr>
+        <w:ind w:left="2160" w:hanging="180"/>
+      </w:pPr>
+    </w:lvl>
+    <w:lvl w:ilvl="3" w:tplc="0809000F" w:tentative="1">
+      <w:start w:val="1"/>
+      <w:numFmt w:val="decimal"/>
+      <w:lvlText w:val="%4."/>
+      <w:lvlJc w:val="left"/>
+      <w:pPr>
+        <w:ind w:left="2880" w:hanging="360"/>
+      </w:pPr>
+    </w:lvl>
+    <w:lvl w:ilvl="4" w:tplc="08090019" w:tentative="1">
+      <w:start w:val="1"/>
+      <w:numFmt w:val="lowerLetter"/>
+      <w:lvlText w:val="%5."/>
+      <w:lvlJc w:val="left"/>
+      <w:pPr>
+        <w:ind w:left="3600" w:hanging="360"/>
+      </w:pPr>
+    </w:lvl>
+    <w:lvl w:ilvl="5" w:tplc="0809001B" w:tentative="1">
+      <w:start w:val="1"/>
+      <w:numFmt w:val="lowerRoman"/>
+      <w:lvlText w:val="%6."/>
+      <w:lvlJc w:val="right"/>
+      <w:pPr>
+        <w:ind w:left="4320" w:hanging="180"/>
+      </w:pPr>
+    </w:lvl>
+    <w:lvl w:ilvl="6" w:tplc="0809000F" w:tentative="1">
+      <w:start w:val="1"/>
+      <w:numFmt w:val="decimal"/>
+      <w:lvlText w:val="%7."/>
+      <w:lvlJc w:val="left"/>
+      <w:pPr>
+        <w:ind w:left="5040" w:hanging="360"/>
+      </w:pPr>
+    </w:lvl>
+    <w:lvl w:ilvl="7" w:tplc="08090019" w:tentative="1">
+      <w:start w:val="1"/>
+      <w:numFmt w:val="lowerLetter"/>
+      <w:lvlText w:val="%8."/>
+      <w:lvlJc w:val="left"/>
+      <w:pPr>
+        <w:ind w:left="5760" w:hanging="360"/>
+      </w:pPr>
+    </w:lvl>
+    <w:lvl w:ilvl="8" w:tplc="0809001B" w:tentative="1">
+      <w:start w:val="1"/>
+      <w:numFmt w:val="lowerRoman"/>
+      <w:lvlText w:val="%9."/>
+      <w:lvlJc w:val="right"/>
+      <w:pPr>
+        <w:ind w:left="6480" w:hanging="180"/>
+      </w:pPr>
+    </w:lvl>
+  </w:abstractNum>
+  <w:num w:numId="1">
+    <w:abstractNumId w:val="0"/>
+  </w:num>
+</w:numbering>
 </file>
 
 <file path=word/styles.xml><?xml version="1.0" encoding="utf-8"?>
@@ -3654,6 +4843,17 @@
       <w:shd w:val="clear" w:color="auto" w:fill="E1DFDD"/>
     </w:rPr>
   </w:style>
+  <w:style w:type="paragraph" w:styleId="ListParagraph">
+    <w:name w:val="List Paragraph"/>
+    <w:basedOn w:val="Normal"/>
+    <w:uiPriority w:val="34"/>
+    <w:qFormat/>
+    <w:rsid w:val="007E1B34"/>
+    <w:pPr>
+      <w:ind w:left="720"/>
+      <w:contextualSpacing/>
+    </w:pPr>
+  </w:style>
 </w:styles>
 </file>
 

</xml_diff>

<commit_message>
same code and report update
</commit_message>
<xml_diff>
--- a/AssignmentReport.docx
+++ b/AssignmentReport.docx
@@ -551,15 +551,6 @@
       <w:pPr>
         <w:rPr>
           <w:rFonts w:ascii="Times New Roman" w:hAnsi="Times New Roman" w:cs="Times New Roman"/>
-          <w:color w:val="000000" w:themeColor="text1"/>
-        </w:rPr>
-      </w:pPr>
-    </w:p>
-    <w:p>
-      <w:pPr>
-        <w:jc w:val="center"/>
-        <w:rPr>
-          <w:rFonts w:ascii="Times New Roman" w:hAnsi="Times New Roman" w:cs="Times New Roman"/>
           <w:b/>
           <w:bCs/>
           <w:i/>
@@ -569,7 +560,10 @@
           <w:szCs w:val="28"/>
         </w:rPr>
       </w:pPr>
-      <w:r>
+    </w:p>
+    <w:p>
+      <w:pPr>
+        <w:jc w:val="center"/>
         <w:rPr>
           <w:rFonts w:ascii="Times New Roman" w:hAnsi="Times New Roman" w:cs="Times New Roman"/>
           <w:b/>
@@ -580,7 +574,48 @@
           <w:sz w:val="28"/>
           <w:szCs w:val="28"/>
         </w:rPr>
-        <w:lastRenderedPageBreak/>
+      </w:pPr>
+    </w:p>
+    <w:p>
+      <w:pPr>
+        <w:jc w:val="center"/>
+        <w:rPr>
+          <w:rFonts w:ascii="Times New Roman" w:hAnsi="Times New Roman" w:cs="Times New Roman"/>
+          <w:b/>
+          <w:bCs/>
+          <w:i/>
+          <w:iCs/>
+          <w:color w:val="000000" w:themeColor="text1"/>
+          <w:sz w:val="28"/>
+          <w:szCs w:val="28"/>
+        </w:rPr>
+      </w:pPr>
+    </w:p>
+    <w:p>
+      <w:pPr>
+        <w:jc w:val="center"/>
+        <w:rPr>
+          <w:rFonts w:ascii="Times New Roman" w:hAnsi="Times New Roman" w:cs="Times New Roman"/>
+          <w:b/>
+          <w:bCs/>
+          <w:i/>
+          <w:iCs/>
+          <w:color w:val="000000" w:themeColor="text1"/>
+          <w:sz w:val="28"/>
+          <w:szCs w:val="28"/>
+        </w:rPr>
+      </w:pPr>
+      <w:r>
+        <w:rPr>
+          <w:rFonts w:ascii="Times New Roman" w:hAnsi="Times New Roman" w:cs="Times New Roman"/>
+          <w:b/>
+          <w:bCs/>
+          <w:i/>
+          <w:iCs/>
+          <w:color w:val="000000" w:themeColor="text1"/>
+          <w:sz w:val="28"/>
+          <w:szCs w:val="28"/>
+        </w:rPr>
         <w:t>Contents Table</w:t>
       </w:r>
     </w:p>
@@ -596,238 +631,672 @@
       <w:pPr>
         <w:rPr>
           <w:rFonts w:ascii="Times New Roman" w:hAnsi="Times New Roman" w:cs="Times New Roman"/>
-          <w:color w:val="000000" w:themeColor="text1"/>
-        </w:rPr>
-      </w:pPr>
-    </w:p>
-    <w:p>
-      <w:pPr>
-        <w:rPr>
-          <w:rFonts w:ascii="Times New Roman" w:hAnsi="Times New Roman" w:cs="Times New Roman"/>
-          <w:color w:val="000000" w:themeColor="text1"/>
-        </w:rPr>
-      </w:pPr>
-    </w:p>
-    <w:p>
-      <w:pPr>
-        <w:rPr>
-          <w:rFonts w:ascii="Times New Roman" w:hAnsi="Times New Roman" w:cs="Times New Roman"/>
-          <w:color w:val="000000" w:themeColor="text1"/>
-        </w:rPr>
-      </w:pPr>
-    </w:p>
-    <w:p>
-      <w:pPr>
-        <w:rPr>
-          <w:rFonts w:ascii="Times New Roman" w:hAnsi="Times New Roman" w:cs="Times New Roman"/>
-          <w:color w:val="000000" w:themeColor="text1"/>
-        </w:rPr>
-      </w:pPr>
-    </w:p>
-    <w:p>
-      <w:pPr>
-        <w:rPr>
-          <w:rFonts w:ascii="Times New Roman" w:hAnsi="Times New Roman" w:cs="Times New Roman"/>
-          <w:color w:val="000000" w:themeColor="text1"/>
-        </w:rPr>
-      </w:pPr>
-    </w:p>
-    <w:p>
-      <w:pPr>
-        <w:rPr>
-          <w:rFonts w:ascii="Times New Roman" w:hAnsi="Times New Roman" w:cs="Times New Roman"/>
-          <w:color w:val="000000" w:themeColor="text1"/>
-        </w:rPr>
-      </w:pPr>
-    </w:p>
-    <w:p>
-      <w:pPr>
-        <w:rPr>
-          <w:rFonts w:ascii="Times New Roman" w:hAnsi="Times New Roman" w:cs="Times New Roman"/>
-          <w:color w:val="000000" w:themeColor="text1"/>
-        </w:rPr>
-      </w:pPr>
-    </w:p>
-    <w:p>
-      <w:pPr>
-        <w:rPr>
-          <w:rFonts w:ascii="Times New Roman" w:hAnsi="Times New Roman" w:cs="Times New Roman"/>
-          <w:color w:val="000000" w:themeColor="text1"/>
-        </w:rPr>
-      </w:pPr>
-    </w:p>
-    <w:p>
-      <w:pPr>
-        <w:rPr>
-          <w:rFonts w:ascii="Times New Roman" w:hAnsi="Times New Roman" w:cs="Times New Roman"/>
-          <w:color w:val="000000" w:themeColor="text1"/>
-        </w:rPr>
-      </w:pPr>
-    </w:p>
-    <w:p>
-      <w:pPr>
-        <w:rPr>
-          <w:rFonts w:ascii="Times New Roman" w:hAnsi="Times New Roman" w:cs="Times New Roman"/>
-          <w:color w:val="000000" w:themeColor="text1"/>
-        </w:rPr>
-      </w:pPr>
-    </w:p>
-    <w:p>
-      <w:pPr>
-        <w:rPr>
-          <w:rFonts w:ascii="Times New Roman" w:hAnsi="Times New Roman" w:cs="Times New Roman"/>
-          <w:color w:val="000000" w:themeColor="text1"/>
-        </w:rPr>
-      </w:pPr>
-    </w:p>
-    <w:p>
-      <w:pPr>
-        <w:rPr>
-          <w:rFonts w:ascii="Times New Roman" w:hAnsi="Times New Roman" w:cs="Times New Roman"/>
-          <w:color w:val="000000" w:themeColor="text1"/>
-        </w:rPr>
-      </w:pPr>
-    </w:p>
-    <w:p>
-      <w:pPr>
-        <w:rPr>
-          <w:rFonts w:ascii="Times New Roman" w:hAnsi="Times New Roman" w:cs="Times New Roman"/>
-          <w:color w:val="000000" w:themeColor="text1"/>
-        </w:rPr>
-      </w:pPr>
-    </w:p>
-    <w:p>
-      <w:pPr>
-        <w:rPr>
-          <w:rFonts w:ascii="Times New Roman" w:hAnsi="Times New Roman" w:cs="Times New Roman"/>
-          <w:color w:val="000000" w:themeColor="text1"/>
-        </w:rPr>
-      </w:pPr>
-    </w:p>
-    <w:p>
-      <w:pPr>
-        <w:rPr>
-          <w:rFonts w:ascii="Times New Roman" w:hAnsi="Times New Roman" w:cs="Times New Roman"/>
-          <w:color w:val="000000" w:themeColor="text1"/>
-        </w:rPr>
-      </w:pPr>
-    </w:p>
-    <w:p>
-      <w:pPr>
-        <w:rPr>
-          <w:rFonts w:ascii="Times New Roman" w:hAnsi="Times New Roman" w:cs="Times New Roman"/>
-          <w:color w:val="000000" w:themeColor="text1"/>
-        </w:rPr>
-      </w:pPr>
-    </w:p>
-    <w:p>
-      <w:pPr>
-        <w:rPr>
-          <w:rFonts w:ascii="Times New Roman" w:hAnsi="Times New Roman" w:cs="Times New Roman"/>
-          <w:color w:val="000000" w:themeColor="text1"/>
-        </w:rPr>
-      </w:pPr>
-    </w:p>
-    <w:p>
-      <w:pPr>
-        <w:rPr>
-          <w:rFonts w:ascii="Times New Roman" w:hAnsi="Times New Roman" w:cs="Times New Roman"/>
-          <w:color w:val="000000" w:themeColor="text1"/>
-        </w:rPr>
-      </w:pPr>
-    </w:p>
-    <w:p>
-      <w:pPr>
-        <w:rPr>
-          <w:rFonts w:ascii="Times New Roman" w:hAnsi="Times New Roman" w:cs="Times New Roman"/>
-          <w:color w:val="000000" w:themeColor="text1"/>
-        </w:rPr>
-      </w:pPr>
-    </w:p>
-    <w:p>
-      <w:pPr>
-        <w:rPr>
-          <w:rFonts w:ascii="Times New Roman" w:hAnsi="Times New Roman" w:cs="Times New Roman"/>
-          <w:color w:val="000000" w:themeColor="text1"/>
-        </w:rPr>
-      </w:pPr>
-    </w:p>
-    <w:p>
-      <w:pPr>
-        <w:rPr>
-          <w:rFonts w:ascii="Times New Roman" w:hAnsi="Times New Roman" w:cs="Times New Roman"/>
-          <w:color w:val="000000" w:themeColor="text1"/>
-        </w:rPr>
-      </w:pPr>
-    </w:p>
-    <w:p>
-      <w:pPr>
-        <w:rPr>
-          <w:rFonts w:ascii="Times New Roman" w:hAnsi="Times New Roman" w:cs="Times New Roman"/>
-          <w:color w:val="000000" w:themeColor="text1"/>
-        </w:rPr>
-      </w:pPr>
-    </w:p>
-    <w:p>
-      <w:pPr>
-        <w:rPr>
-          <w:rFonts w:ascii="Times New Roman" w:hAnsi="Times New Roman" w:cs="Times New Roman"/>
-          <w:color w:val="000000" w:themeColor="text1"/>
-        </w:rPr>
-      </w:pPr>
-    </w:p>
-    <w:p>
-      <w:pPr>
-        <w:rPr>
-          <w:rFonts w:ascii="Times New Roman" w:hAnsi="Times New Roman" w:cs="Times New Roman"/>
-          <w:color w:val="000000" w:themeColor="text1"/>
-        </w:rPr>
-      </w:pPr>
-    </w:p>
-    <w:p>
-      <w:pPr>
-        <w:rPr>
-          <w:rFonts w:ascii="Times New Roman" w:hAnsi="Times New Roman" w:cs="Times New Roman"/>
-          <w:color w:val="000000" w:themeColor="text1"/>
-        </w:rPr>
-      </w:pPr>
-    </w:p>
-    <w:p>
-      <w:pPr>
-        <w:rPr>
-          <w:rFonts w:ascii="Times New Roman" w:hAnsi="Times New Roman" w:cs="Times New Roman"/>
-          <w:color w:val="000000" w:themeColor="text1"/>
-        </w:rPr>
-      </w:pPr>
-    </w:p>
-    <w:p>
-      <w:pPr>
-        <w:rPr>
-          <w:rFonts w:ascii="Times New Roman" w:hAnsi="Times New Roman" w:cs="Times New Roman"/>
-          <w:color w:val="000000" w:themeColor="text1"/>
-        </w:rPr>
-      </w:pPr>
-    </w:p>
-    <w:p>
-      <w:pPr>
-        <w:rPr>
-          <w:rFonts w:ascii="Times New Roman" w:hAnsi="Times New Roman" w:cs="Times New Roman"/>
-          <w:color w:val="000000" w:themeColor="text1"/>
-        </w:rPr>
-      </w:pPr>
-    </w:p>
-    <w:p>
-      <w:pPr>
-        <w:rPr>
-          <w:rFonts w:ascii="Times New Roman" w:hAnsi="Times New Roman" w:cs="Times New Roman"/>
-          <w:color w:val="000000" w:themeColor="text1"/>
-        </w:rPr>
-      </w:pPr>
-    </w:p>
-    <w:p>
-      <w:pPr>
-        <w:rPr>
-          <w:rFonts w:ascii="Times New Roman" w:hAnsi="Times New Roman" w:cs="Times New Roman"/>
+          <w:sz w:val="24"/>
+          <w:szCs w:val="24"/>
+        </w:rPr>
+      </w:pPr>
+      <w:r>
+        <w:rPr>
+          <w:rFonts w:ascii="Times New Roman" w:hAnsi="Times New Roman" w:cs="Times New Roman"/>
+          <w:sz w:val="24"/>
+          <w:szCs w:val="24"/>
+          <w:u w:val="single"/>
+        </w:rPr>
+        <w:t>Contents</w:t>
+      </w:r>
+      <w:r>
+        <w:rPr>
+          <w:rFonts w:ascii="Times New Roman" w:hAnsi="Times New Roman" w:cs="Times New Roman"/>
+          <w:sz w:val="24"/>
+          <w:szCs w:val="24"/>
+        </w:rPr>
+        <w:t xml:space="preserve">                                                                                                                              </w:t>
+      </w:r>
+      <w:r>
+        <w:rPr>
+          <w:rFonts w:ascii="Times New Roman" w:hAnsi="Times New Roman" w:cs="Times New Roman"/>
+          <w:sz w:val="24"/>
+          <w:szCs w:val="24"/>
+        </w:rPr>
+        <w:t xml:space="preserve"> </w:t>
+      </w:r>
+      <w:r>
+        <w:rPr>
+          <w:rFonts w:ascii="Times New Roman" w:hAnsi="Times New Roman" w:cs="Times New Roman"/>
+          <w:sz w:val="24"/>
+          <w:szCs w:val="24"/>
+        </w:rPr>
+        <w:t xml:space="preserve"> </w:t>
+      </w:r>
+      <w:r>
+        <w:rPr>
+          <w:rFonts w:ascii="Times New Roman" w:hAnsi="Times New Roman" w:cs="Times New Roman"/>
+          <w:sz w:val="24"/>
+          <w:szCs w:val="24"/>
+          <w:u w:val="single"/>
+        </w:rPr>
+        <w:t>Page</w:t>
+      </w:r>
+      <w:r>
+        <w:rPr>
+          <w:rFonts w:ascii="Times New Roman" w:hAnsi="Times New Roman" w:cs="Times New Roman"/>
+          <w:sz w:val="24"/>
+          <w:szCs w:val="24"/>
+        </w:rPr>
+        <w:t xml:space="preserve"> </w:t>
+      </w:r>
+    </w:p>
+    <w:p>
+      <w:pPr>
+        <w:rPr>
+          <w:rFonts w:ascii="Times New Roman" w:hAnsi="Times New Roman" w:cs="Times New Roman"/>
+          <w:sz w:val="24"/>
+          <w:szCs w:val="24"/>
+        </w:rPr>
+      </w:pPr>
+      <w:r>
+        <w:rPr>
+          <w:rFonts w:ascii="Times New Roman" w:hAnsi="Times New Roman" w:cs="Times New Roman"/>
+          <w:sz w:val="24"/>
+          <w:szCs w:val="24"/>
+        </w:rPr>
+        <w:t>Introduction ………</w:t>
+      </w:r>
+      <w:r>
+        <w:rPr>
+          <w:rFonts w:ascii="Times New Roman" w:hAnsi="Times New Roman" w:cs="Times New Roman"/>
+          <w:sz w:val="24"/>
+          <w:szCs w:val="24"/>
+        </w:rPr>
+        <w:t>.</w:t>
+      </w:r>
+      <w:r>
+        <w:rPr>
+          <w:rFonts w:ascii="Times New Roman" w:hAnsi="Times New Roman" w:cs="Times New Roman"/>
+          <w:sz w:val="24"/>
+          <w:szCs w:val="24"/>
+        </w:rPr>
+        <w:t>…………………………………………………………………………. 3</w:t>
+      </w:r>
+    </w:p>
+    <w:p>
+      <w:pPr>
+        <w:rPr>
+          <w:rFonts w:ascii="Times New Roman" w:hAnsi="Times New Roman" w:cs="Times New Roman"/>
+          <w:sz w:val="24"/>
+          <w:szCs w:val="24"/>
+        </w:rPr>
+      </w:pPr>
+      <w:r>
+        <w:rPr>
+          <w:rFonts w:ascii="Times New Roman" w:hAnsi="Times New Roman" w:cs="Times New Roman"/>
+          <w:sz w:val="24"/>
+          <w:szCs w:val="24"/>
+        </w:rPr>
+        <w:t>Design overview ……</w:t>
+      </w:r>
+      <w:r>
+        <w:rPr>
+          <w:rFonts w:ascii="Times New Roman" w:hAnsi="Times New Roman" w:cs="Times New Roman"/>
+          <w:sz w:val="24"/>
+          <w:szCs w:val="24"/>
+        </w:rPr>
+        <w:t>.</w:t>
+      </w:r>
+      <w:r>
+        <w:rPr>
+          <w:rFonts w:ascii="Times New Roman" w:hAnsi="Times New Roman" w:cs="Times New Roman"/>
+          <w:sz w:val="24"/>
+          <w:szCs w:val="24"/>
+        </w:rPr>
+        <w:t>…………………………………………………….….……….…….</w:t>
+      </w:r>
+      <w:r>
+        <w:rPr>
+          <w:rFonts w:ascii="Times New Roman" w:hAnsi="Times New Roman" w:cs="Times New Roman"/>
+          <w:sz w:val="24"/>
+          <w:szCs w:val="24"/>
+        </w:rPr>
+        <w:t>..</w:t>
+      </w:r>
+      <w:r>
+        <w:rPr>
+          <w:rFonts w:ascii="Times New Roman" w:hAnsi="Times New Roman" w:cs="Times New Roman"/>
+          <w:sz w:val="24"/>
+          <w:szCs w:val="24"/>
+        </w:rPr>
+        <w:t xml:space="preserve"> 3</w:t>
+      </w:r>
+    </w:p>
+    <w:p>
+      <w:pPr>
+        <w:rPr>
+          <w:rFonts w:ascii="Times New Roman" w:hAnsi="Times New Roman" w:cs="Times New Roman"/>
+          <w:sz w:val="24"/>
+          <w:szCs w:val="24"/>
+        </w:rPr>
+      </w:pPr>
+      <w:r>
+        <w:rPr>
+          <w:rFonts w:ascii="Times New Roman" w:hAnsi="Times New Roman" w:cs="Times New Roman"/>
+          <w:sz w:val="24"/>
+          <w:szCs w:val="24"/>
+        </w:rPr>
+        <w:tab/>
+        <w:t>General design process ……………………………………………………… 3</w:t>
+      </w:r>
+    </w:p>
+    <w:p>
+      <w:pPr>
+        <w:rPr>
+          <w:rFonts w:ascii="Times New Roman" w:hAnsi="Times New Roman" w:cs="Times New Roman"/>
+          <w:sz w:val="24"/>
+          <w:szCs w:val="24"/>
+        </w:rPr>
+      </w:pPr>
+      <w:r>
+        <w:rPr>
+          <w:rFonts w:ascii="Times New Roman" w:hAnsi="Times New Roman" w:cs="Times New Roman"/>
+          <w:sz w:val="24"/>
+          <w:szCs w:val="24"/>
+        </w:rPr>
+        <w:tab/>
+        <w:t xml:space="preserve">Additional design inclusions </w:t>
+      </w:r>
+      <w:r>
+        <w:rPr>
+          <w:rFonts w:ascii="Times New Roman" w:hAnsi="Times New Roman" w:cs="Times New Roman"/>
+          <w:sz w:val="24"/>
+          <w:szCs w:val="24"/>
+        </w:rPr>
+        <w:t>……………………………………</w:t>
+      </w:r>
+      <w:r>
+        <w:rPr>
+          <w:rFonts w:ascii="Times New Roman" w:hAnsi="Times New Roman" w:cs="Times New Roman"/>
+          <w:sz w:val="24"/>
+          <w:szCs w:val="24"/>
+        </w:rPr>
+        <w:t>..</w:t>
+      </w:r>
+      <w:r>
+        <w:rPr>
+          <w:rFonts w:ascii="Times New Roman" w:hAnsi="Times New Roman" w:cs="Times New Roman"/>
+          <w:sz w:val="24"/>
+          <w:szCs w:val="24"/>
+        </w:rPr>
+        <w:t>………….</w:t>
+      </w:r>
+      <w:r>
+        <w:rPr>
+          <w:rFonts w:ascii="Times New Roman" w:hAnsi="Times New Roman" w:cs="Times New Roman"/>
+          <w:sz w:val="24"/>
+          <w:szCs w:val="24"/>
+        </w:rPr>
+        <w:t xml:space="preserve"> 4</w:t>
+      </w:r>
+    </w:p>
+    <w:p>
+      <w:pPr>
+        <w:rPr>
+          <w:rFonts w:ascii="Times New Roman" w:hAnsi="Times New Roman" w:cs="Times New Roman"/>
+          <w:sz w:val="24"/>
+          <w:szCs w:val="24"/>
+        </w:rPr>
+      </w:pPr>
+      <w:r>
+        <w:rPr>
+          <w:rFonts w:ascii="Times New Roman" w:hAnsi="Times New Roman" w:cs="Times New Roman"/>
+          <w:sz w:val="24"/>
+          <w:szCs w:val="24"/>
+        </w:rPr>
+        <w:tab/>
+        <w:t>Normalisation</w:t>
+      </w:r>
+      <w:r>
+        <w:rPr>
+          <w:rFonts w:ascii="Times New Roman" w:hAnsi="Times New Roman" w:cs="Times New Roman"/>
+          <w:sz w:val="24"/>
+          <w:szCs w:val="24"/>
+        </w:rPr>
+        <w:t xml:space="preserve"> …………………………………………</w:t>
+      </w:r>
+      <w:r>
+        <w:rPr>
+          <w:rFonts w:ascii="Times New Roman" w:hAnsi="Times New Roman" w:cs="Times New Roman"/>
+          <w:sz w:val="24"/>
+          <w:szCs w:val="24"/>
+        </w:rPr>
+        <w:t>.</w:t>
+      </w:r>
+      <w:r>
+        <w:rPr>
+          <w:rFonts w:ascii="Times New Roman" w:hAnsi="Times New Roman" w:cs="Times New Roman"/>
+          <w:sz w:val="24"/>
+          <w:szCs w:val="24"/>
+        </w:rPr>
+        <w:t>……………………. 4</w:t>
+      </w:r>
+    </w:p>
+    <w:p>
+      <w:pPr>
+        <w:rPr>
+          <w:rFonts w:ascii="Times New Roman" w:hAnsi="Times New Roman" w:cs="Times New Roman"/>
+          <w:sz w:val="24"/>
+          <w:szCs w:val="24"/>
+        </w:rPr>
+      </w:pPr>
+      <w:r>
+        <w:rPr>
+          <w:rFonts w:ascii="Times New Roman" w:hAnsi="Times New Roman" w:cs="Times New Roman"/>
+          <w:sz w:val="24"/>
+          <w:szCs w:val="24"/>
+        </w:rPr>
+        <w:t>Entity-Relationship diagram ……………………………………………</w:t>
+      </w:r>
+      <w:r>
+        <w:rPr>
+          <w:rFonts w:ascii="Times New Roman" w:hAnsi="Times New Roman" w:cs="Times New Roman"/>
+          <w:sz w:val="24"/>
+          <w:szCs w:val="24"/>
+        </w:rPr>
+        <w:t>…..</w:t>
+      </w:r>
+      <w:r>
+        <w:rPr>
+          <w:rFonts w:ascii="Times New Roman" w:hAnsi="Times New Roman" w:cs="Times New Roman"/>
+          <w:sz w:val="24"/>
+          <w:szCs w:val="24"/>
+        </w:rPr>
+        <w:t>……………….. 5</w:t>
+      </w:r>
+    </w:p>
+    <w:p>
+      <w:pPr>
+        <w:rPr>
+          <w:rFonts w:ascii="Times New Roman" w:hAnsi="Times New Roman" w:cs="Times New Roman"/>
+          <w:sz w:val="24"/>
+          <w:szCs w:val="24"/>
+        </w:rPr>
+      </w:pPr>
+      <w:r>
+        <w:rPr>
+          <w:rFonts w:ascii="Times New Roman" w:hAnsi="Times New Roman" w:cs="Times New Roman"/>
+          <w:sz w:val="24"/>
+          <w:szCs w:val="24"/>
+        </w:rPr>
+        <w:t>Queries performed ………………………………………………</w:t>
+      </w:r>
+      <w:r>
+        <w:rPr>
+          <w:rFonts w:ascii="Times New Roman" w:hAnsi="Times New Roman" w:cs="Times New Roman"/>
+          <w:sz w:val="24"/>
+          <w:szCs w:val="24"/>
+        </w:rPr>
+        <w:t>.</w:t>
+      </w:r>
+      <w:r>
+        <w:rPr>
+          <w:rFonts w:ascii="Times New Roman" w:hAnsi="Times New Roman" w:cs="Times New Roman"/>
+          <w:sz w:val="24"/>
+          <w:szCs w:val="24"/>
+        </w:rPr>
+        <w:t>………………………….. 6</w:t>
+      </w:r>
+    </w:p>
+    <w:p>
+      <w:pPr>
+        <w:rPr>
+          <w:rFonts w:ascii="Times New Roman" w:hAnsi="Times New Roman" w:cs="Times New Roman"/>
+          <w:sz w:val="24"/>
+          <w:szCs w:val="24"/>
+        </w:rPr>
+      </w:pPr>
+      <w:r>
+        <w:rPr>
+          <w:rFonts w:ascii="Times New Roman" w:hAnsi="Times New Roman" w:cs="Times New Roman"/>
+          <w:sz w:val="24"/>
+          <w:szCs w:val="24"/>
+        </w:rPr>
+        <w:tab/>
+        <w:t>Additional queries ………………………………………</w:t>
+      </w:r>
+      <w:r>
+        <w:rPr>
+          <w:rFonts w:ascii="Times New Roman" w:hAnsi="Times New Roman" w:cs="Times New Roman"/>
+          <w:sz w:val="24"/>
+          <w:szCs w:val="24"/>
+        </w:rPr>
+        <w:t>…</w:t>
+      </w:r>
+      <w:r>
+        <w:rPr>
+          <w:rFonts w:ascii="Times New Roman" w:hAnsi="Times New Roman" w:cs="Times New Roman"/>
+          <w:sz w:val="24"/>
+          <w:szCs w:val="24"/>
+        </w:rPr>
+        <w:t>………………… 6</w:t>
+      </w:r>
+    </w:p>
+    <w:p>
+      <w:pPr>
+        <w:rPr>
+          <w:rFonts w:ascii="Times New Roman" w:hAnsi="Times New Roman" w:cs="Times New Roman"/>
+          <w:sz w:val="24"/>
+          <w:szCs w:val="24"/>
+        </w:rPr>
+      </w:pPr>
+      <w:r>
+        <w:rPr>
+          <w:rFonts w:ascii="Times New Roman" w:hAnsi="Times New Roman" w:cs="Times New Roman"/>
+          <w:sz w:val="24"/>
+          <w:szCs w:val="24"/>
+        </w:rPr>
+        <w:tab/>
+        <w:t>4 instructed queries ………………………………………………</w:t>
+      </w:r>
+      <w:r>
+        <w:rPr>
+          <w:rFonts w:ascii="Times New Roman" w:hAnsi="Times New Roman" w:cs="Times New Roman"/>
+          <w:sz w:val="24"/>
+          <w:szCs w:val="24"/>
+        </w:rPr>
+        <w:t>..</w:t>
+      </w:r>
+      <w:r>
+        <w:rPr>
+          <w:rFonts w:ascii="Times New Roman" w:hAnsi="Times New Roman" w:cs="Times New Roman"/>
+          <w:sz w:val="24"/>
+          <w:szCs w:val="24"/>
+        </w:rPr>
+        <w:t>………… 7</w:t>
+      </w:r>
+    </w:p>
+    <w:p>
+      <w:pPr>
+        <w:rPr>
+          <w:rFonts w:ascii="Times New Roman" w:hAnsi="Times New Roman" w:cs="Times New Roman"/>
+          <w:sz w:val="24"/>
+          <w:szCs w:val="24"/>
+        </w:rPr>
+      </w:pPr>
+      <w:r>
+        <w:rPr>
+          <w:rFonts w:ascii="Times New Roman" w:hAnsi="Times New Roman" w:cs="Times New Roman"/>
+          <w:sz w:val="24"/>
+          <w:szCs w:val="24"/>
+        </w:rPr>
+        <w:tab/>
+        <w:t>Stored procedures ……………………………………………</w:t>
+      </w:r>
+      <w:r>
+        <w:rPr>
+          <w:rFonts w:ascii="Times New Roman" w:hAnsi="Times New Roman" w:cs="Times New Roman"/>
+          <w:sz w:val="24"/>
+          <w:szCs w:val="24"/>
+        </w:rPr>
+        <w:t>.</w:t>
+      </w:r>
+      <w:r>
+        <w:rPr>
+          <w:rFonts w:ascii="Times New Roman" w:hAnsi="Times New Roman" w:cs="Times New Roman"/>
+          <w:sz w:val="24"/>
+          <w:szCs w:val="24"/>
+        </w:rPr>
+        <w:t>……………… 9</w:t>
+      </w:r>
+    </w:p>
+    <w:p>
+      <w:pPr>
+        <w:rPr>
+          <w:rFonts w:ascii="Times New Roman" w:hAnsi="Times New Roman" w:cs="Times New Roman"/>
+          <w:sz w:val="24"/>
+          <w:szCs w:val="24"/>
+        </w:rPr>
+      </w:pPr>
+      <w:r>
+        <w:rPr>
+          <w:rFonts w:ascii="Times New Roman" w:hAnsi="Times New Roman" w:cs="Times New Roman"/>
+          <w:sz w:val="24"/>
+          <w:szCs w:val="24"/>
+        </w:rPr>
+        <w:t>Security &amp; Scalability ……………………………………………………</w:t>
+      </w:r>
+      <w:r>
+        <w:rPr>
+          <w:rFonts w:ascii="Times New Roman" w:hAnsi="Times New Roman" w:cs="Times New Roman"/>
+          <w:sz w:val="24"/>
+          <w:szCs w:val="24"/>
+        </w:rPr>
+        <w:t>……...</w:t>
+      </w:r>
+      <w:r>
+        <w:rPr>
+          <w:rFonts w:ascii="Times New Roman" w:hAnsi="Times New Roman" w:cs="Times New Roman"/>
+          <w:sz w:val="24"/>
+          <w:szCs w:val="24"/>
+        </w:rPr>
+        <w:t>…………. 12</w:t>
+      </w:r>
+    </w:p>
+    <w:p>
+      <w:pPr>
+        <w:rPr>
+          <w:rFonts w:ascii="Times New Roman" w:hAnsi="Times New Roman" w:cs="Times New Roman"/>
+          <w:sz w:val="24"/>
+          <w:szCs w:val="24"/>
+        </w:rPr>
+      </w:pPr>
+      <w:r>
+        <w:rPr>
+          <w:rFonts w:ascii="Times New Roman" w:hAnsi="Times New Roman" w:cs="Times New Roman"/>
+          <w:sz w:val="24"/>
+          <w:szCs w:val="24"/>
+        </w:rPr>
+        <w:t>Conclusion …………………………………………………………………………………. 13</w:t>
+      </w:r>
+    </w:p>
+    <w:p>
+      <w:pPr>
+        <w:rPr>
+          <w:rFonts w:ascii="Times New Roman" w:hAnsi="Times New Roman" w:cs="Times New Roman"/>
+          <w:sz w:val="24"/>
+          <w:szCs w:val="24"/>
+        </w:rPr>
+      </w:pPr>
+      <w:r>
+        <w:rPr>
+          <w:rFonts w:ascii="Times New Roman" w:hAnsi="Times New Roman" w:cs="Times New Roman"/>
+          <w:sz w:val="24"/>
+          <w:szCs w:val="24"/>
+        </w:rPr>
+        <w:t>References …………………………………………</w:t>
+      </w:r>
+      <w:r>
+        <w:rPr>
+          <w:rFonts w:ascii="Times New Roman" w:hAnsi="Times New Roman" w:cs="Times New Roman"/>
+          <w:sz w:val="24"/>
+          <w:szCs w:val="24"/>
+        </w:rPr>
+        <w:t>…</w:t>
+      </w:r>
+      <w:r>
+        <w:rPr>
+          <w:rFonts w:ascii="Times New Roman" w:hAnsi="Times New Roman" w:cs="Times New Roman"/>
+          <w:sz w:val="24"/>
+          <w:szCs w:val="24"/>
+        </w:rPr>
+        <w:t>…………………………………….. 14</w:t>
+      </w:r>
+    </w:p>
+    <w:p>
+      <w:pPr>
+        <w:rPr>
+          <w:rFonts w:ascii="Times New Roman" w:hAnsi="Times New Roman" w:cs="Times New Roman"/>
+          <w:i/>
+          <w:iCs/>
+          <w:color w:val="000000" w:themeColor="text1"/>
+          <w:sz w:val="28"/>
+          <w:szCs w:val="28"/>
+        </w:rPr>
+      </w:pPr>
+    </w:p>
+    <w:p>
+      <w:pPr>
+        <w:jc w:val="center"/>
+        <w:rPr>
+          <w:rFonts w:ascii="Times New Roman" w:hAnsi="Times New Roman" w:cs="Times New Roman"/>
+          <w:b/>
+          <w:bCs/>
+          <w:i/>
+          <w:iCs/>
+          <w:color w:val="000000" w:themeColor="text1"/>
+          <w:sz w:val="28"/>
+          <w:szCs w:val="28"/>
+        </w:rPr>
+      </w:pPr>
+    </w:p>
+    <w:p>
+      <w:pPr>
+        <w:jc w:val="center"/>
+        <w:rPr>
+          <w:rFonts w:ascii="Times New Roman" w:hAnsi="Times New Roman" w:cs="Times New Roman"/>
+          <w:b/>
+          <w:bCs/>
+          <w:i/>
+          <w:iCs/>
+          <w:color w:val="000000" w:themeColor="text1"/>
+          <w:sz w:val="28"/>
+          <w:szCs w:val="28"/>
+        </w:rPr>
+      </w:pPr>
+    </w:p>
+    <w:p>
+      <w:pPr>
+        <w:jc w:val="center"/>
+        <w:rPr>
+          <w:rFonts w:ascii="Times New Roman" w:hAnsi="Times New Roman" w:cs="Times New Roman"/>
+          <w:b/>
+          <w:bCs/>
+          <w:i/>
+          <w:iCs/>
+          <w:color w:val="000000" w:themeColor="text1"/>
+          <w:sz w:val="28"/>
+          <w:szCs w:val="28"/>
+        </w:rPr>
+      </w:pPr>
+    </w:p>
+    <w:p>
+      <w:pPr>
+        <w:jc w:val="center"/>
+        <w:rPr>
+          <w:rFonts w:ascii="Times New Roman" w:hAnsi="Times New Roman" w:cs="Times New Roman"/>
+          <w:b/>
+          <w:bCs/>
+          <w:i/>
+          <w:iCs/>
+          <w:color w:val="000000" w:themeColor="text1"/>
+          <w:sz w:val="28"/>
+          <w:szCs w:val="28"/>
+          <w:u w:val="single"/>
+        </w:rPr>
+      </w:pPr>
+      <w:r>
+        <w:rPr>
+          <w:rFonts w:ascii="Times New Roman" w:hAnsi="Times New Roman" w:cs="Times New Roman"/>
+          <w:b/>
+          <w:bCs/>
+          <w:i/>
+          <w:iCs/>
+          <w:color w:val="000000" w:themeColor="text1"/>
+          <w:sz w:val="28"/>
+          <w:szCs w:val="28"/>
+          <w:u w:val="single"/>
+        </w:rPr>
+        <w:t>MAKE SURE TO GET RID OF PERSONAL PRONOUNS</w:t>
+      </w:r>
+    </w:p>
+    <w:p>
+      <w:pPr>
+        <w:jc w:val="center"/>
+        <w:rPr>
+          <w:rFonts w:ascii="Times New Roman" w:hAnsi="Times New Roman" w:cs="Times New Roman"/>
+          <w:b/>
+          <w:bCs/>
+          <w:i/>
+          <w:iCs/>
+          <w:color w:val="000000" w:themeColor="text1"/>
+          <w:sz w:val="28"/>
+          <w:szCs w:val="28"/>
+        </w:rPr>
+      </w:pPr>
+    </w:p>
+    <w:p>
+      <w:pPr>
+        <w:jc w:val="center"/>
+        <w:rPr>
+          <w:rFonts w:ascii="Times New Roman" w:hAnsi="Times New Roman" w:cs="Times New Roman"/>
+          <w:b/>
+          <w:bCs/>
+          <w:i/>
+          <w:iCs/>
+          <w:color w:val="000000" w:themeColor="text1"/>
+          <w:sz w:val="28"/>
+          <w:szCs w:val="28"/>
+        </w:rPr>
+      </w:pPr>
+    </w:p>
+    <w:p>
+      <w:pPr>
+        <w:jc w:val="center"/>
+        <w:rPr>
+          <w:rFonts w:ascii="Times New Roman" w:hAnsi="Times New Roman" w:cs="Times New Roman"/>
+          <w:b/>
+          <w:bCs/>
+          <w:i/>
+          <w:iCs/>
+          <w:color w:val="000000" w:themeColor="text1"/>
+          <w:sz w:val="28"/>
+          <w:szCs w:val="28"/>
+        </w:rPr>
+      </w:pPr>
+    </w:p>
+    <w:p>
+      <w:pPr>
+        <w:jc w:val="center"/>
+        <w:rPr>
+          <w:rFonts w:ascii="Times New Roman" w:hAnsi="Times New Roman" w:cs="Times New Roman"/>
+          <w:b/>
+          <w:bCs/>
+          <w:i/>
+          <w:iCs/>
+          <w:color w:val="000000" w:themeColor="text1"/>
+          <w:sz w:val="28"/>
+          <w:szCs w:val="28"/>
+        </w:rPr>
+      </w:pPr>
+    </w:p>
+    <w:p>
+      <w:pPr>
+        <w:jc w:val="center"/>
+        <w:rPr>
+          <w:rFonts w:ascii="Times New Roman" w:hAnsi="Times New Roman" w:cs="Times New Roman"/>
+          <w:b/>
+          <w:bCs/>
+          <w:i/>
+          <w:iCs/>
+          <w:color w:val="000000" w:themeColor="text1"/>
+          <w:sz w:val="28"/>
+          <w:szCs w:val="28"/>
+        </w:rPr>
+      </w:pPr>
+    </w:p>
+    <w:p>
+      <w:pPr>
+        <w:rPr>
+          <w:rFonts w:ascii="Times New Roman" w:hAnsi="Times New Roman" w:cs="Times New Roman"/>
+          <w:b/>
+          <w:bCs/>
           <w:i/>
           <w:iCs/>
           <w:color w:val="000000" w:themeColor="text1"/>
@@ -1161,7 +1630,23 @@
           <w:color w:val="000000" w:themeColor="text1"/>
           <w:shd w:val="clear" w:color="auto" w:fill="FFFFFF"/>
         </w:rPr>
-        <w:t xml:space="preserve"> A final assumption that I had to </w:t>
+        <w:t xml:space="preserve"> </w:t>
+      </w:r>
+      <w:r>
+        <w:rPr>
+          <w:rFonts w:ascii="Times New Roman" w:hAnsi="Times New Roman" w:cs="Times New Roman"/>
+          <w:color w:val="000000" w:themeColor="text1"/>
+          <w:shd w:val="clear" w:color="auto" w:fill="FFFFFF"/>
+        </w:rPr>
+        <w:t xml:space="preserve">The brief mentions an opening balance which can be classed as a transaction, however it was inferred this should be served as a separate attribute. </w:t>
+      </w:r>
+      <w:r>
+        <w:rPr>
+          <w:rFonts w:ascii="Times New Roman" w:hAnsi="Times New Roman" w:cs="Times New Roman"/>
+          <w:color w:val="000000" w:themeColor="text1"/>
+          <w:shd w:val="clear" w:color="auto" w:fill="FFFFFF"/>
+        </w:rPr>
+        <w:t xml:space="preserve">A final assumption that I had to </w:t>
       </w:r>
       <w:r>
         <w:rPr>
@@ -1450,15 +1935,7 @@
           <w:color w:val="000000" w:themeColor="text1"/>
           <w:shd w:val="clear" w:color="auto" w:fill="FFFFFF"/>
         </w:rPr>
-        <w:t xml:space="preserve">”, this portion of the brief shows first/last name and date of birth should all be attributes (table columns) of a customer. However for the opening balance and contact number we have to dive further. Opening balance shouldn’t be an attribute of customer as it has no direct meaning to a customer, rather should be an attribute of account. The contact number should not belong to neither account nor customer, </w:t>
-      </w:r>
-      <w:r>
-        <w:rPr>
-          <w:rFonts w:ascii="Times New Roman" w:hAnsi="Times New Roman" w:cs="Times New Roman"/>
-          <w:color w:val="000000" w:themeColor="text1"/>
-          <w:shd w:val="clear" w:color="auto" w:fill="FFFFFF"/>
-        </w:rPr>
-        <w:t xml:space="preserve">but instead be established to the customer via a ‘many to </w:t>
+        <w:t xml:space="preserve">”, this portion of the brief shows first/last name and date of birth should all be attributes (table columns) of a customer. However for the opening balance and contact number we have to dive further. Opening balance shouldn’t be an attribute of customer as it has no </w:t>
       </w:r>
       <w:r>
         <w:rPr>
@@ -1467,7 +1944,15 @@
           <w:shd w:val="clear" w:color="auto" w:fill="FFFFFF"/>
         </w:rPr>
         <w:lastRenderedPageBreak/>
-        <w:t xml:space="preserve">many relationship’, as a customer could have the same number as some other customer, and in order to prevent database redundancy a junction table to form the many to many </w:t>
+        <w:t xml:space="preserve">direct meaning to a customer, rather should be an attribute of account. The contact number should not belong to neither account nor customer, </w:t>
+      </w:r>
+      <w:r>
+        <w:rPr>
+          <w:rFonts w:ascii="Times New Roman" w:hAnsi="Times New Roman" w:cs="Times New Roman"/>
+          <w:color w:val="000000" w:themeColor="text1"/>
+          <w:shd w:val="clear" w:color="auto" w:fill="FFFFFF"/>
+        </w:rPr>
+        <w:t xml:space="preserve">but instead be established to the customer via a ‘many to many relationship’, as a customer could have the same number as some other customer, and in order to prevent database redundancy a junction table to form the many to many </w:t>
       </w:r>
       <w:r>
         <w:rPr>
@@ -1562,7 +2047,46 @@
           <w:rFonts w:ascii="Times New Roman" w:hAnsi="Times New Roman" w:cs="Times New Roman"/>
           <w:color w:val="000000" w:themeColor="text1"/>
         </w:rPr>
-        <w:t>candidate key that consists of two or more attributes (table columns) that together uniquely identify an entity occurrence (table row). In the example of the junction table between customer and account, the composite key is the combination of customer_id and account_id.</w:t>
+        <w:t xml:space="preserve">candidate key that consists of two or more attributes (table columns) that together uniquely identify an entity occurrence (table row). In the example of the junction table between customer and account, the composite key is the combination of </w:t>
+      </w:r>
+      <w:proofErr w:type="spellStart"/>
+      <w:r>
+        <w:rPr>
+          <w:rFonts w:ascii="Times New Roman" w:hAnsi="Times New Roman" w:cs="Times New Roman"/>
+          <w:color w:val="000000" w:themeColor="text1"/>
+        </w:rPr>
+        <w:t>customer_id</w:t>
+      </w:r>
+      <w:proofErr w:type="spellEnd"/>
+      <w:r>
+        <w:rPr>
+          <w:rFonts w:ascii="Times New Roman" w:hAnsi="Times New Roman" w:cs="Times New Roman"/>
+          <w:color w:val="000000" w:themeColor="text1"/>
+        </w:rPr>
+        <w:t xml:space="preserve"> and </w:t>
+      </w:r>
+      <w:proofErr w:type="spellStart"/>
+      <w:r>
+        <w:rPr>
+          <w:rFonts w:ascii="Times New Roman" w:hAnsi="Times New Roman" w:cs="Times New Roman"/>
+          <w:color w:val="000000" w:themeColor="text1"/>
+        </w:rPr>
+        <w:t>account_id</w:t>
+      </w:r>
+      <w:proofErr w:type="spellEnd"/>
+      <w:r>
+        <w:rPr>
+          <w:rFonts w:ascii="Times New Roman" w:hAnsi="Times New Roman" w:cs="Times New Roman"/>
+          <w:color w:val="000000" w:themeColor="text1"/>
+        </w:rPr>
+        <w:t>.</w:t>
+      </w:r>
+      <w:r>
+        <w:rPr>
+          <w:rFonts w:ascii="Times New Roman" w:hAnsi="Times New Roman" w:cs="Times New Roman"/>
+          <w:color w:val="000000" w:themeColor="text1"/>
+        </w:rPr>
+        <w:t xml:space="preserve"> Finally unique keys where used on attributes of entities that shouldn’t repeat in another instance of the attribute for example no 2 customer should have the same email, that the email attribute was made unique (using the ‘UNIQUE’ identifier).</w:t>
       </w:r>
     </w:p>
     <w:p>
@@ -1751,7 +2275,23 @@
           <w:color w:val="000000" w:themeColor="text1"/>
           <w:shd w:val="clear" w:color="auto" w:fill="FFFFFF"/>
         </w:rPr>
-        <w:t xml:space="preserve"> I justified having in my database design was the inclusion of “CHECK” constraints, these types of constraint adds an additional layer of security for our database by the database admin passing in a check to be met on a specific table, this check would then be ran and if not accepted the insert / update query to the table would not be executed. One example I used check constraints for was for making sure all accounts are opened with </w:t>
+        <w:t xml:space="preserve"> justified having in </w:t>
+      </w:r>
+      <w:r>
+        <w:rPr>
+          <w:rFonts w:ascii="Times New Roman" w:hAnsi="Times New Roman" w:cs="Times New Roman"/>
+          <w:color w:val="000000" w:themeColor="text1"/>
+          <w:shd w:val="clear" w:color="auto" w:fill="FFFFFF"/>
+        </w:rPr>
+        <w:t>the</w:t>
+      </w:r>
+      <w:r>
+        <w:rPr>
+          <w:rFonts w:ascii="Times New Roman" w:hAnsi="Times New Roman" w:cs="Times New Roman"/>
+          <w:color w:val="000000" w:themeColor="text1"/>
+          <w:shd w:val="clear" w:color="auto" w:fill="FFFFFF"/>
+        </w:rPr>
+        <w:t xml:space="preserve"> database design was the inclusion of “CHECK” constraints, these types of constraint adds an additional layer of security for our database by the database admin passing in a check to be met on a specific table, this check would then be ran and if not accepted the insert / update query to the table would not be executed. One example I used check constraints for was for making sure all accounts are opened with </w:t>
       </w:r>
       <w:r>
         <w:rPr>
@@ -1896,6 +2436,13 @@
       <w:pPr>
         <w:rPr>
           <w:rFonts w:ascii="Times New Roman" w:hAnsi="Times New Roman" w:cs="Times New Roman"/>
+        </w:rPr>
+      </w:pPr>
+    </w:p>
+    <w:p>
+      <w:pPr>
+        <w:rPr>
+          <w:rFonts w:ascii="Times New Roman" w:hAnsi="Times New Roman" w:cs="Times New Roman"/>
           <w:color w:val="000000" w:themeColor="text1"/>
           <w:sz w:val="24"/>
           <w:szCs w:val="24"/>
@@ -1912,6 +2459,7 @@
           <w:u w:val="single"/>
           <w:shd w:val="clear" w:color="auto" w:fill="FFFFFF"/>
         </w:rPr>
+        <w:lastRenderedPageBreak/>
         <w:t>Normalisation</w:t>
       </w:r>
     </w:p>
@@ -2010,7 +2558,6 @@
           <w:color w:val="000000" w:themeColor="text1"/>
           <w:shd w:val="clear" w:color="auto" w:fill="FFFFFF"/>
         </w:rPr>
-        <w:lastRenderedPageBreak/>
         <w:t>1NF was achieved by ensuring tables had a primary key, there was no column/attribute that allows multiple values to be inserted e.g. in a tuple format, and also no rows where duplicated.</w:t>
       </w:r>
     </w:p>
@@ -2240,6 +2787,13 @@
           <w:rFonts w:ascii="Times New Roman" w:hAnsi="Times New Roman" w:cs="Times New Roman"/>
           <w:lang w:eastAsia="en-GB"/>
         </w:rPr>
+        <w:t xml:space="preserve">the </w:t>
+      </w:r>
+      <w:r>
+        <w:rPr>
+          <w:rFonts w:ascii="Times New Roman" w:hAnsi="Times New Roman" w:cs="Times New Roman"/>
+          <w:lang w:eastAsia="en-GB"/>
+        </w:rPr>
         <w:t xml:space="preserve">main </w:t>
       </w:r>
       <w:r>
@@ -2274,21 +2828,12 @@
     </w:p>
     <w:p>
       <w:pPr>
-        <w:rPr>
-          <w:rFonts w:ascii="Times New Roman" w:hAnsi="Times New Roman" w:cs="Times New Roman"/>
-          <w:color w:val="000000" w:themeColor="text1"/>
-          <w:shd w:val="clear" w:color="auto" w:fill="FFFFFF"/>
-        </w:rPr>
-      </w:pPr>
-    </w:p>
-    <w:p>
-      <w:pPr>
-        <w:rPr>
-          <w:rFonts w:ascii="Times New Roman" w:hAnsi="Times New Roman" w:cs="Times New Roman"/>
-          <w:b/>
-          <w:bCs/>
-          <w:color w:val="000000" w:themeColor="text1"/>
-          <w:shd w:val="clear" w:color="auto" w:fill="FFFFFF"/>
+        <w:shd w:val="clear" w:color="auto" w:fill="FFFFFF"/>
+        <w:spacing w:before="100" w:beforeAutospacing="1" w:after="100" w:afterAutospacing="1" w:line="240" w:lineRule="auto"/>
+        <w:rPr>
+          <w:rFonts w:ascii="Times New Roman" w:eastAsia="Times New Roman" w:hAnsi="Times New Roman" w:cs="Times New Roman"/>
+          <w:color w:val="373737"/>
+          <w:lang w:eastAsia="en-GB"/>
         </w:rPr>
       </w:pPr>
     </w:p>
@@ -2332,21 +2877,28 @@
           <w:rFonts w:ascii="Times New Roman" w:hAnsi="Times New Roman" w:cs="Times New Roman"/>
           <w:color w:val="000000" w:themeColor="text1"/>
         </w:rPr>
-        <w:t xml:space="preserve">The design process was wrapped up </w:t>
-      </w:r>
-      <w:r>
-        <w:rPr>
-          <w:rFonts w:ascii="Times New Roman" w:hAnsi="Times New Roman" w:cs="Times New Roman"/>
-          <w:color w:val="000000" w:themeColor="text1"/>
-        </w:rPr>
-        <w:t>by</w:t>
-      </w:r>
-      <w:r>
-        <w:rPr>
-          <w:rFonts w:ascii="Times New Roman" w:hAnsi="Times New Roman" w:cs="Times New Roman"/>
-          <w:color w:val="000000" w:themeColor="text1"/>
-        </w:rPr>
-        <w:t xml:space="preserve"> mapping out the entity-relationship diagram in a ‘crows foot notation’ (www.gleek.io, n.d.).</w:t>
+        <w:t>The</w:t>
+      </w:r>
+      <w:r>
+        <w:rPr>
+          <w:rFonts w:ascii="Times New Roman" w:hAnsi="Times New Roman" w:cs="Times New Roman"/>
+          <w:color w:val="000000" w:themeColor="text1"/>
+        </w:rPr>
+        <w:t xml:space="preserve"> entity-relationship diagram</w:t>
+      </w:r>
+      <w:r>
+        <w:rPr>
+          <w:rFonts w:ascii="Times New Roman" w:hAnsi="Times New Roman" w:cs="Times New Roman"/>
+          <w:color w:val="000000" w:themeColor="text1"/>
+        </w:rPr>
+        <w:t xml:space="preserve"> was constructed</w:t>
+      </w:r>
+      <w:r>
+        <w:rPr>
+          <w:rFonts w:ascii="Times New Roman" w:hAnsi="Times New Roman" w:cs="Times New Roman"/>
+          <w:color w:val="000000" w:themeColor="text1"/>
+        </w:rPr>
+        <w:t xml:space="preserve"> in a ‘crows foot notation’ (www.gleek.io, n.d.).</w:t>
       </w:r>
       <w:r>
         <w:rPr>
@@ -2411,7 +2963,7 @@
         </w:rPr>
         <w:lastRenderedPageBreak/>
         <w:drawing>
-          <wp:anchor distT="0" distB="0" distL="114300" distR="114300" simplePos="0" relativeHeight="251660288" behindDoc="0" locked="0" layoutInCell="1" allowOverlap="1" wp14:anchorId="33146DB1" wp14:editId="3A6EDA33">
+          <wp:anchor distT="0" distB="0" distL="114300" distR="114300" simplePos="0" relativeHeight="251660288" behindDoc="0" locked="0" layoutInCell="1" allowOverlap="1" wp14:anchorId="33146DB1" wp14:editId="285F7FB4">
             <wp:simplePos x="0" y="0"/>
             <wp:positionH relativeFrom="margin">
               <wp:posOffset>-136525</wp:posOffset>
@@ -3025,72 +3577,22 @@
       <w:r>
         <w:rPr>
           <w:rFonts w:ascii="Times New Roman" w:hAnsi="Times New Roman" w:cs="Times New Roman"/>
-          <w:color w:val="000000" w:themeColor="text1"/>
-        </w:rPr>
-        <w:t xml:space="preserve">For this query task </w:t>
-      </w:r>
-      <w:r>
-        <w:rPr>
-          <w:rFonts w:ascii="Times New Roman" w:hAnsi="Times New Roman" w:cs="Times New Roman"/>
-          <w:color w:val="000000" w:themeColor="text1"/>
-        </w:rPr>
-        <w:t>I had to retrieve first the current date in order to get transactions “made in the past 5 days”, this could be done using the SQL built in function “CURDATE()” which returns the current local date of the machine the query is executed on. I stored this date in a variable called @current_date, so it is clearer for anyone viewing this query what it is used for. In the WHERE I then proceeded to use the “SUBDATE()” function which takes in a date value (@current_date) and takes away X days which is given as the second argument (5) and returns the new date.</w:t>
-      </w:r>
-      <w:r>
-        <w:rPr>
-          <w:rFonts w:ascii="Times New Roman" w:hAnsi="Times New Roman" w:cs="Times New Roman"/>
-          <w:color w:val="000000" w:themeColor="text1"/>
-        </w:rPr>
-        <w:t xml:space="preserve"> I use this returned date and </w:t>
-      </w:r>
-      <w:r>
-        <w:rPr>
-          <w:rFonts w:ascii="Times New Roman" w:hAnsi="Times New Roman" w:cs="Times New Roman"/>
-          <w:color w:val="000000" w:themeColor="text1"/>
-        </w:rPr>
-        <w:t>compare</w:t>
-      </w:r>
-      <w:r>
-        <w:rPr>
-          <w:rFonts w:ascii="Times New Roman" w:hAnsi="Times New Roman" w:cs="Times New Roman"/>
-          <w:color w:val="000000" w:themeColor="text1"/>
-        </w:rPr>
-        <w:t xml:space="preserve"> it with the transaction date for all transactions to check I only retrieve transaction in my select that are later or equal too then the minuses 5 days date. The WHERE clause is then finished off with a logical operator, “AND” that checks if the transaction date is also less than or equal to the current date. </w:t>
-      </w:r>
-      <w:r>
-        <w:rPr>
-          <w:rFonts w:ascii="Times New Roman" w:hAnsi="Times New Roman" w:cs="Times New Roman"/>
-          <w:color w:val="000000" w:themeColor="text1"/>
-        </w:rPr>
-        <w:t>Finally a “ORDER BY” is by the transaction dates in descending order to make the results of the query tidier.</w:t>
-      </w:r>
-    </w:p>
-    <w:p>
-      <w:pPr>
-        <w:rPr>
-          <w:rFonts w:ascii="Times New Roman" w:hAnsi="Times New Roman" w:cs="Times New Roman"/>
-          <w:color w:val="000000" w:themeColor="text1"/>
-        </w:rPr>
-      </w:pPr>
-      <w:r>
-        <w:rPr>
-          <w:rFonts w:ascii="Times New Roman" w:hAnsi="Times New Roman" w:cs="Times New Roman"/>
           <w:noProof/>
           <w:color w:val="000000" w:themeColor="text1"/>
         </w:rPr>
         <w:drawing>
-          <wp:anchor distT="0" distB="0" distL="114300" distR="114300" simplePos="0" relativeHeight="251672576" behindDoc="0" locked="0" layoutInCell="1" allowOverlap="1" wp14:anchorId="0F34C6C3" wp14:editId="14ACD866">
+          <wp:anchor distT="0" distB="0" distL="114300" distR="114300" simplePos="0" relativeHeight="251691008" behindDoc="0" locked="0" layoutInCell="1" allowOverlap="1" wp14:anchorId="0C480644" wp14:editId="5C5CC0EF">
             <wp:simplePos x="0" y="0"/>
             <wp:positionH relativeFrom="margin">
               <wp:align>right</wp:align>
             </wp:positionH>
             <wp:positionV relativeFrom="paragraph">
-              <wp:posOffset>120701</wp:posOffset>
+              <wp:posOffset>2046845</wp:posOffset>
             </wp:positionV>
-            <wp:extent cx="5731510" cy="1115060"/>
-            <wp:effectExtent l="0" t="0" r="2540" b="8890"/>
+            <wp:extent cx="5731510" cy="1072515"/>
+            <wp:effectExtent l="0" t="0" r="2540" b="0"/>
             <wp:wrapSquare wrapText="bothSides"/>
-            <wp:docPr id="18" name="Picture 18"/>
+            <wp:docPr id="16" name="Picture 16" descr="Text&#10;&#10;Description automatically generated"/>
             <wp:cNvGraphicFramePr>
               <a:graphicFrameLocks xmlns:a="http://schemas.openxmlformats.org/drawingml/2006/main" noChangeAspect="1"/>
             </wp:cNvGraphicFramePr>
@@ -3098,7 +3600,7 @@
               <a:graphicData uri="http://schemas.openxmlformats.org/drawingml/2006/picture">
                 <pic:pic xmlns:pic="http://schemas.openxmlformats.org/drawingml/2006/picture">
                   <pic:nvPicPr>
-                    <pic:cNvPr id="18" name="Picture 18"/>
+                    <pic:cNvPr id="16" name="Picture 16" descr="Text&#10;&#10;Description automatically generated"/>
                     <pic:cNvPicPr/>
                   </pic:nvPicPr>
                   <pic:blipFill>
@@ -3116,7 +3618,7 @@
                   <pic:spPr>
                     <a:xfrm>
                       <a:off x="0" y="0"/>
-                      <a:ext cx="5731510" cy="1115060"/>
+                      <a:ext cx="5731510" cy="1072515"/>
                     </a:xfrm>
                     <a:prstGeom prst="rect">
                       <a:avLst/>
@@ -3134,6 +3636,56 @@
           </wp:anchor>
         </w:drawing>
       </w:r>
+      <w:r>
+        <w:rPr>
+          <w:rFonts w:ascii="Times New Roman" w:hAnsi="Times New Roman" w:cs="Times New Roman"/>
+          <w:color w:val="000000" w:themeColor="text1"/>
+        </w:rPr>
+        <w:t xml:space="preserve">For this query task </w:t>
+      </w:r>
+      <w:r>
+        <w:rPr>
+          <w:rFonts w:ascii="Times New Roman" w:hAnsi="Times New Roman" w:cs="Times New Roman"/>
+          <w:color w:val="000000" w:themeColor="text1"/>
+        </w:rPr>
+        <w:t>I had to retrieve first the current date in order to get transactions “made in the past 5 days”, this could be done using the SQL built in function “CURDATE()” which returns the current local date of the machine the query is executed on. I stored this date in a variable called @current_date, so it is clearer for anyone viewing this query what it is used for. In the WHERE I then proceeded to use the “SUBDATE()” function which takes in a date value (@current_date) and takes away X days which is given as the second argument (5) and returns the new date.</w:t>
+      </w:r>
+      <w:r>
+        <w:rPr>
+          <w:rFonts w:ascii="Times New Roman" w:hAnsi="Times New Roman" w:cs="Times New Roman"/>
+          <w:color w:val="000000" w:themeColor="text1"/>
+        </w:rPr>
+        <w:t xml:space="preserve"> I use this returned date and </w:t>
+      </w:r>
+      <w:r>
+        <w:rPr>
+          <w:rFonts w:ascii="Times New Roman" w:hAnsi="Times New Roman" w:cs="Times New Roman"/>
+          <w:color w:val="000000" w:themeColor="text1"/>
+        </w:rPr>
+        <w:t>compare</w:t>
+      </w:r>
+      <w:r>
+        <w:rPr>
+          <w:rFonts w:ascii="Times New Roman" w:hAnsi="Times New Roman" w:cs="Times New Roman"/>
+          <w:color w:val="000000" w:themeColor="text1"/>
+        </w:rPr>
+        <w:t xml:space="preserve"> it with the transaction date for all transactions to check I only retrieve transaction in my select that are later or equal too then the minuses 5 days date. The WHERE clause is then finished off with a logical operator, “AND” that checks if the transaction date is also less than or equal to the current date. </w:t>
+      </w:r>
+      <w:r>
+        <w:rPr>
+          <w:rFonts w:ascii="Times New Roman" w:hAnsi="Times New Roman" w:cs="Times New Roman"/>
+          <w:color w:val="000000" w:themeColor="text1"/>
+        </w:rPr>
+        <w:t>Finally a “ORDER BY” is by the transaction dates in descending order to make the results of the query tidier.</w:t>
+      </w:r>
+    </w:p>
+    <w:p>
+      <w:pPr>
+        <w:rPr>
+          <w:rFonts w:ascii="Times New Roman" w:hAnsi="Times New Roman" w:cs="Times New Roman"/>
+          <w:color w:val="000000" w:themeColor="text1"/>
+        </w:rPr>
+      </w:pPr>
     </w:p>
     <w:p>
       <w:pPr>
@@ -3292,158 +3844,17 @@
       <w:r>
         <w:rPr>
           <w:rFonts w:ascii="Times New Roman" w:hAnsi="Times New Roman" w:cs="Times New Roman"/>
-          <w:color w:val="000000" w:themeColor="text1"/>
-        </w:rPr>
-        <w:t>In the select statement we are adding together the opening balance of each bank account to the sum of total transactions incoming and then taking away the sum of all transactions outgoing, this gets us the current balance.</w:t>
-      </w:r>
-      <w:r>
-        <w:rPr>
-          <w:rFonts w:ascii="Times New Roman" w:hAnsi="Times New Roman" w:cs="Times New Roman"/>
-          <w:color w:val="000000" w:themeColor="text1"/>
-        </w:rPr>
-        <w:t xml:space="preserve"> “IF” statements are used within the select statement to verify if a row is incoming or outgoing if it is</w:t>
-      </w:r>
-      <w:r>
-        <w:rPr>
-          <w:rFonts w:ascii="Times New Roman" w:hAnsi="Times New Roman" w:cs="Times New Roman"/>
-          <w:color w:val="000000" w:themeColor="text1"/>
-        </w:rPr>
-        <w:t>,</w:t>
-      </w:r>
-      <w:r>
-        <w:rPr>
-          <w:rFonts w:ascii="Times New Roman" w:hAnsi="Times New Roman" w:cs="Times New Roman"/>
-          <w:color w:val="000000" w:themeColor="text1"/>
-        </w:rPr>
-        <w:t xml:space="preserve"> use the amount given in that row for the SUM otherwise use </w:t>
-      </w:r>
-      <w:r>
-        <w:rPr>
-          <w:rFonts w:ascii="Times New Roman" w:hAnsi="Times New Roman" w:cs="Times New Roman"/>
-          <w:color w:val="000000" w:themeColor="text1"/>
-        </w:rPr>
-        <w:t>0</w:t>
-      </w:r>
-      <w:r>
-        <w:rPr>
-          <w:rFonts w:ascii="Times New Roman" w:hAnsi="Times New Roman" w:cs="Times New Roman"/>
-          <w:color w:val="000000" w:themeColor="text1"/>
-        </w:rPr>
-        <w:t xml:space="preserve">. </w:t>
-      </w:r>
-      <w:r>
-        <w:rPr>
-          <w:rFonts w:ascii="Times New Roman" w:hAnsi="Times New Roman" w:cs="Times New Roman"/>
-          <w:color w:val="000000" w:themeColor="text1"/>
-        </w:rPr>
-        <w:t xml:space="preserve"> We want to do this for each account so we do a “GROUP BY” account_id, so the transactions </w:t>
-      </w:r>
-      <w:r>
-        <w:rPr>
-          <w:rFonts w:ascii="Times New Roman" w:hAnsi="Times New Roman" w:cs="Times New Roman"/>
-          <w:color w:val="000000" w:themeColor="text1"/>
-        </w:rPr>
-        <w:t>outgoing,</w:t>
-      </w:r>
-      <w:r>
-        <w:rPr>
-          <w:rFonts w:ascii="Times New Roman" w:hAnsi="Times New Roman" w:cs="Times New Roman"/>
-          <w:color w:val="000000" w:themeColor="text1"/>
-        </w:rPr>
-        <w:t xml:space="preserve"> and ingoing are grouped by specific account</w:t>
-      </w:r>
-      <w:r>
-        <w:rPr>
-          <w:rFonts w:ascii="Times New Roman" w:hAnsi="Times New Roman" w:cs="Times New Roman"/>
-          <w:color w:val="000000" w:themeColor="text1"/>
-        </w:rPr>
-        <w:t>s</w:t>
-      </w:r>
-      <w:r>
-        <w:rPr>
-          <w:rFonts w:ascii="Times New Roman" w:hAnsi="Times New Roman" w:cs="Times New Roman"/>
-          <w:color w:val="000000" w:themeColor="text1"/>
-        </w:rPr>
-        <w:t xml:space="preserve">, otherwise without the group by clause SQL would not know what incoming transactions and outgoing transaction to sum together. You can think of group by clause as a “for each”, e.g. for each account (account_id) sum incoming transactions. Finally we have a “HAVING” clause in order to filter out the current account balances greater </w:t>
-      </w:r>
-      <w:r>
-        <w:rPr>
-          <w:rFonts w:ascii="Times New Roman" w:hAnsi="Times New Roman" w:cs="Times New Roman"/>
-          <w:color w:val="000000" w:themeColor="text1"/>
-        </w:rPr>
-        <w:t>than</w:t>
-      </w:r>
-      <w:r>
-        <w:rPr>
-          <w:rFonts w:ascii="Times New Roman" w:hAnsi="Times New Roman" w:cs="Times New Roman"/>
-          <w:color w:val="000000" w:themeColor="text1"/>
-        </w:rPr>
-        <w:t xml:space="preserve"> the amount inputted as the argument for the stored procedure in this case 5000. A having clause i</w:t>
-      </w:r>
-      <w:r>
-        <w:rPr>
-          <w:rFonts w:ascii="Times New Roman" w:hAnsi="Times New Roman" w:cs="Times New Roman"/>
-          <w:color w:val="000000" w:themeColor="text1"/>
-        </w:rPr>
-        <w:t>s</w:t>
-      </w:r>
-      <w:r>
-        <w:rPr>
-          <w:rFonts w:ascii="Times New Roman" w:hAnsi="Times New Roman" w:cs="Times New Roman"/>
-          <w:color w:val="000000" w:themeColor="text1"/>
-        </w:rPr>
-        <w:t xml:space="preserve"> required instead of </w:t>
-      </w:r>
-      <w:r>
-        <w:rPr>
-          <w:rFonts w:ascii="Times New Roman" w:hAnsi="Times New Roman" w:cs="Times New Roman"/>
-          <w:color w:val="000000" w:themeColor="text1"/>
-        </w:rPr>
-        <w:t>“WHERE”</w:t>
-      </w:r>
-      <w:r>
-        <w:rPr>
-          <w:rFonts w:ascii="Times New Roman" w:hAnsi="Times New Roman" w:cs="Times New Roman"/>
-          <w:color w:val="000000" w:themeColor="text1"/>
-        </w:rPr>
-        <w:t xml:space="preserve"> clause, due to us wanted to filter by  rows in the result set representing groups, however </w:t>
-      </w:r>
-      <w:r>
-        <w:rPr>
-          <w:rFonts w:ascii="Times New Roman" w:hAnsi="Times New Roman" w:cs="Times New Roman"/>
-          <w:color w:val="000000" w:themeColor="text1"/>
-        </w:rPr>
-        <w:t>where</w:t>
-      </w:r>
-      <w:r>
-        <w:rPr>
-          <w:rFonts w:ascii="Times New Roman" w:hAnsi="Times New Roman" w:cs="Times New Roman"/>
-          <w:color w:val="000000" w:themeColor="text1"/>
-        </w:rPr>
-        <w:t xml:space="preserve"> clause only applies to individual rows.</w:t>
-      </w:r>
-    </w:p>
-    <w:p>
-      <w:pPr>
-        <w:rPr>
-          <w:rFonts w:ascii="Times New Roman" w:hAnsi="Times New Roman" w:cs="Times New Roman"/>
-          <w:color w:val="000000" w:themeColor="text1"/>
-        </w:rPr>
-      </w:pPr>
-      <w:r>
-        <w:rPr>
-          <w:rFonts w:ascii="Times New Roman" w:hAnsi="Times New Roman" w:cs="Times New Roman"/>
           <w:noProof/>
           <w:color w:val="000000" w:themeColor="text1"/>
         </w:rPr>
         <w:drawing>
-          <wp:anchor distT="0" distB="0" distL="114300" distR="114300" simplePos="0" relativeHeight="251673600" behindDoc="0" locked="0" layoutInCell="1" allowOverlap="1" wp14:anchorId="18F7DB9E" wp14:editId="2FAB2294">
+          <wp:anchor distT="0" distB="0" distL="114300" distR="114300" simplePos="0" relativeHeight="251673600" behindDoc="0" locked="0" layoutInCell="1" allowOverlap="1" wp14:anchorId="18F7DB9E" wp14:editId="7FF6386B">
             <wp:simplePos x="0" y="0"/>
             <wp:positionH relativeFrom="margin">
               <wp:align>right</wp:align>
             </wp:positionH>
             <wp:positionV relativeFrom="paragraph">
-              <wp:posOffset>254000</wp:posOffset>
+              <wp:posOffset>2306955</wp:posOffset>
             </wp:positionV>
             <wp:extent cx="5731510" cy="938530"/>
             <wp:effectExtent l="0" t="0" r="2540" b="0"/>
@@ -3492,6 +3903,139 @@
           </wp:anchor>
         </w:drawing>
       </w:r>
+      <w:r>
+        <w:rPr>
+          <w:rFonts w:ascii="Times New Roman" w:hAnsi="Times New Roman" w:cs="Times New Roman"/>
+          <w:color w:val="000000" w:themeColor="text1"/>
+        </w:rPr>
+        <w:t>In the select statement we are adding together the opening balance of each bank account to the sum of total transactions incoming and then taking away the sum of all transactions outgoing, this gets us the current balance.</w:t>
+      </w:r>
+      <w:r>
+        <w:rPr>
+          <w:rFonts w:ascii="Times New Roman" w:hAnsi="Times New Roman" w:cs="Times New Roman"/>
+          <w:color w:val="000000" w:themeColor="text1"/>
+        </w:rPr>
+        <w:t xml:space="preserve"> “IF” statements are used within the select statement to verify if a row is incoming or outgoing if it is</w:t>
+      </w:r>
+      <w:r>
+        <w:rPr>
+          <w:rFonts w:ascii="Times New Roman" w:hAnsi="Times New Roman" w:cs="Times New Roman"/>
+          <w:color w:val="000000" w:themeColor="text1"/>
+        </w:rPr>
+        <w:t>,</w:t>
+      </w:r>
+      <w:r>
+        <w:rPr>
+          <w:rFonts w:ascii="Times New Roman" w:hAnsi="Times New Roman" w:cs="Times New Roman"/>
+          <w:color w:val="000000" w:themeColor="text1"/>
+        </w:rPr>
+        <w:t xml:space="preserve"> use the amount given in that row for the SUM otherwise use </w:t>
+      </w:r>
+      <w:r>
+        <w:rPr>
+          <w:rFonts w:ascii="Times New Roman" w:hAnsi="Times New Roman" w:cs="Times New Roman"/>
+          <w:color w:val="000000" w:themeColor="text1"/>
+        </w:rPr>
+        <w:t>0</w:t>
+      </w:r>
+      <w:r>
+        <w:rPr>
+          <w:rFonts w:ascii="Times New Roman" w:hAnsi="Times New Roman" w:cs="Times New Roman"/>
+          <w:color w:val="000000" w:themeColor="text1"/>
+        </w:rPr>
+        <w:t xml:space="preserve">. </w:t>
+      </w:r>
+      <w:r>
+        <w:rPr>
+          <w:rFonts w:ascii="Times New Roman" w:hAnsi="Times New Roman" w:cs="Times New Roman"/>
+          <w:color w:val="000000" w:themeColor="text1"/>
+        </w:rPr>
+        <w:t xml:space="preserve"> We want to do this for each account so we do a “GROUP BY” account_id, so the transactions </w:t>
+      </w:r>
+      <w:r>
+        <w:rPr>
+          <w:rFonts w:ascii="Times New Roman" w:hAnsi="Times New Roman" w:cs="Times New Roman"/>
+          <w:color w:val="000000" w:themeColor="text1"/>
+        </w:rPr>
+        <w:t>outgoing,</w:t>
+      </w:r>
+      <w:r>
+        <w:rPr>
+          <w:rFonts w:ascii="Times New Roman" w:hAnsi="Times New Roman" w:cs="Times New Roman"/>
+          <w:color w:val="000000" w:themeColor="text1"/>
+        </w:rPr>
+        <w:t xml:space="preserve"> and ingoing are grouped by specific account</w:t>
+      </w:r>
+      <w:r>
+        <w:rPr>
+          <w:rFonts w:ascii="Times New Roman" w:hAnsi="Times New Roman" w:cs="Times New Roman"/>
+          <w:color w:val="000000" w:themeColor="text1"/>
+        </w:rPr>
+        <w:t>s</w:t>
+      </w:r>
+      <w:r>
+        <w:rPr>
+          <w:rFonts w:ascii="Times New Roman" w:hAnsi="Times New Roman" w:cs="Times New Roman"/>
+          <w:color w:val="000000" w:themeColor="text1"/>
+        </w:rPr>
+        <w:t xml:space="preserve">, otherwise without the group by clause SQL would not know what incoming transactions and outgoing transaction to sum together. You can think of group by clause as a “for each”, e.g. for each account (account_id) sum incoming transactions. Finally we have a “HAVING” clause in order to filter out the current account balances greater </w:t>
+      </w:r>
+      <w:r>
+        <w:rPr>
+          <w:rFonts w:ascii="Times New Roman" w:hAnsi="Times New Roman" w:cs="Times New Roman"/>
+          <w:color w:val="000000" w:themeColor="text1"/>
+        </w:rPr>
+        <w:t>than</w:t>
+      </w:r>
+      <w:r>
+        <w:rPr>
+          <w:rFonts w:ascii="Times New Roman" w:hAnsi="Times New Roman" w:cs="Times New Roman"/>
+          <w:color w:val="000000" w:themeColor="text1"/>
+        </w:rPr>
+        <w:t xml:space="preserve"> the amount inputted as the argument for the stored procedure in this case 5000. A having clause i</w:t>
+      </w:r>
+      <w:r>
+        <w:rPr>
+          <w:rFonts w:ascii="Times New Roman" w:hAnsi="Times New Roman" w:cs="Times New Roman"/>
+          <w:color w:val="000000" w:themeColor="text1"/>
+        </w:rPr>
+        <w:t>s</w:t>
+      </w:r>
+      <w:r>
+        <w:rPr>
+          <w:rFonts w:ascii="Times New Roman" w:hAnsi="Times New Roman" w:cs="Times New Roman"/>
+          <w:color w:val="000000" w:themeColor="text1"/>
+        </w:rPr>
+        <w:t xml:space="preserve"> required instead of </w:t>
+      </w:r>
+      <w:r>
+        <w:rPr>
+          <w:rFonts w:ascii="Times New Roman" w:hAnsi="Times New Roman" w:cs="Times New Roman"/>
+          <w:color w:val="000000" w:themeColor="text1"/>
+        </w:rPr>
+        <w:t>“WHERE”</w:t>
+      </w:r>
+      <w:r>
+        <w:rPr>
+          <w:rFonts w:ascii="Times New Roman" w:hAnsi="Times New Roman" w:cs="Times New Roman"/>
+          <w:color w:val="000000" w:themeColor="text1"/>
+        </w:rPr>
+        <w:t xml:space="preserve"> clause, due to us wanted to filter by  rows in the result set representing groups, however </w:t>
+      </w:r>
+      <w:r>
+        <w:rPr>
+          <w:rFonts w:ascii="Times New Roman" w:hAnsi="Times New Roman" w:cs="Times New Roman"/>
+          <w:color w:val="000000" w:themeColor="text1"/>
+        </w:rPr>
+        <w:t>where</w:t>
+      </w:r>
+      <w:r>
+        <w:rPr>
+          <w:rFonts w:ascii="Times New Roman" w:hAnsi="Times New Roman" w:cs="Times New Roman"/>
+          <w:color w:val="000000" w:themeColor="text1"/>
+        </w:rPr>
+        <w:t xml:space="preserve"> clause only applies to individual rows.</w:t>
+      </w:r>
     </w:p>
     <w:p>
       <w:pPr>
@@ -3507,13 +4051,13 @@
           <w:color w:val="000000" w:themeColor="text1"/>
         </w:rPr>
         <w:drawing>
-          <wp:anchor distT="0" distB="0" distL="114300" distR="114300" simplePos="0" relativeHeight="251674624" behindDoc="0" locked="0" layoutInCell="1" allowOverlap="1" wp14:anchorId="021353CD" wp14:editId="6963A5D6">
+          <wp:anchor distT="0" distB="0" distL="114300" distR="114300" simplePos="0" relativeHeight="251674624" behindDoc="0" locked="0" layoutInCell="1" allowOverlap="1" wp14:anchorId="021353CD" wp14:editId="56DBDF90">
             <wp:simplePos x="0" y="0"/>
             <wp:positionH relativeFrom="margin">
               <wp:align>center</wp:align>
             </wp:positionH>
             <wp:positionV relativeFrom="paragraph">
-              <wp:posOffset>1112383</wp:posOffset>
+              <wp:posOffset>1312374</wp:posOffset>
             </wp:positionV>
             <wp:extent cx="5603875" cy="462915"/>
             <wp:effectExtent l="0" t="0" r="0" b="0"/>
@@ -3633,19 +4177,102 @@
           <w:color w:val="000000" w:themeColor="text1"/>
         </w:rPr>
       </w:pPr>
+    </w:p>
+    <w:p>
+      <w:pPr>
+        <w:rPr>
+          <w:rFonts w:ascii="Times New Roman" w:hAnsi="Times New Roman" w:cs="Times New Roman"/>
+          <w:color w:val="000000" w:themeColor="text1"/>
+        </w:rPr>
+      </w:pPr>
+      <w:r>
+        <w:rPr>
+          <w:rFonts w:ascii="Times New Roman" w:hAnsi="Times New Roman" w:cs="Times New Roman"/>
+          <w:color w:val="000000" w:themeColor="text1"/>
+        </w:rPr>
+        <w:lastRenderedPageBreak/>
+        <w:t>Additionally we take away the sum of all outgoing transactions (“</w:t>
+      </w:r>
+      <w:proofErr w:type="spellStart"/>
+      <w:r>
+        <w:rPr>
+          <w:rFonts w:ascii="Times New Roman" w:hAnsi="Times New Roman" w:cs="Times New Roman"/>
+          <w:color w:val="000000" w:themeColor="text1"/>
+        </w:rPr>
+        <w:t>isOutgoing</w:t>
+      </w:r>
+      <w:proofErr w:type="spellEnd"/>
+      <w:r>
+        <w:rPr>
+          <w:rFonts w:ascii="Times New Roman" w:hAnsi="Times New Roman" w:cs="Times New Roman"/>
+          <w:color w:val="000000" w:themeColor="text1"/>
+        </w:rPr>
+        <w:t>”</w:t>
+      </w:r>
+      <w:r>
+        <w:rPr>
+          <w:rFonts w:ascii="Times New Roman" w:hAnsi="Times New Roman" w:cs="Times New Roman"/>
+          <w:color w:val="000000" w:themeColor="text1"/>
+        </w:rPr>
+        <w:t>) and</w:t>
+      </w:r>
+      <w:r>
+        <w:rPr>
+          <w:rFonts w:ascii="Times New Roman" w:hAnsi="Times New Roman" w:cs="Times New Roman"/>
+          <w:color w:val="000000" w:themeColor="text1"/>
+        </w:rPr>
+        <w:t xml:space="preserve"> give the result </w:t>
+      </w:r>
+      <w:r>
+        <w:rPr>
+          <w:rFonts w:ascii="Times New Roman" w:hAnsi="Times New Roman" w:cs="Times New Roman"/>
+          <w:color w:val="000000" w:themeColor="text1"/>
+        </w:rPr>
+        <w:t>an</w:t>
+      </w:r>
+      <w:r>
+        <w:rPr>
+          <w:rFonts w:ascii="Times New Roman" w:hAnsi="Times New Roman" w:cs="Times New Roman"/>
+          <w:color w:val="000000" w:themeColor="text1"/>
+        </w:rPr>
+        <w:t xml:space="preserve"> alias name of “</w:t>
+      </w:r>
+      <w:proofErr w:type="spellStart"/>
+      <w:r>
+        <w:rPr>
+          <w:rFonts w:ascii="Times New Roman" w:hAnsi="Times New Roman" w:cs="Times New Roman"/>
+          <w:color w:val="000000" w:themeColor="text1"/>
+        </w:rPr>
+        <w:t>total_outstanding</w:t>
+      </w:r>
+      <w:proofErr w:type="spellEnd"/>
+      <w:r>
+        <w:rPr>
+          <w:rFonts w:ascii="Times New Roman" w:hAnsi="Times New Roman" w:cs="Times New Roman"/>
+          <w:color w:val="000000" w:themeColor="text1"/>
+        </w:rPr>
+        <w:t>”.</w:t>
+      </w:r>
+    </w:p>
+    <w:p>
+      <w:pPr>
+        <w:rPr>
+          <w:rFonts w:ascii="Times New Roman" w:hAnsi="Times New Roman" w:cs="Times New Roman"/>
+          <w:color w:val="000000" w:themeColor="text1"/>
+        </w:rPr>
+      </w:pPr>
       <w:r>
         <w:rPr>
           <w:noProof/>
         </w:rPr>
-        <w:lastRenderedPageBreak/>
         <w:drawing>
-          <wp:anchor distT="0" distB="0" distL="114300" distR="114300" simplePos="0" relativeHeight="251666432" behindDoc="0" locked="0" layoutInCell="1" allowOverlap="1" wp14:anchorId="45DA1DBF" wp14:editId="18F2F143">
+          <wp:anchor distT="0" distB="0" distL="114300" distR="114300" simplePos="0" relativeHeight="251666432" behindDoc="0" locked="0" layoutInCell="1" allowOverlap="1" wp14:anchorId="45DA1DBF" wp14:editId="1BA3EABD">
             <wp:simplePos x="0" y="0"/>
             <wp:positionH relativeFrom="margin">
               <wp:align>right</wp:align>
             </wp:positionH>
             <wp:positionV relativeFrom="paragraph">
-              <wp:posOffset>1046549</wp:posOffset>
+              <wp:posOffset>283073</wp:posOffset>
             </wp:positionV>
             <wp:extent cx="5731510" cy="1560830"/>
             <wp:effectExtent l="0" t="0" r="2540" b="1270"/>
@@ -3694,81 +4321,6 @@
           </wp:anchor>
         </w:drawing>
       </w:r>
-      <w:r>
-        <w:rPr>
-          <w:rFonts w:ascii="Times New Roman" w:hAnsi="Times New Roman" w:cs="Times New Roman"/>
-          <w:color w:val="000000" w:themeColor="text1"/>
-        </w:rPr>
-        <w:t>Additionally we take away the sum of all outgoing transactions (“</w:t>
-      </w:r>
-      <w:proofErr w:type="spellStart"/>
-      <w:r>
-        <w:rPr>
-          <w:rFonts w:ascii="Times New Roman" w:hAnsi="Times New Roman" w:cs="Times New Roman"/>
-          <w:color w:val="000000" w:themeColor="text1"/>
-        </w:rPr>
-        <w:t>isOutgoing</w:t>
-      </w:r>
-      <w:proofErr w:type="spellEnd"/>
-      <w:r>
-        <w:rPr>
-          <w:rFonts w:ascii="Times New Roman" w:hAnsi="Times New Roman" w:cs="Times New Roman"/>
-          <w:color w:val="000000" w:themeColor="text1"/>
-        </w:rPr>
-        <w:t>”</w:t>
-      </w:r>
-      <w:r>
-        <w:rPr>
-          <w:rFonts w:ascii="Times New Roman" w:hAnsi="Times New Roman" w:cs="Times New Roman"/>
-          <w:color w:val="000000" w:themeColor="text1"/>
-        </w:rPr>
-        <w:t>) and</w:t>
-      </w:r>
-      <w:r>
-        <w:rPr>
-          <w:rFonts w:ascii="Times New Roman" w:hAnsi="Times New Roman" w:cs="Times New Roman"/>
-          <w:color w:val="000000" w:themeColor="text1"/>
-        </w:rPr>
-        <w:t xml:space="preserve"> give the result </w:t>
-      </w:r>
-      <w:r>
-        <w:rPr>
-          <w:rFonts w:ascii="Times New Roman" w:hAnsi="Times New Roman" w:cs="Times New Roman"/>
-          <w:color w:val="000000" w:themeColor="text1"/>
-        </w:rPr>
-        <w:t>an</w:t>
-      </w:r>
-      <w:r>
-        <w:rPr>
-          <w:rFonts w:ascii="Times New Roman" w:hAnsi="Times New Roman" w:cs="Times New Roman"/>
-          <w:color w:val="000000" w:themeColor="text1"/>
-        </w:rPr>
-        <w:t xml:space="preserve"> alias name of “</w:t>
-      </w:r>
-      <w:proofErr w:type="spellStart"/>
-      <w:r>
-        <w:rPr>
-          <w:rFonts w:ascii="Times New Roman" w:hAnsi="Times New Roman" w:cs="Times New Roman"/>
-          <w:color w:val="000000" w:themeColor="text1"/>
-        </w:rPr>
-        <w:t>total_outstanding</w:t>
-      </w:r>
-      <w:proofErr w:type="spellEnd"/>
-      <w:r>
-        <w:rPr>
-          <w:rFonts w:ascii="Times New Roman" w:hAnsi="Times New Roman" w:cs="Times New Roman"/>
-          <w:color w:val="000000" w:themeColor="text1"/>
-        </w:rPr>
-        <w:t>”.</w:t>
-      </w:r>
-    </w:p>
-    <w:p>
-      <w:pPr>
-        <w:rPr>
-          <w:rFonts w:ascii="Times New Roman" w:hAnsi="Times New Roman" w:cs="Times New Roman"/>
-          <w:color w:val="000000" w:themeColor="text1"/>
-        </w:rPr>
-      </w:pPr>
     </w:p>
     <w:p>
       <w:pPr>
@@ -3800,18 +4352,18 @@
           <w:color w:val="000000" w:themeColor="text1"/>
         </w:rPr>
         <w:drawing>
-          <wp:anchor distT="0" distB="0" distL="114300" distR="114300" simplePos="0" relativeHeight="251670528" behindDoc="0" locked="0" layoutInCell="1" allowOverlap="1" wp14:anchorId="0BB13AB4" wp14:editId="09B1B427">
+          <wp:anchor distT="0" distB="0" distL="114300" distR="114300" simplePos="0" relativeHeight="251685888" behindDoc="0" locked="0" layoutInCell="1" allowOverlap="1" wp14:anchorId="2A2D1759" wp14:editId="550353E9">
             <wp:simplePos x="0" y="0"/>
-            <wp:positionH relativeFrom="margin">
-              <wp:align>left</wp:align>
+            <wp:positionH relativeFrom="column">
+              <wp:posOffset>0</wp:posOffset>
             </wp:positionH>
             <wp:positionV relativeFrom="paragraph">
-              <wp:posOffset>1806935</wp:posOffset>
+              <wp:posOffset>-1476</wp:posOffset>
             </wp:positionV>
-            <wp:extent cx="1176655" cy="428625"/>
-            <wp:effectExtent l="0" t="0" r="4445" b="9525"/>
+            <wp:extent cx="1177093" cy="442260"/>
+            <wp:effectExtent l="0" t="0" r="4445" b="0"/>
             <wp:wrapSquare wrapText="bothSides"/>
-            <wp:docPr id="16" name="Picture 16" descr="Graphical user interface&#10;&#10;Description automatically generated with low confidence"/>
+            <wp:docPr id="15" name="Picture 15" descr="A picture containing text&#10;&#10;Description automatically generated"/>
             <wp:cNvGraphicFramePr>
               <a:graphicFrameLocks xmlns:a="http://schemas.openxmlformats.org/drawingml/2006/main" noChangeAspect="1"/>
             </wp:cNvGraphicFramePr>
@@ -3819,7 +4371,7 @@
               <a:graphicData uri="http://schemas.openxmlformats.org/drawingml/2006/picture">
                 <pic:pic xmlns:pic="http://schemas.openxmlformats.org/drawingml/2006/picture">
                   <pic:nvPicPr>
-                    <pic:cNvPr id="16" name="Picture 16" descr="Graphical user interface&#10;&#10;Description automatically generated with low confidence"/>
+                    <pic:cNvPr id="15" name="Picture 15" descr="A picture containing text&#10;&#10;Description automatically generated"/>
                     <pic:cNvPicPr/>
                   </pic:nvPicPr>
                   <pic:blipFill>
@@ -3837,7 +4389,7 @@
                   <pic:spPr>
                     <a:xfrm>
                       <a:off x="0" y="0"/>
-                      <a:ext cx="1176655" cy="428625"/>
+                      <a:ext cx="1177093" cy="442260"/>
                     </a:xfrm>
                     <a:prstGeom prst="rect">
                       <a:avLst/>
@@ -3872,18 +4424,6 @@
       <w:pPr>
         <w:rPr>
           <w:rFonts w:ascii="Times New Roman" w:hAnsi="Times New Roman" w:cs="Times New Roman"/>
-          <w:i/>
-          <w:iCs/>
-          <w:color w:val="000000" w:themeColor="text1"/>
-          <w:sz w:val="28"/>
-          <w:szCs w:val="28"/>
-        </w:rPr>
-      </w:pPr>
-    </w:p>
-    <w:p>
-      <w:pPr>
-        <w:rPr>
-          <w:rFonts w:ascii="Times New Roman" w:hAnsi="Times New Roman" w:cs="Times New Roman"/>
           <w:color w:val="000000" w:themeColor="text1"/>
           <w:sz w:val="24"/>
           <w:szCs w:val="24"/>
@@ -3906,8 +4446,6 @@
         <w:rPr>
           <w:rFonts w:ascii="Times New Roman" w:hAnsi="Times New Roman" w:cs="Times New Roman"/>
           <w:color w:val="000000" w:themeColor="text1"/>
-          <w:sz w:val="24"/>
-          <w:szCs w:val="24"/>
           <w:u w:val="single"/>
         </w:rPr>
       </w:pPr>
@@ -3915,8 +4453,6 @@
         <w:rPr>
           <w:rFonts w:ascii="Times New Roman" w:hAnsi="Times New Roman" w:cs="Times New Roman"/>
           <w:color w:val="000000" w:themeColor="text1"/>
-          <w:sz w:val="24"/>
-          <w:szCs w:val="24"/>
           <w:u w:val="single"/>
         </w:rPr>
         <w:t>1st</w:t>
@@ -3925,8 +4461,6 @@
         <w:rPr>
           <w:rFonts w:ascii="Times New Roman" w:hAnsi="Times New Roman" w:cs="Times New Roman"/>
           <w:color w:val="000000" w:themeColor="text1"/>
-          <w:sz w:val="24"/>
-          <w:szCs w:val="24"/>
           <w:u w:val="single"/>
         </w:rPr>
         <w:t xml:space="preserve"> </w:t>
@@ -3935,8 +4469,6 @@
         <w:rPr>
           <w:rFonts w:ascii="Times New Roman" w:hAnsi="Times New Roman" w:cs="Times New Roman"/>
           <w:color w:val="000000" w:themeColor="text1"/>
-          <w:sz w:val="24"/>
-          <w:szCs w:val="24"/>
           <w:u w:val="single"/>
         </w:rPr>
         <w:t xml:space="preserve">stored </w:t>
@@ -3945,131 +4477,17 @@
         <w:rPr>
           <w:rFonts w:ascii="Times New Roman" w:hAnsi="Times New Roman" w:cs="Times New Roman"/>
           <w:color w:val="000000" w:themeColor="text1"/>
-          <w:sz w:val="24"/>
-          <w:szCs w:val="24"/>
           <w:u w:val="single"/>
         </w:rPr>
         <w:t>procedure</w:t>
       </w:r>
-    </w:p>
-    <w:p>
-      <w:pPr>
-        <w:rPr>
-          <w:rFonts w:ascii="Times New Roman" w:hAnsi="Times New Roman" w:cs="Times New Roman"/>
-          <w:color w:val="000000" w:themeColor="text1"/>
-        </w:rPr>
-      </w:pPr>
-      <w:r>
-        <w:rPr>
-          <w:rFonts w:ascii="Times New Roman" w:hAnsi="Times New Roman" w:cs="Times New Roman"/>
-          <w:color w:val="000000" w:themeColor="text1"/>
-        </w:rPr>
-        <w:t xml:space="preserve">This </w:t>
-      </w:r>
-      <w:r>
-        <w:rPr>
-          <w:rFonts w:ascii="Times New Roman" w:hAnsi="Times New Roman" w:cs="Times New Roman"/>
-          <w:color w:val="000000" w:themeColor="text1"/>
-        </w:rPr>
-        <w:t>is the first query</w:t>
-      </w:r>
-      <w:r>
-        <w:rPr>
-          <w:rFonts w:ascii="Times New Roman" w:hAnsi="Times New Roman" w:cs="Times New Roman"/>
-          <w:color w:val="000000" w:themeColor="text1"/>
-        </w:rPr>
-        <w:t xml:space="preserve"> I decided to create as a procedure as it would be a query that could be often executed by the database admin</w:t>
-      </w:r>
-      <w:r>
-        <w:rPr>
-          <w:rFonts w:ascii="Times New Roman" w:hAnsi="Times New Roman" w:cs="Times New Roman"/>
-          <w:color w:val="000000" w:themeColor="text1"/>
-        </w:rPr>
-        <w:t xml:space="preserve"> (finding transactions in past 5 days)</w:t>
-      </w:r>
-      <w:r>
-        <w:rPr>
-          <w:rFonts w:ascii="Times New Roman" w:hAnsi="Times New Roman" w:cs="Times New Roman"/>
-          <w:color w:val="000000" w:themeColor="text1"/>
-        </w:rPr>
-        <w:t xml:space="preserve">. </w:t>
-      </w:r>
-    </w:p>
-    <w:p>
-      <w:pPr>
-        <w:rPr>
-          <w:rFonts w:ascii="Times New Roman" w:hAnsi="Times New Roman" w:cs="Times New Roman"/>
-          <w:color w:val="000000" w:themeColor="text1"/>
-        </w:rPr>
-      </w:pPr>
-      <w:r>
-        <w:rPr>
-          <w:rFonts w:ascii="Times New Roman" w:hAnsi="Times New Roman" w:cs="Times New Roman"/>
-          <w:color w:val="000000" w:themeColor="text1"/>
-          <w:shd w:val="clear" w:color="auto" w:fill="FFFFFF"/>
-        </w:rPr>
-        <w:t xml:space="preserve">The query starts by </w:t>
-      </w:r>
-      <w:r>
-        <w:rPr>
-          <w:rFonts w:ascii="Times New Roman" w:hAnsi="Times New Roman" w:cs="Times New Roman"/>
-          <w:color w:val="000000" w:themeColor="text1"/>
-          <w:shd w:val="clear" w:color="auto" w:fill="FFFFFF"/>
-        </w:rPr>
-        <w:t>defin</w:t>
-      </w:r>
-      <w:r>
-        <w:rPr>
-          <w:rFonts w:ascii="Times New Roman" w:hAnsi="Times New Roman" w:cs="Times New Roman"/>
-          <w:color w:val="000000" w:themeColor="text1"/>
-          <w:shd w:val="clear" w:color="auto" w:fill="FFFFFF"/>
-        </w:rPr>
-        <w:t>ing</w:t>
-      </w:r>
-      <w:r>
-        <w:rPr>
-          <w:rFonts w:ascii="Times New Roman" w:hAnsi="Times New Roman" w:cs="Times New Roman"/>
-          <w:color w:val="000000" w:themeColor="text1"/>
-          <w:shd w:val="clear" w:color="auto" w:fill="FFFFFF"/>
-        </w:rPr>
-        <w:t xml:space="preserve"> a DELIMITER to tell the MySQL client to treat the statements, functions, stored procedures, or triggers as an entire statement. Normally in a .sql file you set a different DELIMITER like $$. The DELIMITER command is used to change the standard delimiter of MySQL commands (;). As the statements within the routines (functions, stored procedures, or triggers) end with a semi-colon (;), to treat them as a compound statement. If not defined when using different routines in </w:t>
-      </w:r>
-      <w:r>
-        <w:rPr>
-          <w:rFonts w:ascii="Times New Roman" w:hAnsi="Times New Roman" w:cs="Times New Roman"/>
-          <w:color w:val="000000" w:themeColor="text1"/>
-          <w:shd w:val="clear" w:color="auto" w:fill="FFFFFF"/>
-        </w:rPr>
-        <w:t>t</w:t>
-      </w:r>
-      <w:r>
-        <w:rPr>
-          <w:rFonts w:ascii="Times New Roman" w:hAnsi="Times New Roman" w:cs="Times New Roman"/>
-          <w:color w:val="000000" w:themeColor="text1"/>
-          <w:shd w:val="clear" w:color="auto" w:fill="FFFFFF"/>
-        </w:rPr>
-        <w:t>he same file or command line, it will give syntax error.</w:t>
-      </w:r>
-      <w:r>
-        <w:rPr>
-          <w:rFonts w:ascii="Times New Roman" w:hAnsi="Times New Roman" w:cs="Times New Roman"/>
-          <w:color w:val="000000" w:themeColor="text1"/>
-        </w:rPr>
-        <w:t xml:space="preserve"> The procedure has 1 input value of type “DATE”, this input is used in the where clause to select from what date you want to find the past 5 days of transactions. </w:t>
-      </w:r>
-      <w:r>
-        <w:rPr>
-          <w:rFonts w:ascii="Times New Roman" w:hAnsi="Times New Roman" w:cs="Times New Roman"/>
-          <w:color w:val="000000" w:themeColor="text1"/>
-        </w:rPr>
-        <w:t>Therefore you can manually choose what date you want to find past transactions from rather then the current date used in our original query.</w:t>
-      </w:r>
-      <w:r>
-        <w:rPr>
-          <w:rFonts w:ascii="Times New Roman" w:hAnsi="Times New Roman" w:cs="Times New Roman"/>
-          <w:color w:val="000000" w:themeColor="text1"/>
-        </w:rPr>
-        <w:t xml:space="preserve"> Below we test the procedure using “2020-06-14” as this is a date I know I have inserted transactions for.</w:t>
+      <w:r>
+        <w:rPr>
+          <w:rFonts w:ascii="Times New Roman" w:hAnsi="Times New Roman" w:cs="Times New Roman"/>
+          <w:color w:val="000000" w:themeColor="text1"/>
+          <w:u w:val="single"/>
+        </w:rPr>
+        <w:t xml:space="preserve"> (4.2)</w:t>
       </w:r>
     </w:p>
     <w:p>
@@ -4084,21 +4502,20 @@
           <w:rFonts w:ascii="Times New Roman" w:hAnsi="Times New Roman" w:cs="Times New Roman"/>
           <w:noProof/>
           <w:color w:val="000000" w:themeColor="text1"/>
-          <w:shd w:val="clear" w:color="auto" w:fill="FFFFFF"/>
         </w:rPr>
         <w:drawing>
-          <wp:anchor distT="0" distB="0" distL="114300" distR="114300" simplePos="0" relativeHeight="251675648" behindDoc="0" locked="0" layoutInCell="1" allowOverlap="1" wp14:anchorId="00B0AD4F" wp14:editId="0DA28D6A">
+          <wp:anchor distT="0" distB="0" distL="114300" distR="114300" simplePos="0" relativeHeight="251688960" behindDoc="0" locked="0" layoutInCell="1" allowOverlap="1" wp14:anchorId="02C06D1E" wp14:editId="5B4EF1D3">
             <wp:simplePos x="0" y="0"/>
             <wp:positionH relativeFrom="margin">
-              <wp:posOffset>16012</wp:posOffset>
+              <wp:align>center</wp:align>
             </wp:positionH>
             <wp:positionV relativeFrom="paragraph">
-              <wp:posOffset>223211</wp:posOffset>
+              <wp:posOffset>1901499</wp:posOffset>
             </wp:positionV>
-            <wp:extent cx="5731510" cy="2197100"/>
-            <wp:effectExtent l="0" t="0" r="2540" b="0"/>
+            <wp:extent cx="5146040" cy="2094230"/>
+            <wp:effectExtent l="0" t="0" r="0" b="1270"/>
             <wp:wrapSquare wrapText="bothSides"/>
-            <wp:docPr id="22" name="Picture 22" descr="Graphical user interface, text, application, email&#10;&#10;Description automatically generated"/>
+            <wp:docPr id="8" name="Picture 8" descr="Text&#10;&#10;Description automatically generated"/>
             <wp:cNvGraphicFramePr>
               <a:graphicFrameLocks xmlns:a="http://schemas.openxmlformats.org/drawingml/2006/main" noChangeAspect="1"/>
             </wp:cNvGraphicFramePr>
@@ -4106,7 +4523,7 @@
               <a:graphicData uri="http://schemas.openxmlformats.org/drawingml/2006/picture">
                 <pic:pic xmlns:pic="http://schemas.openxmlformats.org/drawingml/2006/picture">
                   <pic:nvPicPr>
-                    <pic:cNvPr id="22" name="Picture 22" descr="Graphical user interface, text, application, email&#10;&#10;Description automatically generated"/>
+                    <pic:cNvPr id="8" name="Picture 8" descr="Text&#10;&#10;Description automatically generated"/>
                     <pic:cNvPicPr/>
                   </pic:nvPicPr>
                   <pic:blipFill>
@@ -4124,7 +4541,7 @@
                   <pic:spPr>
                     <a:xfrm>
                       <a:off x="0" y="0"/>
-                      <a:ext cx="5731510" cy="2197100"/>
+                      <a:ext cx="5146040" cy="2094230"/>
                     </a:xfrm>
                     <a:prstGeom prst="rect">
                       <a:avLst/>
@@ -4142,37 +4559,28 @@
           </wp:anchor>
         </w:drawing>
       </w:r>
-    </w:p>
-    <w:p>
-      <w:pPr>
-        <w:rPr>
-          <w:rFonts w:ascii="Times New Roman" w:hAnsi="Times New Roman" w:cs="Times New Roman"/>
+      <w:r>
+        <w:rPr>
+          <w:rFonts w:ascii="Times New Roman" w:hAnsi="Times New Roman" w:cs="Times New Roman"/>
+          <w:noProof/>
           <w:color w:val="000000" w:themeColor="text1"/>
           <w:sz w:val="24"/>
           <w:szCs w:val="24"/>
           <w:u w:val="single"/>
         </w:rPr>
-      </w:pPr>
-      <w:r>
-        <w:rPr>
-          <w:rFonts w:ascii="Times New Roman" w:hAnsi="Times New Roman" w:cs="Times New Roman"/>
-          <w:noProof/>
-          <w:color w:val="000000" w:themeColor="text1"/>
-        </w:rPr>
-        <w:lastRenderedPageBreak/>
         <w:drawing>
-          <wp:anchor distT="0" distB="0" distL="114300" distR="114300" simplePos="0" relativeHeight="251676672" behindDoc="0" locked="0" layoutInCell="1" allowOverlap="1" wp14:anchorId="1CC12093" wp14:editId="69E8242F">
+          <wp:anchor distT="0" distB="0" distL="114300" distR="114300" simplePos="0" relativeHeight="251689984" behindDoc="0" locked="0" layoutInCell="1" allowOverlap="1" wp14:anchorId="5C3FCEB1" wp14:editId="40A97FD1">
             <wp:simplePos x="0" y="0"/>
             <wp:positionH relativeFrom="margin">
-              <wp:posOffset>-1476</wp:posOffset>
+              <wp:align>right</wp:align>
             </wp:positionH>
             <wp:positionV relativeFrom="paragraph">
-              <wp:posOffset>120</wp:posOffset>
+              <wp:posOffset>4181337</wp:posOffset>
             </wp:positionV>
-            <wp:extent cx="5731510" cy="591185"/>
+            <wp:extent cx="5731510" cy="844550"/>
             <wp:effectExtent l="0" t="0" r="2540" b="0"/>
             <wp:wrapSquare wrapText="bothSides"/>
-            <wp:docPr id="23" name="Picture 23"/>
+            <wp:docPr id="14" name="Picture 14" descr="Graphical user interface, text, application&#10;&#10;Description automatically generated"/>
             <wp:cNvGraphicFramePr>
               <a:graphicFrameLocks xmlns:a="http://schemas.openxmlformats.org/drawingml/2006/main" noChangeAspect="1"/>
             </wp:cNvGraphicFramePr>
@@ -4180,7 +4588,7 @@
               <a:graphicData uri="http://schemas.openxmlformats.org/drawingml/2006/picture">
                 <pic:pic xmlns:pic="http://schemas.openxmlformats.org/drawingml/2006/picture">
                   <pic:nvPicPr>
-                    <pic:cNvPr id="23" name="Picture 23"/>
+                    <pic:cNvPr id="14" name="Picture 14" descr="Graphical user interface, text, application&#10;&#10;Description automatically generated"/>
                     <pic:cNvPicPr/>
                   </pic:nvPicPr>
                   <pic:blipFill>
@@ -4198,7 +4606,7 @@
                   <pic:spPr>
                     <a:xfrm>
                       <a:off x="0" y="0"/>
-                      <a:ext cx="5731510" cy="591185"/>
+                      <a:ext cx="5731510" cy="844550"/>
                     </a:xfrm>
                     <a:prstGeom prst="rect">
                       <a:avLst/>
@@ -4216,6 +4624,75 @@
           </wp:anchor>
         </w:drawing>
       </w:r>
+      <w:r>
+        <w:rPr>
+          <w:rFonts w:ascii="Times New Roman" w:hAnsi="Times New Roman" w:cs="Times New Roman"/>
+          <w:color w:val="000000" w:themeColor="text1"/>
+          <w:shd w:val="clear" w:color="auto" w:fill="FFFFFF"/>
+        </w:rPr>
+        <w:t xml:space="preserve">The query starts by </w:t>
+      </w:r>
+      <w:r>
+        <w:rPr>
+          <w:rFonts w:ascii="Times New Roman" w:hAnsi="Times New Roman" w:cs="Times New Roman"/>
+          <w:color w:val="000000" w:themeColor="text1"/>
+          <w:shd w:val="clear" w:color="auto" w:fill="FFFFFF"/>
+        </w:rPr>
+        <w:t>defin</w:t>
+      </w:r>
+      <w:r>
+        <w:rPr>
+          <w:rFonts w:ascii="Times New Roman" w:hAnsi="Times New Roman" w:cs="Times New Roman"/>
+          <w:color w:val="000000" w:themeColor="text1"/>
+          <w:shd w:val="clear" w:color="auto" w:fill="FFFFFF"/>
+        </w:rPr>
+        <w:t>ing</w:t>
+      </w:r>
+      <w:r>
+        <w:rPr>
+          <w:rFonts w:ascii="Times New Roman" w:hAnsi="Times New Roman" w:cs="Times New Roman"/>
+          <w:color w:val="000000" w:themeColor="text1"/>
+          <w:shd w:val="clear" w:color="auto" w:fill="FFFFFF"/>
+        </w:rPr>
+        <w:t xml:space="preserve"> a DELIMITER to tell the MySQL client to treat the statements, functions, stored procedures, or triggers as an entire statement. Normally in a .sql file you set a different DELIMITER like $$. The DELIMITER command is used to change the standard delimiter of MySQL commands (;). As the statements within the routines (functions, stored procedures, or triggers) end with a semi-colon (;), to treat them as a compound statement. If not defined when using different routines in </w:t>
+      </w:r>
+      <w:r>
+        <w:rPr>
+          <w:rFonts w:ascii="Times New Roman" w:hAnsi="Times New Roman" w:cs="Times New Roman"/>
+          <w:color w:val="000000" w:themeColor="text1"/>
+          <w:shd w:val="clear" w:color="auto" w:fill="FFFFFF"/>
+        </w:rPr>
+        <w:t>t</w:t>
+      </w:r>
+      <w:r>
+        <w:rPr>
+          <w:rFonts w:ascii="Times New Roman" w:hAnsi="Times New Roman" w:cs="Times New Roman"/>
+          <w:color w:val="000000" w:themeColor="text1"/>
+          <w:shd w:val="clear" w:color="auto" w:fill="FFFFFF"/>
+        </w:rPr>
+        <w:t>he same file or command line, it will give syntax error.</w:t>
+      </w:r>
+      <w:r>
+        <w:rPr>
+          <w:rFonts w:ascii="Times New Roman" w:hAnsi="Times New Roman" w:cs="Times New Roman"/>
+          <w:color w:val="000000" w:themeColor="text1"/>
+        </w:rPr>
+        <w:t xml:space="preserve"> The procedure has 1 input value of type “DATE”, this input is used in the where clause to select from what date you want to find the past 5 days of transactions. </w:t>
+      </w:r>
+      <w:r>
+        <w:rPr>
+          <w:rFonts w:ascii="Times New Roman" w:hAnsi="Times New Roman" w:cs="Times New Roman"/>
+          <w:color w:val="000000" w:themeColor="text1"/>
+        </w:rPr>
+        <w:t>Therefore you can manually choose what date you want to find past transactions from rather then the current date used in our original query.</w:t>
+      </w:r>
+      <w:r>
+        <w:rPr>
+          <w:rFonts w:ascii="Times New Roman" w:hAnsi="Times New Roman" w:cs="Times New Roman"/>
+          <w:color w:val="000000" w:themeColor="text1"/>
+        </w:rPr>
+        <w:t xml:space="preserve"> Below we test the procedure using “2020-06-14” as this is a date I know I have inserted transactions for.</w:t>
+      </w:r>
     </w:p>
     <w:p>
       <w:pPr>
@@ -4233,8 +4710,6 @@
         <w:rPr>
           <w:rFonts w:ascii="Times New Roman" w:hAnsi="Times New Roman" w:cs="Times New Roman"/>
           <w:color w:val="000000" w:themeColor="text1"/>
-          <w:sz w:val="24"/>
-          <w:szCs w:val="24"/>
           <w:u w:val="single"/>
         </w:rPr>
       </w:pPr>
@@ -4242,18 +4717,15 @@
         <w:rPr>
           <w:rFonts w:ascii="Times New Roman" w:hAnsi="Times New Roman" w:cs="Times New Roman"/>
           <w:color w:val="000000" w:themeColor="text1"/>
-          <w:sz w:val="24"/>
-          <w:szCs w:val="24"/>
           <w:u w:val="single"/>
         </w:rPr>
+        <w:lastRenderedPageBreak/>
         <w:t xml:space="preserve">2nd </w:t>
       </w:r>
       <w:r>
         <w:rPr>
           <w:rFonts w:ascii="Times New Roman" w:hAnsi="Times New Roman" w:cs="Times New Roman"/>
           <w:color w:val="000000" w:themeColor="text1"/>
-          <w:sz w:val="24"/>
-          <w:szCs w:val="24"/>
           <w:u w:val="single"/>
         </w:rPr>
         <w:t xml:space="preserve">stored </w:t>
@@ -4262,54 +4734,17 @@
         <w:rPr>
           <w:rFonts w:ascii="Times New Roman" w:hAnsi="Times New Roman" w:cs="Times New Roman"/>
           <w:color w:val="000000" w:themeColor="text1"/>
-          <w:sz w:val="24"/>
-          <w:szCs w:val="24"/>
           <w:u w:val="single"/>
         </w:rPr>
         <w:t>procedure</w:t>
       </w:r>
-    </w:p>
-    <w:p>
-      <w:pPr>
-        <w:rPr>
-          <w:rFonts w:ascii="Times New Roman" w:hAnsi="Times New Roman" w:cs="Times New Roman"/>
-          <w:color w:val="000000" w:themeColor="text1"/>
-        </w:rPr>
-      </w:pPr>
-      <w:r>
-        <w:rPr>
-          <w:rFonts w:ascii="Times New Roman" w:hAnsi="Times New Roman" w:cs="Times New Roman"/>
-          <w:color w:val="000000" w:themeColor="text1"/>
-        </w:rPr>
-        <w:t xml:space="preserve">This is the second query I decided to construct as a </w:t>
-      </w:r>
-      <w:r>
-        <w:rPr>
-          <w:rFonts w:ascii="Times New Roman" w:hAnsi="Times New Roman" w:cs="Times New Roman"/>
-          <w:color w:val="000000" w:themeColor="text1"/>
-        </w:rPr>
-        <w:t xml:space="preserve">stored </w:t>
-      </w:r>
-      <w:r>
-        <w:rPr>
-          <w:rFonts w:ascii="Times New Roman" w:hAnsi="Times New Roman" w:cs="Times New Roman"/>
-          <w:color w:val="000000" w:themeColor="text1"/>
-        </w:rPr>
-        <w:t>procedure</w:t>
-      </w:r>
-      <w:r>
-        <w:rPr>
-          <w:rFonts w:ascii="Times New Roman" w:hAnsi="Times New Roman" w:cs="Times New Roman"/>
-          <w:color w:val="000000" w:themeColor="text1"/>
-        </w:rPr>
-        <w:t xml:space="preserve"> (finding customers with a balance greater than a specific amount)</w:t>
-      </w:r>
-      <w:r>
-        <w:rPr>
-          <w:rFonts w:ascii="Times New Roman" w:hAnsi="Times New Roman" w:cs="Times New Roman"/>
-          <w:color w:val="000000" w:themeColor="text1"/>
-        </w:rPr>
-        <w:t xml:space="preserve">. </w:t>
+      <w:r>
+        <w:rPr>
+          <w:rFonts w:ascii="Times New Roman" w:hAnsi="Times New Roman" w:cs="Times New Roman"/>
+          <w:color w:val="000000" w:themeColor="text1"/>
+          <w:u w:val="single"/>
+        </w:rPr>
+        <w:t xml:space="preserve"> (4.3)</w:t>
       </w:r>
     </w:p>
     <w:p>
@@ -4361,78 +4796,13 @@
           <w:u w:val="single"/>
         </w:rPr>
         <w:drawing>
-          <wp:anchor distT="0" distB="0" distL="114300" distR="114300" simplePos="0" relativeHeight="251678720" behindDoc="0" locked="0" layoutInCell="1" allowOverlap="1" wp14:anchorId="6412C373" wp14:editId="7E956AAB">
-            <wp:simplePos x="0" y="0"/>
-            <wp:positionH relativeFrom="margin">
-              <wp:align>center</wp:align>
-            </wp:positionH>
-            <wp:positionV relativeFrom="paragraph">
-              <wp:posOffset>2519680</wp:posOffset>
-            </wp:positionV>
-            <wp:extent cx="5127625" cy="541655"/>
-            <wp:effectExtent l="0" t="0" r="0" b="0"/>
-            <wp:wrapSquare wrapText="bothSides"/>
-            <wp:docPr id="8" name="Picture 8"/>
-            <wp:cNvGraphicFramePr>
-              <a:graphicFrameLocks xmlns:a="http://schemas.openxmlformats.org/drawingml/2006/main" noChangeAspect="1"/>
-            </wp:cNvGraphicFramePr>
-            <a:graphic xmlns:a="http://schemas.openxmlformats.org/drawingml/2006/main">
-              <a:graphicData uri="http://schemas.openxmlformats.org/drawingml/2006/picture">
-                <pic:pic xmlns:pic="http://schemas.openxmlformats.org/drawingml/2006/picture">
-                  <pic:nvPicPr>
-                    <pic:cNvPr id="8" name="Picture 8"/>
-                    <pic:cNvPicPr/>
-                  </pic:nvPicPr>
-                  <pic:blipFill>
-                    <a:blip r:embed="rId25">
-                      <a:extLst>
-                        <a:ext uri="{28A0092B-C50C-407E-A947-70E740481C1C}">
-                          <a14:useLocalDpi xmlns:a14="http://schemas.microsoft.com/office/drawing/2010/main" val="0"/>
-                        </a:ext>
-                      </a:extLst>
-                    </a:blip>
-                    <a:stretch>
-                      <a:fillRect/>
-                    </a:stretch>
-                  </pic:blipFill>
-                  <pic:spPr>
-                    <a:xfrm>
-                      <a:off x="0" y="0"/>
-                      <a:ext cx="5127625" cy="541655"/>
-                    </a:xfrm>
-                    <a:prstGeom prst="rect">
-                      <a:avLst/>
-                    </a:prstGeom>
-                  </pic:spPr>
-                </pic:pic>
-              </a:graphicData>
-            </a:graphic>
-            <wp14:sizeRelH relativeFrom="page">
-              <wp14:pctWidth>0</wp14:pctWidth>
-            </wp14:sizeRelH>
-            <wp14:sizeRelV relativeFrom="page">
-              <wp14:pctHeight>0</wp14:pctHeight>
-            </wp14:sizeRelV>
-          </wp:anchor>
-        </w:drawing>
-      </w:r>
-      <w:r>
-        <w:rPr>
-          <w:rFonts w:ascii="Times New Roman" w:hAnsi="Times New Roman" w:cs="Times New Roman"/>
-          <w:noProof/>
-          <w:color w:val="000000" w:themeColor="text1"/>
-          <w:sz w:val="24"/>
-          <w:szCs w:val="24"/>
-          <w:u w:val="single"/>
-        </w:rPr>
-        <w:drawing>
-          <wp:anchor distT="0" distB="0" distL="114300" distR="114300" simplePos="0" relativeHeight="251677696" behindDoc="0" locked="0" layoutInCell="1" allowOverlap="1" wp14:anchorId="78C42776" wp14:editId="5A04F753">
+          <wp:anchor distT="0" distB="0" distL="114300" distR="114300" simplePos="0" relativeHeight="251677696" behindDoc="0" locked="0" layoutInCell="1" allowOverlap="1" wp14:anchorId="78C42776" wp14:editId="7933BB7D">
             <wp:simplePos x="0" y="0"/>
             <wp:positionH relativeFrom="margin">
               <wp:align>right</wp:align>
             </wp:positionH>
             <wp:positionV relativeFrom="paragraph">
-              <wp:posOffset>200712</wp:posOffset>
+              <wp:posOffset>225374</wp:posOffset>
             </wp:positionV>
             <wp:extent cx="5731510" cy="2159635"/>
             <wp:effectExtent l="0" t="0" r="2540" b="0"/>
@@ -4449,7 +4819,7 @@
                     <pic:cNvPicPr/>
                   </pic:nvPicPr>
                   <pic:blipFill>
-                    <a:blip r:embed="rId26">
+                    <a:blip r:embed="rId25">
                       <a:extLst>
                         <a:ext uri="{28A0092B-C50C-407E-A947-70E740481C1C}">
                           <a14:useLocalDpi xmlns:a14="http://schemas.microsoft.com/office/drawing/2010/main" val="0"/>
@@ -4498,28 +4868,130 @@
       <w:pPr>
         <w:rPr>
           <w:rFonts w:ascii="Times New Roman" w:hAnsi="Times New Roman" w:cs="Times New Roman"/>
-          <w:color w:val="000000" w:themeColor="text1"/>
-          <w:sz w:val="24"/>
-          <w:szCs w:val="24"/>
+          <w:i/>
+          <w:iCs/>
+          <w:color w:val="000000" w:themeColor="text1"/>
+          <w:sz w:val="28"/>
+          <w:szCs w:val="28"/>
+        </w:rPr>
+      </w:pPr>
+      <w:r>
+        <w:rPr>
+          <w:rFonts w:ascii="Times New Roman" w:hAnsi="Times New Roman" w:cs="Times New Roman"/>
+          <w:i/>
+          <w:iCs/>
+          <w:noProof/>
+          <w:color w:val="000000" w:themeColor="text1"/>
+          <w:sz w:val="28"/>
+          <w:szCs w:val="28"/>
+        </w:rPr>
+        <w:drawing>
+          <wp:anchor distT="0" distB="0" distL="114300" distR="114300" simplePos="0" relativeHeight="251686912" behindDoc="0" locked="0" layoutInCell="1" allowOverlap="1" wp14:anchorId="1F2CB618" wp14:editId="27F627B9">
+            <wp:simplePos x="0" y="0"/>
+            <wp:positionH relativeFrom="column">
+              <wp:posOffset>426308</wp:posOffset>
+            </wp:positionH>
+            <wp:positionV relativeFrom="paragraph">
+              <wp:posOffset>5921</wp:posOffset>
+            </wp:positionV>
+            <wp:extent cx="4769609" cy="932149"/>
+            <wp:effectExtent l="0" t="0" r="0" b="1905"/>
+            <wp:wrapSquare wrapText="bothSides"/>
+            <wp:docPr id="24" name="Picture 24" descr="Graphical user interface, application&#10;&#10;Description automatically generated"/>
+            <wp:cNvGraphicFramePr>
+              <a:graphicFrameLocks xmlns:a="http://schemas.openxmlformats.org/drawingml/2006/main" noChangeAspect="1"/>
+            </wp:cNvGraphicFramePr>
+            <a:graphic xmlns:a="http://schemas.openxmlformats.org/drawingml/2006/main">
+              <a:graphicData uri="http://schemas.openxmlformats.org/drawingml/2006/picture">
+                <pic:pic xmlns:pic="http://schemas.openxmlformats.org/drawingml/2006/picture">
+                  <pic:nvPicPr>
+                    <pic:cNvPr id="24" name="Picture 24" descr="Graphical user interface, application&#10;&#10;Description automatically generated"/>
+                    <pic:cNvPicPr/>
+                  </pic:nvPicPr>
+                  <pic:blipFill>
+                    <a:blip r:embed="rId26">
+                      <a:extLst>
+                        <a:ext uri="{28A0092B-C50C-407E-A947-70E740481C1C}">
+                          <a14:useLocalDpi xmlns:a14="http://schemas.microsoft.com/office/drawing/2010/main" val="0"/>
+                        </a:ext>
+                      </a:extLst>
+                    </a:blip>
+                    <a:stretch>
+                      <a:fillRect/>
+                    </a:stretch>
+                  </pic:blipFill>
+                  <pic:spPr>
+                    <a:xfrm>
+                      <a:off x="0" y="0"/>
+                      <a:ext cx="4769609" cy="932149"/>
+                    </a:xfrm>
+                    <a:prstGeom prst="rect">
+                      <a:avLst/>
+                    </a:prstGeom>
+                  </pic:spPr>
+                </pic:pic>
+              </a:graphicData>
+            </a:graphic>
+            <wp14:sizeRelH relativeFrom="page">
+              <wp14:pctWidth>0</wp14:pctWidth>
+            </wp14:sizeRelH>
+            <wp14:sizeRelV relativeFrom="page">
+              <wp14:pctHeight>0</wp14:pctHeight>
+            </wp14:sizeRelV>
+          </wp:anchor>
+        </w:drawing>
+      </w:r>
+    </w:p>
+    <w:p>
+      <w:pPr>
+        <w:rPr>
+          <w:rFonts w:ascii="Times New Roman" w:hAnsi="Times New Roman" w:cs="Times New Roman"/>
+          <w:i/>
+          <w:iCs/>
+          <w:color w:val="000000" w:themeColor="text1"/>
+          <w:sz w:val="28"/>
+          <w:szCs w:val="28"/>
+        </w:rPr>
+      </w:pPr>
+    </w:p>
+    <w:p>
+      <w:pPr>
+        <w:rPr>
+          <w:rFonts w:ascii="Times New Roman" w:hAnsi="Times New Roman" w:cs="Times New Roman"/>
+          <w:color w:val="000000" w:themeColor="text1"/>
           <w:u w:val="single"/>
         </w:rPr>
       </w:pPr>
-      <w:r>
-        <w:rPr>
-          <w:rFonts w:ascii="Times New Roman" w:hAnsi="Times New Roman" w:cs="Times New Roman"/>
-          <w:color w:val="000000" w:themeColor="text1"/>
-          <w:sz w:val="24"/>
-          <w:szCs w:val="24"/>
+    </w:p>
+    <w:p>
+      <w:pPr>
+        <w:rPr>
+          <w:rFonts w:ascii="Times New Roman" w:hAnsi="Times New Roman" w:cs="Times New Roman"/>
+          <w:color w:val="000000" w:themeColor="text1"/>
           <w:u w:val="single"/>
         </w:rPr>
+      </w:pPr>
+    </w:p>
+    <w:p>
+      <w:pPr>
+        <w:rPr>
+          <w:rFonts w:ascii="Times New Roman" w:hAnsi="Times New Roman" w:cs="Times New Roman"/>
+          <w:color w:val="000000" w:themeColor="text1"/>
+          <w:u w:val="single"/>
+        </w:rPr>
+      </w:pPr>
+      <w:r>
+        <w:rPr>
+          <w:rFonts w:ascii="Times New Roman" w:hAnsi="Times New Roman" w:cs="Times New Roman"/>
+          <w:color w:val="000000" w:themeColor="text1"/>
+          <w:u w:val="single"/>
+        </w:rPr>
         <w:t>3</w:t>
       </w:r>
       <w:r>
         <w:rPr>
           <w:rFonts w:ascii="Times New Roman" w:hAnsi="Times New Roman" w:cs="Times New Roman"/>
           <w:color w:val="000000" w:themeColor="text1"/>
-          <w:sz w:val="24"/>
-          <w:szCs w:val="24"/>
           <w:u w:val="single"/>
           <w:vertAlign w:val="superscript"/>
         </w:rPr>
@@ -4529,8 +5001,6 @@
         <w:rPr>
           <w:rFonts w:ascii="Times New Roman" w:hAnsi="Times New Roman" w:cs="Times New Roman"/>
           <w:color w:val="000000" w:themeColor="text1"/>
-          <w:sz w:val="24"/>
-          <w:szCs w:val="24"/>
           <w:u w:val="single"/>
         </w:rPr>
         <w:t xml:space="preserve"> stored procedure </w:t>
@@ -4548,29 +5018,42 @@
           <w:rFonts w:ascii="Times New Roman" w:hAnsi="Times New Roman" w:cs="Times New Roman"/>
           <w:color w:val="000000" w:themeColor="text1"/>
         </w:rPr>
-        <w:t xml:space="preserve">I decided to </w:t>
-      </w:r>
-      <w:r>
-        <w:rPr>
-          <w:rFonts w:ascii="Times New Roman" w:hAnsi="Times New Roman" w:cs="Times New Roman"/>
-          <w:color w:val="000000" w:themeColor="text1"/>
-        </w:rPr>
-        <w:t>include a 3</w:t>
-      </w:r>
-      <w:r>
-        <w:rPr>
-          <w:rFonts w:ascii="Times New Roman" w:hAnsi="Times New Roman" w:cs="Times New Roman"/>
-          <w:color w:val="000000" w:themeColor="text1"/>
-          <w:vertAlign w:val="superscript"/>
-        </w:rPr>
-        <w:t>rd</w:t>
-      </w:r>
-      <w:r>
-        <w:rPr>
-          <w:rFonts w:ascii="Times New Roman" w:hAnsi="Times New Roman" w:cs="Times New Roman"/>
-          <w:color w:val="000000" w:themeColor="text1"/>
-        </w:rPr>
-        <w:t xml:space="preserve"> procedure that wasn’t required by the brief in order </w:t>
+        <w:t>A</w:t>
+      </w:r>
+      <w:r>
+        <w:rPr>
+          <w:rFonts w:ascii="Times New Roman" w:hAnsi="Times New Roman" w:cs="Times New Roman"/>
+          <w:color w:val="000000" w:themeColor="text1"/>
+        </w:rPr>
+        <w:t xml:space="preserve"> </w:t>
+      </w:r>
+      <w:r>
+        <w:rPr>
+          <w:rFonts w:ascii="Times New Roman" w:hAnsi="Times New Roman" w:cs="Times New Roman"/>
+          <w:color w:val="000000" w:themeColor="text1"/>
+        </w:rPr>
+        <w:t>third</w:t>
+      </w:r>
+      <w:r>
+        <w:rPr>
+          <w:rFonts w:ascii="Times New Roman" w:hAnsi="Times New Roman" w:cs="Times New Roman"/>
+          <w:color w:val="000000" w:themeColor="text1"/>
+        </w:rPr>
+        <w:t xml:space="preserve"> procedure that wasn’t required by the brief </w:t>
+      </w:r>
+      <w:r>
+        <w:rPr>
+          <w:rFonts w:ascii="Times New Roman" w:hAnsi="Times New Roman" w:cs="Times New Roman"/>
+          <w:color w:val="000000" w:themeColor="text1"/>
+        </w:rPr>
+        <w:t xml:space="preserve">was formulated </w:t>
+      </w:r>
+      <w:r>
+        <w:rPr>
+          <w:rFonts w:ascii="Times New Roman" w:hAnsi="Times New Roman" w:cs="Times New Roman"/>
+          <w:color w:val="000000" w:themeColor="text1"/>
+        </w:rPr>
+        <w:t xml:space="preserve">in order </w:t>
       </w:r>
       <w:r>
         <w:rPr>
@@ -4584,7 +5067,7 @@
           <w:rFonts w:ascii="Times New Roman" w:hAnsi="Times New Roman" w:cs="Times New Roman"/>
           <w:color w:val="000000" w:themeColor="text1"/>
         </w:rPr>
-        <w:t xml:space="preserve">my understanding of </w:t>
+        <w:t xml:space="preserve">understanding of </w:t>
       </w:r>
       <w:r>
         <w:rPr>
@@ -4613,6 +5096,13 @@
           <w:color w:val="000000" w:themeColor="text1"/>
         </w:rPr>
         <w:t xml:space="preserve"> (nested stored procedure)</w:t>
+      </w:r>
+      <w:r>
+        <w:rPr>
+          <w:rFonts w:ascii="Times New Roman" w:hAnsi="Times New Roman" w:cs="Times New Roman"/>
+          <w:color w:val="000000" w:themeColor="text1"/>
+        </w:rPr>
+        <w:t xml:space="preserve"> in a practical sense</w:t>
       </w:r>
       <w:r>
         <w:rPr>
@@ -4727,23 +5217,20 @@
           <w:rFonts w:ascii="Times New Roman" w:hAnsi="Times New Roman" w:cs="Times New Roman"/>
           <w:noProof/>
           <w:color w:val="000000" w:themeColor="text1"/>
-          <w:sz w:val="24"/>
-          <w:szCs w:val="24"/>
-          <w:u w:val="single"/>
         </w:rPr>
         <w:drawing>
-          <wp:anchor distT="0" distB="0" distL="114300" distR="114300" simplePos="0" relativeHeight="251684864" behindDoc="0" locked="0" layoutInCell="1" allowOverlap="1" wp14:anchorId="3380C8B8" wp14:editId="2AD1CAA5">
+          <wp:anchor distT="0" distB="0" distL="114300" distR="114300" simplePos="0" relativeHeight="251687936" behindDoc="0" locked="0" layoutInCell="1" allowOverlap="1" wp14:anchorId="3DE770BA" wp14:editId="68A164C9">
             <wp:simplePos x="0" y="0"/>
             <wp:positionH relativeFrom="margin">
               <wp:align>center</wp:align>
             </wp:positionH>
             <wp:positionV relativeFrom="paragraph">
-              <wp:posOffset>32728</wp:posOffset>
+              <wp:posOffset>3038</wp:posOffset>
             </wp:positionV>
-            <wp:extent cx="4534535" cy="470535"/>
-            <wp:effectExtent l="0" t="0" r="0" b="5715"/>
+            <wp:extent cx="4395388" cy="510300"/>
+            <wp:effectExtent l="0" t="0" r="5715" b="4445"/>
             <wp:wrapSquare wrapText="bothSides"/>
-            <wp:docPr id="14" name="Picture 14"/>
+            <wp:docPr id="26" name="Picture 26"/>
             <wp:cNvGraphicFramePr>
               <a:graphicFrameLocks xmlns:a="http://schemas.openxmlformats.org/drawingml/2006/main" noChangeAspect="1"/>
             </wp:cNvGraphicFramePr>
@@ -4751,7 +5238,7 @@
               <a:graphicData uri="http://schemas.openxmlformats.org/drawingml/2006/picture">
                 <pic:pic xmlns:pic="http://schemas.openxmlformats.org/drawingml/2006/picture">
                   <pic:nvPicPr>
-                    <pic:cNvPr id="14" name="Picture 14"/>
+                    <pic:cNvPr id="26" name="Picture 26"/>
                     <pic:cNvPicPr/>
                   </pic:nvPicPr>
                   <pic:blipFill>
@@ -4769,7 +5256,7 @@
                   <pic:spPr>
                     <a:xfrm>
                       <a:off x="0" y="0"/>
-                      <a:ext cx="4534535" cy="470535"/>
+                      <a:ext cx="4395388" cy="510300"/>
                     </a:xfrm>
                     <a:prstGeom prst="rect">
                       <a:avLst/>
@@ -4833,15 +5320,13 @@
         </w:rPr>
         <w:t xml:space="preserve"> procedure created is the main one that should be called by </w:t>
       </w:r>
-      <w:proofErr w:type="spellStart"/>
-      <w:r>
-        <w:rPr>
-          <w:rFonts w:ascii="Times New Roman" w:hAnsi="Times New Roman" w:cs="Times New Roman"/>
-          <w:color w:val="000000" w:themeColor="text1"/>
-        </w:rPr>
-        <w:t>who ever</w:t>
-      </w:r>
-      <w:proofErr w:type="spellEnd"/>
+      <w:r>
+        <w:rPr>
+          <w:rFonts w:ascii="Times New Roman" w:hAnsi="Times New Roman" w:cs="Times New Roman"/>
+          <w:color w:val="000000" w:themeColor="text1"/>
+        </w:rPr>
+        <w:t>whoever</w:t>
+      </w:r>
       <w:r>
         <w:rPr>
           <w:rFonts w:ascii="Times New Roman" w:hAnsi="Times New Roman" w:cs="Times New Roman"/>
@@ -4962,20 +5447,70 @@
       <w:r>
         <w:rPr>
           <w:rFonts w:ascii="Times New Roman" w:hAnsi="Times New Roman" w:cs="Times New Roman"/>
+          <w:color w:val="000000" w:themeColor="text1"/>
+        </w:rPr>
+        <w:t xml:space="preserve">For this database </w:t>
+      </w:r>
+      <w:r>
+        <w:rPr>
+          <w:rFonts w:ascii="Times New Roman" w:hAnsi="Times New Roman" w:cs="Times New Roman"/>
+          <w:color w:val="000000" w:themeColor="text1"/>
+        </w:rPr>
+        <w:t>design</w:t>
+      </w:r>
+      <w:r>
+        <w:rPr>
+          <w:rFonts w:ascii="Times New Roman" w:hAnsi="Times New Roman" w:cs="Times New Roman"/>
+          <w:color w:val="000000" w:themeColor="text1"/>
+        </w:rPr>
+        <w:t xml:space="preserve"> </w:t>
+      </w:r>
+      <w:r>
+        <w:rPr>
+          <w:rFonts w:ascii="Times New Roman" w:hAnsi="Times New Roman" w:cs="Times New Roman"/>
+          <w:color w:val="000000" w:themeColor="text1"/>
+        </w:rPr>
+        <w:t>it could be a beneficial idea to</w:t>
+      </w:r>
+      <w:r>
+        <w:rPr>
+          <w:rFonts w:ascii="Times New Roman" w:hAnsi="Times New Roman" w:cs="Times New Roman"/>
+          <w:color w:val="000000" w:themeColor="text1"/>
+        </w:rPr>
+        <w:t xml:space="preserve"> create 2 basic users roles a read and write user (an admin) and a read only user</w:t>
+      </w:r>
+      <w:r>
+        <w:rPr>
+          <w:rFonts w:ascii="Times New Roman" w:hAnsi="Times New Roman" w:cs="Times New Roman"/>
+          <w:color w:val="000000" w:themeColor="text1"/>
+        </w:rPr>
+        <w:t xml:space="preserve"> (refer to example below).</w:t>
+      </w:r>
+    </w:p>
+    <w:p>
+      <w:pPr>
+        <w:rPr>
+          <w:rFonts w:ascii="Times New Roman" w:hAnsi="Times New Roman" w:cs="Times New Roman"/>
+          <w:color w:val="000000" w:themeColor="text1"/>
+        </w:rPr>
+      </w:pPr>
+      <w:r>
+        <w:rPr>
+          <w:rFonts w:ascii="Times New Roman" w:hAnsi="Times New Roman" w:cs="Times New Roman"/>
           <w:noProof/>
           <w:color w:val="000000" w:themeColor="text1"/>
         </w:rPr>
         <w:drawing>
-          <wp:anchor distT="0" distB="0" distL="114300" distR="114300" simplePos="0" relativeHeight="251679744" behindDoc="0" locked="0" layoutInCell="1" allowOverlap="1" wp14:anchorId="6044C1ED" wp14:editId="5C521213">
+          <wp:anchor distT="0" distB="0" distL="114300" distR="114300" simplePos="0" relativeHeight="251679744" behindDoc="0" locked="0" layoutInCell="1" allowOverlap="1" wp14:anchorId="6044C1ED" wp14:editId="56E46A05">
             <wp:simplePos x="0" y="0"/>
             <wp:positionH relativeFrom="margin">
-              <wp:posOffset>-22718</wp:posOffset>
+              <wp:align>center</wp:align>
             </wp:positionH>
             <wp:positionV relativeFrom="paragraph">
-              <wp:posOffset>671613</wp:posOffset>
+              <wp:posOffset>40417</wp:posOffset>
             </wp:positionV>
-            <wp:extent cx="5731510" cy="1068070"/>
-            <wp:effectExtent l="0" t="0" r="2540" b="0"/>
+            <wp:extent cx="4639945" cy="864235"/>
+            <wp:effectExtent l="0" t="0" r="8255" b="0"/>
             <wp:wrapSquare wrapText="bothSides"/>
             <wp:docPr id="9" name="Picture 9"/>
             <wp:cNvGraphicFramePr>
@@ -5003,7 +5538,7 @@
                   <pic:spPr>
                     <a:xfrm>
                       <a:off x="0" y="0"/>
-                      <a:ext cx="5731510" cy="1068070"/>
+                      <a:ext cx="4639945" cy="864235"/>
                     </a:xfrm>
                     <a:prstGeom prst="rect">
                       <a:avLst/>
@@ -5021,19 +5556,51 @@
           </wp:anchor>
         </w:drawing>
       </w:r>
-      <w:r>
-        <w:rPr>
-          <w:rFonts w:ascii="Times New Roman" w:hAnsi="Times New Roman" w:cs="Times New Roman"/>
-          <w:color w:val="000000" w:themeColor="text1"/>
-        </w:rPr>
-        <w:t xml:space="preserve">For this database </w:t>
-      </w:r>
-      <w:r>
-        <w:rPr>
-          <w:rFonts w:ascii="Times New Roman" w:hAnsi="Times New Roman" w:cs="Times New Roman"/>
-          <w:color w:val="000000" w:themeColor="text1"/>
-        </w:rPr>
-        <w:t>design</w:t>
+    </w:p>
+    <w:p>
+      <w:pPr>
+        <w:rPr>
+          <w:rFonts w:ascii="Times New Roman" w:hAnsi="Times New Roman" w:cs="Times New Roman"/>
+          <w:color w:val="000000" w:themeColor="text1"/>
+        </w:rPr>
+      </w:pPr>
+    </w:p>
+    <w:p>
+      <w:pPr>
+        <w:rPr>
+          <w:rFonts w:ascii="Times New Roman" w:hAnsi="Times New Roman" w:cs="Times New Roman"/>
+          <w:color w:val="000000" w:themeColor="text1"/>
+        </w:rPr>
+      </w:pPr>
+    </w:p>
+    <w:p>
+      <w:pPr>
+        <w:rPr>
+          <w:rFonts w:ascii="Times New Roman" w:hAnsi="Times New Roman" w:cs="Times New Roman"/>
+          <w:color w:val="000000" w:themeColor="text1"/>
+        </w:rPr>
+      </w:pPr>
+    </w:p>
+    <w:p>
+      <w:pPr>
+        <w:rPr>
+          <w:rFonts w:ascii="Times New Roman" w:hAnsi="Times New Roman" w:cs="Times New Roman"/>
+          <w:color w:val="000000" w:themeColor="text1"/>
+        </w:rPr>
+      </w:pPr>
+      <w:r>
+        <w:rPr>
+          <w:rFonts w:ascii="Times New Roman" w:hAnsi="Times New Roman" w:cs="Times New Roman"/>
+          <w:color w:val="000000" w:themeColor="text1"/>
+        </w:rPr>
+        <w:t xml:space="preserve">This would help stop those who shouldn’t need full access to the database the ability to read from the tables, </w:t>
+      </w:r>
+      <w:r>
+        <w:rPr>
+          <w:rFonts w:ascii="Times New Roman" w:hAnsi="Times New Roman" w:cs="Times New Roman"/>
+          <w:color w:val="000000" w:themeColor="text1"/>
+        </w:rPr>
+        <w:t>however,</w:t>
       </w:r>
       <w:r>
         <w:rPr>
@@ -5047,73 +5614,205 @@
           <w:rFonts w:ascii="Times New Roman" w:hAnsi="Times New Roman" w:cs="Times New Roman"/>
           <w:color w:val="000000" w:themeColor="text1"/>
         </w:rPr>
-        <w:t>it could be a beneficial idea to</w:t>
-      </w:r>
-      <w:r>
-        <w:rPr>
-          <w:rFonts w:ascii="Times New Roman" w:hAnsi="Times New Roman" w:cs="Times New Roman"/>
-          <w:color w:val="000000" w:themeColor="text1"/>
-        </w:rPr>
-        <w:t xml:space="preserve"> create 2 basic users roles </w:t>
-      </w:r>
-      <w:r>
-        <w:rPr>
-          <w:rFonts w:ascii="Times New Roman" w:hAnsi="Times New Roman" w:cs="Times New Roman"/>
-          <w:color w:val="000000" w:themeColor="text1"/>
-        </w:rPr>
-        <w:t xml:space="preserve">(can add further roles if needed) </w:t>
-      </w:r>
-      <w:r>
-        <w:rPr>
-          <w:rFonts w:ascii="Times New Roman" w:hAnsi="Times New Roman" w:cs="Times New Roman"/>
-          <w:color w:val="000000" w:themeColor="text1"/>
-        </w:rPr>
-        <w:t>a read and write user (an admin) and a read only user</w:t>
-      </w:r>
-      <w:r>
-        <w:rPr>
-          <w:rFonts w:ascii="Times New Roman" w:hAnsi="Times New Roman" w:cs="Times New Roman"/>
-          <w:color w:val="000000" w:themeColor="text1"/>
-        </w:rPr>
-        <w:t xml:space="preserve"> (refer to example below).</w:t>
-      </w:r>
-    </w:p>
-    <w:p>
-      <w:pPr>
-        <w:rPr>
-          <w:rFonts w:ascii="Times New Roman" w:hAnsi="Times New Roman" w:cs="Times New Roman"/>
-          <w:color w:val="000000" w:themeColor="text1"/>
-        </w:rPr>
-      </w:pPr>
-    </w:p>
-    <w:p>
-      <w:pPr>
-        <w:rPr>
-          <w:rFonts w:ascii="Times New Roman" w:hAnsi="Times New Roman" w:cs="Times New Roman"/>
-          <w:color w:val="000000" w:themeColor="text1"/>
-        </w:rPr>
-      </w:pPr>
-    </w:p>
-    <w:p>
-      <w:pPr>
-        <w:rPr>
-          <w:rFonts w:ascii="Times New Roman" w:hAnsi="Times New Roman" w:cs="Times New Roman"/>
-          <w:color w:val="000000" w:themeColor="text1"/>
-        </w:rPr>
-      </w:pPr>
-      <w:r>
-        <w:rPr>
-          <w:rFonts w:ascii="Times New Roman" w:hAnsi="Times New Roman" w:cs="Times New Roman"/>
-          <w:color w:val="000000" w:themeColor="text1"/>
-        </w:rPr>
-        <w:t xml:space="preserve">This would help stop those who shouldn’t need full access to the database the ability to read from the tables, </w:t>
-      </w:r>
-      <w:r>
-        <w:rPr>
-          <w:rFonts w:ascii="Times New Roman" w:hAnsi="Times New Roman" w:cs="Times New Roman"/>
-          <w:color w:val="000000" w:themeColor="text1"/>
-        </w:rPr>
-        <w:t>however,</w:t>
+        <w:t>prevent the ability to</w:t>
+      </w:r>
+      <w:r>
+        <w:rPr>
+          <w:rFonts w:ascii="Times New Roman" w:hAnsi="Times New Roman" w:cs="Times New Roman"/>
+          <w:color w:val="000000" w:themeColor="text1"/>
+        </w:rPr>
+        <w:t xml:space="preserve"> make any major changes such </w:t>
+      </w:r>
+      <w:r>
+        <w:rPr>
+          <w:rFonts w:ascii="Times New Roman" w:hAnsi="Times New Roman" w:cs="Times New Roman"/>
+          <w:color w:val="000000" w:themeColor="text1"/>
+        </w:rPr>
+        <w:t>an</w:t>
+      </w:r>
+      <w:r>
+        <w:rPr>
+          <w:rFonts w:ascii="Times New Roman" w:hAnsi="Times New Roman" w:cs="Times New Roman"/>
+          <w:color w:val="000000" w:themeColor="text1"/>
+        </w:rPr>
+        <w:t xml:space="preserve"> insert data, deleting data or dropping tables. This sort of user access can be left </w:t>
+      </w:r>
+      <w:r>
+        <w:rPr>
+          <w:rFonts w:ascii="Times New Roman" w:hAnsi="Times New Roman" w:cs="Times New Roman"/>
+          <w:color w:val="000000" w:themeColor="text1"/>
+        </w:rPr>
+        <w:t>accessible only to the correct personnel, such as the database administrator</w:t>
+      </w:r>
+      <w:r>
+        <w:rPr>
+          <w:rFonts w:ascii="Times New Roman" w:hAnsi="Times New Roman" w:cs="Times New Roman"/>
+          <w:color w:val="000000" w:themeColor="text1"/>
+        </w:rPr>
+        <w:t xml:space="preserve"> through the read and write role.</w:t>
+      </w:r>
+      <w:r>
+        <w:rPr>
+          <w:rFonts w:ascii="Times New Roman" w:hAnsi="Times New Roman" w:cs="Times New Roman"/>
+          <w:color w:val="000000" w:themeColor="text1"/>
+        </w:rPr>
+        <w:t xml:space="preserve"> Thinking forward as this current database is not production reading and made in short time the above access control is considered fine</w:t>
+      </w:r>
+      <w:r>
+        <w:rPr>
+          <w:rFonts w:ascii="Times New Roman" w:hAnsi="Times New Roman" w:cs="Times New Roman"/>
+          <w:color w:val="000000" w:themeColor="text1"/>
+        </w:rPr>
+        <w:t xml:space="preserve">, however as the database develops a more mandatory access control (MAC) will be need due to the nature of this database being for a bank. </w:t>
+      </w:r>
+      <w:r>
+        <w:t xml:space="preserve">MAC is a model of access control where the operating system provides users with access based on data confidentiality and user clearance levels. </w:t>
+      </w:r>
+      <w:r>
+        <w:rPr>
+          <w:rFonts w:ascii="Times New Roman" w:hAnsi="Times New Roman" w:cs="Times New Roman"/>
+        </w:rPr>
+        <w:t>In this model, access is granted on a </w:t>
+      </w:r>
+      <w:hyperlink r:id="rId30" w:tgtFrame="_blank" w:history="1">
+        <w:r>
+          <w:rPr>
+            <w:rFonts w:ascii="Times New Roman" w:hAnsi="Times New Roman" w:cs="Times New Roman"/>
+          </w:rPr>
+          <w:t>need to know</w:t>
+        </w:r>
+      </w:hyperlink>
+      <w:r>
+        <w:rPr>
+          <w:rFonts w:ascii="Times New Roman" w:hAnsi="Times New Roman" w:cs="Times New Roman"/>
+        </w:rPr>
+        <w:t> basis: users have to prove a need for information before gaining access (www.ekransystem.com, 2020). This level off access control can be achieved by having much stricter user roles, and only provid</w:t>
+      </w:r>
+      <w:r>
+        <w:rPr>
+          <w:rFonts w:ascii="Times New Roman" w:hAnsi="Times New Roman" w:cs="Times New Roman"/>
+        </w:rPr>
+        <w:t>ing</w:t>
+      </w:r>
+      <w:r>
+        <w:rPr>
+          <w:rFonts w:ascii="Times New Roman" w:hAnsi="Times New Roman" w:cs="Times New Roman"/>
+        </w:rPr>
+        <w:t xml:space="preserve"> the bare minimum </w:t>
+      </w:r>
+      <w:proofErr w:type="spellStart"/>
+      <w:r>
+        <w:rPr>
+          <w:rFonts w:ascii="Times New Roman" w:hAnsi="Times New Roman" w:cs="Times New Roman"/>
+        </w:rPr>
+        <w:t>access</w:t>
+      </w:r>
+      <w:r>
+        <w:rPr>
+          <w:rFonts w:ascii="Times New Roman" w:hAnsi="Times New Roman" w:cs="Times New Roman"/>
+        </w:rPr>
+        <w:t>.</w:t>
+      </w:r>
+      <w:r>
+        <w:rPr>
+          <w:rFonts w:ascii="Times New Roman" w:hAnsi="Times New Roman" w:cs="Times New Roman"/>
+          <w:color w:val="000000" w:themeColor="text1"/>
+        </w:rPr>
+        <w:t>It</w:t>
+      </w:r>
+      <w:proofErr w:type="spellEnd"/>
+      <w:r>
+        <w:rPr>
+          <w:rFonts w:ascii="Times New Roman" w:hAnsi="Times New Roman" w:cs="Times New Roman"/>
+          <w:color w:val="000000" w:themeColor="text1"/>
+        </w:rPr>
+        <w:t xml:space="preserve"> is also important to involve the use of secure backups and transactions in order for the database to be rolled back in case of </w:t>
+      </w:r>
+      <w:r>
+        <w:rPr>
+          <w:rFonts w:ascii="Times New Roman" w:hAnsi="Times New Roman" w:cs="Times New Roman"/>
+          <w:color w:val="000000" w:themeColor="text1"/>
+        </w:rPr>
+        <w:t>an</w:t>
+      </w:r>
+      <w:r>
+        <w:rPr>
+          <w:rFonts w:ascii="Times New Roman" w:hAnsi="Times New Roman" w:cs="Times New Roman"/>
+          <w:color w:val="000000" w:themeColor="text1"/>
+        </w:rPr>
+        <w:t xml:space="preserve"> outage or security attack</w:t>
+      </w:r>
+      <w:r>
+        <w:rPr>
+          <w:rFonts w:ascii="Times New Roman" w:hAnsi="Times New Roman" w:cs="Times New Roman"/>
+          <w:color w:val="000000" w:themeColor="text1"/>
+        </w:rPr>
+        <w:t>, helping recover vital data such as customer details, transactions etc.</w:t>
+      </w:r>
+    </w:p>
+    <w:p>
+      <w:pPr>
+        <w:rPr>
+          <w:rFonts w:ascii="Times New Roman" w:hAnsi="Times New Roman" w:cs="Times New Roman"/>
+          <w:color w:val="000000" w:themeColor="text1"/>
+        </w:rPr>
+      </w:pPr>
+      <w:r>
+        <w:rPr>
+          <w:rFonts w:ascii="Times New Roman" w:hAnsi="Times New Roman" w:cs="Times New Roman"/>
+          <w:color w:val="000000" w:themeColor="text1"/>
+        </w:rPr>
+        <w:t xml:space="preserve">SQL injection are a common </w:t>
+      </w:r>
+      <w:r>
+        <w:rPr>
+          <w:rFonts w:ascii="Times New Roman" w:hAnsi="Times New Roman" w:cs="Times New Roman"/>
+          <w:color w:val="000000" w:themeColor="text1"/>
+        </w:rPr>
+        <w:t>widespread</w:t>
+      </w:r>
+      <w:r>
+        <w:rPr>
+          <w:rFonts w:ascii="Times New Roman" w:hAnsi="Times New Roman" w:cs="Times New Roman"/>
+          <w:color w:val="000000" w:themeColor="text1"/>
+        </w:rPr>
+        <w:t xml:space="preserve"> issue on all </w:t>
+      </w:r>
+      <w:r>
+        <w:rPr>
+          <w:rFonts w:ascii="Times New Roman" w:hAnsi="Times New Roman" w:cs="Times New Roman"/>
+          <w:color w:val="000000" w:themeColor="text1"/>
+        </w:rPr>
+        <w:t xml:space="preserve">types </w:t>
+      </w:r>
+      <w:r>
+        <w:rPr>
+          <w:rFonts w:ascii="Times New Roman" w:hAnsi="Times New Roman" w:cs="Times New Roman"/>
+          <w:color w:val="000000" w:themeColor="text1"/>
+        </w:rPr>
+        <w:t xml:space="preserve">of relational databases. </w:t>
+      </w:r>
+      <w:r>
+        <w:rPr>
+          <w:rFonts w:ascii="Times New Roman" w:hAnsi="Times New Roman" w:cs="Times New Roman"/>
+          <w:color w:val="000000" w:themeColor="text1"/>
+        </w:rPr>
+        <w:t>These SQL injections are “</w:t>
+      </w:r>
+      <w:r>
+        <w:rPr>
+          <w:rFonts w:ascii="Times New Roman" w:hAnsi="Times New Roman" w:cs="Times New Roman"/>
+          <w:color w:val="000000" w:themeColor="text1"/>
+          <w:shd w:val="clear" w:color="auto" w:fill="FFFFFF"/>
+        </w:rPr>
+        <w:t>a common attack vector that uses malicious SQL code for backend database manipulation to access information that was not intended to be displayed.</w:t>
+      </w:r>
+      <w:r>
+        <w:rPr>
+          <w:rFonts w:ascii="Times New Roman" w:hAnsi="Times New Roman" w:cs="Times New Roman"/>
+          <w:color w:val="000000" w:themeColor="text1"/>
+        </w:rPr>
+        <w:t>”</w:t>
       </w:r>
       <w:r>
         <w:rPr>
@@ -5126,129 +5825,108 @@
         <w:rPr>
           <w:rFonts w:ascii="Times New Roman" w:hAnsi="Times New Roman" w:cs="Times New Roman"/>
           <w:color w:val="000000" w:themeColor="text1"/>
-        </w:rPr>
-        <w:t>prevent the ability to</w:t>
-      </w:r>
-      <w:r>
-        <w:rPr>
-          <w:rFonts w:ascii="Times New Roman" w:hAnsi="Times New Roman" w:cs="Times New Roman"/>
-          <w:color w:val="000000" w:themeColor="text1"/>
-        </w:rPr>
-        <w:t xml:space="preserve"> make any major changes such </w:t>
-      </w:r>
-      <w:r>
-        <w:rPr>
-          <w:rFonts w:ascii="Times New Roman" w:hAnsi="Times New Roman" w:cs="Times New Roman"/>
-          <w:color w:val="000000" w:themeColor="text1"/>
-        </w:rPr>
-        <w:t>an</w:t>
-      </w:r>
-      <w:r>
-        <w:rPr>
-          <w:rFonts w:ascii="Times New Roman" w:hAnsi="Times New Roman" w:cs="Times New Roman"/>
-          <w:color w:val="000000" w:themeColor="text1"/>
-        </w:rPr>
-        <w:t xml:space="preserve"> insert data, deleting data or dropping tables. This sort of user access can be left </w:t>
-      </w:r>
-      <w:r>
-        <w:rPr>
-          <w:rFonts w:ascii="Times New Roman" w:hAnsi="Times New Roman" w:cs="Times New Roman"/>
-          <w:color w:val="000000" w:themeColor="text1"/>
-        </w:rPr>
-        <w:t>accessible only to the correct personnel, such as the database administrator</w:t>
-      </w:r>
-      <w:r>
-        <w:rPr>
-          <w:rFonts w:ascii="Times New Roman" w:hAnsi="Times New Roman" w:cs="Times New Roman"/>
-          <w:color w:val="000000" w:themeColor="text1"/>
-        </w:rPr>
-        <w:t xml:space="preserve"> through the read and write role. It is also important to involve the use of secure backups and transactions in order for the database to be rolled back in case of </w:t>
-      </w:r>
-      <w:r>
-        <w:rPr>
-          <w:rFonts w:ascii="Times New Roman" w:hAnsi="Times New Roman" w:cs="Times New Roman"/>
-          <w:color w:val="000000" w:themeColor="text1"/>
-        </w:rPr>
-        <w:t>an</w:t>
-      </w:r>
-      <w:r>
-        <w:rPr>
-          <w:rFonts w:ascii="Times New Roman" w:hAnsi="Times New Roman" w:cs="Times New Roman"/>
-          <w:color w:val="000000" w:themeColor="text1"/>
-        </w:rPr>
-        <w:t xml:space="preserve"> outage or security attack</w:t>
-      </w:r>
-      <w:r>
-        <w:rPr>
-          <w:rFonts w:ascii="Times New Roman" w:hAnsi="Times New Roman" w:cs="Times New Roman"/>
-          <w:color w:val="000000" w:themeColor="text1"/>
-        </w:rPr>
-        <w:t>, helping recover vital data such as customer details, transactions etc.</w:t>
-      </w:r>
-    </w:p>
-    <w:p>
-      <w:pPr>
-        <w:rPr>
-          <w:rFonts w:ascii="Times New Roman" w:hAnsi="Times New Roman" w:cs="Times New Roman"/>
-          <w:color w:val="000000" w:themeColor="text1"/>
-        </w:rPr>
-      </w:pPr>
-      <w:r>
-        <w:rPr>
-          <w:rFonts w:ascii="Times New Roman" w:hAnsi="Times New Roman" w:cs="Times New Roman"/>
-          <w:color w:val="000000" w:themeColor="text1"/>
-        </w:rPr>
-        <w:t xml:space="preserve">SQL injection are a common </w:t>
-      </w:r>
-      <w:r>
-        <w:rPr>
-          <w:rFonts w:ascii="Times New Roman" w:hAnsi="Times New Roman" w:cs="Times New Roman"/>
-          <w:color w:val="000000" w:themeColor="text1"/>
-        </w:rPr>
-        <w:t>widespread</w:t>
-      </w:r>
-      <w:r>
-        <w:rPr>
-          <w:rFonts w:ascii="Times New Roman" w:hAnsi="Times New Roman" w:cs="Times New Roman"/>
-          <w:color w:val="000000" w:themeColor="text1"/>
-        </w:rPr>
-        <w:t xml:space="preserve"> issue on all </w:t>
-      </w:r>
-      <w:r>
-        <w:rPr>
-          <w:rFonts w:ascii="Times New Roman" w:hAnsi="Times New Roman" w:cs="Times New Roman"/>
-          <w:color w:val="000000" w:themeColor="text1"/>
-        </w:rPr>
-        <w:t xml:space="preserve">types </w:t>
-      </w:r>
-      <w:r>
-        <w:rPr>
-          <w:rFonts w:ascii="Times New Roman" w:hAnsi="Times New Roman" w:cs="Times New Roman"/>
-          <w:color w:val="000000" w:themeColor="text1"/>
-        </w:rPr>
-        <w:t xml:space="preserve">of relational databases. </w:t>
-      </w:r>
-      <w:r>
-        <w:rPr>
-          <w:rFonts w:ascii="Times New Roman" w:hAnsi="Times New Roman" w:cs="Times New Roman"/>
-          <w:color w:val="000000" w:themeColor="text1"/>
-        </w:rPr>
-        <w:t>These SQL injections are “</w:t>
-      </w:r>
-      <w:r>
-        <w:rPr>
-          <w:rFonts w:ascii="Times New Roman" w:hAnsi="Times New Roman" w:cs="Times New Roman"/>
-          <w:color w:val="000000" w:themeColor="text1"/>
-          <w:shd w:val="clear" w:color="auto" w:fill="FFFFFF"/>
-        </w:rPr>
-        <w:t>a common attack vector that uses malicious SQL code for backend database manipulation to access information that was not intended to be displayed.</w:t>
-      </w:r>
-      <w:r>
-        <w:rPr>
-          <w:rFonts w:ascii="Times New Roman" w:hAnsi="Times New Roman" w:cs="Times New Roman"/>
-          <w:color w:val="000000" w:themeColor="text1"/>
-        </w:rPr>
-        <w:t>”</w:t>
+          <w:shd w:val="clear" w:color="auto" w:fill="FFFFFF"/>
+        </w:rPr>
+        <w:t>(Learning Center, n.d.)</w:t>
+      </w:r>
+      <w:r>
+        <w:rPr>
+          <w:rFonts w:ascii="Times New Roman" w:hAnsi="Times New Roman" w:cs="Times New Roman"/>
+          <w:color w:val="000000" w:themeColor="text1"/>
+        </w:rPr>
+        <w:t xml:space="preserve">. For instance a banks website will have forms for customer to fill out (username, email, password etc), when accessing </w:t>
+      </w:r>
+      <w:r>
+        <w:rPr>
+          <w:rFonts w:ascii="Times New Roman" w:hAnsi="Times New Roman" w:cs="Times New Roman"/>
+          <w:color w:val="000000" w:themeColor="text1"/>
+        </w:rPr>
+        <w:t>their</w:t>
+      </w:r>
+      <w:r>
+        <w:rPr>
+          <w:rFonts w:ascii="Times New Roman" w:hAnsi="Times New Roman" w:cs="Times New Roman"/>
+          <w:color w:val="000000" w:themeColor="text1"/>
+        </w:rPr>
+        <w:t xml:space="preserve"> online account, there forms are perfect for attackers to inject short </w:t>
+      </w:r>
+      <w:r>
+        <w:rPr>
+          <w:rFonts w:ascii="Times New Roman" w:hAnsi="Times New Roman" w:cs="Times New Roman"/>
+          <w:color w:val="000000" w:themeColor="text1"/>
+        </w:rPr>
+        <w:t>SQL</w:t>
+      </w:r>
+      <w:r>
+        <w:rPr>
+          <w:rFonts w:ascii="Times New Roman" w:hAnsi="Times New Roman" w:cs="Times New Roman"/>
+          <w:color w:val="000000" w:themeColor="text1"/>
+        </w:rPr>
+        <w:t xml:space="preserve"> code. These </w:t>
+      </w:r>
+      <w:r>
+        <w:rPr>
+          <w:rFonts w:ascii="Times New Roman" w:hAnsi="Times New Roman" w:cs="Times New Roman"/>
+          <w:color w:val="000000" w:themeColor="text1"/>
+        </w:rPr>
+        <w:t>SQL</w:t>
+      </w:r>
+      <w:r>
+        <w:rPr>
+          <w:rFonts w:ascii="Times New Roman" w:hAnsi="Times New Roman" w:cs="Times New Roman"/>
+          <w:color w:val="000000" w:themeColor="text1"/>
+        </w:rPr>
+        <w:t xml:space="preserve"> code snippets will usually contain characters such as “ </w:t>
+      </w:r>
+      <w:r>
+        <w:rPr>
+          <w:rFonts w:ascii="Times New Roman" w:hAnsi="Times New Roman" w:cs="Times New Roman"/>
+          <w:color w:val="000000" w:themeColor="text1"/>
+        </w:rPr>
+        <w:t>or</w:t>
+      </w:r>
+      <w:r>
+        <w:rPr>
+          <w:rFonts w:ascii="Times New Roman" w:hAnsi="Times New Roman" w:cs="Times New Roman"/>
+          <w:color w:val="000000" w:themeColor="text1"/>
+        </w:rPr>
+        <w:t xml:space="preserve"> ; in order to trick an unsecure banks database.</w:t>
+      </w:r>
+      <w:r>
+        <w:rPr>
+          <w:rFonts w:ascii="Times New Roman" w:hAnsi="Times New Roman" w:cs="Times New Roman"/>
+          <w:color w:val="000000" w:themeColor="text1"/>
+        </w:rPr>
+        <w:t xml:space="preserve"> Common ways to prevent these attacks are to sanitise user inputs on the banks website using well tested libraries that can easily spot suspicious user input, and also </w:t>
+      </w:r>
+      <w:r>
+        <w:rPr>
+          <w:rFonts w:ascii="Times New Roman" w:hAnsi="Times New Roman" w:cs="Times New Roman"/>
+          <w:color w:val="000000" w:themeColor="text1"/>
+        </w:rPr>
+        <w:t>using stored procedures allow statements to be automatically parameterized to prevent SQL attacks. However, most of the SQL injection prevention will occur on the backend for any online forms provided by the bank.</w:t>
+      </w:r>
+    </w:p>
+    <w:p>
+      <w:pPr>
+        <w:rPr>
+          <w:rFonts w:ascii="Times New Roman" w:hAnsi="Times New Roman" w:cs="Times New Roman"/>
+          <w:color w:val="000000" w:themeColor="text1"/>
+        </w:rPr>
+      </w:pPr>
+      <w:r>
+        <w:rPr>
+          <w:rFonts w:ascii="Times New Roman" w:hAnsi="Times New Roman" w:cs="Times New Roman"/>
+          <w:color w:val="000000" w:themeColor="text1"/>
+        </w:rPr>
+        <w:t xml:space="preserve">Moving onto scalability, one of the </w:t>
+      </w:r>
+      <w:r>
+        <w:rPr>
+          <w:rFonts w:ascii="Times New Roman" w:hAnsi="Times New Roman" w:cs="Times New Roman"/>
+          <w:color w:val="000000" w:themeColor="text1"/>
+        </w:rPr>
+        <w:t>vital methods</w:t>
       </w:r>
       <w:r>
         <w:rPr>
@@ -5261,108 +5939,85 @@
         <w:rPr>
           <w:rFonts w:ascii="Times New Roman" w:hAnsi="Times New Roman" w:cs="Times New Roman"/>
           <w:color w:val="000000" w:themeColor="text1"/>
-          <w:shd w:val="clear" w:color="auto" w:fill="FFFFFF"/>
-        </w:rPr>
-        <w:t>(Learning Center, n.d.)</w:t>
-      </w:r>
-      <w:r>
-        <w:rPr>
-          <w:rFonts w:ascii="Times New Roman" w:hAnsi="Times New Roman" w:cs="Times New Roman"/>
-          <w:color w:val="000000" w:themeColor="text1"/>
-        </w:rPr>
-        <w:t xml:space="preserve">. For instance a banks website will have forms for customer to fill out (username, email, password etc), when accessing </w:t>
-      </w:r>
-      <w:r>
-        <w:rPr>
-          <w:rFonts w:ascii="Times New Roman" w:hAnsi="Times New Roman" w:cs="Times New Roman"/>
-          <w:color w:val="000000" w:themeColor="text1"/>
-        </w:rPr>
-        <w:t>their</w:t>
-      </w:r>
-      <w:r>
-        <w:rPr>
-          <w:rFonts w:ascii="Times New Roman" w:hAnsi="Times New Roman" w:cs="Times New Roman"/>
-          <w:color w:val="000000" w:themeColor="text1"/>
-        </w:rPr>
-        <w:t xml:space="preserve"> online account, there forms are perfect for attackers to inject short </w:t>
-      </w:r>
-      <w:r>
-        <w:rPr>
-          <w:rFonts w:ascii="Times New Roman" w:hAnsi="Times New Roman" w:cs="Times New Roman"/>
-          <w:color w:val="000000" w:themeColor="text1"/>
-        </w:rPr>
-        <w:t>SQL</w:t>
-      </w:r>
-      <w:r>
-        <w:rPr>
-          <w:rFonts w:ascii="Times New Roman" w:hAnsi="Times New Roman" w:cs="Times New Roman"/>
-          <w:color w:val="000000" w:themeColor="text1"/>
-        </w:rPr>
-        <w:t xml:space="preserve"> code. These </w:t>
-      </w:r>
-      <w:r>
-        <w:rPr>
-          <w:rFonts w:ascii="Times New Roman" w:hAnsi="Times New Roman" w:cs="Times New Roman"/>
-          <w:color w:val="000000" w:themeColor="text1"/>
-        </w:rPr>
-        <w:t>SQL</w:t>
-      </w:r>
-      <w:r>
-        <w:rPr>
-          <w:rFonts w:ascii="Times New Roman" w:hAnsi="Times New Roman" w:cs="Times New Roman"/>
-          <w:color w:val="000000" w:themeColor="text1"/>
-        </w:rPr>
-        <w:t xml:space="preserve"> code snippets will usually contain characters such as “ </w:t>
-      </w:r>
-      <w:r>
-        <w:rPr>
-          <w:rFonts w:ascii="Times New Roman" w:hAnsi="Times New Roman" w:cs="Times New Roman"/>
-          <w:color w:val="000000" w:themeColor="text1"/>
-        </w:rPr>
-        <w:t>or</w:t>
-      </w:r>
-      <w:r>
-        <w:rPr>
-          <w:rFonts w:ascii="Times New Roman" w:hAnsi="Times New Roman" w:cs="Times New Roman"/>
-          <w:color w:val="000000" w:themeColor="text1"/>
-        </w:rPr>
-        <w:t xml:space="preserve"> ; in order to trick an unsecure banks database.</w:t>
-      </w:r>
-      <w:r>
-        <w:rPr>
-          <w:rFonts w:ascii="Times New Roman" w:hAnsi="Times New Roman" w:cs="Times New Roman"/>
-          <w:color w:val="000000" w:themeColor="text1"/>
-        </w:rPr>
-        <w:t xml:space="preserve"> Common ways to prevent these attacks are to sanitise user inputs on the banks website using well tested libraries that can easily spot suspicious user input, and also </w:t>
-      </w:r>
-      <w:r>
-        <w:rPr>
-          <w:rFonts w:ascii="Times New Roman" w:hAnsi="Times New Roman" w:cs="Times New Roman"/>
-          <w:color w:val="000000" w:themeColor="text1"/>
-        </w:rPr>
-        <w:t>using stored procedures allow statements to be automatically parameterized to prevent SQL attacks. However, most of the SQL injection prevention will occur on the backend for any online forms provided by the bank.</w:t>
-      </w:r>
-    </w:p>
-    <w:p>
-      <w:pPr>
-        <w:rPr>
-          <w:rFonts w:ascii="Times New Roman" w:hAnsi="Times New Roman" w:cs="Times New Roman"/>
-          <w:color w:val="000000" w:themeColor="text1"/>
-        </w:rPr>
-      </w:pPr>
-      <w:r>
-        <w:rPr>
-          <w:rFonts w:ascii="Times New Roman" w:hAnsi="Times New Roman" w:cs="Times New Roman"/>
-          <w:color w:val="000000" w:themeColor="text1"/>
-        </w:rPr>
-        <w:t xml:space="preserve">Moving onto scalability, one of the </w:t>
-      </w:r>
-      <w:r>
-        <w:rPr>
-          <w:rFonts w:ascii="Times New Roman" w:hAnsi="Times New Roman" w:cs="Times New Roman"/>
-          <w:color w:val="000000" w:themeColor="text1"/>
-        </w:rPr>
-        <w:t>vital methods</w:t>
+        </w:rPr>
+        <w:t>to</w:t>
+      </w:r>
+      <w:r>
+        <w:rPr>
+          <w:rFonts w:ascii="Times New Roman" w:hAnsi="Times New Roman" w:cs="Times New Roman"/>
+          <w:color w:val="000000" w:themeColor="text1"/>
+        </w:rPr>
+        <w:t xml:space="preserve"> scale </w:t>
+      </w:r>
+      <w:r>
+        <w:rPr>
+          <w:rFonts w:ascii="Times New Roman" w:hAnsi="Times New Roman" w:cs="Times New Roman"/>
+          <w:color w:val="000000" w:themeColor="text1"/>
+        </w:rPr>
+        <w:t>this</w:t>
+      </w:r>
+      <w:r>
+        <w:rPr>
+          <w:rFonts w:ascii="Times New Roman" w:hAnsi="Times New Roman" w:cs="Times New Roman"/>
+          <w:color w:val="000000" w:themeColor="text1"/>
+        </w:rPr>
+        <w:t xml:space="preserve"> database implementation further is by considering </w:t>
+      </w:r>
+      <w:r>
+        <w:rPr>
+          <w:rFonts w:ascii="Times New Roman" w:hAnsi="Times New Roman" w:cs="Times New Roman"/>
+          <w:color w:val="000000" w:themeColor="text1"/>
+        </w:rPr>
+        <w:t>moving</w:t>
+      </w:r>
+      <w:r>
+        <w:rPr>
+          <w:rFonts w:ascii="Times New Roman" w:hAnsi="Times New Roman" w:cs="Times New Roman"/>
+          <w:color w:val="000000" w:themeColor="text1"/>
+        </w:rPr>
+        <w:t xml:space="preserve"> the storage of the database to a cloud service</w:t>
+      </w:r>
+      <w:r>
+        <w:rPr>
+          <w:rFonts w:ascii="Times New Roman" w:hAnsi="Times New Roman" w:cs="Times New Roman"/>
+          <w:color w:val="000000" w:themeColor="text1"/>
+        </w:rPr>
+        <w:t xml:space="preserve"> (Azure, AWS or Google cloud)</w:t>
+      </w:r>
+      <w:r>
+        <w:rPr>
+          <w:rFonts w:ascii="Times New Roman" w:hAnsi="Times New Roman" w:cs="Times New Roman"/>
+          <w:color w:val="000000" w:themeColor="text1"/>
+        </w:rPr>
+        <w:t xml:space="preserve">, rather </w:t>
+      </w:r>
+      <w:r>
+        <w:rPr>
+          <w:rFonts w:ascii="Times New Roman" w:hAnsi="Times New Roman" w:cs="Times New Roman"/>
+          <w:color w:val="000000" w:themeColor="text1"/>
+        </w:rPr>
+        <w:t>than</w:t>
+      </w:r>
+      <w:r>
+        <w:rPr>
+          <w:rFonts w:ascii="Times New Roman" w:hAnsi="Times New Roman" w:cs="Times New Roman"/>
+          <w:color w:val="000000" w:themeColor="text1"/>
+        </w:rPr>
+        <w:t xml:space="preserve"> on premise. This allows for much better hardware scalability to allow your database to easily expand to suit the demand of the banks growth, this is known as vertical scaling. Furthermore</w:t>
+      </w:r>
+      <w:r>
+        <w:rPr>
+          <w:rFonts w:ascii="Times New Roman" w:hAnsi="Times New Roman" w:cs="Times New Roman"/>
+          <w:color w:val="000000" w:themeColor="text1"/>
+        </w:rPr>
+        <w:t>,</w:t>
+      </w:r>
+      <w:r>
+        <w:rPr>
+          <w:rFonts w:ascii="Times New Roman" w:hAnsi="Times New Roman" w:cs="Times New Roman"/>
+          <w:color w:val="000000" w:themeColor="text1"/>
+        </w:rPr>
+        <w:t xml:space="preserve"> moving to the cloud allows for greater data redundancy and uptime, as your database can be easily replicated in case one of your virtual machines storing the companies data goes down. This is especially important for our banking scenario.</w:t>
       </w:r>
       <w:r>
         <w:rPr>
@@ -5376,56 +6031,56 @@
           <w:rFonts w:ascii="Times New Roman" w:hAnsi="Times New Roman" w:cs="Times New Roman"/>
           <w:color w:val="000000" w:themeColor="text1"/>
         </w:rPr>
-        <w:t>to</w:t>
-      </w:r>
-      <w:r>
-        <w:rPr>
-          <w:rFonts w:ascii="Times New Roman" w:hAnsi="Times New Roman" w:cs="Times New Roman"/>
-          <w:color w:val="000000" w:themeColor="text1"/>
-        </w:rPr>
-        <w:t xml:space="preserve"> scale </w:t>
-      </w:r>
-      <w:r>
-        <w:rPr>
-          <w:rFonts w:ascii="Times New Roman" w:hAnsi="Times New Roman" w:cs="Times New Roman"/>
-          <w:color w:val="000000" w:themeColor="text1"/>
-        </w:rPr>
-        <w:t>this</w:t>
-      </w:r>
-      <w:r>
-        <w:rPr>
-          <w:rFonts w:ascii="Times New Roman" w:hAnsi="Times New Roman" w:cs="Times New Roman"/>
-          <w:color w:val="000000" w:themeColor="text1"/>
-        </w:rPr>
-        <w:t xml:space="preserve"> database implementation further is by considering </w:t>
-      </w:r>
-      <w:r>
-        <w:rPr>
-          <w:rFonts w:ascii="Times New Roman" w:hAnsi="Times New Roman" w:cs="Times New Roman"/>
-          <w:color w:val="000000" w:themeColor="text1"/>
-        </w:rPr>
-        <w:t>moving</w:t>
-      </w:r>
-      <w:r>
-        <w:rPr>
-          <w:rFonts w:ascii="Times New Roman" w:hAnsi="Times New Roman" w:cs="Times New Roman"/>
-          <w:color w:val="000000" w:themeColor="text1"/>
-        </w:rPr>
-        <w:t xml:space="preserve"> the storage of the database to a cloud service</w:t>
-      </w:r>
-      <w:r>
-        <w:rPr>
-          <w:rFonts w:ascii="Times New Roman" w:hAnsi="Times New Roman" w:cs="Times New Roman"/>
-          <w:color w:val="000000" w:themeColor="text1"/>
-        </w:rPr>
-        <w:t xml:space="preserve"> (Azure, AWS or Google cloud)</w:t>
-      </w:r>
-      <w:r>
-        <w:rPr>
-          <w:rFonts w:ascii="Times New Roman" w:hAnsi="Times New Roman" w:cs="Times New Roman"/>
-          <w:color w:val="000000" w:themeColor="text1"/>
-        </w:rPr>
-        <w:t xml:space="preserve">, rather </w:t>
+        <w:t>Additionally</w:t>
+      </w:r>
+      <w:r>
+        <w:rPr>
+          <w:rFonts w:ascii="Times New Roman" w:hAnsi="Times New Roman" w:cs="Times New Roman"/>
+          <w:color w:val="000000" w:themeColor="text1"/>
+        </w:rPr>
+        <w:t xml:space="preserve">, to </w:t>
+      </w:r>
+      <w:r>
+        <w:rPr>
+          <w:rFonts w:ascii="Times New Roman" w:hAnsi="Times New Roman" w:cs="Times New Roman"/>
+          <w:color w:val="000000" w:themeColor="text1"/>
+        </w:rPr>
+        <w:t>improve this</w:t>
+      </w:r>
+      <w:r>
+        <w:rPr>
+          <w:rFonts w:ascii="Times New Roman" w:hAnsi="Times New Roman" w:cs="Times New Roman"/>
+          <w:color w:val="000000" w:themeColor="text1"/>
+        </w:rPr>
+        <w:t xml:space="preserve"> database</w:t>
+      </w:r>
+      <w:r>
+        <w:rPr>
+          <w:rFonts w:ascii="Times New Roman" w:hAnsi="Times New Roman" w:cs="Times New Roman"/>
+          <w:color w:val="000000" w:themeColor="text1"/>
+        </w:rPr>
+        <w:t>, it is worth</w:t>
+      </w:r>
+      <w:r>
+        <w:rPr>
+          <w:rFonts w:ascii="Times New Roman" w:hAnsi="Times New Roman" w:cs="Times New Roman"/>
+          <w:color w:val="000000" w:themeColor="text1"/>
+        </w:rPr>
+        <w:t xml:space="preserve"> incorporat</w:t>
+      </w:r>
+      <w:r>
+        <w:rPr>
+          <w:rFonts w:ascii="Times New Roman" w:hAnsi="Times New Roman" w:cs="Times New Roman"/>
+          <w:color w:val="000000" w:themeColor="text1"/>
+        </w:rPr>
+        <w:t>ing</w:t>
+      </w:r>
+      <w:r>
+        <w:rPr>
+          <w:rFonts w:ascii="Times New Roman" w:hAnsi="Times New Roman" w:cs="Times New Roman"/>
+          <w:color w:val="000000" w:themeColor="text1"/>
+        </w:rPr>
+        <w:t xml:space="preserve"> additional tables, such as an employee table, allowing the bank to store much wider range of data, rather </w:t>
       </w:r>
       <w:r>
         <w:rPr>
@@ -5439,97 +6094,6 @@
           <w:rFonts w:ascii="Times New Roman" w:hAnsi="Times New Roman" w:cs="Times New Roman"/>
           <w:color w:val="000000" w:themeColor="text1"/>
         </w:rPr>
-        <w:t xml:space="preserve"> on premise. This allows for much better hardware scalability to allow your database to easily expand to suit the demand of the banks growth, this is known as vertical scaling. Furthermore</w:t>
-      </w:r>
-      <w:r>
-        <w:rPr>
-          <w:rFonts w:ascii="Times New Roman" w:hAnsi="Times New Roman" w:cs="Times New Roman"/>
-          <w:color w:val="000000" w:themeColor="text1"/>
-        </w:rPr>
-        <w:t>,</w:t>
-      </w:r>
-      <w:r>
-        <w:rPr>
-          <w:rFonts w:ascii="Times New Roman" w:hAnsi="Times New Roman" w:cs="Times New Roman"/>
-          <w:color w:val="000000" w:themeColor="text1"/>
-        </w:rPr>
-        <w:t xml:space="preserve"> moving to the cloud allows for greater data redundancy and uptime, as your database can be easily replicated in case one of your virtual machines storing the companies data goes down. This is especially important for our banking scenario.</w:t>
-      </w:r>
-      <w:r>
-        <w:rPr>
-          <w:rFonts w:ascii="Times New Roman" w:hAnsi="Times New Roman" w:cs="Times New Roman"/>
-          <w:color w:val="000000" w:themeColor="text1"/>
-        </w:rPr>
-        <w:t xml:space="preserve"> </w:t>
-      </w:r>
-      <w:r>
-        <w:rPr>
-          <w:rFonts w:ascii="Times New Roman" w:hAnsi="Times New Roman" w:cs="Times New Roman"/>
-          <w:color w:val="000000" w:themeColor="text1"/>
-        </w:rPr>
-        <w:t>Additionally</w:t>
-      </w:r>
-      <w:r>
-        <w:rPr>
-          <w:rFonts w:ascii="Times New Roman" w:hAnsi="Times New Roman" w:cs="Times New Roman"/>
-          <w:color w:val="000000" w:themeColor="text1"/>
-        </w:rPr>
-        <w:t xml:space="preserve">, to </w:t>
-      </w:r>
-      <w:r>
-        <w:rPr>
-          <w:rFonts w:ascii="Times New Roman" w:hAnsi="Times New Roman" w:cs="Times New Roman"/>
-          <w:color w:val="000000" w:themeColor="text1"/>
-        </w:rPr>
-        <w:t>improve this</w:t>
-      </w:r>
-      <w:r>
-        <w:rPr>
-          <w:rFonts w:ascii="Times New Roman" w:hAnsi="Times New Roman" w:cs="Times New Roman"/>
-          <w:color w:val="000000" w:themeColor="text1"/>
-        </w:rPr>
-        <w:t xml:space="preserve"> database</w:t>
-      </w:r>
-      <w:r>
-        <w:rPr>
-          <w:rFonts w:ascii="Times New Roman" w:hAnsi="Times New Roman" w:cs="Times New Roman"/>
-          <w:color w:val="000000" w:themeColor="text1"/>
-        </w:rPr>
-        <w:t>, it is worth</w:t>
-      </w:r>
-      <w:r>
-        <w:rPr>
-          <w:rFonts w:ascii="Times New Roman" w:hAnsi="Times New Roman" w:cs="Times New Roman"/>
-          <w:color w:val="000000" w:themeColor="text1"/>
-        </w:rPr>
-        <w:t xml:space="preserve"> incorporat</w:t>
-      </w:r>
-      <w:r>
-        <w:rPr>
-          <w:rFonts w:ascii="Times New Roman" w:hAnsi="Times New Roman" w:cs="Times New Roman"/>
-          <w:color w:val="000000" w:themeColor="text1"/>
-        </w:rPr>
-        <w:t>ing</w:t>
-      </w:r>
-      <w:r>
-        <w:rPr>
-          <w:rFonts w:ascii="Times New Roman" w:hAnsi="Times New Roman" w:cs="Times New Roman"/>
-          <w:color w:val="000000" w:themeColor="text1"/>
-        </w:rPr>
-        <w:t xml:space="preserve"> additional tables, such as an employee table, allowing the bank to store much wider range of data, rather </w:t>
-      </w:r>
-      <w:r>
-        <w:rPr>
-          <w:rFonts w:ascii="Times New Roman" w:hAnsi="Times New Roman" w:cs="Times New Roman"/>
-          <w:color w:val="000000" w:themeColor="text1"/>
-        </w:rPr>
-        <w:t>than</w:t>
-      </w:r>
-      <w:r>
-        <w:rPr>
-          <w:rFonts w:ascii="Times New Roman" w:hAnsi="Times New Roman" w:cs="Times New Roman"/>
-          <w:color w:val="000000" w:themeColor="text1"/>
-        </w:rPr>
         <w:t xml:space="preserve"> pure customer focussed</w:t>
       </w:r>
       <w:r>
@@ -5539,30 +6103,6 @@
         </w:rPr>
         <w:t>; also this would match closer with real world banking.</w:t>
       </w:r>
-    </w:p>
-    <w:p>
-      <w:pPr>
-        <w:rPr>
-          <w:rFonts w:ascii="Times New Roman" w:hAnsi="Times New Roman" w:cs="Times New Roman"/>
-          <w:color w:val="000000" w:themeColor="text1"/>
-        </w:rPr>
-      </w:pPr>
-    </w:p>
-    <w:p>
-      <w:pPr>
-        <w:rPr>
-          <w:rFonts w:ascii="Times New Roman" w:hAnsi="Times New Roman" w:cs="Times New Roman"/>
-          <w:color w:val="000000" w:themeColor="text1"/>
-        </w:rPr>
-      </w:pPr>
-    </w:p>
-    <w:p>
-      <w:pPr>
-        <w:rPr>
-          <w:rFonts w:ascii="Times New Roman" w:hAnsi="Times New Roman" w:cs="Times New Roman"/>
-          <w:color w:val="000000" w:themeColor="text1"/>
-        </w:rPr>
-      </w:pPr>
     </w:p>
     <w:p>
       <w:pPr>
@@ -5995,7 +6535,7 @@
         </w:rPr>
         <w:t xml:space="preserve">. [online] Available at: </w:t>
       </w:r>
-      <w:hyperlink r:id="rId30" w:history="1">
+      <w:hyperlink r:id="rId31" w:history="1">
         <w:r>
           <w:rPr>
             <w:rStyle w:val="Hyperlink"/>
@@ -6109,7 +6649,7 @@
         </w:rPr>
         <w:t xml:space="preserve">. [online] docs.microsoft.com. Available at: </w:t>
       </w:r>
-      <w:hyperlink r:id="rId31" w:history="1">
+      <w:hyperlink r:id="rId32" w:history="1">
         <w:r>
           <w:rPr>
             <w:rStyle w:val="Hyperlink"/>
@@ -6134,14 +6674,6 @@
           <w:color w:val="000000" w:themeColor="text1"/>
         </w:rPr>
       </w:pPr>
-    </w:p>
-    <w:p>
-      <w:pPr>
-        <w:rPr>
-          <w:rFonts w:ascii="Times New Roman" w:hAnsi="Times New Roman" w:cs="Times New Roman"/>
-          <w:color w:val="000000" w:themeColor="text1"/>
-        </w:rPr>
-      </w:pPr>
       <w:r>
         <w:rPr>
           <w:rFonts w:ascii="Times New Roman" w:eastAsia="Times New Roman" w:hAnsi="Times New Roman" w:cs="Times New Roman"/>
@@ -6173,7 +6705,7 @@
         </w:rPr>
         <w:t xml:space="preserve">. [online] Available at: </w:t>
       </w:r>
-      <w:hyperlink r:id="rId32" w:history="1">
+      <w:hyperlink r:id="rId33" w:history="1">
         <w:r>
           <w:rPr>
             <w:rStyle w:val="Hyperlink"/>
@@ -6193,14 +6725,6 @@
     </w:p>
     <w:p>
       <w:pPr>
-        <w:rPr>
-          <w:rFonts w:ascii="Times New Roman" w:hAnsi="Times New Roman" w:cs="Times New Roman"/>
-          <w:color w:val="000000" w:themeColor="text1"/>
-        </w:rPr>
-      </w:pPr>
-    </w:p>
-    <w:p>
-      <w:pPr>
         <w:spacing w:after="0" w:line="360" w:lineRule="atLeast"/>
         <w:rPr>
           <w:rFonts w:ascii="Times New Roman" w:eastAsia="Times New Roman" w:hAnsi="Times New Roman" w:cs="Times New Roman"/>
@@ -6234,7 +6758,7 @@
         </w:rPr>
         <w:t xml:space="preserve">. [online] Available at: </w:t>
       </w:r>
-      <w:hyperlink r:id="rId33" w:history="1">
+      <w:hyperlink r:id="rId34" w:history="1">
         <w:r>
           <w:rPr>
             <w:rStyle w:val="Hyperlink"/>
@@ -6297,15 +6821,78 @@
           <w:color w:val="000000" w:themeColor="text1"/>
           <w:lang w:eastAsia="en-GB"/>
         </w:rPr>
-        <w:t>. [online] Available at: https://www.imperva.com/learn/application-security/sql-injection-sqli/#:~:text=SQL%20injection%2C%20also%20known%20as.</w:t>
+        <w:t xml:space="preserve">. [online] Available at: </w:t>
+      </w:r>
+      <w:hyperlink r:id="rId35" w:anchor=":~:text=SQL%20injection%2C%20also%20known%20as" w:history="1">
+        <w:r>
+          <w:rPr>
+            <w:rStyle w:val="Hyperlink"/>
+            <w:rFonts w:ascii="Times New Roman" w:eastAsia="Times New Roman" w:hAnsi="Times New Roman" w:cs="Times New Roman"/>
+            <w:lang w:eastAsia="en-GB"/>
+          </w:rPr>
+          <w:t>https://www.imperva.com/learn/application-security/sql-injection-sqli/#:~:text=SQL%20injection%2C%20also%20known%20as</w:t>
+        </w:r>
+      </w:hyperlink>
+      <w:r>
+        <w:rPr>
+          <w:rFonts w:ascii="Times New Roman" w:eastAsia="Times New Roman" w:hAnsi="Times New Roman" w:cs="Times New Roman"/>
+          <w:color w:val="000000" w:themeColor="text1"/>
+          <w:lang w:eastAsia="en-GB"/>
+        </w:rPr>
+        <w:t>.</w:t>
+      </w:r>
+    </w:p>
+    <w:p>
+      <w:pPr>
+        <w:spacing w:after="0" w:line="360" w:lineRule="atLeast"/>
+        <w:rPr>
+          <w:rFonts w:ascii="Times New Roman" w:eastAsia="Times New Roman" w:hAnsi="Times New Roman" w:cs="Times New Roman"/>
+          <w:color w:val="000000" w:themeColor="text1"/>
+          <w:lang w:eastAsia="en-GB"/>
+        </w:rPr>
+      </w:pPr>
+    </w:p>
+    <w:p>
+      <w:pPr>
+        <w:rPr>
+          <w:rFonts w:ascii="Times New Roman" w:hAnsi="Times New Roman" w:cs="Times New Roman"/>
+        </w:rPr>
+      </w:pPr>
+      <w:r>
+        <w:rPr>
+          <w:rFonts w:ascii="Times New Roman" w:eastAsia="Times New Roman" w:hAnsi="Times New Roman" w:cs="Times New Roman"/>
+          <w:color w:val="000000" w:themeColor="text1"/>
+          <w:lang w:eastAsia="en-GB"/>
+        </w:rPr>
+        <w:t>‌</w:t>
+      </w:r>
+      <w:r>
+        <w:rPr>
+          <w:rFonts w:ascii="Times New Roman" w:hAnsi="Times New Roman" w:cs="Times New Roman"/>
+        </w:rPr>
+        <w:t>www.ekransystem.com. (2020). </w:t>
+      </w:r>
+      <w:r>
+        <w:rPr>
+          <w:rFonts w:ascii="Times New Roman" w:hAnsi="Times New Roman" w:cs="Times New Roman"/>
+          <w:i/>
+          <w:iCs/>
+        </w:rPr>
+        <w:t>Mandatory Access Control vs Discretionary Access Control: Which to Choose?</w:t>
+      </w:r>
+      <w:r>
+        <w:rPr>
+          <w:rFonts w:ascii="Times New Roman" w:hAnsi="Times New Roman" w:cs="Times New Roman"/>
+        </w:rPr>
+        <w:t> [online] Available at: https://www.ekransystem.com/en/blog/mac-vs-dac.</w:t>
       </w:r>
     </w:p>
     <w:p>
       <w:pPr>
         <w:spacing w:before="100" w:beforeAutospacing="1" w:after="100" w:afterAutospacing="1" w:line="240" w:lineRule="auto"/>
         <w:rPr>
-          <w:rFonts w:ascii="Times New Roman" w:eastAsia="Times New Roman" w:hAnsi="Times New Roman" w:cs="Times New Roman"/>
-          <w:color w:val="000000" w:themeColor="text1"/>
+          <w:rFonts w:ascii="Calibri" w:eastAsia="Times New Roman" w:hAnsi="Calibri" w:cs="Calibri"/>
+          <w:color w:val="000000"/>
           <w:sz w:val="27"/>
           <w:szCs w:val="27"/>
           <w:lang w:eastAsia="en-GB"/>
@@ -6313,8 +6900,8 @@
       </w:pPr>
       <w:r>
         <w:rPr>
-          <w:rFonts w:ascii="Times New Roman" w:eastAsia="Times New Roman" w:hAnsi="Times New Roman" w:cs="Times New Roman"/>
-          <w:color w:val="000000" w:themeColor="text1"/>
+          <w:rFonts w:ascii="Calibri" w:eastAsia="Times New Roman" w:hAnsi="Calibri" w:cs="Calibri"/>
+          <w:color w:val="000000"/>
           <w:sz w:val="27"/>
           <w:szCs w:val="27"/>
           <w:lang w:eastAsia="en-GB"/>
@@ -6322,9 +6909,21 @@
         <w:t>‌</w:t>
       </w:r>
     </w:p>
+    <w:p>
+      <w:pPr>
+        <w:spacing w:before="100" w:beforeAutospacing="1" w:after="100" w:afterAutospacing="1" w:line="240" w:lineRule="auto"/>
+        <w:rPr>
+          <w:rFonts w:ascii="Times New Roman" w:eastAsia="Times New Roman" w:hAnsi="Times New Roman" w:cs="Times New Roman"/>
+          <w:color w:val="000000" w:themeColor="text1"/>
+          <w:sz w:val="27"/>
+          <w:szCs w:val="27"/>
+          <w:lang w:eastAsia="en-GB"/>
+        </w:rPr>
+      </w:pPr>
+    </w:p>
     <w:sectPr>
-      <w:headerReference w:type="default" r:id="rId34"/>
-      <w:footerReference w:type="default" r:id="rId35"/>
+      <w:headerReference w:type="default" r:id="rId36"/>
+      <w:footerReference w:type="default" r:id="rId37"/>
       <w:pgSz w:w="11906" w:h="16838"/>
       <w:pgMar w:top="1440" w:right="1440" w:bottom="1440" w:left="1440" w:header="708" w:footer="708" w:gutter="0"/>
       <w:cols w:space="708"/>
@@ -6376,15 +6975,7 @@
         <w:sz w:val="18"/>
         <w:szCs w:val="18"/>
       </w:rPr>
-      <w:t>25186202 Mathews Joy</w:t>
-    </w:r>
-    <w:r>
-      <w:rPr>
-        <w:rFonts w:ascii="Georgia" w:hAnsi="Georgia"/>
-        <w:sz w:val="18"/>
-        <w:szCs w:val="18"/>
-      </w:rPr>
-      <w:t xml:space="preserve"> </w:t>
+      <w:t xml:space="preserve">25186202 Mathews Joy </w:t>
     </w:r>
     <w:r>
       <w:rPr>

</xml_diff>

<commit_message>
fixed a bunch of spelling/grammatical errors in report
</commit_message>
<xml_diff>
--- a/AssignmentReport.docx
+++ b/AssignmentReport.docx
@@ -1381,7 +1381,21 @@
           <w:rFonts w:ascii="Times New Roman" w:hAnsi="Times New Roman" w:cs="Times New Roman"/>
           <w:color w:val="000000" w:themeColor="text1"/>
         </w:rPr>
-        <w:t>This report will begin</w:t>
+        <w:t>Th</w:t>
+      </w:r>
+      <w:r>
+        <w:rPr>
+          <w:rFonts w:ascii="Times New Roman" w:hAnsi="Times New Roman" w:cs="Times New Roman"/>
+          <w:color w:val="000000" w:themeColor="text1"/>
+        </w:rPr>
+        <w:t>e</w:t>
+      </w:r>
+      <w:r>
+        <w:rPr>
+          <w:rFonts w:ascii="Times New Roman" w:hAnsi="Times New Roman" w:cs="Times New Roman"/>
+          <w:color w:val="000000" w:themeColor="text1"/>
+        </w:rPr>
+        <w:t xml:space="preserve"> report will begin</w:t>
       </w:r>
       <w:r>
         <w:rPr>
@@ -1402,7 +1416,21 @@
           <w:rFonts w:ascii="Times New Roman" w:hAnsi="Times New Roman" w:cs="Times New Roman"/>
           <w:color w:val="000000" w:themeColor="text1"/>
         </w:rPr>
-        <w:t xml:space="preserve"> the general design process then move onto the variety of queries written on the database, finally touching on scalability and security </w:t>
+        <w:t xml:space="preserve"> the general design process </w:t>
+      </w:r>
+      <w:r>
+        <w:rPr>
+          <w:rFonts w:ascii="Times New Roman" w:hAnsi="Times New Roman" w:cs="Times New Roman"/>
+          <w:color w:val="000000" w:themeColor="text1"/>
+        </w:rPr>
+        <w:t xml:space="preserve">including the incorporation of normalisation, </w:t>
+      </w:r>
+      <w:r>
+        <w:rPr>
+          <w:rFonts w:ascii="Times New Roman" w:hAnsi="Times New Roman" w:cs="Times New Roman"/>
+          <w:color w:val="000000" w:themeColor="text1"/>
+        </w:rPr>
+        <w:t xml:space="preserve">then move onto the variety of queries written on the database, finally touching on scalability and security </w:t>
       </w:r>
       <w:r>
         <w:rPr>
@@ -1502,7 +1530,21 @@
           <w:rFonts w:ascii="Times New Roman" w:hAnsi="Times New Roman" w:cs="Times New Roman"/>
           <w:color w:val="000000" w:themeColor="text1"/>
         </w:rPr>
-        <w:t xml:space="preserve">The overall design process was completed by strongly following the online Microsoft database design guide </w:t>
+        <w:t xml:space="preserve">The overall design process was completed by </w:t>
+      </w:r>
+      <w:r>
+        <w:rPr>
+          <w:rFonts w:ascii="Times New Roman" w:hAnsi="Times New Roman" w:cs="Times New Roman"/>
+          <w:color w:val="000000" w:themeColor="text1"/>
+        </w:rPr>
+        <w:t>closely</w:t>
+      </w:r>
+      <w:r>
+        <w:rPr>
+          <w:rFonts w:ascii="Times New Roman" w:hAnsi="Times New Roman" w:cs="Times New Roman"/>
+          <w:color w:val="000000" w:themeColor="text1"/>
+        </w:rPr>
+        <w:t xml:space="preserve"> following the online Microsoft database design guide </w:t>
       </w:r>
       <w:r>
         <w:rPr>
@@ -1622,7 +1664,23 @@
           <w:color w:val="000000" w:themeColor="text1"/>
           <w:shd w:val="clear" w:color="auto" w:fill="FFFFFF"/>
         </w:rPr>
-        <w:t>Another assumption was this bank should be able to be scaled nationally and was not for a single bank branch. For this to be met a branch table was needed allowing a 1:1 relation with the account table.</w:t>
+        <w:t xml:space="preserve">Another assumption was this bank should be able to be scaled nationally and was not for a single bank branch. For this to be met a branch table was needed allowing a </w:t>
+      </w:r>
+      <w:r>
+        <w:rPr>
+          <w:rFonts w:ascii="Times New Roman" w:hAnsi="Times New Roman" w:cs="Times New Roman"/>
+          <w:color w:val="000000" w:themeColor="text1"/>
+          <w:shd w:val="clear" w:color="auto" w:fill="FFFFFF"/>
+        </w:rPr>
+        <w:t xml:space="preserve">one to one </w:t>
+      </w:r>
+      <w:r>
+        <w:rPr>
+          <w:rFonts w:ascii="Times New Roman" w:hAnsi="Times New Roman" w:cs="Times New Roman"/>
+          <w:color w:val="000000" w:themeColor="text1"/>
+          <w:shd w:val="clear" w:color="auto" w:fill="FFFFFF"/>
+        </w:rPr>
+        <w:t>relation with the account table.</w:t>
       </w:r>
       <w:r>
         <w:rPr>
@@ -1670,7 +1728,23 @@
           <w:color w:val="000000" w:themeColor="text1"/>
           <w:shd w:val="clear" w:color="auto" w:fill="FFFFFF"/>
         </w:rPr>
-        <w:t xml:space="preserve"> onto the need for many to many relations, which I will discuss later in this report.</w:t>
+        <w:t xml:space="preserve"> onto the need for </w:t>
+      </w:r>
+      <w:r>
+        <w:rPr>
+          <w:rFonts w:ascii="Times New Roman" w:hAnsi="Times New Roman" w:cs="Times New Roman"/>
+          <w:color w:val="000000" w:themeColor="text1"/>
+          <w:shd w:val="clear" w:color="auto" w:fill="FFFFFF"/>
+        </w:rPr>
+        <w:t xml:space="preserve">further </w:t>
+      </w:r>
+      <w:r>
+        <w:rPr>
+          <w:rFonts w:ascii="Times New Roman" w:hAnsi="Times New Roman" w:cs="Times New Roman"/>
+          <w:color w:val="000000" w:themeColor="text1"/>
+          <w:shd w:val="clear" w:color="auto" w:fill="FFFFFF"/>
+        </w:rPr>
+        <w:t>many to many relations, which I will discuss later in this report.</w:t>
       </w:r>
     </w:p>
     <w:p>
@@ -1735,7 +1809,23 @@
           <w:color w:val="000000" w:themeColor="text1"/>
           <w:shd w:val="clear" w:color="auto" w:fill="FFFFFF"/>
         </w:rPr>
-        <w:t xml:space="preserve">“customer”, “account”, “loan”, “transaction”. Secondly </w:t>
+        <w:t>“customer”, “account”, “loan”</w:t>
+      </w:r>
+      <w:r>
+        <w:rPr>
+          <w:rFonts w:ascii="Times New Roman" w:hAnsi="Times New Roman" w:cs="Times New Roman"/>
+          <w:color w:val="000000" w:themeColor="text1"/>
+          <w:shd w:val="clear" w:color="auto" w:fill="FFFFFF"/>
+        </w:rPr>
+        <w:t xml:space="preserve"> and</w:t>
+      </w:r>
+      <w:r>
+        <w:rPr>
+          <w:rFonts w:ascii="Times New Roman" w:hAnsi="Times New Roman" w:cs="Times New Roman"/>
+          <w:color w:val="000000" w:themeColor="text1"/>
+          <w:shd w:val="clear" w:color="auto" w:fill="FFFFFF"/>
+        </w:rPr>
+        <w:t xml:space="preserve"> “transaction”. Secondly </w:t>
       </w:r>
       <w:r>
         <w:rPr>
@@ -1927,15 +2017,43 @@
           <w:rFonts w:ascii="Times New Roman" w:hAnsi="Times New Roman" w:cs="Times New Roman"/>
           <w:color w:val="000000" w:themeColor="text1"/>
         </w:rPr>
-        <w:t>a bank customer is required to provide their full name, date of birth, address, and telephone number. They are also required to deposit an initial sum of money called an opening balance (opening balance &gt; £50)</w:t>
-      </w:r>
-      <w:r>
-        <w:rPr>
-          <w:rFonts w:ascii="Times New Roman" w:hAnsi="Times New Roman" w:cs="Times New Roman"/>
-          <w:color w:val="000000" w:themeColor="text1"/>
-          <w:shd w:val="clear" w:color="auto" w:fill="FFFFFF"/>
-        </w:rPr>
-        <w:t xml:space="preserve">”, this portion of the brief shows first/last name and date of birth should all be attributes (table columns) of a customer. However for the opening balance and contact number we have to dive further. Opening balance shouldn’t be an attribute of customer as it has no </w:t>
+        <w:t>a bank customer is required to provide their full name, date of birth, address, and telephone number</w:t>
+      </w:r>
+      <w:r>
+        <w:rPr>
+          <w:rFonts w:ascii="Times New Roman" w:hAnsi="Times New Roman" w:cs="Times New Roman"/>
+          <w:color w:val="000000" w:themeColor="text1"/>
+        </w:rPr>
+        <w:t xml:space="preserve"> as stated by the brief</w:t>
+      </w:r>
+      <w:r>
+        <w:rPr>
+          <w:rFonts w:ascii="Times New Roman" w:hAnsi="Times New Roman" w:cs="Times New Roman"/>
+          <w:color w:val="000000" w:themeColor="text1"/>
+        </w:rPr>
+        <w:t xml:space="preserve">. They are also required to deposit an initial sum of money called an opening balance (opening balance </w:t>
+      </w:r>
+      <w:r>
+        <w:rPr>
+          <w:rFonts w:ascii="Times New Roman" w:hAnsi="Times New Roman" w:cs="Times New Roman"/>
+          <w:color w:val="000000" w:themeColor="text1"/>
+        </w:rPr>
+        <w:t xml:space="preserve">must be greater than </w:t>
+      </w:r>
+      <w:r>
+        <w:rPr>
+          <w:rFonts w:ascii="Times New Roman" w:hAnsi="Times New Roman" w:cs="Times New Roman"/>
+          <w:color w:val="000000" w:themeColor="text1"/>
+        </w:rPr>
+        <w:t>£50)</w:t>
+      </w:r>
+      <w:r>
+        <w:rPr>
+          <w:rFonts w:ascii="Times New Roman" w:hAnsi="Times New Roman" w:cs="Times New Roman"/>
+          <w:color w:val="000000" w:themeColor="text1"/>
+          <w:shd w:val="clear" w:color="auto" w:fill="FFFFFF"/>
+        </w:rPr>
+        <w:t xml:space="preserve">, this portion of the brief shows first/last name and date of birth should all be attributes (table columns) of a customer. However for the opening balance and contact number we have to dive further. Opening balance shouldn’t be an </w:t>
       </w:r>
       <w:r>
         <w:rPr>
@@ -1944,7 +2062,7 @@
           <w:shd w:val="clear" w:color="auto" w:fill="FFFFFF"/>
         </w:rPr>
         <w:lastRenderedPageBreak/>
-        <w:t xml:space="preserve">direct meaning to a customer, rather should be an attribute of account. The contact number should not belong to neither account nor customer, </w:t>
+        <w:t xml:space="preserve">attribute of customer as it has no direct meaning to a customer, rather should be an attribute of account. The contact number should not belong to neither account nor customer, </w:t>
       </w:r>
       <w:r>
         <w:rPr>
@@ -2047,7 +2165,7 @@
           <w:rFonts w:ascii="Times New Roman" w:hAnsi="Times New Roman" w:cs="Times New Roman"/>
           <w:color w:val="000000" w:themeColor="text1"/>
         </w:rPr>
-        <w:t xml:space="preserve">candidate key that consists of two or more attributes (table columns) that together uniquely identify an entity occurrence (table row). In the example of the junction table between customer and account, the composite key is the combination of </w:t>
+        <w:t xml:space="preserve">candidate key that consists of two or more attributes that together uniquely identify an entity occurrence (table row). In the example of the junction table between customer and account, the composite key is the combination of </w:t>
       </w:r>
       <w:proofErr w:type="spellStart"/>
       <w:r>
@@ -2119,7 +2237,39 @@
           <w:color w:val="000000" w:themeColor="text1"/>
           <w:shd w:val="clear" w:color="auto" w:fill="FFFFFF"/>
         </w:rPr>
-        <w:t xml:space="preserve"> issues. One example is when determining the datatype for money/amounts columns such as amount in transaction table. </w:t>
+        <w:t xml:space="preserve"> issues. One example is when determining the datatype for money/amounts columns such as </w:t>
+      </w:r>
+      <w:r>
+        <w:rPr>
+          <w:rFonts w:ascii="Times New Roman" w:hAnsi="Times New Roman" w:cs="Times New Roman"/>
+          <w:color w:val="000000" w:themeColor="text1"/>
+          <w:shd w:val="clear" w:color="auto" w:fill="FFFFFF"/>
+        </w:rPr>
+        <w:t>the “</w:t>
+      </w:r>
+      <w:r>
+        <w:rPr>
+          <w:rFonts w:ascii="Times New Roman" w:hAnsi="Times New Roman" w:cs="Times New Roman"/>
+          <w:color w:val="000000" w:themeColor="text1"/>
+          <w:shd w:val="clear" w:color="auto" w:fill="FFFFFF"/>
+        </w:rPr>
+        <w:t>amount</w:t>
+      </w:r>
+      <w:r>
+        <w:rPr>
+          <w:rFonts w:ascii="Times New Roman" w:hAnsi="Times New Roman" w:cs="Times New Roman"/>
+          <w:color w:val="000000" w:themeColor="text1"/>
+          <w:shd w:val="clear" w:color="auto" w:fill="FFFFFF"/>
+        </w:rPr>
+        <w:t>” column</w:t>
+      </w:r>
+      <w:r>
+        <w:rPr>
+          <w:rFonts w:ascii="Times New Roman" w:hAnsi="Times New Roman" w:cs="Times New Roman"/>
+          <w:color w:val="000000" w:themeColor="text1"/>
+          <w:shd w:val="clear" w:color="auto" w:fill="FFFFFF"/>
+        </w:rPr>
+        <w:t xml:space="preserve"> in transaction table. </w:t>
       </w:r>
       <w:r>
         <w:rPr>
@@ -2151,7 +2301,23 @@
           <w:color w:val="000000" w:themeColor="text1"/>
           <w:shd w:val="clear" w:color="auto" w:fill="FFFFFF"/>
         </w:rPr>
-        <w:t xml:space="preserve"> easy chose to just use “FLOAT” or “DOUBLE”, however </w:t>
+        <w:t xml:space="preserve"> easy cho</w:t>
+      </w:r>
+      <w:r>
+        <w:rPr>
+          <w:rFonts w:ascii="Times New Roman" w:hAnsi="Times New Roman" w:cs="Times New Roman"/>
+          <w:color w:val="000000" w:themeColor="text1"/>
+          <w:shd w:val="clear" w:color="auto" w:fill="FFFFFF"/>
+        </w:rPr>
+        <w:t>ic</w:t>
+      </w:r>
+      <w:r>
+        <w:rPr>
+          <w:rFonts w:ascii="Times New Roman" w:hAnsi="Times New Roman" w:cs="Times New Roman"/>
+          <w:color w:val="000000" w:themeColor="text1"/>
+          <w:shd w:val="clear" w:color="auto" w:fill="FFFFFF"/>
+        </w:rPr>
+        <w:t xml:space="preserve">e to just use “FLOAT” or “DOUBLE”, however </w:t>
       </w:r>
       <w:r>
         <w:rPr>
@@ -2291,7 +2457,39 @@
           <w:color w:val="000000" w:themeColor="text1"/>
           <w:shd w:val="clear" w:color="auto" w:fill="FFFFFF"/>
         </w:rPr>
-        <w:t xml:space="preserve"> database design was the inclusion of “CHECK” constraints, these types of constraint adds an additional layer of security for our database by the database admin passing in a check to be met on a specific table, this check would then be ran and if not accepted the insert / update query to the table would not be executed. One example I used check constraints for was for making sure all accounts are opened with </w:t>
+        <w:t xml:space="preserve"> database design was the inclusion of “CHECK” constraints, these types of constraint adds an additional layer of security for our database by the database admin passing in a check to be met on a specific table, this check would then be ran and if not accepted the insert / update query to the table would not be executed. One </w:t>
+      </w:r>
+      <w:r>
+        <w:rPr>
+          <w:rFonts w:ascii="Times New Roman" w:hAnsi="Times New Roman" w:cs="Times New Roman"/>
+          <w:color w:val="000000" w:themeColor="text1"/>
+          <w:shd w:val="clear" w:color="auto" w:fill="FFFFFF"/>
+        </w:rPr>
+        <w:t xml:space="preserve">practical </w:t>
+      </w:r>
+      <w:r>
+        <w:rPr>
+          <w:rFonts w:ascii="Times New Roman" w:hAnsi="Times New Roman" w:cs="Times New Roman"/>
+          <w:color w:val="000000" w:themeColor="text1"/>
+          <w:shd w:val="clear" w:color="auto" w:fill="FFFFFF"/>
+        </w:rPr>
+        <w:t xml:space="preserve">example </w:t>
+      </w:r>
+      <w:r>
+        <w:rPr>
+          <w:rFonts w:ascii="Times New Roman" w:hAnsi="Times New Roman" w:cs="Times New Roman"/>
+          <w:color w:val="000000" w:themeColor="text1"/>
+          <w:shd w:val="clear" w:color="auto" w:fill="FFFFFF"/>
+        </w:rPr>
+        <w:t>of</w:t>
+      </w:r>
+      <w:r>
+        <w:rPr>
+          <w:rFonts w:ascii="Times New Roman" w:hAnsi="Times New Roman" w:cs="Times New Roman"/>
+          <w:color w:val="000000" w:themeColor="text1"/>
+          <w:shd w:val="clear" w:color="auto" w:fill="FFFFFF"/>
+        </w:rPr>
+        <w:t xml:space="preserve"> check constraints was for making sure all accounts are opened with </w:t>
       </w:r>
       <w:r>
         <w:rPr>
@@ -2315,7 +2513,31 @@
           <w:color w:val="000000" w:themeColor="text1"/>
           <w:shd w:val="clear" w:color="auto" w:fill="FFFFFF"/>
         </w:rPr>
-        <w:t>from being created and causes further issues. A further example of check constraints practicality is making sure a transaction is not both outgoing and incoming, this was done by XOR (exclusive or) check.</w:t>
+        <w:t xml:space="preserve">from being created and </w:t>
+      </w:r>
+      <w:r>
+        <w:rPr>
+          <w:rFonts w:ascii="Times New Roman" w:hAnsi="Times New Roman" w:cs="Times New Roman"/>
+          <w:color w:val="000000" w:themeColor="text1"/>
+          <w:shd w:val="clear" w:color="auto" w:fill="FFFFFF"/>
+        </w:rPr>
+        <w:t>having to deal with filtering accounts in any future queries</w:t>
+      </w:r>
+      <w:r>
+        <w:rPr>
+          <w:rFonts w:ascii="Times New Roman" w:hAnsi="Times New Roman" w:cs="Times New Roman"/>
+          <w:color w:val="000000" w:themeColor="text1"/>
+          <w:shd w:val="clear" w:color="auto" w:fill="FFFFFF"/>
+        </w:rPr>
+        <w:t>. A further example of check constraints practicality is making sure a transaction is not both outgoing and incoming, this was done by XOR (exclusive or) check.</w:t>
+      </w:r>
+      <w:r>
+        <w:rPr>
+          <w:rFonts w:ascii="Times New Roman" w:hAnsi="Times New Roman" w:cs="Times New Roman"/>
+          <w:color w:val="000000" w:themeColor="text1"/>
+          <w:shd w:val="clear" w:color="auto" w:fill="FFFFFF"/>
+        </w:rPr>
+        <w:t xml:space="preserve"> Examples of check constraints used is shown below.</w:t>
       </w:r>
     </w:p>
     <w:p>
@@ -2382,7 +2604,39 @@
           <w:color w:val="000000" w:themeColor="text1"/>
           <w:shd w:val="clear" w:color="auto" w:fill="FFFFFF"/>
         </w:rPr>
-        <w:t>A second feature which I choose to include in my database design was the inclusive of “ON UPDATE CASCADE ON DELETE CASCADE”</w:t>
+        <w:t xml:space="preserve">A second feature </w:t>
+      </w:r>
+      <w:r>
+        <w:rPr>
+          <w:rFonts w:ascii="Times New Roman" w:hAnsi="Times New Roman" w:cs="Times New Roman"/>
+          <w:color w:val="000000" w:themeColor="text1"/>
+          <w:shd w:val="clear" w:color="auto" w:fill="FFFFFF"/>
+        </w:rPr>
+        <w:t>chosen to</w:t>
+      </w:r>
+      <w:r>
+        <w:rPr>
+          <w:rFonts w:ascii="Times New Roman" w:hAnsi="Times New Roman" w:cs="Times New Roman"/>
+          <w:color w:val="000000" w:themeColor="text1"/>
+          <w:shd w:val="clear" w:color="auto" w:fill="FFFFFF"/>
+        </w:rPr>
+        <w:t xml:space="preserve"> include in</w:t>
+      </w:r>
+      <w:r>
+        <w:rPr>
+          <w:rFonts w:ascii="Times New Roman" w:hAnsi="Times New Roman" w:cs="Times New Roman"/>
+          <w:color w:val="000000" w:themeColor="text1"/>
+          <w:shd w:val="clear" w:color="auto" w:fill="FFFFFF"/>
+        </w:rPr>
+        <w:t xml:space="preserve"> the</w:t>
+      </w:r>
+      <w:r>
+        <w:rPr>
+          <w:rFonts w:ascii="Times New Roman" w:hAnsi="Times New Roman" w:cs="Times New Roman"/>
+          <w:color w:val="000000" w:themeColor="text1"/>
+          <w:shd w:val="clear" w:color="auto" w:fill="FFFFFF"/>
+        </w:rPr>
+        <w:t xml:space="preserve"> database design was the inclusive of “ON UPDATE CASCADE ON DELETE CASCADE”</w:t>
       </w:r>
       <w:r>
         <w:rPr>
@@ -2424,13 +2678,6 @@
         </w:rPr>
         <w:t>.</w:t>
       </w:r>
-    </w:p>
-    <w:p>
-      <w:pPr>
-        <w:rPr>
-          <w:rFonts w:ascii="Times New Roman" w:hAnsi="Times New Roman" w:cs="Times New Roman"/>
-        </w:rPr>
-      </w:pPr>
     </w:p>
     <w:p>
       <w:pPr>
@@ -2485,7 +2732,23 @@
           <w:color w:val="000000" w:themeColor="text1"/>
           <w:shd w:val="clear" w:color="auto" w:fill="FFFFFF"/>
         </w:rPr>
-        <w:t xml:space="preserve">by apply the normalisation rules up to third normal form standards (3NF), as followed by Microsoft docs </w:t>
+        <w:t>by appl</w:t>
+      </w:r>
+      <w:r>
+        <w:rPr>
+          <w:rFonts w:ascii="Times New Roman" w:hAnsi="Times New Roman" w:cs="Times New Roman"/>
+          <w:color w:val="000000" w:themeColor="text1"/>
+          <w:shd w:val="clear" w:color="auto" w:fill="FFFFFF"/>
+        </w:rPr>
+        <w:t>ying</w:t>
+      </w:r>
+      <w:r>
+        <w:rPr>
+          <w:rFonts w:ascii="Times New Roman" w:hAnsi="Times New Roman" w:cs="Times New Roman"/>
+          <w:color w:val="000000" w:themeColor="text1"/>
+          <w:shd w:val="clear" w:color="auto" w:fill="FFFFFF"/>
+        </w:rPr>
+        <w:t xml:space="preserve"> the normalisation rules up to third normal form standards (3NF), as followed by Microsoft docs </w:t>
       </w:r>
       <w:r>
         <w:rPr>
@@ -2780,13 +3043,27 @@
           <w:rFonts w:ascii="Times New Roman" w:hAnsi="Times New Roman" w:cs="Times New Roman"/>
           <w:lang w:eastAsia="en-GB"/>
         </w:rPr>
-        <w:t xml:space="preserve">Boyce-Codd Normal Form or Fourth Normal Form (BCNF of 4NF) is unnecessary for the scope of this application, and with 3NF </w:t>
+        <w:t xml:space="preserve">Boyce-Codd Normal Form or Fourth Normal Form (BCNF </w:t>
       </w:r>
       <w:r>
         <w:rPr>
           <w:rFonts w:ascii="Times New Roman" w:hAnsi="Times New Roman" w:cs="Times New Roman"/>
           <w:lang w:eastAsia="en-GB"/>
         </w:rPr>
+        <w:t>/</w:t>
+      </w:r>
+      <w:r>
+        <w:rPr>
+          <w:rFonts w:ascii="Times New Roman" w:hAnsi="Times New Roman" w:cs="Times New Roman"/>
+          <w:lang w:eastAsia="en-GB"/>
+        </w:rPr>
+        <w:t xml:space="preserve"> 4NF) is unnecessary for the scope of this application, and with 3NF </w:t>
+      </w:r>
+      <w:r>
+        <w:rPr>
+          <w:rFonts w:ascii="Times New Roman" w:hAnsi="Times New Roman" w:cs="Times New Roman"/>
+          <w:lang w:eastAsia="en-GB"/>
+        </w:rPr>
         <w:t xml:space="preserve">the </w:t>
       </w:r>
       <w:r>
@@ -2823,7 +3100,23 @@
           <w:color w:val="282829"/>
           <w:shd w:val="clear" w:color="auto" w:fill="FFFFFF"/>
         </w:rPr>
-        <w:t>how further normalisation effects query time, there could be justification for further normalisation.</w:t>
+        <w:t xml:space="preserve">how further normalisation effects query time, there could be justification for </w:t>
+      </w:r>
+      <w:r>
+        <w:rPr>
+          <w:rFonts w:ascii="Times New Roman" w:hAnsi="Times New Roman" w:cs="Times New Roman"/>
+          <w:color w:val="282829"/>
+          <w:shd w:val="clear" w:color="auto" w:fill="FFFFFF"/>
+        </w:rPr>
+        <w:t>additional</w:t>
+      </w:r>
+      <w:r>
+        <w:rPr>
+          <w:rFonts w:ascii="Times New Roman" w:hAnsi="Times New Roman" w:cs="Times New Roman"/>
+          <w:color w:val="282829"/>
+          <w:shd w:val="clear" w:color="auto" w:fill="FFFFFF"/>
+        </w:rPr>
+        <w:t xml:space="preserve"> normalisation.</w:t>
       </w:r>
     </w:p>
     <w:p>
@@ -2877,7 +3170,7 @@
           <w:rFonts w:ascii="Times New Roman" w:hAnsi="Times New Roman" w:cs="Times New Roman"/>
           <w:color w:val="000000" w:themeColor="text1"/>
         </w:rPr>
-        <w:t>The</w:t>
+        <w:t>A</w:t>
       </w:r>
       <w:r>
         <w:rPr>
@@ -2905,7 +3198,21 @@
           <w:rFonts w:ascii="Times New Roman" w:hAnsi="Times New Roman" w:cs="Times New Roman"/>
           <w:color w:val="000000" w:themeColor="text1"/>
         </w:rPr>
-        <w:t xml:space="preserve"> In this notation each table represents </w:t>
+        <w:t xml:space="preserve"> </w:t>
+      </w:r>
+      <w:r>
+        <w:rPr>
+          <w:rFonts w:ascii="Times New Roman" w:hAnsi="Times New Roman" w:cs="Times New Roman"/>
+          <w:color w:val="000000" w:themeColor="text1"/>
+        </w:rPr>
+        <w:t xml:space="preserve"> </w:t>
+      </w:r>
+      <w:r>
+        <w:rPr>
+          <w:rFonts w:ascii="Times New Roman" w:hAnsi="Times New Roman" w:cs="Times New Roman"/>
+          <w:color w:val="000000" w:themeColor="text1"/>
+        </w:rPr>
+        <w:t xml:space="preserve">In this notation each table represents </w:t>
       </w:r>
       <w:r>
         <w:rPr>
@@ -3154,7 +3461,21 @@
           <w:rFonts w:ascii="Times New Roman" w:hAnsi="Times New Roman" w:cs="Times New Roman"/>
           <w:color w:val="000000" w:themeColor="text1"/>
         </w:rPr>
-        <w:t xml:space="preserve">An additional query I preformed that was not asked within the assignment brief was creating a “VIEW”, a view is commonly used in order to create a virtual table that from multiple other tables via joins or other forms. It can provide a layer of security as it get rid of any rows or tables not needed/shouldn’t be viewed. I decided to create a view combing the customer, customer_account, </w:t>
+        <w:t xml:space="preserve">An additional query preformed that was not asked within the assignment brief was creating a “VIEW”, a view is commonly used in order to create a virtual table from multiple other tables via joins or other forms. It can provide a layer of security as it </w:t>
+      </w:r>
+      <w:r>
+        <w:rPr>
+          <w:rFonts w:ascii="Times New Roman" w:hAnsi="Times New Roman" w:cs="Times New Roman"/>
+          <w:color w:val="000000" w:themeColor="text1"/>
+        </w:rPr>
+        <w:t>eliminates</w:t>
+      </w:r>
+      <w:r>
+        <w:rPr>
+          <w:rFonts w:ascii="Times New Roman" w:hAnsi="Times New Roman" w:cs="Times New Roman"/>
+          <w:color w:val="000000" w:themeColor="text1"/>
+        </w:rPr>
+        <w:t xml:space="preserve"> any rows or tables not needed/shouldn’t be viewed. I decided to create a view combing the customer, customer_account, </w:t>
       </w:r>
       <w:r>
         <w:rPr>
@@ -3182,7 +3503,21 @@
           <w:rFonts w:ascii="Times New Roman" w:hAnsi="Times New Roman" w:cs="Times New Roman"/>
           <w:color w:val="000000" w:themeColor="text1"/>
         </w:rPr>
-        <w:t xml:space="preserve"> The view created joins the 3 tables by appropriate linking foreign keys/primary keys using an inner join to get only necessary data needed.</w:t>
+        <w:t xml:space="preserve"> The view created joins the 3 tables by appropriate link</w:t>
+      </w:r>
+      <w:r>
+        <w:rPr>
+          <w:rFonts w:ascii="Times New Roman" w:hAnsi="Times New Roman" w:cs="Times New Roman"/>
+          <w:color w:val="000000" w:themeColor="text1"/>
+        </w:rPr>
+        <w:t>age of</w:t>
+      </w:r>
+      <w:r>
+        <w:rPr>
+          <w:rFonts w:ascii="Times New Roman" w:hAnsi="Times New Roman" w:cs="Times New Roman"/>
+          <w:color w:val="000000" w:themeColor="text1"/>
+        </w:rPr>
+        <w:t xml:space="preserve"> foreign keys/primary keys using an inner join to get only necessary data needed.</w:t>
       </w:r>
       <w:r>
         <w:rPr>
@@ -3417,7 +3752,19 @@
         <w:rPr>
           <w:rFonts w:ascii="Times New Roman" w:hAnsi="Times New Roman" w:cs="Times New Roman"/>
         </w:rPr>
-        <w:t xml:space="preserve">In order to gather necessary data for this query we had to first </w:t>
+        <w:t>In order to gather necessary data for this query we ha</w:t>
+      </w:r>
+      <w:r>
+        <w:rPr>
+          <w:rFonts w:ascii="Times New Roman" w:hAnsi="Times New Roman" w:cs="Times New Roman"/>
+        </w:rPr>
+        <w:t>ve</w:t>
+      </w:r>
+      <w:r>
+        <w:rPr>
+          <w:rFonts w:ascii="Times New Roman" w:hAnsi="Times New Roman" w:cs="Times New Roman"/>
+        </w:rPr>
+        <w:t xml:space="preserve"> to first </w:t>
       </w:r>
       <w:r>
         <w:rPr>
@@ -3435,14 +3782,64 @@
         <w:rPr>
           <w:rFonts w:ascii="Times New Roman" w:hAnsi="Times New Roman" w:cs="Times New Roman"/>
         </w:rPr>
-        <w:t>resided in, e.g. customer name, account number and loan payments laid in the customer, account, customer account (junction table) and the loan table. So I decided to use inner joins on the tables to s</w:t>
-      </w:r>
-      <w:r>
-        <w:rPr>
-          <w:rFonts w:ascii="Times New Roman" w:hAnsi="Times New Roman" w:cs="Times New Roman"/>
-          <w:shd w:val="clear" w:color="auto" w:fill="FFFFFF"/>
-        </w:rPr>
-        <w:t>elect records that have matching values in both tables. I used joins over subqueries as there are quite a few tables we need data from and joins generally have faster execution speeds. A “WHERE” clause was used to filter down the data to just loans due in the first 7 days of a month.</w:t>
+        <w:t xml:space="preserve">resided in, e.g. customer name, account number and loan payments laid in the customer, account, customer account (junction table) and the loan table. </w:t>
+      </w:r>
+      <w:r>
+        <w:rPr>
+          <w:rFonts w:ascii="Times New Roman" w:hAnsi="Times New Roman" w:cs="Times New Roman"/>
+        </w:rPr>
+        <w:t>Decision of</w:t>
+      </w:r>
+      <w:r>
+        <w:rPr>
+          <w:rFonts w:ascii="Times New Roman" w:hAnsi="Times New Roman" w:cs="Times New Roman"/>
+        </w:rPr>
+        <w:t xml:space="preserve"> </w:t>
+      </w:r>
+      <w:r>
+        <w:rPr>
+          <w:rFonts w:ascii="Times New Roman" w:hAnsi="Times New Roman" w:cs="Times New Roman"/>
+        </w:rPr>
+        <w:t xml:space="preserve">using </w:t>
+      </w:r>
+      <w:r>
+        <w:rPr>
+          <w:rFonts w:ascii="Times New Roman" w:hAnsi="Times New Roman" w:cs="Times New Roman"/>
+        </w:rPr>
+        <w:t>inner joins on the tables</w:t>
+      </w:r>
+      <w:r>
+        <w:rPr>
+          <w:rFonts w:ascii="Times New Roman" w:hAnsi="Times New Roman" w:cs="Times New Roman"/>
+        </w:rPr>
+        <w:t xml:space="preserve"> was made</w:t>
+      </w:r>
+      <w:r>
+        <w:rPr>
+          <w:rFonts w:ascii="Times New Roman" w:hAnsi="Times New Roman" w:cs="Times New Roman"/>
+        </w:rPr>
+        <w:t xml:space="preserve"> to s</w:t>
+      </w:r>
+      <w:r>
+        <w:rPr>
+          <w:rFonts w:ascii="Times New Roman" w:hAnsi="Times New Roman" w:cs="Times New Roman"/>
+          <w:shd w:val="clear" w:color="auto" w:fill="FFFFFF"/>
+        </w:rPr>
+        <w:t xml:space="preserve">elect records that have matching values in both tables. </w:t>
+      </w:r>
+      <w:r>
+        <w:rPr>
+          <w:rFonts w:ascii="Times New Roman" w:hAnsi="Times New Roman" w:cs="Times New Roman"/>
+          <w:shd w:val="clear" w:color="auto" w:fill="FFFFFF"/>
+        </w:rPr>
+        <w:t>Joins where made use of</w:t>
+      </w:r>
+      <w:r>
+        <w:rPr>
+          <w:rFonts w:ascii="Times New Roman" w:hAnsi="Times New Roman" w:cs="Times New Roman"/>
+          <w:shd w:val="clear" w:color="auto" w:fill="FFFFFF"/>
+        </w:rPr>
+        <w:t xml:space="preserve"> over subqueries as there are quite a few tables we need data from and joins generally have faster execution speeds. A “WHERE” clause was used to filter down the data to just loans due in the first 7 days of a month.</w:t>
       </w:r>
     </w:p>
     <w:p>
@@ -3648,14 +4045,205 @@
           <w:rFonts w:ascii="Times New Roman" w:hAnsi="Times New Roman" w:cs="Times New Roman"/>
           <w:color w:val="000000" w:themeColor="text1"/>
         </w:rPr>
-        <w:t>I had to retrieve first the current date in order to get transactions “made in the past 5 days”, this could be done using the SQL built in function “CURDATE()” which returns the current local date of the machine the query is executed on. I stored this date in a variable called @current_date, so it is clearer for anyone viewing this query what it is used for. In the WHERE I then proceeded to use the “SUBDATE()” function which takes in a date value (@current_date) and takes away X days which is given as the second argument (5) and returns the new date.</w:t>
-      </w:r>
-      <w:r>
-        <w:rPr>
-          <w:rFonts w:ascii="Times New Roman" w:hAnsi="Times New Roman" w:cs="Times New Roman"/>
-          <w:color w:val="000000" w:themeColor="text1"/>
-        </w:rPr>
-        <w:t xml:space="preserve"> I use this returned date and </w:t>
+        <w:t>the current date</w:t>
+      </w:r>
+      <w:r>
+        <w:rPr>
+          <w:rFonts w:ascii="Times New Roman" w:hAnsi="Times New Roman" w:cs="Times New Roman"/>
+          <w:color w:val="000000" w:themeColor="text1"/>
+        </w:rPr>
+        <w:t xml:space="preserve"> has to be retrieved</w:t>
+      </w:r>
+      <w:r>
+        <w:rPr>
+          <w:rFonts w:ascii="Times New Roman" w:hAnsi="Times New Roman" w:cs="Times New Roman"/>
+          <w:color w:val="000000" w:themeColor="text1"/>
+        </w:rPr>
+        <w:t xml:space="preserve"> in order to get transactions “made in the past 5 days”, this could be done using the SQL built in function “CURDATE()” which returns the current local date of the machine the query is executed on. </w:t>
+      </w:r>
+      <w:r>
+        <w:rPr>
+          <w:rFonts w:ascii="Times New Roman" w:hAnsi="Times New Roman" w:cs="Times New Roman"/>
+          <w:color w:val="000000" w:themeColor="text1"/>
+        </w:rPr>
+        <w:t>This</w:t>
+      </w:r>
+      <w:r>
+        <w:rPr>
+          <w:rFonts w:ascii="Times New Roman" w:hAnsi="Times New Roman" w:cs="Times New Roman"/>
+          <w:color w:val="000000" w:themeColor="text1"/>
+        </w:rPr>
+        <w:t xml:space="preserve"> date </w:t>
+      </w:r>
+      <w:r>
+        <w:rPr>
+          <w:rFonts w:ascii="Times New Roman" w:hAnsi="Times New Roman" w:cs="Times New Roman"/>
+          <w:color w:val="000000" w:themeColor="text1"/>
+        </w:rPr>
+        <w:t xml:space="preserve">is stored </w:t>
+      </w:r>
+      <w:r>
+        <w:rPr>
+          <w:rFonts w:ascii="Times New Roman" w:hAnsi="Times New Roman" w:cs="Times New Roman"/>
+          <w:color w:val="000000" w:themeColor="text1"/>
+        </w:rPr>
+        <w:t xml:space="preserve">in a variable called </w:t>
+      </w:r>
+      <w:r>
+        <w:rPr>
+          <w:rFonts w:ascii="Times New Roman" w:hAnsi="Times New Roman" w:cs="Times New Roman"/>
+          <w:color w:val="000000" w:themeColor="text1"/>
+        </w:rPr>
+        <w:t>“</w:t>
+      </w:r>
+      <w:r>
+        <w:rPr>
+          <w:rFonts w:ascii="Times New Roman" w:hAnsi="Times New Roman" w:cs="Times New Roman"/>
+          <w:color w:val="000000" w:themeColor="text1"/>
+        </w:rPr>
+        <w:t>@</w:t>
+      </w:r>
+      <w:proofErr w:type="spellStart"/>
+      <w:r>
+        <w:rPr>
+          <w:rFonts w:ascii="Times New Roman" w:hAnsi="Times New Roman" w:cs="Times New Roman"/>
+          <w:color w:val="000000" w:themeColor="text1"/>
+        </w:rPr>
+        <w:t>current_date</w:t>
+      </w:r>
+      <w:proofErr w:type="spellEnd"/>
+      <w:r>
+        <w:rPr>
+          <w:rFonts w:ascii="Times New Roman" w:hAnsi="Times New Roman" w:cs="Times New Roman"/>
+          <w:color w:val="000000" w:themeColor="text1"/>
+        </w:rPr>
+        <w:t>”</w:t>
+      </w:r>
+      <w:r>
+        <w:rPr>
+          <w:rFonts w:ascii="Times New Roman" w:hAnsi="Times New Roman" w:cs="Times New Roman"/>
+          <w:color w:val="000000" w:themeColor="text1"/>
+        </w:rPr>
+        <w:t>, so it is clearer for anyone viewing th</w:t>
+      </w:r>
+      <w:r>
+        <w:rPr>
+          <w:rFonts w:ascii="Times New Roman" w:hAnsi="Times New Roman" w:cs="Times New Roman"/>
+          <w:color w:val="000000" w:themeColor="text1"/>
+        </w:rPr>
+        <w:t>e</w:t>
+      </w:r>
+      <w:r>
+        <w:rPr>
+          <w:rFonts w:ascii="Times New Roman" w:hAnsi="Times New Roman" w:cs="Times New Roman"/>
+          <w:color w:val="000000" w:themeColor="text1"/>
+        </w:rPr>
+        <w:t xml:space="preserve"> query what </w:t>
+      </w:r>
+      <w:r>
+        <w:rPr>
+          <w:rFonts w:ascii="Times New Roman" w:hAnsi="Times New Roman" w:cs="Times New Roman"/>
+          <w:color w:val="000000" w:themeColor="text1"/>
+        </w:rPr>
+        <w:t>its purpose is</w:t>
+      </w:r>
+      <w:r>
+        <w:rPr>
+          <w:rFonts w:ascii="Times New Roman" w:hAnsi="Times New Roman" w:cs="Times New Roman"/>
+          <w:color w:val="000000" w:themeColor="text1"/>
+        </w:rPr>
+        <w:t xml:space="preserve">. In the </w:t>
+      </w:r>
+      <w:r>
+        <w:rPr>
+          <w:rFonts w:ascii="Times New Roman" w:hAnsi="Times New Roman" w:cs="Times New Roman"/>
+          <w:color w:val="000000" w:themeColor="text1"/>
+        </w:rPr>
+        <w:t>“</w:t>
+      </w:r>
+      <w:r>
+        <w:rPr>
+          <w:rFonts w:ascii="Times New Roman" w:hAnsi="Times New Roman" w:cs="Times New Roman"/>
+          <w:color w:val="000000" w:themeColor="text1"/>
+        </w:rPr>
+        <w:t>WHERE</w:t>
+      </w:r>
+      <w:r>
+        <w:rPr>
+          <w:rFonts w:ascii="Times New Roman" w:hAnsi="Times New Roman" w:cs="Times New Roman"/>
+          <w:color w:val="000000" w:themeColor="text1"/>
+        </w:rPr>
+        <w:t>” clause,</w:t>
+      </w:r>
+      <w:r>
+        <w:rPr>
+          <w:rFonts w:ascii="Times New Roman" w:hAnsi="Times New Roman" w:cs="Times New Roman"/>
+          <w:color w:val="000000" w:themeColor="text1"/>
+        </w:rPr>
+        <w:t xml:space="preserve"> “SUBDATE()” function </w:t>
+      </w:r>
+      <w:r>
+        <w:rPr>
+          <w:rFonts w:ascii="Times New Roman" w:hAnsi="Times New Roman" w:cs="Times New Roman"/>
+          <w:color w:val="000000" w:themeColor="text1"/>
+        </w:rPr>
+        <w:t xml:space="preserve">was applied </w:t>
+      </w:r>
+      <w:r>
+        <w:rPr>
+          <w:rFonts w:ascii="Times New Roman" w:hAnsi="Times New Roman" w:cs="Times New Roman"/>
+          <w:color w:val="000000" w:themeColor="text1"/>
+        </w:rPr>
+        <w:t xml:space="preserve">which takes in a date value (@current_date) and </w:t>
+      </w:r>
+      <w:r>
+        <w:rPr>
+          <w:rFonts w:ascii="Times New Roman" w:hAnsi="Times New Roman" w:cs="Times New Roman"/>
+          <w:color w:val="000000" w:themeColor="text1"/>
+        </w:rPr>
+        <w:t xml:space="preserve">subtracts </w:t>
+      </w:r>
+      <w:r>
+        <w:rPr>
+          <w:rFonts w:ascii="Times New Roman" w:hAnsi="Times New Roman" w:cs="Times New Roman"/>
+          <w:color w:val="000000" w:themeColor="text1"/>
+        </w:rPr>
+        <w:t>X days which is given as the second argument (5) and returns the new date.</w:t>
+      </w:r>
+      <w:r>
+        <w:rPr>
+          <w:rFonts w:ascii="Times New Roman" w:hAnsi="Times New Roman" w:cs="Times New Roman"/>
+          <w:color w:val="000000" w:themeColor="text1"/>
+        </w:rPr>
+        <w:t xml:space="preserve"> </w:t>
+      </w:r>
+      <w:r>
+        <w:rPr>
+          <w:rFonts w:ascii="Times New Roman" w:hAnsi="Times New Roman" w:cs="Times New Roman"/>
+          <w:color w:val="000000" w:themeColor="text1"/>
+        </w:rPr>
+        <w:t>This</w:t>
+      </w:r>
+      <w:r>
+        <w:rPr>
+          <w:rFonts w:ascii="Times New Roman" w:hAnsi="Times New Roman" w:cs="Times New Roman"/>
+          <w:color w:val="000000" w:themeColor="text1"/>
+        </w:rPr>
+        <w:t xml:space="preserve"> returned date </w:t>
+      </w:r>
+      <w:r>
+        <w:rPr>
+          <w:rFonts w:ascii="Times New Roman" w:hAnsi="Times New Roman" w:cs="Times New Roman"/>
+          <w:color w:val="000000" w:themeColor="text1"/>
+        </w:rPr>
+        <w:t>is</w:t>
+      </w:r>
+      <w:r>
+        <w:rPr>
+          <w:rFonts w:ascii="Times New Roman" w:hAnsi="Times New Roman" w:cs="Times New Roman"/>
+          <w:color w:val="000000" w:themeColor="text1"/>
+        </w:rPr>
+        <w:t xml:space="preserve"> </w:t>
       </w:r>
       <w:r>
         <w:rPr>
@@ -3669,7 +4257,147 @@
           <w:rFonts w:ascii="Times New Roman" w:hAnsi="Times New Roman" w:cs="Times New Roman"/>
           <w:color w:val="000000" w:themeColor="text1"/>
         </w:rPr>
-        <w:t xml:space="preserve"> it with the transaction date for all transactions to check I only retrieve transaction in my select that are later or equal too then the minuses 5 days date. The WHERE clause is then finished off with a logical operator, “AND” that checks if the transaction date is also less than or equal to the current date. </w:t>
+        <w:t>d</w:t>
+      </w:r>
+      <w:r>
+        <w:rPr>
+          <w:rFonts w:ascii="Times New Roman" w:hAnsi="Times New Roman" w:cs="Times New Roman"/>
+          <w:color w:val="000000" w:themeColor="text1"/>
+        </w:rPr>
+        <w:t xml:space="preserve"> with the transaction date for all transactions to check only retrieve</w:t>
+      </w:r>
+      <w:r>
+        <w:rPr>
+          <w:rFonts w:ascii="Times New Roman" w:hAnsi="Times New Roman" w:cs="Times New Roman"/>
+          <w:color w:val="000000" w:themeColor="text1"/>
+        </w:rPr>
+        <w:t>d</w:t>
+      </w:r>
+      <w:r>
+        <w:rPr>
+          <w:rFonts w:ascii="Times New Roman" w:hAnsi="Times New Roman" w:cs="Times New Roman"/>
+          <w:color w:val="000000" w:themeColor="text1"/>
+        </w:rPr>
+        <w:t xml:space="preserve"> transaction</w:t>
+      </w:r>
+      <w:r>
+        <w:rPr>
+          <w:rFonts w:ascii="Times New Roman" w:hAnsi="Times New Roman" w:cs="Times New Roman"/>
+          <w:color w:val="000000" w:themeColor="text1"/>
+        </w:rPr>
+        <w:t>s</w:t>
+      </w:r>
+      <w:r>
+        <w:rPr>
+          <w:rFonts w:ascii="Times New Roman" w:hAnsi="Times New Roman" w:cs="Times New Roman"/>
+          <w:color w:val="000000" w:themeColor="text1"/>
+        </w:rPr>
+        <w:t xml:space="preserve"> in </w:t>
+      </w:r>
+      <w:r>
+        <w:rPr>
+          <w:rFonts w:ascii="Times New Roman" w:hAnsi="Times New Roman" w:cs="Times New Roman"/>
+          <w:color w:val="000000" w:themeColor="text1"/>
+        </w:rPr>
+        <w:t>the</w:t>
+      </w:r>
+      <w:r>
+        <w:rPr>
+          <w:rFonts w:ascii="Times New Roman" w:hAnsi="Times New Roman" w:cs="Times New Roman"/>
+          <w:color w:val="000000" w:themeColor="text1"/>
+        </w:rPr>
+        <w:t xml:space="preserve"> </w:t>
+      </w:r>
+      <w:r>
+        <w:rPr>
+          <w:rFonts w:ascii="Times New Roman" w:hAnsi="Times New Roman" w:cs="Times New Roman"/>
+          <w:color w:val="000000" w:themeColor="text1"/>
+        </w:rPr>
+        <w:t>“SELECT” clause</w:t>
+      </w:r>
+      <w:r>
+        <w:rPr>
+          <w:rFonts w:ascii="Times New Roman" w:hAnsi="Times New Roman" w:cs="Times New Roman"/>
+          <w:color w:val="000000" w:themeColor="text1"/>
+        </w:rPr>
+        <w:t xml:space="preserve"> are l</w:t>
+      </w:r>
+      <w:r>
+        <w:rPr>
+          <w:rFonts w:ascii="Times New Roman" w:hAnsi="Times New Roman" w:cs="Times New Roman"/>
+          <w:color w:val="000000" w:themeColor="text1"/>
+        </w:rPr>
+        <w:t xml:space="preserve">ess </w:t>
+      </w:r>
+      <w:r>
+        <w:rPr>
+          <w:rFonts w:ascii="Times New Roman" w:hAnsi="Times New Roman" w:cs="Times New Roman"/>
+          <w:color w:val="000000" w:themeColor="text1"/>
+        </w:rPr>
+        <w:t>than</w:t>
+      </w:r>
+      <w:r>
+        <w:rPr>
+          <w:rFonts w:ascii="Times New Roman" w:hAnsi="Times New Roman" w:cs="Times New Roman"/>
+          <w:color w:val="000000" w:themeColor="text1"/>
+        </w:rPr>
+        <w:t xml:space="preserve"> or equal too then the </w:t>
+      </w:r>
+      <w:r>
+        <w:rPr>
+          <w:rFonts w:ascii="Times New Roman" w:hAnsi="Times New Roman" w:cs="Times New Roman"/>
+          <w:color w:val="000000" w:themeColor="text1"/>
+        </w:rPr>
+        <w:t>subtracted</w:t>
+      </w:r>
+      <w:r>
+        <w:rPr>
+          <w:rFonts w:ascii="Times New Roman" w:hAnsi="Times New Roman" w:cs="Times New Roman"/>
+          <w:color w:val="000000" w:themeColor="text1"/>
+        </w:rPr>
+        <w:t xml:space="preserve"> 5 days date. </w:t>
+      </w:r>
+      <w:r>
+        <w:rPr>
+          <w:rFonts w:ascii="Times New Roman" w:hAnsi="Times New Roman" w:cs="Times New Roman"/>
+          <w:color w:val="000000" w:themeColor="text1"/>
+        </w:rPr>
+        <w:t>Furthermore, the</w:t>
+      </w:r>
+      <w:r>
+        <w:rPr>
+          <w:rFonts w:ascii="Times New Roman" w:hAnsi="Times New Roman" w:cs="Times New Roman"/>
+          <w:color w:val="000000" w:themeColor="text1"/>
+        </w:rPr>
+        <w:t xml:space="preserve"> </w:t>
+      </w:r>
+      <w:r>
+        <w:rPr>
+          <w:rFonts w:ascii="Times New Roman" w:hAnsi="Times New Roman" w:cs="Times New Roman"/>
+          <w:color w:val="000000" w:themeColor="text1"/>
+        </w:rPr>
+        <w:t>“</w:t>
+      </w:r>
+      <w:r>
+        <w:rPr>
+          <w:rFonts w:ascii="Times New Roman" w:hAnsi="Times New Roman" w:cs="Times New Roman"/>
+          <w:color w:val="000000" w:themeColor="text1"/>
+        </w:rPr>
+        <w:t>WHERE</w:t>
+      </w:r>
+      <w:r>
+        <w:rPr>
+          <w:rFonts w:ascii="Times New Roman" w:hAnsi="Times New Roman" w:cs="Times New Roman"/>
+          <w:color w:val="000000" w:themeColor="text1"/>
+        </w:rPr>
+        <w:t>”</w:t>
+      </w:r>
+      <w:r>
+        <w:rPr>
+          <w:rFonts w:ascii="Times New Roman" w:hAnsi="Times New Roman" w:cs="Times New Roman"/>
+          <w:color w:val="000000" w:themeColor="text1"/>
+        </w:rPr>
+        <w:t xml:space="preserve"> clause is then finished off with a logical operator, “AND” that checks if the transaction date is also less than or equal to the current date. </w:t>
       </w:r>
       <w:r>
         <w:rPr>
@@ -3756,7 +4484,35 @@
           <w:color w:val="000000" w:themeColor="text1"/>
         </w:rPr>
         <w:lastRenderedPageBreak/>
-        <w:t>The above query didn’t give back any results, why this is the case is because as mentioned previously I used the CURDATE() function in the WHERE clause which gives me the current date. There</w:t>
+        <w:t>The above query didn’t give back any results, why this is the case is because as mentioned previously the CURDATE() function</w:t>
+      </w:r>
+      <w:r>
+        <w:rPr>
+          <w:rFonts w:ascii="Times New Roman" w:hAnsi="Times New Roman" w:cs="Times New Roman"/>
+          <w:color w:val="000000" w:themeColor="text1"/>
+        </w:rPr>
+        <w:t xml:space="preserve"> was used</w:t>
+      </w:r>
+      <w:r>
+        <w:rPr>
+          <w:rFonts w:ascii="Times New Roman" w:hAnsi="Times New Roman" w:cs="Times New Roman"/>
+          <w:color w:val="000000" w:themeColor="text1"/>
+        </w:rPr>
+        <w:t xml:space="preserve"> in the WHERE clause which gives</w:t>
+      </w:r>
+      <w:r>
+        <w:rPr>
+          <w:rFonts w:ascii="Times New Roman" w:hAnsi="Times New Roman" w:cs="Times New Roman"/>
+          <w:color w:val="000000" w:themeColor="text1"/>
+        </w:rPr>
+        <w:t xml:space="preserve"> </w:t>
+      </w:r>
+      <w:r>
+        <w:rPr>
+          <w:rFonts w:ascii="Times New Roman" w:hAnsi="Times New Roman" w:cs="Times New Roman"/>
+          <w:color w:val="000000" w:themeColor="text1"/>
+        </w:rPr>
+        <w:t>the current date. There</w:t>
       </w:r>
       <w:r>
         <w:rPr>
@@ -3770,7 +4526,49 @@
           <w:rFonts w:ascii="Times New Roman" w:hAnsi="Times New Roman" w:cs="Times New Roman"/>
           <w:color w:val="000000" w:themeColor="text1"/>
         </w:rPr>
-        <w:t xml:space="preserve"> as off writing this report (20/01/2022) the previous 5 days of days of transactions would lay between the 20/01/2022 and 15/01/2022, however I did not insert any transactions into the transaction table between these dates, due to creating the database and data before January 2022, therefore no data should be </w:t>
+        <w:t xml:space="preserve"> as off writing this report (20/01/2022) the previous 5 days of transactions would lay between the 20/01/2022 and 1</w:t>
+      </w:r>
+      <w:r>
+        <w:rPr>
+          <w:rFonts w:ascii="Times New Roman" w:hAnsi="Times New Roman" w:cs="Times New Roman"/>
+          <w:color w:val="000000" w:themeColor="text1"/>
+        </w:rPr>
+        <w:t>6</w:t>
+      </w:r>
+      <w:r>
+        <w:rPr>
+          <w:rFonts w:ascii="Times New Roman" w:hAnsi="Times New Roman" w:cs="Times New Roman"/>
+          <w:color w:val="000000" w:themeColor="text1"/>
+        </w:rPr>
+        <w:t xml:space="preserve">/01/2022, however </w:t>
+      </w:r>
+      <w:r>
+        <w:rPr>
+          <w:rFonts w:ascii="Times New Roman" w:hAnsi="Times New Roman" w:cs="Times New Roman"/>
+          <w:color w:val="000000" w:themeColor="text1"/>
+        </w:rPr>
+        <w:t>no</w:t>
+      </w:r>
+      <w:r>
+        <w:rPr>
+          <w:rFonts w:ascii="Times New Roman" w:hAnsi="Times New Roman" w:cs="Times New Roman"/>
+          <w:color w:val="000000" w:themeColor="text1"/>
+        </w:rPr>
+        <w:t xml:space="preserve"> transactions</w:t>
+      </w:r>
+      <w:r>
+        <w:rPr>
+          <w:rFonts w:ascii="Times New Roman" w:hAnsi="Times New Roman" w:cs="Times New Roman"/>
+          <w:color w:val="000000" w:themeColor="text1"/>
+        </w:rPr>
+        <w:t xml:space="preserve"> where inserted</w:t>
+      </w:r>
+      <w:r>
+        <w:rPr>
+          <w:rFonts w:ascii="Times New Roman" w:hAnsi="Times New Roman" w:cs="Times New Roman"/>
+          <w:color w:val="000000" w:themeColor="text1"/>
+        </w:rPr>
+        <w:t xml:space="preserve"> into the transaction table between these dates, due to creating the database and data before January 2022, therefore no data should be </w:t>
       </w:r>
       <w:r>
         <w:rPr>
@@ -3831,7 +4629,21 @@
           <w:rFonts w:ascii="Times New Roman" w:hAnsi="Times New Roman" w:cs="Times New Roman"/>
           <w:color w:val="000000" w:themeColor="text1"/>
         </w:rPr>
-        <w:t>This query involved the use of view created earlier as it includes all necessary data, including the  “opening balance” of the accounts, all the “incoming transactions” and “outgoing transactions”.</w:t>
+        <w:t xml:space="preserve">This query involved the use of </w:t>
+      </w:r>
+      <w:r>
+        <w:rPr>
+          <w:rFonts w:ascii="Times New Roman" w:hAnsi="Times New Roman" w:cs="Times New Roman"/>
+          <w:color w:val="000000" w:themeColor="text1"/>
+        </w:rPr>
+        <w:t>the “VIEW”</w:t>
+      </w:r>
+      <w:r>
+        <w:rPr>
+          <w:rFonts w:ascii="Times New Roman" w:hAnsi="Times New Roman" w:cs="Times New Roman"/>
+          <w:color w:val="000000" w:themeColor="text1"/>
+        </w:rPr>
+        <w:t xml:space="preserve"> created earlier as it includes all necessary data, including the  “opening balance” of the accounts, all the “incoming transactions” and “outgoing transactions”.</w:t>
       </w:r>
     </w:p>
     <w:p>
@@ -3915,7 +4727,7 @@
           <w:rFonts w:ascii="Times New Roman" w:hAnsi="Times New Roman" w:cs="Times New Roman"/>
           <w:color w:val="000000" w:themeColor="text1"/>
         </w:rPr>
-        <w:t xml:space="preserve"> “IF” statements are used within the select statement to verify if a row is incoming or outgoing if it is</w:t>
+        <w:t xml:space="preserve"> “IF” statements are used within the select statement to verify if a row is incoming or outgoing</w:t>
       </w:r>
       <w:r>
         <w:rPr>
@@ -3929,7 +4741,35 @@
           <w:rFonts w:ascii="Times New Roman" w:hAnsi="Times New Roman" w:cs="Times New Roman"/>
           <w:color w:val="000000" w:themeColor="text1"/>
         </w:rPr>
-        <w:t xml:space="preserve"> use the amount given in that row for the SUM otherwise use </w:t>
+        <w:t xml:space="preserve"> if it is use the amount given in that row for the </w:t>
+      </w:r>
+      <w:r>
+        <w:rPr>
+          <w:rFonts w:ascii="Times New Roman" w:hAnsi="Times New Roman" w:cs="Times New Roman"/>
+          <w:color w:val="000000" w:themeColor="text1"/>
+        </w:rPr>
+        <w:t>“</w:t>
+      </w:r>
+      <w:r>
+        <w:rPr>
+          <w:rFonts w:ascii="Times New Roman" w:hAnsi="Times New Roman" w:cs="Times New Roman"/>
+          <w:color w:val="000000" w:themeColor="text1"/>
+        </w:rPr>
+        <w:t>SUM</w:t>
+      </w:r>
+      <w:r>
+        <w:rPr>
+          <w:rFonts w:ascii="Times New Roman" w:hAnsi="Times New Roman" w:cs="Times New Roman"/>
+          <w:color w:val="000000" w:themeColor="text1"/>
+        </w:rPr>
+        <w:t>”</w:t>
+      </w:r>
+      <w:r>
+        <w:rPr>
+          <w:rFonts w:ascii="Times New Roman" w:hAnsi="Times New Roman" w:cs="Times New Roman"/>
+          <w:color w:val="000000" w:themeColor="text1"/>
+        </w:rPr>
+        <w:t xml:space="preserve"> otherwise use </w:t>
       </w:r>
       <w:r>
         <w:rPr>
@@ -4020,7 +4860,21 @@
           <w:rFonts w:ascii="Times New Roman" w:hAnsi="Times New Roman" w:cs="Times New Roman"/>
           <w:color w:val="000000" w:themeColor="text1"/>
         </w:rPr>
-        <w:t xml:space="preserve"> clause, due to us wanted to filter by  rows in the result set representing groups, however </w:t>
+        <w:t xml:space="preserve"> clause, due to us want</w:t>
+      </w:r>
+      <w:r>
+        <w:rPr>
+          <w:rFonts w:ascii="Times New Roman" w:hAnsi="Times New Roman" w:cs="Times New Roman"/>
+          <w:color w:val="000000" w:themeColor="text1"/>
+        </w:rPr>
+        <w:t>ing</w:t>
+      </w:r>
+      <w:r>
+        <w:rPr>
+          <w:rFonts w:ascii="Times New Roman" w:hAnsi="Times New Roman" w:cs="Times New Roman"/>
+          <w:color w:val="000000" w:themeColor="text1"/>
+        </w:rPr>
+        <w:t xml:space="preserve"> to filter by  rows in the result set representing groups, however </w:t>
       </w:r>
       <w:r>
         <w:rPr>
@@ -4034,7 +4888,21 @@
           <w:rFonts w:ascii="Times New Roman" w:hAnsi="Times New Roman" w:cs="Times New Roman"/>
           <w:color w:val="000000" w:themeColor="text1"/>
         </w:rPr>
-        <w:t xml:space="preserve"> clause only applies to individual rows.</w:t>
+        <w:t xml:space="preserve"> clause</w:t>
+      </w:r>
+      <w:r>
+        <w:rPr>
+          <w:rFonts w:ascii="Times New Roman" w:hAnsi="Times New Roman" w:cs="Times New Roman"/>
+          <w:color w:val="000000" w:themeColor="text1"/>
+        </w:rPr>
+        <w:t>s</w:t>
+      </w:r>
+      <w:r>
+        <w:rPr>
+          <w:rFonts w:ascii="Times New Roman" w:hAnsi="Times New Roman" w:cs="Times New Roman"/>
+          <w:color w:val="000000" w:themeColor="text1"/>
+        </w:rPr>
+        <w:t xml:space="preserve"> only applies to individual rows.</w:t>
       </w:r>
     </w:p>
     <w:p>
@@ -4136,27 +5004,61 @@
           <w:iCs/>
           <w:color w:val="000000" w:themeColor="text1"/>
         </w:rPr>
-        <w:t xml:space="preserve">The Bank management team often needs to know the "Total Outstandings" of the bank. The Total Outstandings is the up-to-date balance over all bank accounts and includes the sum of the opening balance of every bank account deducting all outgoing payments and adding all incoming payments of every bank account. </w:t>
-      </w:r>
-    </w:p>
-    <w:p>
-      <w:pPr>
-        <w:rPr>
-          <w:rFonts w:ascii="Times New Roman" w:hAnsi="Times New Roman" w:cs="Times New Roman"/>
-          <w:color w:val="000000" w:themeColor="text1"/>
-        </w:rPr>
-      </w:pPr>
-      <w:r>
-        <w:rPr>
-          <w:rFonts w:ascii="Times New Roman" w:hAnsi="Times New Roman" w:cs="Times New Roman"/>
-          <w:color w:val="000000" w:themeColor="text1"/>
-        </w:rPr>
-        <w:t>This query was performed using subqueries in order to retrieve the correct columns needed. First we get the sum of all opening balances from account table, add the sum of all incoming transactions (by a WHERE clause check to seeing if a transaction is “</w:t>
+        <w:t xml:space="preserve">The Bank management team often needs to know the "Total </w:t>
       </w:r>
       <w:proofErr w:type="spellStart"/>
       <w:r>
         <w:rPr>
           <w:rFonts w:ascii="Times New Roman" w:hAnsi="Times New Roman" w:cs="Times New Roman"/>
+          <w:i/>
+          <w:iCs/>
+          <w:color w:val="000000" w:themeColor="text1"/>
+        </w:rPr>
+        <w:t>Outstandings</w:t>
+      </w:r>
+      <w:proofErr w:type="spellEnd"/>
+      <w:r>
+        <w:rPr>
+          <w:rFonts w:ascii="Times New Roman" w:hAnsi="Times New Roman" w:cs="Times New Roman"/>
+          <w:i/>
+          <w:iCs/>
+          <w:color w:val="000000" w:themeColor="text1"/>
+        </w:rPr>
+        <w:t xml:space="preserve">" of the bank. The Total Outstandings is the up-to-date balance over all bank accounts and includes the sum of the opening balance of every bank account deducting all outgoing payments and adding all incoming payments of every bank account. </w:t>
+      </w:r>
+    </w:p>
+    <w:p>
+      <w:pPr>
+        <w:rPr>
+          <w:rFonts w:ascii="Times New Roman" w:hAnsi="Times New Roman" w:cs="Times New Roman"/>
+          <w:color w:val="000000" w:themeColor="text1"/>
+        </w:rPr>
+      </w:pPr>
+      <w:r>
+        <w:rPr>
+          <w:rFonts w:ascii="Times New Roman" w:hAnsi="Times New Roman" w:cs="Times New Roman"/>
+          <w:color w:val="000000" w:themeColor="text1"/>
+        </w:rPr>
+        <w:t xml:space="preserve">This query was performed using subqueries in order to retrieve the correct columns needed. First we get the sum of all opening balances from </w:t>
+      </w:r>
+      <w:r>
+        <w:rPr>
+          <w:rFonts w:ascii="Times New Roman" w:hAnsi="Times New Roman" w:cs="Times New Roman"/>
+          <w:color w:val="000000" w:themeColor="text1"/>
+        </w:rPr>
+        <w:t xml:space="preserve">the </w:t>
+      </w:r>
+      <w:r>
+        <w:rPr>
+          <w:rFonts w:ascii="Times New Roman" w:hAnsi="Times New Roman" w:cs="Times New Roman"/>
+          <w:color w:val="000000" w:themeColor="text1"/>
+        </w:rPr>
+        <w:t>account table, add the sum of all incoming transactions (by a WHERE clause check to seeing if a transaction is “</w:t>
+      </w:r>
+      <w:proofErr w:type="spellStart"/>
+      <w:r>
+        <w:rPr>
+          <w:rFonts w:ascii="Times New Roman" w:hAnsi="Times New Roman" w:cs="Times New Roman"/>
           <w:color w:val="000000" w:themeColor="text1"/>
         </w:rPr>
         <w:t>isIncoming</w:t>
@@ -4169,102 +5071,73 @@
         </w:rPr>
         <w:t>”, we don’t need a “= true” check as it is redundant).</w:t>
       </w:r>
-    </w:p>
-    <w:p>
-      <w:pPr>
-        <w:rPr>
-          <w:rFonts w:ascii="Times New Roman" w:hAnsi="Times New Roman" w:cs="Times New Roman"/>
-          <w:color w:val="000000" w:themeColor="text1"/>
-        </w:rPr>
-      </w:pPr>
-    </w:p>
-    <w:p>
-      <w:pPr>
-        <w:rPr>
-          <w:rFonts w:ascii="Times New Roman" w:hAnsi="Times New Roman" w:cs="Times New Roman"/>
-          <w:color w:val="000000" w:themeColor="text1"/>
-        </w:rPr>
-      </w:pPr>
-      <w:r>
-        <w:rPr>
-          <w:rFonts w:ascii="Times New Roman" w:hAnsi="Times New Roman" w:cs="Times New Roman"/>
-          <w:color w:val="000000" w:themeColor="text1"/>
+      <w:r>
+        <w:rPr>
+          <w:rFonts w:ascii="Times New Roman" w:hAnsi="Times New Roman" w:cs="Times New Roman"/>
+          <w:color w:val="000000" w:themeColor="text1"/>
+        </w:rPr>
+        <w:t xml:space="preserve"> </w:t>
+      </w:r>
+      <w:r>
+        <w:rPr>
+          <w:rFonts w:ascii="Times New Roman" w:hAnsi="Times New Roman" w:cs="Times New Roman"/>
+          <w:color w:val="000000" w:themeColor="text1"/>
+        </w:rPr>
+        <w:t>Additionally we take away the sum of all outgoing transactions (“</w:t>
+      </w:r>
+      <w:proofErr w:type="spellStart"/>
+      <w:r>
+        <w:rPr>
+          <w:rFonts w:ascii="Times New Roman" w:hAnsi="Times New Roman" w:cs="Times New Roman"/>
+          <w:color w:val="000000" w:themeColor="text1"/>
+        </w:rPr>
+        <w:t>isOutgoing</w:t>
+      </w:r>
+      <w:proofErr w:type="spellEnd"/>
+      <w:r>
+        <w:rPr>
+          <w:rFonts w:ascii="Times New Roman" w:hAnsi="Times New Roman" w:cs="Times New Roman"/>
+          <w:color w:val="000000" w:themeColor="text1"/>
+        </w:rPr>
+        <w:t>”) and give the result an alias name of “</w:t>
+      </w:r>
+      <w:proofErr w:type="spellStart"/>
+      <w:r>
+        <w:rPr>
+          <w:rFonts w:ascii="Times New Roman" w:hAnsi="Times New Roman" w:cs="Times New Roman"/>
+          <w:color w:val="000000" w:themeColor="text1"/>
+        </w:rPr>
+        <w:t>total_outstanding</w:t>
+      </w:r>
+      <w:proofErr w:type="spellEnd"/>
+      <w:r>
+        <w:rPr>
+          <w:rFonts w:ascii="Times New Roman" w:hAnsi="Times New Roman" w:cs="Times New Roman"/>
+          <w:color w:val="000000" w:themeColor="text1"/>
+        </w:rPr>
+        <w:t>”.</w:t>
+      </w:r>
+    </w:p>
+    <w:p>
+      <w:pPr>
+        <w:rPr>
+          <w:rFonts w:ascii="Times New Roman" w:hAnsi="Times New Roman" w:cs="Times New Roman"/>
+          <w:color w:val="000000" w:themeColor="text1"/>
+        </w:rPr>
+      </w:pPr>
+    </w:p>
+    <w:p>
+      <w:pPr>
+        <w:rPr>
+          <w:rFonts w:ascii="Times New Roman" w:hAnsi="Times New Roman" w:cs="Times New Roman"/>
+          <w:color w:val="000000" w:themeColor="text1"/>
+        </w:rPr>
+      </w:pPr>
+      <w:r>
+        <w:rPr>
+          <w:noProof/>
         </w:rPr>
         <w:lastRenderedPageBreak/>
-        <w:t>Additionally we take away the sum of all outgoing transactions (“</w:t>
-      </w:r>
-      <w:proofErr w:type="spellStart"/>
-      <w:r>
-        <w:rPr>
-          <w:rFonts w:ascii="Times New Roman" w:hAnsi="Times New Roman" w:cs="Times New Roman"/>
-          <w:color w:val="000000" w:themeColor="text1"/>
-        </w:rPr>
-        <w:t>isOutgoing</w:t>
-      </w:r>
-      <w:proofErr w:type="spellEnd"/>
-      <w:r>
-        <w:rPr>
-          <w:rFonts w:ascii="Times New Roman" w:hAnsi="Times New Roman" w:cs="Times New Roman"/>
-          <w:color w:val="000000" w:themeColor="text1"/>
-        </w:rPr>
-        <w:t>”</w:t>
-      </w:r>
-      <w:r>
-        <w:rPr>
-          <w:rFonts w:ascii="Times New Roman" w:hAnsi="Times New Roman" w:cs="Times New Roman"/>
-          <w:color w:val="000000" w:themeColor="text1"/>
-        </w:rPr>
-        <w:t>) and</w:t>
-      </w:r>
-      <w:r>
-        <w:rPr>
-          <w:rFonts w:ascii="Times New Roman" w:hAnsi="Times New Roman" w:cs="Times New Roman"/>
-          <w:color w:val="000000" w:themeColor="text1"/>
-        </w:rPr>
-        <w:t xml:space="preserve"> give the result </w:t>
-      </w:r>
-      <w:r>
-        <w:rPr>
-          <w:rFonts w:ascii="Times New Roman" w:hAnsi="Times New Roman" w:cs="Times New Roman"/>
-          <w:color w:val="000000" w:themeColor="text1"/>
-        </w:rPr>
-        <w:t>an</w:t>
-      </w:r>
-      <w:r>
-        <w:rPr>
-          <w:rFonts w:ascii="Times New Roman" w:hAnsi="Times New Roman" w:cs="Times New Roman"/>
-          <w:color w:val="000000" w:themeColor="text1"/>
-        </w:rPr>
-        <w:t xml:space="preserve"> alias name of “</w:t>
-      </w:r>
-      <w:proofErr w:type="spellStart"/>
-      <w:r>
-        <w:rPr>
-          <w:rFonts w:ascii="Times New Roman" w:hAnsi="Times New Roman" w:cs="Times New Roman"/>
-          <w:color w:val="000000" w:themeColor="text1"/>
-        </w:rPr>
-        <w:t>total_outstanding</w:t>
-      </w:r>
-      <w:proofErr w:type="spellEnd"/>
-      <w:r>
-        <w:rPr>
-          <w:rFonts w:ascii="Times New Roman" w:hAnsi="Times New Roman" w:cs="Times New Roman"/>
-          <w:color w:val="000000" w:themeColor="text1"/>
-        </w:rPr>
-        <w:t>”.</w:t>
-      </w:r>
-    </w:p>
-    <w:p>
-      <w:pPr>
-        <w:rPr>
-          <w:rFonts w:ascii="Times New Roman" w:hAnsi="Times New Roman" w:cs="Times New Roman"/>
-          <w:color w:val="000000" w:themeColor="text1"/>
-        </w:rPr>
-      </w:pPr>
-      <w:r>
-        <w:rPr>
-          <w:noProof/>
-        </w:rPr>
         <w:drawing>
           <wp:anchor distT="0" distB="0" distL="114300" distR="114300" simplePos="0" relativeHeight="251666432" behindDoc="0" locked="0" layoutInCell="1" allowOverlap="1" wp14:anchorId="45DA1DBF" wp14:editId="1BA3EABD">
             <wp:simplePos x="0" y="0"/>
@@ -4504,16 +5377,16 @@
           <w:color w:val="000000" w:themeColor="text1"/>
         </w:rPr>
         <w:drawing>
-          <wp:anchor distT="0" distB="0" distL="114300" distR="114300" simplePos="0" relativeHeight="251688960" behindDoc="0" locked="0" layoutInCell="1" allowOverlap="1" wp14:anchorId="02C06D1E" wp14:editId="5B4EF1D3">
+          <wp:anchor distT="0" distB="0" distL="114300" distR="114300" simplePos="0" relativeHeight="251688960" behindDoc="0" locked="0" layoutInCell="1" allowOverlap="1" wp14:anchorId="02C06D1E" wp14:editId="6E8483E7">
             <wp:simplePos x="0" y="0"/>
             <wp:positionH relativeFrom="margin">
-              <wp:align>center</wp:align>
+              <wp:align>left</wp:align>
             </wp:positionH>
             <wp:positionV relativeFrom="paragraph">
-              <wp:posOffset>1901499</wp:posOffset>
+              <wp:posOffset>1881296</wp:posOffset>
             </wp:positionV>
-            <wp:extent cx="5146040" cy="2094230"/>
-            <wp:effectExtent l="0" t="0" r="0" b="1270"/>
+            <wp:extent cx="5666740" cy="2305685"/>
+            <wp:effectExtent l="0" t="0" r="0" b="0"/>
             <wp:wrapSquare wrapText="bothSides"/>
             <wp:docPr id="8" name="Picture 8" descr="Text&#10;&#10;Description automatically generated"/>
             <wp:cNvGraphicFramePr>
@@ -4541,7 +5414,7 @@
                   <pic:spPr>
                     <a:xfrm>
                       <a:off x="0" y="0"/>
-                      <a:ext cx="5146040" cy="2094230"/>
+                      <a:ext cx="5666740" cy="2305685"/>
                     </a:xfrm>
                     <a:prstGeom prst="rect">
                       <a:avLst/>
@@ -4562,20 +5435,100 @@
       <w:r>
         <w:rPr>
           <w:rFonts w:ascii="Times New Roman" w:hAnsi="Times New Roman" w:cs="Times New Roman"/>
-          <w:noProof/>
+          <w:color w:val="000000" w:themeColor="text1"/>
+          <w:shd w:val="clear" w:color="auto" w:fill="FFFFFF"/>
+        </w:rPr>
+        <w:t xml:space="preserve">The query starts by </w:t>
+      </w:r>
+      <w:r>
+        <w:rPr>
+          <w:rFonts w:ascii="Times New Roman" w:hAnsi="Times New Roman" w:cs="Times New Roman"/>
+          <w:color w:val="000000" w:themeColor="text1"/>
+          <w:shd w:val="clear" w:color="auto" w:fill="FFFFFF"/>
+        </w:rPr>
+        <w:t>defin</w:t>
+      </w:r>
+      <w:r>
+        <w:rPr>
+          <w:rFonts w:ascii="Times New Roman" w:hAnsi="Times New Roman" w:cs="Times New Roman"/>
+          <w:color w:val="000000" w:themeColor="text1"/>
+          <w:shd w:val="clear" w:color="auto" w:fill="FFFFFF"/>
+        </w:rPr>
+        <w:t>ing</w:t>
+      </w:r>
+      <w:r>
+        <w:rPr>
+          <w:rFonts w:ascii="Times New Roman" w:hAnsi="Times New Roman" w:cs="Times New Roman"/>
+          <w:color w:val="000000" w:themeColor="text1"/>
+          <w:shd w:val="clear" w:color="auto" w:fill="FFFFFF"/>
+        </w:rPr>
+        <w:t xml:space="preserve"> a DELIMITER to tell the MySQL client to treat the statements, functions, stored procedures, or triggers as an entire statement. Normally in a .sql file you set a different DELIMITER like $$. The DELIMITER command is used to change the standard delimiter of MySQL commands (;). As the statements within the routines (functions, stored procedures, or triggers) end with a semi-colon (;), to treat them as a compound statement. If not defined when using different routines in </w:t>
+      </w:r>
+      <w:r>
+        <w:rPr>
+          <w:rFonts w:ascii="Times New Roman" w:hAnsi="Times New Roman" w:cs="Times New Roman"/>
+          <w:color w:val="000000" w:themeColor="text1"/>
+          <w:shd w:val="clear" w:color="auto" w:fill="FFFFFF"/>
+        </w:rPr>
+        <w:t>t</w:t>
+      </w:r>
+      <w:r>
+        <w:rPr>
+          <w:rFonts w:ascii="Times New Roman" w:hAnsi="Times New Roman" w:cs="Times New Roman"/>
+          <w:color w:val="000000" w:themeColor="text1"/>
+          <w:shd w:val="clear" w:color="auto" w:fill="FFFFFF"/>
+        </w:rPr>
+        <w:t>he same file or command line, it will give syntax error.</w:t>
+      </w:r>
+      <w:r>
+        <w:rPr>
+          <w:rFonts w:ascii="Times New Roman" w:hAnsi="Times New Roman" w:cs="Times New Roman"/>
+          <w:color w:val="000000" w:themeColor="text1"/>
+        </w:rPr>
+        <w:t xml:space="preserve"> The procedure has 1 input value of type “DATE”, this input is used in the where clause to select from what date you want to find the past 5 days of transactions. </w:t>
+      </w:r>
+      <w:r>
+        <w:rPr>
+          <w:rFonts w:ascii="Times New Roman" w:hAnsi="Times New Roman" w:cs="Times New Roman"/>
+          <w:color w:val="000000" w:themeColor="text1"/>
+        </w:rPr>
+        <w:t>Therefore you can manually choose what date you want to find past transactions from rather then the current date used in our original query.</w:t>
+      </w:r>
+      <w:r>
+        <w:rPr>
+          <w:rFonts w:ascii="Times New Roman" w:hAnsi="Times New Roman" w:cs="Times New Roman"/>
+          <w:color w:val="000000" w:themeColor="text1"/>
+        </w:rPr>
+        <w:t xml:space="preserve"> Below we test the procedure using “2020-06-14” as this is a date I know I have inserted transactions for.</w:t>
+      </w:r>
+    </w:p>
+    <w:p>
+      <w:pPr>
+        <w:rPr>
+          <w:rFonts w:ascii="Times New Roman" w:hAnsi="Times New Roman" w:cs="Times New Roman"/>
           <w:color w:val="000000" w:themeColor="text1"/>
           <w:sz w:val="24"/>
           <w:szCs w:val="24"/>
           <w:u w:val="single"/>
         </w:rPr>
+      </w:pPr>
+      <w:r>
+        <w:rPr>
+          <w:rFonts w:ascii="Times New Roman" w:hAnsi="Times New Roman" w:cs="Times New Roman"/>
+          <w:noProof/>
+          <w:color w:val="000000" w:themeColor="text1"/>
+          <w:sz w:val="24"/>
+          <w:szCs w:val="24"/>
+          <w:u w:val="single"/>
+        </w:rPr>
         <w:drawing>
-          <wp:anchor distT="0" distB="0" distL="114300" distR="114300" simplePos="0" relativeHeight="251689984" behindDoc="0" locked="0" layoutInCell="1" allowOverlap="1" wp14:anchorId="5C3FCEB1" wp14:editId="40A97FD1">
+          <wp:anchor distT="0" distB="0" distL="114300" distR="114300" simplePos="0" relativeHeight="251689984" behindDoc="0" locked="0" layoutInCell="1" allowOverlap="1" wp14:anchorId="5C3FCEB1" wp14:editId="38CAB88C">
             <wp:simplePos x="0" y="0"/>
             <wp:positionH relativeFrom="margin">
-              <wp:align>right</wp:align>
+              <wp:posOffset>-22718</wp:posOffset>
             </wp:positionH>
             <wp:positionV relativeFrom="paragraph">
-              <wp:posOffset>4181337</wp:posOffset>
+              <wp:posOffset>2565530</wp:posOffset>
             </wp:positionV>
             <wp:extent cx="5731510" cy="844550"/>
             <wp:effectExtent l="0" t="0" r="2540" b="0"/>
@@ -4623,75 +5576,6 @@
             </wp14:sizeRelV>
           </wp:anchor>
         </w:drawing>
-      </w:r>
-      <w:r>
-        <w:rPr>
-          <w:rFonts w:ascii="Times New Roman" w:hAnsi="Times New Roman" w:cs="Times New Roman"/>
-          <w:color w:val="000000" w:themeColor="text1"/>
-          <w:shd w:val="clear" w:color="auto" w:fill="FFFFFF"/>
-        </w:rPr>
-        <w:t xml:space="preserve">The query starts by </w:t>
-      </w:r>
-      <w:r>
-        <w:rPr>
-          <w:rFonts w:ascii="Times New Roman" w:hAnsi="Times New Roman" w:cs="Times New Roman"/>
-          <w:color w:val="000000" w:themeColor="text1"/>
-          <w:shd w:val="clear" w:color="auto" w:fill="FFFFFF"/>
-        </w:rPr>
-        <w:t>defin</w:t>
-      </w:r>
-      <w:r>
-        <w:rPr>
-          <w:rFonts w:ascii="Times New Roman" w:hAnsi="Times New Roman" w:cs="Times New Roman"/>
-          <w:color w:val="000000" w:themeColor="text1"/>
-          <w:shd w:val="clear" w:color="auto" w:fill="FFFFFF"/>
-        </w:rPr>
-        <w:t>ing</w:t>
-      </w:r>
-      <w:r>
-        <w:rPr>
-          <w:rFonts w:ascii="Times New Roman" w:hAnsi="Times New Roman" w:cs="Times New Roman"/>
-          <w:color w:val="000000" w:themeColor="text1"/>
-          <w:shd w:val="clear" w:color="auto" w:fill="FFFFFF"/>
-        </w:rPr>
-        <w:t xml:space="preserve"> a DELIMITER to tell the MySQL client to treat the statements, functions, stored procedures, or triggers as an entire statement. Normally in a .sql file you set a different DELIMITER like $$. The DELIMITER command is used to change the standard delimiter of MySQL commands (;). As the statements within the routines (functions, stored procedures, or triggers) end with a semi-colon (;), to treat them as a compound statement. If not defined when using different routines in </w:t>
-      </w:r>
-      <w:r>
-        <w:rPr>
-          <w:rFonts w:ascii="Times New Roman" w:hAnsi="Times New Roman" w:cs="Times New Roman"/>
-          <w:color w:val="000000" w:themeColor="text1"/>
-          <w:shd w:val="clear" w:color="auto" w:fill="FFFFFF"/>
-        </w:rPr>
-        <w:t>t</w:t>
-      </w:r>
-      <w:r>
-        <w:rPr>
-          <w:rFonts w:ascii="Times New Roman" w:hAnsi="Times New Roman" w:cs="Times New Roman"/>
-          <w:color w:val="000000" w:themeColor="text1"/>
-          <w:shd w:val="clear" w:color="auto" w:fill="FFFFFF"/>
-        </w:rPr>
-        <w:t>he same file or command line, it will give syntax error.</w:t>
-      </w:r>
-      <w:r>
-        <w:rPr>
-          <w:rFonts w:ascii="Times New Roman" w:hAnsi="Times New Roman" w:cs="Times New Roman"/>
-          <w:color w:val="000000" w:themeColor="text1"/>
-        </w:rPr>
-        <w:t xml:space="preserve"> The procedure has 1 input value of type “DATE”, this input is used in the where clause to select from what date you want to find the past 5 days of transactions. </w:t>
-      </w:r>
-      <w:r>
-        <w:rPr>
-          <w:rFonts w:ascii="Times New Roman" w:hAnsi="Times New Roman" w:cs="Times New Roman"/>
-          <w:color w:val="000000" w:themeColor="text1"/>
-        </w:rPr>
-        <w:t>Therefore you can manually choose what date you want to find past transactions from rather then the current date used in our original query.</w:t>
-      </w:r>
-      <w:r>
-        <w:rPr>
-          <w:rFonts w:ascii="Times New Roman" w:hAnsi="Times New Roman" w:cs="Times New Roman"/>
-          <w:color w:val="000000" w:themeColor="text1"/>
-        </w:rPr>
-        <w:t xml:space="preserve"> Below we test the procedure using “2020-06-14” as this is a date I know I have inserted transactions for.</w:t>
       </w:r>
     </w:p>
     <w:p>
@@ -5215,19 +6099,189 @@
       <w:r>
         <w:rPr>
           <w:rFonts w:ascii="Times New Roman" w:hAnsi="Times New Roman" w:cs="Times New Roman"/>
+          <w:color w:val="000000" w:themeColor="text1"/>
+        </w:rPr>
+        <w:t>First a log table was made that had 2 columns 1 to log the total outstanding amount and another for the time stamp. The first procedure</w:t>
+      </w:r>
+      <w:r>
+        <w:rPr>
+          <w:rFonts w:ascii="Times New Roman" w:hAnsi="Times New Roman" w:cs="Times New Roman"/>
+          <w:color w:val="000000" w:themeColor="text1"/>
+        </w:rPr>
+        <w:t xml:space="preserve"> (screenshot above)</w:t>
+      </w:r>
+      <w:r>
+        <w:rPr>
+          <w:rFonts w:ascii="Times New Roman" w:hAnsi="Times New Roman" w:cs="Times New Roman"/>
+          <w:color w:val="000000" w:themeColor="text1"/>
+        </w:rPr>
+        <w:t xml:space="preserve"> enables us when called to insert directly into the log table</w:t>
+      </w:r>
+      <w:r>
+        <w:rPr>
+          <w:rFonts w:ascii="Times New Roman" w:hAnsi="Times New Roman" w:cs="Times New Roman"/>
+          <w:color w:val="000000" w:themeColor="text1"/>
+        </w:rPr>
+        <w:t xml:space="preserve">, </w:t>
+      </w:r>
+      <w:r>
+        <w:rPr>
+          <w:rFonts w:ascii="Times New Roman" w:hAnsi="Times New Roman" w:cs="Times New Roman"/>
+          <w:color w:val="000000" w:themeColor="text1"/>
+        </w:rPr>
+        <w:t>this procedures accepts 2 parameters, 1 input (amount) and one out parameter (log message reply). The 2</w:t>
+      </w:r>
+      <w:r>
+        <w:rPr>
+          <w:rFonts w:ascii="Times New Roman" w:hAnsi="Times New Roman" w:cs="Times New Roman"/>
+          <w:color w:val="000000" w:themeColor="text1"/>
+          <w:vertAlign w:val="superscript"/>
+        </w:rPr>
+        <w:t>nd</w:t>
+      </w:r>
+      <w:r>
+        <w:rPr>
+          <w:rFonts w:ascii="Times New Roman" w:hAnsi="Times New Roman" w:cs="Times New Roman"/>
+          <w:color w:val="000000" w:themeColor="text1"/>
+        </w:rPr>
+        <w:t xml:space="preserve"> procedure created is the main one that should be called by </w:t>
+      </w:r>
+      <w:r>
+        <w:rPr>
+          <w:rFonts w:ascii="Times New Roman" w:hAnsi="Times New Roman" w:cs="Times New Roman"/>
+          <w:color w:val="000000" w:themeColor="text1"/>
+        </w:rPr>
+        <w:t>whoever</w:t>
+      </w:r>
+      <w:r>
+        <w:rPr>
+          <w:rFonts w:ascii="Times New Roman" w:hAnsi="Times New Roman" w:cs="Times New Roman"/>
+          <w:color w:val="000000" w:themeColor="text1"/>
+        </w:rPr>
+        <w:t xml:space="preserve"> wishes to log total outstanding amount, this procedure accepts 1 parameter which is an out parameter for </w:t>
+      </w:r>
+      <w:r>
+        <w:rPr>
+          <w:rFonts w:ascii="Times New Roman" w:hAnsi="Times New Roman" w:cs="Times New Roman"/>
+          <w:color w:val="000000" w:themeColor="text1"/>
+        </w:rPr>
+        <w:t xml:space="preserve">the </w:t>
+      </w:r>
+      <w:r>
+        <w:rPr>
+          <w:rFonts w:ascii="Times New Roman" w:hAnsi="Times New Roman" w:cs="Times New Roman"/>
+          <w:color w:val="000000" w:themeColor="text1"/>
+        </w:rPr>
+        <w:t xml:space="preserve">log message reply. This procedure will calculate the current total outstanding and </w:t>
+      </w:r>
+      <w:r>
+        <w:rPr>
+          <w:rFonts w:ascii="Times New Roman" w:hAnsi="Times New Roman" w:cs="Times New Roman"/>
+          <w:color w:val="000000" w:themeColor="text1"/>
+        </w:rPr>
+        <w:t xml:space="preserve">then pass the value into a variable called </w:t>
+      </w:r>
+      <w:r>
+        <w:rPr>
+          <w:rFonts w:ascii="Times New Roman" w:hAnsi="Times New Roman" w:cs="Times New Roman"/>
+          <w:color w:val="000000" w:themeColor="text1"/>
+        </w:rPr>
+        <w:t>“</w:t>
+      </w:r>
+      <w:proofErr w:type="spellStart"/>
+      <w:r>
+        <w:rPr>
+          <w:rFonts w:ascii="Times New Roman" w:hAnsi="Times New Roman" w:cs="Times New Roman"/>
+          <w:color w:val="000000" w:themeColor="text1"/>
+        </w:rPr>
+        <w:t>total_outstanding</w:t>
+      </w:r>
+      <w:proofErr w:type="spellEnd"/>
+      <w:r>
+        <w:rPr>
+          <w:rFonts w:ascii="Times New Roman" w:hAnsi="Times New Roman" w:cs="Times New Roman"/>
+          <w:color w:val="000000" w:themeColor="text1"/>
+        </w:rPr>
+        <w:t>”</w:t>
+      </w:r>
+      <w:r>
+        <w:rPr>
+          <w:rFonts w:ascii="Times New Roman" w:hAnsi="Times New Roman" w:cs="Times New Roman"/>
+          <w:color w:val="000000" w:themeColor="text1"/>
+        </w:rPr>
+        <w:t>. Next a nested called to the first stored procedure is made which then inserts the log into the log table and this procedure replies back</w:t>
+      </w:r>
+      <w:r>
+        <w:rPr>
+          <w:rFonts w:ascii="Times New Roman" w:hAnsi="Times New Roman" w:cs="Times New Roman"/>
+          <w:color w:val="000000" w:themeColor="text1"/>
+        </w:rPr>
+        <w:t xml:space="preserve"> with a message</w:t>
+      </w:r>
+      <w:r>
+        <w:rPr>
+          <w:rFonts w:ascii="Times New Roman" w:hAnsi="Times New Roman" w:cs="Times New Roman"/>
+          <w:color w:val="000000" w:themeColor="text1"/>
+        </w:rPr>
+        <w:t xml:space="preserve"> through an out parameter which was passed in by the 2</w:t>
+      </w:r>
+      <w:r>
+        <w:rPr>
+          <w:rFonts w:ascii="Times New Roman" w:hAnsi="Times New Roman" w:cs="Times New Roman"/>
+          <w:color w:val="000000" w:themeColor="text1"/>
+          <w:vertAlign w:val="superscript"/>
+        </w:rPr>
+        <w:t>nd</w:t>
+      </w:r>
+      <w:r>
+        <w:rPr>
+          <w:rFonts w:ascii="Times New Roman" w:hAnsi="Times New Roman" w:cs="Times New Roman"/>
+          <w:color w:val="000000" w:themeColor="text1"/>
+        </w:rPr>
+        <w:t xml:space="preserve"> procedure. We then select the message which displays the log message including the total outstanding amount and the timestamp.</w:t>
+      </w:r>
+    </w:p>
+    <w:p>
+      <w:pPr>
+        <w:jc w:val="center"/>
+        <w:rPr>
+          <w:rFonts w:ascii="Times New Roman" w:hAnsi="Times New Roman" w:cs="Times New Roman"/>
+          <w:i/>
+          <w:iCs/>
+          <w:color w:val="000000" w:themeColor="text1"/>
+          <w:sz w:val="28"/>
+          <w:szCs w:val="28"/>
+        </w:rPr>
+      </w:pPr>
+    </w:p>
+    <w:p>
+      <w:pPr>
+        <w:jc w:val="center"/>
+        <w:rPr>
+          <w:rFonts w:ascii="Times New Roman" w:hAnsi="Times New Roman" w:cs="Times New Roman"/>
+          <w:i/>
+          <w:iCs/>
+          <w:color w:val="000000" w:themeColor="text1"/>
+          <w:sz w:val="28"/>
+          <w:szCs w:val="28"/>
+        </w:rPr>
+      </w:pPr>
+      <w:r>
+        <w:rPr>
+          <w:rFonts w:ascii="Times New Roman" w:hAnsi="Times New Roman" w:cs="Times New Roman"/>
           <w:noProof/>
           <w:color w:val="000000" w:themeColor="text1"/>
         </w:rPr>
         <w:drawing>
-          <wp:anchor distT="0" distB="0" distL="114300" distR="114300" simplePos="0" relativeHeight="251687936" behindDoc="0" locked="0" layoutInCell="1" allowOverlap="1" wp14:anchorId="3DE770BA" wp14:editId="68A164C9">
+          <wp:anchor distT="0" distB="0" distL="114300" distR="114300" simplePos="0" relativeHeight="251687936" behindDoc="0" locked="0" layoutInCell="1" allowOverlap="1" wp14:anchorId="3DE770BA" wp14:editId="09DD21A5">
             <wp:simplePos x="0" y="0"/>
             <wp:positionH relativeFrom="margin">
               <wp:align>center</wp:align>
             </wp:positionH>
             <wp:positionV relativeFrom="paragraph">
-              <wp:posOffset>3038</wp:posOffset>
+              <wp:posOffset>7020</wp:posOffset>
             </wp:positionV>
-            <wp:extent cx="4395388" cy="510300"/>
+            <wp:extent cx="4394835" cy="509905"/>
             <wp:effectExtent l="0" t="0" r="5715" b="4445"/>
             <wp:wrapSquare wrapText="bothSides"/>
             <wp:docPr id="26" name="Picture 26"/>
@@ -5256,7 +6310,7 @@
                   <pic:spPr>
                     <a:xfrm>
                       <a:off x="0" y="0"/>
-                      <a:ext cx="4395388" cy="510300"/>
+                      <a:ext cx="4394835" cy="509905"/>
                     </a:xfrm>
                     <a:prstGeom prst="rect">
                       <a:avLst/>
@@ -5277,101 +6331,16 @@
     </w:p>
     <w:p>
       <w:pPr>
-        <w:rPr>
-          <w:rFonts w:ascii="Times New Roman" w:hAnsi="Times New Roman" w:cs="Times New Roman"/>
-          <w:color w:val="000000" w:themeColor="text1"/>
-        </w:rPr>
-      </w:pPr>
-    </w:p>
-    <w:p>
-      <w:pPr>
-        <w:rPr>
-          <w:rFonts w:ascii="Times New Roman" w:hAnsi="Times New Roman" w:cs="Times New Roman"/>
-          <w:color w:val="000000" w:themeColor="text1"/>
-        </w:rPr>
-      </w:pPr>
-    </w:p>
-    <w:p>
-      <w:pPr>
-        <w:rPr>
-          <w:rFonts w:ascii="Times New Roman" w:hAnsi="Times New Roman" w:cs="Times New Roman"/>
-          <w:color w:val="000000" w:themeColor="text1"/>
-        </w:rPr>
-      </w:pPr>
-      <w:r>
-        <w:rPr>
-          <w:rFonts w:ascii="Times New Roman" w:hAnsi="Times New Roman" w:cs="Times New Roman"/>
-          <w:color w:val="000000" w:themeColor="text1"/>
-        </w:rPr>
-        <w:t>First a log table was made that had 2 columns 1 to log the total outstanding amount and another for the time stamp. The first procedure enables us when called to insert directly into the log table this procedures accepts 2 parameters, 1 input (amount) and one out parameter (log message reply). The 2</w:t>
-      </w:r>
-      <w:r>
-        <w:rPr>
-          <w:rFonts w:ascii="Times New Roman" w:hAnsi="Times New Roman" w:cs="Times New Roman"/>
-          <w:color w:val="000000" w:themeColor="text1"/>
-          <w:vertAlign w:val="superscript"/>
-        </w:rPr>
-        <w:t>nd</w:t>
-      </w:r>
-      <w:r>
-        <w:rPr>
-          <w:rFonts w:ascii="Times New Roman" w:hAnsi="Times New Roman" w:cs="Times New Roman"/>
-          <w:color w:val="000000" w:themeColor="text1"/>
-        </w:rPr>
-        <w:t xml:space="preserve"> procedure created is the main one that should be called by </w:t>
-      </w:r>
-      <w:r>
-        <w:rPr>
-          <w:rFonts w:ascii="Times New Roman" w:hAnsi="Times New Roman" w:cs="Times New Roman"/>
-          <w:color w:val="000000" w:themeColor="text1"/>
-        </w:rPr>
-        <w:t>whoever</w:t>
-      </w:r>
-      <w:r>
-        <w:rPr>
-          <w:rFonts w:ascii="Times New Roman" w:hAnsi="Times New Roman" w:cs="Times New Roman"/>
-          <w:color w:val="000000" w:themeColor="text1"/>
-        </w:rPr>
-        <w:t xml:space="preserve"> wishes to log the total outstanding amount, this procedure accepts 1 parameter which is an out parameter for log message reply. This procedure will calculate the current total outstanding and </w:t>
-      </w:r>
-      <w:r>
-        <w:rPr>
-          <w:rFonts w:ascii="Times New Roman" w:hAnsi="Times New Roman" w:cs="Times New Roman"/>
-          <w:color w:val="000000" w:themeColor="text1"/>
-        </w:rPr>
-        <w:t>then pass the value into a variable called ‘</w:t>
-      </w:r>
-      <w:proofErr w:type="spellStart"/>
-      <w:r>
-        <w:rPr>
-          <w:rFonts w:ascii="Times New Roman" w:hAnsi="Times New Roman" w:cs="Times New Roman"/>
-          <w:color w:val="000000" w:themeColor="text1"/>
-        </w:rPr>
-        <w:t>total_outstanding</w:t>
-      </w:r>
-      <w:proofErr w:type="spellEnd"/>
-      <w:r>
-        <w:rPr>
-          <w:rFonts w:ascii="Times New Roman" w:hAnsi="Times New Roman" w:cs="Times New Roman"/>
-          <w:color w:val="000000" w:themeColor="text1"/>
-        </w:rPr>
-        <w:t>’. Next a nested called to the first stored procedure is made which then inserts the log into the log table and this procedure replies back through an out parameter which was passed in by the 2</w:t>
-      </w:r>
-      <w:r>
-        <w:rPr>
-          <w:rFonts w:ascii="Times New Roman" w:hAnsi="Times New Roman" w:cs="Times New Roman"/>
-          <w:color w:val="000000" w:themeColor="text1"/>
-          <w:vertAlign w:val="superscript"/>
-        </w:rPr>
-        <w:t>nd</w:t>
-      </w:r>
-      <w:r>
-        <w:rPr>
-          <w:rFonts w:ascii="Times New Roman" w:hAnsi="Times New Roman" w:cs="Times New Roman"/>
-          <w:color w:val="000000" w:themeColor="text1"/>
-        </w:rPr>
-        <w:t xml:space="preserve"> procedure. We then select the message which displays the log message including the total outstanding amount and the timestamp.</w:t>
-      </w:r>
+        <w:jc w:val="center"/>
+        <w:rPr>
+          <w:rFonts w:ascii="Times New Roman" w:hAnsi="Times New Roman" w:cs="Times New Roman"/>
+          <w:i/>
+          <w:iCs/>
+          <w:color w:val="000000" w:themeColor="text1"/>
+          <w:sz w:val="28"/>
+          <w:szCs w:val="28"/>
+        </w:rPr>
+      </w:pPr>
     </w:p>
     <w:p>
       <w:pPr>
@@ -5449,7 +6418,21 @@
           <w:rFonts w:ascii="Times New Roman" w:hAnsi="Times New Roman" w:cs="Times New Roman"/>
           <w:color w:val="000000" w:themeColor="text1"/>
         </w:rPr>
-        <w:t xml:space="preserve">For this database </w:t>
+        <w:t xml:space="preserve">For this </w:t>
+      </w:r>
+      <w:r>
+        <w:rPr>
+          <w:rFonts w:ascii="Times New Roman" w:hAnsi="Times New Roman" w:cs="Times New Roman"/>
+          <w:color w:val="000000" w:themeColor="text1"/>
+        </w:rPr>
+        <w:t xml:space="preserve">basic </w:t>
+      </w:r>
+      <w:r>
+        <w:rPr>
+          <w:rFonts w:ascii="Times New Roman" w:hAnsi="Times New Roman" w:cs="Times New Roman"/>
+          <w:color w:val="000000" w:themeColor="text1"/>
+        </w:rPr>
+        <w:t xml:space="preserve">database </w:t>
       </w:r>
       <w:r>
         <w:rPr>
@@ -5477,7 +6460,7 @@
           <w:rFonts w:ascii="Times New Roman" w:hAnsi="Times New Roman" w:cs="Times New Roman"/>
           <w:color w:val="000000" w:themeColor="text1"/>
         </w:rPr>
-        <w:t xml:space="preserve"> create 2 basic users roles a read and write user (an admin) and a read only user</w:t>
+        <w:t xml:space="preserve"> create 2 basic user roles a read and write user (an admin) and a read only user</w:t>
       </w:r>
       <w:r>
         <w:rPr>
@@ -5656,7 +6639,21 @@
           <w:rFonts w:ascii="Times New Roman" w:hAnsi="Times New Roman" w:cs="Times New Roman"/>
           <w:color w:val="000000" w:themeColor="text1"/>
         </w:rPr>
-        <w:t xml:space="preserve"> Thinking forward as this current database is not production reading and made in short time the above access control is considered fine</w:t>
+        <w:t xml:space="preserve"> Thinking forward as this current database is not production read</w:t>
+      </w:r>
+      <w:r>
+        <w:rPr>
+          <w:rFonts w:ascii="Times New Roman" w:hAnsi="Times New Roman" w:cs="Times New Roman"/>
+          <w:color w:val="000000" w:themeColor="text1"/>
+        </w:rPr>
+        <w:t>y</w:t>
+      </w:r>
+      <w:r>
+        <w:rPr>
+          <w:rFonts w:ascii="Times New Roman" w:hAnsi="Times New Roman" w:cs="Times New Roman"/>
+          <w:color w:val="000000" w:themeColor="text1"/>
+        </w:rPr>
+        <w:t xml:space="preserve"> and made in short time the above access control is considered fine</w:t>
       </w:r>
       <w:r>
         <w:rPr>
@@ -5700,7 +6697,6 @@
         </w:rPr>
         <w:t xml:space="preserve"> the bare minimum </w:t>
       </w:r>
-      <w:proofErr w:type="spellStart"/>
       <w:r>
         <w:rPr>
           <w:rFonts w:ascii="Times New Roman" w:hAnsi="Times New Roman" w:cs="Times New Roman"/>
@@ -5718,9 +6714,8 @@
           <w:rFonts w:ascii="Times New Roman" w:hAnsi="Times New Roman" w:cs="Times New Roman"/>
           <w:color w:val="000000" w:themeColor="text1"/>
         </w:rPr>
-        <w:t>It</w:t>
-      </w:r>
-      <w:proofErr w:type="spellEnd"/>
+        <w:t xml:space="preserve"> It</w:t>
+      </w:r>
       <w:r>
         <w:rPr>
           <w:rFonts w:ascii="Times New Roman" w:hAnsi="Times New Roman" w:cs="Times New Roman"/>
@@ -5762,7 +6757,21 @@
           <w:rFonts w:ascii="Times New Roman" w:hAnsi="Times New Roman" w:cs="Times New Roman"/>
           <w:color w:val="000000" w:themeColor="text1"/>
         </w:rPr>
-        <w:t xml:space="preserve">SQL injection are a common </w:t>
+        <w:t>SQL injection</w:t>
+      </w:r>
+      <w:r>
+        <w:rPr>
+          <w:rFonts w:ascii="Times New Roman" w:hAnsi="Times New Roman" w:cs="Times New Roman"/>
+          <w:color w:val="000000" w:themeColor="text1"/>
+        </w:rPr>
+        <w:t>s</w:t>
+      </w:r>
+      <w:r>
+        <w:rPr>
+          <w:rFonts w:ascii="Times New Roman" w:hAnsi="Times New Roman" w:cs="Times New Roman"/>
+          <w:color w:val="000000" w:themeColor="text1"/>
+        </w:rPr>
+        <w:t xml:space="preserve"> are a common </w:t>
       </w:r>
       <w:r>
         <w:rPr>
@@ -5834,7 +6843,21 @@
           <w:rFonts w:ascii="Times New Roman" w:hAnsi="Times New Roman" w:cs="Times New Roman"/>
           <w:color w:val="000000" w:themeColor="text1"/>
         </w:rPr>
-        <w:t xml:space="preserve">. For instance a banks website will have forms for customer to fill out (username, email, password etc), when accessing </w:t>
+        <w:t>. For instance a banks website will have forms for customer</w:t>
+      </w:r>
+      <w:r>
+        <w:rPr>
+          <w:rFonts w:ascii="Times New Roman" w:hAnsi="Times New Roman" w:cs="Times New Roman"/>
+          <w:color w:val="000000" w:themeColor="text1"/>
+        </w:rPr>
+        <w:t>s</w:t>
+      </w:r>
+      <w:r>
+        <w:rPr>
+          <w:rFonts w:ascii="Times New Roman" w:hAnsi="Times New Roman" w:cs="Times New Roman"/>
+          <w:color w:val="000000" w:themeColor="text1"/>
+        </w:rPr>
+        <w:t xml:space="preserve"> to fill out (username, email, password etc), when accessing </w:t>
       </w:r>
       <w:r>
         <w:rPr>
@@ -5848,7 +6871,49 @@
           <w:rFonts w:ascii="Times New Roman" w:hAnsi="Times New Roman" w:cs="Times New Roman"/>
           <w:color w:val="000000" w:themeColor="text1"/>
         </w:rPr>
-        <w:t xml:space="preserve"> online account, there forms are perfect for attackers to inject short </w:t>
+        <w:t xml:space="preserve"> online account</w:t>
+      </w:r>
+      <w:r>
+        <w:rPr>
+          <w:rFonts w:ascii="Times New Roman" w:hAnsi="Times New Roman" w:cs="Times New Roman"/>
+          <w:color w:val="000000" w:themeColor="text1"/>
+        </w:rPr>
+        <w:t>.</w:t>
+      </w:r>
+      <w:r>
+        <w:rPr>
+          <w:rFonts w:ascii="Times New Roman" w:hAnsi="Times New Roman" w:cs="Times New Roman"/>
+          <w:color w:val="000000" w:themeColor="text1"/>
+        </w:rPr>
+        <w:t xml:space="preserve"> </w:t>
+      </w:r>
+      <w:r>
+        <w:rPr>
+          <w:rFonts w:ascii="Times New Roman" w:hAnsi="Times New Roman" w:cs="Times New Roman"/>
+          <w:color w:val="000000" w:themeColor="text1"/>
+        </w:rPr>
+        <w:t>T</w:t>
+      </w:r>
+      <w:r>
+        <w:rPr>
+          <w:rFonts w:ascii="Times New Roman" w:hAnsi="Times New Roman" w:cs="Times New Roman"/>
+          <w:color w:val="000000" w:themeColor="text1"/>
+        </w:rPr>
+        <w:t>he</w:t>
+      </w:r>
+      <w:r>
+        <w:rPr>
+          <w:rFonts w:ascii="Times New Roman" w:hAnsi="Times New Roman" w:cs="Times New Roman"/>
+          <w:color w:val="000000" w:themeColor="text1"/>
+        </w:rPr>
+        <w:t>s</w:t>
+      </w:r>
+      <w:r>
+        <w:rPr>
+          <w:rFonts w:ascii="Times New Roman" w:hAnsi="Times New Roman" w:cs="Times New Roman"/>
+          <w:color w:val="000000" w:themeColor="text1"/>
+        </w:rPr>
+        <w:t xml:space="preserve">e forms are perfect for attackers to inject short </w:t>
       </w:r>
       <w:r>
         <w:rPr>
@@ -6101,7 +7166,21 @@
           <w:rFonts w:ascii="Times New Roman" w:hAnsi="Times New Roman" w:cs="Times New Roman"/>
           <w:color w:val="000000" w:themeColor="text1"/>
         </w:rPr>
-        <w:t>; also this would match closer with real world banking.</w:t>
+        <w:t>; also this would match closer with real world banking</w:t>
+      </w:r>
+      <w:r>
+        <w:rPr>
+          <w:rFonts w:ascii="Times New Roman" w:hAnsi="Times New Roman" w:cs="Times New Roman"/>
+          <w:color w:val="000000" w:themeColor="text1"/>
+        </w:rPr>
+        <w:t xml:space="preserve"> databases</w:t>
+      </w:r>
+      <w:r>
+        <w:rPr>
+          <w:rFonts w:ascii="Times New Roman" w:hAnsi="Times New Roman" w:cs="Times New Roman"/>
+          <w:color w:val="000000" w:themeColor="text1"/>
+        </w:rPr>
+        <w:t>.</w:t>
       </w:r>
     </w:p>
     <w:p>

</xml_diff>

<commit_message>
updated report for trigger description
</commit_message>
<xml_diff>
--- a/AssignmentReport.docx
+++ b/AssignmentReport.docx
@@ -1183,6 +1183,7 @@
           <w:color w:val="000000" w:themeColor="text1"/>
           <w:sz w:val="28"/>
           <w:szCs w:val="28"/>
+          <w:u w:val="single"/>
         </w:rPr>
       </w:pPr>
     </w:p>
@@ -1201,20 +1202,6 @@
           <w:u w:val="single"/>
         </w:rPr>
       </w:pPr>
-      <w:r>
-        <w:rPr>
-          <w:rFonts w:ascii="Times New Roman" w:hAnsi="Times New Roman" w:cs="Times New Roman"/>
-          <w:b/>
-          <w:bCs/>
-          <w:i/>
-          <w:iCs/>
-          <w:color w:val="000000" w:themeColor="text1"/>
-          <w:sz w:val="28"/>
-          <w:szCs w:val="28"/>
-          <w:u w:val="single"/>
-        </w:rPr>
-        <w:t>MAKE SURE TO GET RID OF PERSONAL PRONOUNS</w:t>
-      </w:r>
     </w:p>
     <w:p>
       <w:pPr>
@@ -1672,7 +1659,15 @@
           <w:color w:val="000000" w:themeColor="text1"/>
           <w:shd w:val="clear" w:color="auto" w:fill="FFFFFF"/>
         </w:rPr>
-        <w:t xml:space="preserve">one to one </w:t>
+        <w:t>one-to-one</w:t>
+      </w:r>
+      <w:r>
+        <w:rPr>
+          <w:rFonts w:ascii="Times New Roman" w:hAnsi="Times New Roman" w:cs="Times New Roman"/>
+          <w:color w:val="000000" w:themeColor="text1"/>
+          <w:shd w:val="clear" w:color="auto" w:fill="FFFFFF"/>
+        </w:rPr>
+        <w:t xml:space="preserve"> </w:t>
       </w:r>
       <w:r>
         <w:rPr>
@@ -1696,7 +1691,23 @@
           <w:color w:val="000000" w:themeColor="text1"/>
           <w:shd w:val="clear" w:color="auto" w:fill="FFFFFF"/>
         </w:rPr>
-        <w:t xml:space="preserve">The brief mentions an opening balance which can be classed as a transaction, however it was inferred this should be served as a separate attribute. </w:t>
+        <w:t xml:space="preserve">The brief mentions an opening balance which can be classed as a </w:t>
+      </w:r>
+      <w:r>
+        <w:rPr>
+          <w:rFonts w:ascii="Times New Roman" w:hAnsi="Times New Roman" w:cs="Times New Roman"/>
+          <w:color w:val="000000" w:themeColor="text1"/>
+          <w:shd w:val="clear" w:color="auto" w:fill="FFFFFF"/>
+        </w:rPr>
+        <w:t>transaction;</w:t>
+      </w:r>
+      <w:r>
+        <w:rPr>
+          <w:rFonts w:ascii="Times New Roman" w:hAnsi="Times New Roman" w:cs="Times New Roman"/>
+          <w:color w:val="000000" w:themeColor="text1"/>
+          <w:shd w:val="clear" w:color="auto" w:fill="FFFFFF"/>
+        </w:rPr>
+        <w:t xml:space="preserve"> however it was inferred this should be served as a separate attribute. </w:t>
       </w:r>
       <w:r>
         <w:rPr>
@@ -2165,39 +2176,7 @@
           <w:rFonts w:ascii="Times New Roman" w:hAnsi="Times New Roman" w:cs="Times New Roman"/>
           <w:color w:val="000000" w:themeColor="text1"/>
         </w:rPr>
-        <w:t xml:space="preserve">candidate key that consists of two or more attributes that together uniquely identify an entity occurrence (table row). In the example of the junction table between customer and account, the composite key is the combination of </w:t>
-      </w:r>
-      <w:proofErr w:type="spellStart"/>
-      <w:r>
-        <w:rPr>
-          <w:rFonts w:ascii="Times New Roman" w:hAnsi="Times New Roman" w:cs="Times New Roman"/>
-          <w:color w:val="000000" w:themeColor="text1"/>
-        </w:rPr>
-        <w:t>customer_id</w:t>
-      </w:r>
-      <w:proofErr w:type="spellEnd"/>
-      <w:r>
-        <w:rPr>
-          <w:rFonts w:ascii="Times New Roman" w:hAnsi="Times New Roman" w:cs="Times New Roman"/>
-          <w:color w:val="000000" w:themeColor="text1"/>
-        </w:rPr>
-        <w:t xml:space="preserve"> and </w:t>
-      </w:r>
-      <w:proofErr w:type="spellStart"/>
-      <w:r>
-        <w:rPr>
-          <w:rFonts w:ascii="Times New Roman" w:hAnsi="Times New Roman" w:cs="Times New Roman"/>
-          <w:color w:val="000000" w:themeColor="text1"/>
-        </w:rPr>
-        <w:t>account_id</w:t>
-      </w:r>
-      <w:proofErr w:type="spellEnd"/>
-      <w:r>
-        <w:rPr>
-          <w:rFonts w:ascii="Times New Roman" w:hAnsi="Times New Roman" w:cs="Times New Roman"/>
-          <w:color w:val="000000" w:themeColor="text1"/>
-        </w:rPr>
-        <w:t>.</w:t>
+        <w:t>candidate key that consists of two or more attributes that together uniquely identify an entity occurrence (table row). In the example of the junction table between customer and account, the composite key is the combination of customer_id and account_id.</w:t>
       </w:r>
       <w:r>
         <w:rPr>
@@ -2685,6 +2664,200 @@
           <w:rFonts w:ascii="Times New Roman" w:hAnsi="Times New Roman" w:cs="Times New Roman"/>
         </w:rPr>
       </w:pPr>
+      <w:r>
+        <w:rPr>
+          <w:rFonts w:ascii="Times New Roman" w:hAnsi="Times New Roman" w:cs="Times New Roman"/>
+        </w:rPr>
+        <w:lastRenderedPageBreak/>
+        <w:t xml:space="preserve">Another more advanced design </w:t>
+      </w:r>
+      <w:r>
+        <w:rPr>
+          <w:rFonts w:ascii="Times New Roman" w:hAnsi="Times New Roman" w:cs="Times New Roman"/>
+        </w:rPr>
+        <w:t>addition</w:t>
+      </w:r>
+      <w:r>
+        <w:rPr>
+          <w:rFonts w:ascii="Times New Roman" w:hAnsi="Times New Roman" w:cs="Times New Roman"/>
+        </w:rPr>
+        <w:t xml:space="preserve"> </w:t>
+      </w:r>
+      <w:r>
+        <w:rPr>
+          <w:rFonts w:ascii="Times New Roman" w:hAnsi="Times New Roman" w:cs="Times New Roman"/>
+        </w:rPr>
+        <w:t>could be</w:t>
+      </w:r>
+      <w:r>
+        <w:rPr>
+          <w:rFonts w:ascii="Times New Roman" w:hAnsi="Times New Roman" w:cs="Times New Roman"/>
+        </w:rPr>
+        <w:t xml:space="preserve"> the inclusion of a row-level “TRIGGER”. Triggers </w:t>
+      </w:r>
+      <w:r>
+        <w:rPr>
+          <w:rFonts w:ascii="Times New Roman" w:hAnsi="Times New Roman" w:cs="Times New Roman"/>
+        </w:rPr>
+        <w:t xml:space="preserve">are procedures/programs that automatically get invoked </w:t>
+      </w:r>
+      <w:r>
+        <w:rPr>
+          <w:rFonts w:ascii="Times New Roman" w:hAnsi="Times New Roman" w:cs="Times New Roman"/>
+        </w:rPr>
+        <w:t>from</w:t>
+      </w:r>
+      <w:r>
+        <w:rPr>
+          <w:rFonts w:ascii="Times New Roman" w:hAnsi="Times New Roman" w:cs="Times New Roman"/>
+        </w:rPr>
+        <w:t xml:space="preserve"> an event. In this database design it could be </w:t>
+      </w:r>
+      <w:r>
+        <w:rPr>
+          <w:rFonts w:ascii="Times New Roman" w:hAnsi="Times New Roman" w:cs="Times New Roman"/>
+        </w:rPr>
+        <w:t xml:space="preserve">a </w:t>
+      </w:r>
+      <w:r>
+        <w:rPr>
+          <w:rFonts w:ascii="Times New Roman" w:hAnsi="Times New Roman" w:cs="Times New Roman"/>
+        </w:rPr>
+        <w:t>valid option to create a trigger that updates a</w:t>
+      </w:r>
+      <w:r>
+        <w:rPr>
+          <w:rFonts w:ascii="Times New Roman" w:hAnsi="Times New Roman" w:cs="Times New Roman"/>
+        </w:rPr>
+        <w:t>n</w:t>
+      </w:r>
+      <w:r>
+        <w:rPr>
+          <w:rFonts w:ascii="Times New Roman" w:hAnsi="Times New Roman" w:cs="Times New Roman"/>
+        </w:rPr>
+        <w:t xml:space="preserve"> attribute called “current_balance”</w:t>
+      </w:r>
+      <w:r>
+        <w:rPr>
+          <w:rFonts w:ascii="Times New Roman" w:hAnsi="Times New Roman" w:cs="Times New Roman"/>
+        </w:rPr>
+        <w:t xml:space="preserve"> (which keeps track of the current balance for that account)</w:t>
+      </w:r>
+      <w:r>
+        <w:rPr>
+          <w:rFonts w:ascii="Times New Roman" w:hAnsi="Times New Roman" w:cs="Times New Roman"/>
+        </w:rPr>
+        <w:t xml:space="preserve"> in the account table according to a new insert into the transaction table. This can be done by mapping the new transactions </w:t>
+      </w:r>
+      <w:r>
+        <w:rPr>
+          <w:rFonts w:ascii="Times New Roman" w:hAnsi="Times New Roman" w:cs="Times New Roman"/>
+        </w:rPr>
+        <w:t>“</w:t>
+      </w:r>
+      <w:r>
+        <w:rPr>
+          <w:rFonts w:ascii="Times New Roman" w:hAnsi="Times New Roman" w:cs="Times New Roman"/>
+        </w:rPr>
+        <w:t>account_id</w:t>
+      </w:r>
+      <w:r>
+        <w:rPr>
+          <w:rFonts w:ascii="Times New Roman" w:hAnsi="Times New Roman" w:cs="Times New Roman"/>
+        </w:rPr>
+        <w:t>”</w:t>
+      </w:r>
+      <w:r>
+        <w:rPr>
+          <w:rFonts w:ascii="Times New Roman" w:hAnsi="Times New Roman" w:cs="Times New Roman"/>
+        </w:rPr>
+        <w:t xml:space="preserve"> to the </w:t>
+      </w:r>
+      <w:r>
+        <w:rPr>
+          <w:rFonts w:ascii="Times New Roman" w:hAnsi="Times New Roman" w:cs="Times New Roman"/>
+        </w:rPr>
+        <w:t>“</w:t>
+      </w:r>
+      <w:r>
+        <w:rPr>
+          <w:rFonts w:ascii="Times New Roman" w:hAnsi="Times New Roman" w:cs="Times New Roman"/>
+        </w:rPr>
+        <w:t>account_id</w:t>
+      </w:r>
+      <w:r>
+        <w:rPr>
+          <w:rFonts w:ascii="Times New Roman" w:hAnsi="Times New Roman" w:cs="Times New Roman"/>
+        </w:rPr>
+        <w:t>”</w:t>
+      </w:r>
+      <w:r>
+        <w:rPr>
+          <w:rFonts w:ascii="Times New Roman" w:hAnsi="Times New Roman" w:cs="Times New Roman"/>
+        </w:rPr>
+        <w:t xml:space="preserve"> in the account </w:t>
+      </w:r>
+      <w:r>
+        <w:rPr>
+          <w:rFonts w:ascii="Times New Roman" w:hAnsi="Times New Roman" w:cs="Times New Roman"/>
+        </w:rPr>
+        <w:t>table and</w:t>
+      </w:r>
+      <w:r>
+        <w:rPr>
+          <w:rFonts w:ascii="Times New Roman" w:hAnsi="Times New Roman" w:cs="Times New Roman"/>
+        </w:rPr>
+        <w:t xml:space="preserve"> updating that accounts current balance via subtracting (withdrawal) or adding (deposit) by the transaction amount.</w:t>
+      </w:r>
+      <w:r>
+        <w:rPr>
+          <w:rFonts w:ascii="Times New Roman" w:hAnsi="Times New Roman" w:cs="Times New Roman"/>
+        </w:rPr>
+        <w:t xml:space="preserve"> This could help improve integrity of data through basic automation. However it was decided not to include this trigger</w:t>
+      </w:r>
+      <w:r>
+        <w:rPr>
+          <w:rFonts w:ascii="Times New Roman" w:hAnsi="Times New Roman" w:cs="Times New Roman"/>
+        </w:rPr>
+        <w:t xml:space="preserve"> due to </w:t>
+      </w:r>
+      <w:r>
+        <w:rPr>
+          <w:rFonts w:ascii="Times New Roman" w:hAnsi="Times New Roman" w:cs="Times New Roman"/>
+        </w:rPr>
+        <w:t xml:space="preserve">its </w:t>
+      </w:r>
+      <w:r>
+        <w:rPr>
+          <w:rFonts w:ascii="Times New Roman" w:hAnsi="Times New Roman" w:cs="Times New Roman"/>
+        </w:rPr>
+        <w:t xml:space="preserve">slight </w:t>
+      </w:r>
+      <w:r>
+        <w:rPr>
+          <w:rFonts w:ascii="Times New Roman" w:hAnsi="Times New Roman" w:cs="Times New Roman"/>
+        </w:rPr>
+        <w:t>performance overhead, and the query tasks given by the brief require us to calculate the current balance manually, mak</w:t>
+      </w:r>
+      <w:r>
+        <w:rPr>
+          <w:rFonts w:ascii="Times New Roman" w:hAnsi="Times New Roman" w:cs="Times New Roman"/>
+        </w:rPr>
+        <w:t>ing</w:t>
+      </w:r>
+      <w:r>
+        <w:rPr>
+          <w:rFonts w:ascii="Times New Roman" w:hAnsi="Times New Roman" w:cs="Times New Roman"/>
+        </w:rPr>
+        <w:t xml:space="preserve"> the “current_balance” column required for the trigger redundant.</w:t>
+      </w:r>
+    </w:p>
+    <w:p>
+      <w:pPr>
+        <w:rPr>
+          <w:rFonts w:ascii="Times New Roman" w:hAnsi="Times New Roman" w:cs="Times New Roman"/>
+        </w:rPr>
+      </w:pPr>
     </w:p>
     <w:p>
       <w:pPr>
@@ -2706,7 +2879,6 @@
           <w:u w:val="single"/>
           <w:shd w:val="clear" w:color="auto" w:fill="FFFFFF"/>
         </w:rPr>
-        <w:lastRenderedPageBreak/>
         <w:t>Normalisation</w:t>
       </w:r>
     </w:p>
@@ -3170,7 +3342,7 @@
           <w:rFonts w:ascii="Times New Roman" w:hAnsi="Times New Roman" w:cs="Times New Roman"/>
           <w:color w:val="000000" w:themeColor="text1"/>
         </w:rPr>
-        <w:t>A</w:t>
+        <w:t>An</w:t>
       </w:r>
       <w:r>
         <w:rPr>
@@ -3268,7 +3440,6 @@
           <w:szCs w:val="24"/>
           <w:u w:val="single"/>
         </w:rPr>
-        <w:lastRenderedPageBreak/>
         <w:drawing>
           <wp:anchor distT="0" distB="0" distL="114300" distR="114300" simplePos="0" relativeHeight="251660288" behindDoc="0" locked="0" layoutInCell="1" allowOverlap="1" wp14:anchorId="33146DB1" wp14:editId="285F7FB4">
             <wp:simplePos x="0" y="0"/>
@@ -3647,7 +3818,6 @@
           <w:szCs w:val="24"/>
           <w:u w:val="single"/>
         </w:rPr>
-        <w:lastRenderedPageBreak/>
         <w:t xml:space="preserve">4 instructed queries </w:t>
       </w:r>
     </w:p>
@@ -4101,17 +4271,8 @@
           <w:rFonts w:ascii="Times New Roman" w:hAnsi="Times New Roman" w:cs="Times New Roman"/>
           <w:color w:val="000000" w:themeColor="text1"/>
         </w:rPr>
-        <w:t>@</w:t>
-      </w:r>
-      <w:proofErr w:type="spellStart"/>
-      <w:r>
-        <w:rPr>
-          <w:rFonts w:ascii="Times New Roman" w:hAnsi="Times New Roman" w:cs="Times New Roman"/>
-          <w:color w:val="000000" w:themeColor="text1"/>
-        </w:rPr>
-        <w:t>current_date</w:t>
-      </w:r>
-      <w:proofErr w:type="spellEnd"/>
+        <w:t>@current_date</w:t>
+      </w:r>
       <w:r>
         <w:rPr>
           <w:rFonts w:ascii="Times New Roman" w:hAnsi="Times New Roman" w:cs="Times New Roman"/>
@@ -4428,6 +4589,7 @@
           <w:noProof/>
           <w:color w:val="000000" w:themeColor="text1"/>
         </w:rPr>
+        <w:lastRenderedPageBreak/>
         <w:drawing>
           <wp:inline distT="0" distB="0" distL="0" distR="0" wp14:anchorId="2F254B24" wp14:editId="782E3B61">
             <wp:extent cx="5731510" cy="305435"/>
@@ -4483,7 +4645,6 @@
           <w:rFonts w:ascii="Times New Roman" w:hAnsi="Times New Roman" w:cs="Times New Roman"/>
           <w:color w:val="000000" w:themeColor="text1"/>
         </w:rPr>
-        <w:lastRenderedPageBreak/>
         <w:t>The above query didn’t give back any results, why this is the case is because as mentioned previously the CURDATE() function</w:t>
       </w:r>
       <w:r>
@@ -4741,7 +4902,21 @@
           <w:rFonts w:ascii="Times New Roman" w:hAnsi="Times New Roman" w:cs="Times New Roman"/>
           <w:color w:val="000000" w:themeColor="text1"/>
         </w:rPr>
-        <w:t xml:space="preserve"> if it is use the amount given in that row for the </w:t>
+        <w:t xml:space="preserve"> if it is</w:t>
+      </w:r>
+      <w:r>
+        <w:rPr>
+          <w:rFonts w:ascii="Times New Roman" w:hAnsi="Times New Roman" w:cs="Times New Roman"/>
+          <w:color w:val="000000" w:themeColor="text1"/>
+        </w:rPr>
+        <w:t>,</w:t>
+      </w:r>
+      <w:r>
+        <w:rPr>
+          <w:rFonts w:ascii="Times New Roman" w:hAnsi="Times New Roman" w:cs="Times New Roman"/>
+          <w:color w:val="000000" w:themeColor="text1"/>
+        </w:rPr>
+        <w:t xml:space="preserve"> use the amount given in that row for the </w:t>
       </w:r>
       <w:r>
         <w:rPr>
@@ -5004,27 +5179,7 @@
           <w:iCs/>
           <w:color w:val="000000" w:themeColor="text1"/>
         </w:rPr>
-        <w:t xml:space="preserve">The Bank management team often needs to know the "Total </w:t>
-      </w:r>
-      <w:proofErr w:type="spellStart"/>
-      <w:r>
-        <w:rPr>
-          <w:rFonts w:ascii="Times New Roman" w:hAnsi="Times New Roman" w:cs="Times New Roman"/>
-          <w:i/>
-          <w:iCs/>
-          <w:color w:val="000000" w:themeColor="text1"/>
-        </w:rPr>
-        <w:t>Outstandings</w:t>
-      </w:r>
-      <w:proofErr w:type="spellEnd"/>
-      <w:r>
-        <w:rPr>
-          <w:rFonts w:ascii="Times New Roman" w:hAnsi="Times New Roman" w:cs="Times New Roman"/>
-          <w:i/>
-          <w:iCs/>
-          <w:color w:val="000000" w:themeColor="text1"/>
-        </w:rPr>
-        <w:t xml:space="preserve">" of the bank. The Total Outstandings is the up-to-date balance over all bank accounts and includes the sum of the opening balance of every bank account deducting all outgoing payments and adding all incoming payments of every bank account. </w:t>
+        <w:t xml:space="preserve">The Bank management team often needs to know the "Total Outstandings" of the bank. The Total Outstandings is the up-to-date balance over all bank accounts and includes the sum of the opening balance of every bank account deducting all outgoing payments and adding all incoming payments of every bank account. </w:t>
       </w:r>
     </w:p>
     <w:p>
@@ -5053,23 +5208,15 @@
           <w:rFonts w:ascii="Times New Roman" w:hAnsi="Times New Roman" w:cs="Times New Roman"/>
           <w:color w:val="000000" w:themeColor="text1"/>
         </w:rPr>
-        <w:t>account table, add the sum of all incoming transactions (by a WHERE clause check to seeing if a transaction is “</w:t>
-      </w:r>
-      <w:proofErr w:type="spellStart"/>
-      <w:r>
-        <w:rPr>
-          <w:rFonts w:ascii="Times New Roman" w:hAnsi="Times New Roman" w:cs="Times New Roman"/>
-          <w:color w:val="000000" w:themeColor="text1"/>
-        </w:rPr>
-        <w:t>isIncoming</w:t>
-      </w:r>
-      <w:proofErr w:type="spellEnd"/>
-      <w:r>
-        <w:rPr>
-          <w:rFonts w:ascii="Times New Roman" w:hAnsi="Times New Roman" w:cs="Times New Roman"/>
-          <w:color w:val="000000" w:themeColor="text1"/>
-        </w:rPr>
-        <w:t>”, we don’t need a “= true” check as it is redundant).</w:t>
+        <w:t xml:space="preserve">account table, add the sum of all incoming transactions (by a WHERE clause check to seeing if a transaction is “isIncoming”, we don’t need a “= true” check </w:t>
+      </w:r>
+      <w:r>
+        <w:rPr>
+          <w:rFonts w:ascii="Times New Roman" w:hAnsi="Times New Roman" w:cs="Times New Roman"/>
+          <w:color w:val="000000" w:themeColor="text1"/>
+        </w:rPr>
+        <w:lastRenderedPageBreak/>
+        <w:t>as it is redundant).</w:t>
       </w:r>
       <w:r>
         <w:rPr>
@@ -5083,39 +5230,7 @@
           <w:rFonts w:ascii="Times New Roman" w:hAnsi="Times New Roman" w:cs="Times New Roman"/>
           <w:color w:val="000000" w:themeColor="text1"/>
         </w:rPr>
-        <w:t>Additionally we take away the sum of all outgoing transactions (“</w:t>
-      </w:r>
-      <w:proofErr w:type="spellStart"/>
-      <w:r>
-        <w:rPr>
-          <w:rFonts w:ascii="Times New Roman" w:hAnsi="Times New Roman" w:cs="Times New Roman"/>
-          <w:color w:val="000000" w:themeColor="text1"/>
-        </w:rPr>
-        <w:t>isOutgoing</w:t>
-      </w:r>
-      <w:proofErr w:type="spellEnd"/>
-      <w:r>
-        <w:rPr>
-          <w:rFonts w:ascii="Times New Roman" w:hAnsi="Times New Roman" w:cs="Times New Roman"/>
-          <w:color w:val="000000" w:themeColor="text1"/>
-        </w:rPr>
-        <w:t>”) and give the result an alias name of “</w:t>
-      </w:r>
-      <w:proofErr w:type="spellStart"/>
-      <w:r>
-        <w:rPr>
-          <w:rFonts w:ascii="Times New Roman" w:hAnsi="Times New Roman" w:cs="Times New Roman"/>
-          <w:color w:val="000000" w:themeColor="text1"/>
-        </w:rPr>
-        <w:t>total_outstanding</w:t>
-      </w:r>
-      <w:proofErr w:type="spellEnd"/>
-      <w:r>
-        <w:rPr>
-          <w:rFonts w:ascii="Times New Roman" w:hAnsi="Times New Roman" w:cs="Times New Roman"/>
-          <w:color w:val="000000" w:themeColor="text1"/>
-        </w:rPr>
-        <w:t>”.</w:t>
+        <w:t>Additionally we take away the sum of all outgoing transactions (“isOutgoing”) and give the result an alias name of “total_outstanding”.</w:t>
       </w:r>
     </w:p>
     <w:p>
@@ -5137,7 +5252,6 @@
         <w:rPr>
           <w:noProof/>
         </w:rPr>
-        <w:lastRenderedPageBreak/>
         <w:drawing>
           <wp:anchor distT="0" distB="0" distL="114300" distR="114300" simplePos="0" relativeHeight="251666432" behindDoc="0" locked="0" layoutInCell="1" allowOverlap="1" wp14:anchorId="45DA1DBF" wp14:editId="1BA3EABD">
             <wp:simplePos x="0" y="0"/>
@@ -5521,6 +5635,7 @@
           <w:szCs w:val="24"/>
           <w:u w:val="single"/>
         </w:rPr>
+        <w:lastRenderedPageBreak/>
         <w:drawing>
           <wp:anchor distT="0" distB="0" distL="114300" distR="114300" simplePos="0" relativeHeight="251689984" behindDoc="0" locked="0" layoutInCell="1" allowOverlap="1" wp14:anchorId="5C3FCEB1" wp14:editId="38CAB88C">
             <wp:simplePos x="0" y="0"/>
@@ -5603,7 +5718,6 @@
           <w:color w:val="000000" w:themeColor="text1"/>
           <w:u w:val="single"/>
         </w:rPr>
-        <w:lastRenderedPageBreak/>
         <w:t xml:space="preserve">2nd </w:t>
       </w:r>
       <w:r>
@@ -6188,7 +6302,6 @@
         </w:rPr>
         <w:t>“</w:t>
       </w:r>
-      <w:proofErr w:type="spellStart"/>
       <w:r>
         <w:rPr>
           <w:rFonts w:ascii="Times New Roman" w:hAnsi="Times New Roman" w:cs="Times New Roman"/>
@@ -6196,7 +6309,6 @@
         </w:rPr>
         <w:t>total_outstanding</w:t>
       </w:r>
-      <w:proofErr w:type="spellEnd"/>
       <w:r>
         <w:rPr>
           <w:rFonts w:ascii="Times New Roman" w:hAnsi="Times New Roman" w:cs="Times New Roman"/>

</xml_diff>